<commit_message>
docs: update PR comments
</commit_message>
<xml_diff>
--- a/docs/NI Measurement Plug-In Converter User Manual.docx
+++ b/docs/NI Measurement Plug-In Converter User Manual.docx
@@ -62,13 +62,27 @@
           <w:r>
             <w:fldChar w:fldCharType="separate"/>
           </w:r>
-          <w:hyperlink w:anchor="_Toc174467418" w:history="1">
+          <w:hyperlink w:anchor="_Toc174981681" w:history="1">
             <w:r>
               <w:rPr>
                 <w:rStyle w:val="Hyperlink"/>
                 <w:noProof/>
               </w:rPr>
-              <w:t>Overview</w:t>
+              <w:t>Overv</w:t>
+            </w:r>
+            <w:r>
+              <w:rPr>
+                <w:rStyle w:val="Hyperlink"/>
+                <w:noProof/>
+              </w:rPr>
+              <w:t>i</w:t>
+            </w:r>
+            <w:r>
+              <w:rPr>
+                <w:rStyle w:val="Hyperlink"/>
+                <w:noProof/>
+              </w:rPr>
+              <w:t>ew</w:t>
             </w:r>
             <w:r>
               <w:rPr>
@@ -89,7 +103,7 @@
                 <w:noProof/>
                 <w:webHidden/>
               </w:rPr>
-              <w:instrText xml:space="preserve"> PAGEREF _Toc174467418 \h </w:instrText>
+              <w:instrText xml:space="preserve"> PAGEREF _Toc174981681 \h </w:instrText>
             </w:r>
             <w:r>
               <w:rPr>
@@ -133,7 +147,7 @@
               <w14:ligatures w14:val="standardContextual"/>
             </w:rPr>
           </w:pPr>
-          <w:hyperlink w:anchor="_Toc174467419" w:history="1">
+          <w:hyperlink w:anchor="_Toc174981682" w:history="1">
             <w:r>
               <w:rPr>
                 <w:rStyle w:val="Hyperlink"/>
@@ -160,7 +174,7 @@
                 <w:noProof/>
                 <w:webHidden/>
               </w:rPr>
-              <w:instrText xml:space="preserve"> PAGEREF _Toc174467419 \h </w:instrText>
+              <w:instrText xml:space="preserve"> PAGEREF _Toc174981682 \h </w:instrText>
             </w:r>
             <w:r>
               <w:rPr>
@@ -204,7 +218,7 @@
               <w14:ligatures w14:val="standardContextual"/>
             </w:rPr>
           </w:pPr>
-          <w:hyperlink w:anchor="_Toc174467420" w:history="1">
+          <w:hyperlink w:anchor="_Toc174981683" w:history="1">
             <w:r>
               <w:rPr>
                 <w:rStyle w:val="Hyperlink"/>
@@ -231,7 +245,7 @@
                 <w:noProof/>
                 <w:webHidden/>
               </w:rPr>
-              <w:instrText xml:space="preserve"> PAGEREF _Toc174467420 \h </w:instrText>
+              <w:instrText xml:space="preserve"> PAGEREF _Toc174981683 \h </w:instrText>
             </w:r>
             <w:r>
               <w:rPr>
@@ -275,7 +289,7 @@
               <w14:ligatures w14:val="standardContextual"/>
             </w:rPr>
           </w:pPr>
-          <w:hyperlink w:anchor="_Toc174467421" w:history="1">
+          <w:hyperlink w:anchor="_Toc174981684" w:history="1">
             <w:r>
               <w:rPr>
                 <w:rStyle w:val="Hyperlink"/>
@@ -302,7 +316,7 @@
                 <w:noProof/>
                 <w:webHidden/>
               </w:rPr>
-              <w:instrText xml:space="preserve"> PAGEREF _Toc174467421 \h </w:instrText>
+              <w:instrText xml:space="preserve"> PAGEREF _Toc174981684 \h </w:instrText>
             </w:r>
             <w:r>
               <w:rPr>
@@ -346,7 +360,7 @@
               <w14:ligatures w14:val="standardContextual"/>
             </w:rPr>
           </w:pPr>
-          <w:hyperlink w:anchor="_Toc174467422" w:history="1">
+          <w:hyperlink w:anchor="_Toc174981685" w:history="1">
             <w:r>
               <w:rPr>
                 <w:rStyle w:val="Hyperlink"/>
@@ -373,7 +387,7 @@
                 <w:noProof/>
                 <w:webHidden/>
               </w:rPr>
-              <w:instrText xml:space="preserve"> PAGEREF _Toc174467422 \h </w:instrText>
+              <w:instrText xml:space="preserve"> PAGEREF _Toc174981685 \h </w:instrText>
             </w:r>
             <w:r>
               <w:rPr>
@@ -417,7 +431,7 @@
               <w14:ligatures w14:val="standardContextual"/>
             </w:rPr>
           </w:pPr>
-          <w:hyperlink w:anchor="_Toc174467423" w:history="1">
+          <w:hyperlink w:anchor="_Toc174981686" w:history="1">
             <w:r>
               <w:rPr>
                 <w:rStyle w:val="Hyperlink"/>
@@ -444,7 +458,7 @@
                 <w:noProof/>
                 <w:webHidden/>
               </w:rPr>
-              <w:instrText xml:space="preserve"> PAGEREF _Toc174467423 \h </w:instrText>
+              <w:instrText xml:space="preserve"> PAGEREF _Toc174981686 \h </w:instrText>
             </w:r>
             <w:r>
               <w:rPr>
@@ -488,7 +502,7 @@
               <w14:ligatures w14:val="standardContextual"/>
             </w:rPr>
           </w:pPr>
-          <w:hyperlink w:anchor="_Toc174467424" w:history="1">
+          <w:hyperlink w:anchor="_Toc174981687" w:history="1">
             <w:r>
               <w:rPr>
                 <w:rStyle w:val="Hyperlink"/>
@@ -515,7 +529,7 @@
                 <w:noProof/>
                 <w:webHidden/>
               </w:rPr>
-              <w:instrText xml:space="preserve"> PAGEREF _Toc174467424 \h </w:instrText>
+              <w:instrText xml:space="preserve"> PAGEREF _Toc174981687 \h </w:instrText>
             </w:r>
             <w:r>
               <w:rPr>
@@ -559,7 +573,7 @@
               <w14:ligatures w14:val="standardContextual"/>
             </w:rPr>
           </w:pPr>
-          <w:hyperlink w:anchor="_Toc174467425" w:history="1">
+          <w:hyperlink w:anchor="_Toc174981688" w:history="1">
             <w:r>
               <w:rPr>
                 <w:rStyle w:val="Hyperlink"/>
@@ -587,7 +601,7 @@
                 <w:noProof/>
                 <w:webHidden/>
               </w:rPr>
-              <w:instrText xml:space="preserve"> PAGEREF _Toc174467425 \h </w:instrText>
+              <w:instrText xml:space="preserve"> PAGEREF _Toc174981688 \h </w:instrText>
             </w:r>
             <w:r>
               <w:rPr>
@@ -631,7 +645,7 @@
               <w14:ligatures w14:val="standardContextual"/>
             </w:rPr>
           </w:pPr>
-          <w:hyperlink w:anchor="_Toc174467426" w:history="1">
+          <w:hyperlink w:anchor="_Toc174981689" w:history="1">
             <w:r>
               <w:rPr>
                 <w:rStyle w:val="Hyperlink"/>
@@ -658,7 +672,7 @@
                 <w:noProof/>
                 <w:webHidden/>
               </w:rPr>
-              <w:instrText xml:space="preserve"> PAGEREF _Toc174467426 \h </w:instrText>
+              <w:instrText xml:space="preserve"> PAGEREF _Toc174981689 \h </w:instrText>
             </w:r>
             <w:r>
               <w:rPr>
@@ -702,7 +716,7 @@
               <w14:ligatures w14:val="standardContextual"/>
             </w:rPr>
           </w:pPr>
-          <w:hyperlink w:anchor="_Toc174467427" w:history="1">
+          <w:hyperlink w:anchor="_Toc174981690" w:history="1">
             <w:r>
               <w:rPr>
                 <w:rStyle w:val="Hyperlink"/>
@@ -729,7 +743,7 @@
                 <w:noProof/>
                 <w:webHidden/>
               </w:rPr>
-              <w:instrText xml:space="preserve"> PAGEREF _Toc174467427 \h </w:instrText>
+              <w:instrText xml:space="preserve"> PAGEREF _Toc174981690 \h </w:instrText>
             </w:r>
             <w:r>
               <w:rPr>
@@ -773,7 +787,7 @@
               <w14:ligatures w14:val="standardContextual"/>
             </w:rPr>
           </w:pPr>
-          <w:hyperlink w:anchor="_Toc174467428" w:history="1">
+          <w:hyperlink w:anchor="_Toc174981691" w:history="1">
             <w:r>
               <w:rPr>
                 <w:rStyle w:val="Hyperlink"/>
@@ -800,7 +814,7 @@
                 <w:noProof/>
                 <w:webHidden/>
               </w:rPr>
-              <w:instrText xml:space="preserve"> PAGEREF _Toc174467428 \h </w:instrText>
+              <w:instrText xml:space="preserve"> PAGEREF _Toc174981691 \h </w:instrText>
             </w:r>
             <w:r>
               <w:rPr>
@@ -844,7 +858,7 @@
               <w14:ligatures w14:val="standardContextual"/>
             </w:rPr>
           </w:pPr>
-          <w:hyperlink w:anchor="_Toc174467429" w:history="1">
+          <w:hyperlink w:anchor="_Toc174981692" w:history="1">
             <w:r>
               <w:rPr>
                 <w:rStyle w:val="Hyperlink"/>
@@ -871,7 +885,7 @@
                 <w:noProof/>
                 <w:webHidden/>
               </w:rPr>
-              <w:instrText xml:space="preserve"> PAGEREF _Toc174467429 \h </w:instrText>
+              <w:instrText xml:space="preserve"> PAGEREF _Toc174981692 \h </w:instrText>
             </w:r>
             <w:r>
               <w:rPr>
@@ -915,7 +929,7 @@
               <w14:ligatures w14:val="standardContextual"/>
             </w:rPr>
           </w:pPr>
-          <w:hyperlink w:anchor="_Toc174467430" w:history="1">
+          <w:hyperlink w:anchor="_Toc174981693" w:history="1">
             <w:r>
               <w:rPr>
                 <w:rStyle w:val="Hyperlink"/>
@@ -943,7 +957,7 @@
                 <w:noProof/>
                 <w:webHidden/>
               </w:rPr>
-              <w:instrText xml:space="preserve"> PAGEREF _Toc174467430 \h </w:instrText>
+              <w:instrText xml:space="preserve"> PAGEREF _Toc174981693 \h </w:instrText>
             </w:r>
             <w:r>
               <w:rPr>
@@ -1086,7 +1100,7 @@
       <w:pPr>
         <w:pStyle w:val="Heading1"/>
       </w:pPr>
-      <w:bookmarkStart w:id="0" w:name="_Toc174467418"/>
+      <w:bookmarkStart w:id="0" w:name="_Toc174981681"/>
       <w:r>
         <w:lastRenderedPageBreak/>
         <w:t>Overview</w:t>
@@ -1104,7 +1118,7 @@
       <w:pPr>
         <w:pStyle w:val="Heading1"/>
       </w:pPr>
-      <w:bookmarkStart w:id="1" w:name="_Toc174467419"/>
+      <w:bookmarkStart w:id="1" w:name="_Toc174981682"/>
       <w:r>
         <w:t>Related Links</w:t>
       </w:r>
@@ -1150,7 +1164,7 @@
       <w:pPr>
         <w:pStyle w:val="Heading1"/>
       </w:pPr>
-      <w:bookmarkStart w:id="2" w:name="_Toc174467420"/>
+      <w:bookmarkStart w:id="2" w:name="_Toc174981683"/>
       <w:r>
         <w:t xml:space="preserve">Software </w:t>
       </w:r>
@@ -1349,7 +1363,13 @@
           </w:tcPr>
           <w:p>
             <w:r>
-              <w:t>1.0.0.dev4 or above</w:t>
+              <w:t>1.0.0.dev</w:t>
+            </w:r>
+            <w:r>
+              <w:t>5</w:t>
+            </w:r>
+            <w:r>
+              <w:t xml:space="preserve"> or above</w:t>
             </w:r>
           </w:p>
         </w:tc>
@@ -1510,11 +1530,13 @@
       <w:pPr>
         <w:pStyle w:val="Heading1"/>
       </w:pPr>
-      <w:bookmarkStart w:id="3" w:name="_Toc174467421"/>
+      <w:bookmarkStart w:id="3" w:name="_Installation"/>
+      <w:bookmarkStart w:id="4" w:name="_Toc174981684"/>
+      <w:bookmarkEnd w:id="3"/>
       <w:r>
         <w:t>Installation</w:t>
       </w:r>
-      <w:bookmarkEnd w:id="3"/>
+      <w:bookmarkEnd w:id="4"/>
     </w:p>
     <w:p/>
     <w:p>
@@ -1546,11 +1568,11 @@
       <w:pPr>
         <w:pStyle w:val="Heading2"/>
       </w:pPr>
-      <w:bookmarkStart w:id="4" w:name="_Toc174467422"/>
+      <w:bookmarkStart w:id="5" w:name="_Toc174981685"/>
       <w:r>
         <w:t>Note:</w:t>
       </w:r>
-      <w:bookmarkEnd w:id="4"/>
+      <w:bookmarkEnd w:id="5"/>
     </w:p>
     <w:p>
       <w:pPr>
@@ -1578,12 +1600,12 @@
       <w:pPr>
         <w:pStyle w:val="Heading1"/>
       </w:pPr>
-      <w:bookmarkStart w:id="5" w:name="_Toc174467423"/>
+      <w:bookmarkStart w:id="6" w:name="_Toc174981686"/>
       <w:r>
         <w:lastRenderedPageBreak/>
         <w:t>Supported Datatypes</w:t>
       </w:r>
-      <w:bookmarkEnd w:id="5"/>
+      <w:bookmarkEnd w:id="6"/>
     </w:p>
     <w:p/>
     <w:p>
@@ -1686,11 +1708,11 @@
       <w:pPr>
         <w:pStyle w:val="Heading1"/>
       </w:pPr>
-      <w:bookmarkStart w:id="6" w:name="_Toc174467424"/>
+      <w:bookmarkStart w:id="7" w:name="_Toc174981687"/>
       <w:r>
         <w:t>Supported Instrument Drivers</w:t>
       </w:r>
-      <w:bookmarkEnd w:id="6"/>
+      <w:bookmarkEnd w:id="7"/>
     </w:p>
     <w:p/>
     <w:p>
@@ -1787,14 +1809,14 @@
           <w:lang w:val="en-IN"/>
         </w:rPr>
       </w:pPr>
-      <w:bookmarkStart w:id="7" w:name="_Toc174467425"/>
+      <w:bookmarkStart w:id="8" w:name="_Toc174981688"/>
       <w:r>
         <w:rPr>
           <w:lang w:val="en-IN"/>
         </w:rPr>
         <w:t>Prerequisites</w:t>
       </w:r>
-      <w:bookmarkEnd w:id="7"/>
+      <w:bookmarkEnd w:id="8"/>
     </w:p>
     <w:p>
       <w:pPr>
@@ -1944,11 +1966,11 @@
       <w:pPr>
         <w:pStyle w:val="Heading1"/>
       </w:pPr>
-      <w:bookmarkStart w:id="8" w:name="_Toc174467426"/>
+      <w:bookmarkStart w:id="9" w:name="_Toc174981689"/>
       <w:r>
         <w:t>Limitations</w:t>
       </w:r>
-      <w:bookmarkEnd w:id="8"/>
+      <w:bookmarkEnd w:id="9"/>
     </w:p>
     <w:p/>
     <w:p>
@@ -2032,12 +2054,12 @@
       <w:pPr>
         <w:pStyle w:val="Heading1"/>
       </w:pPr>
-      <w:bookmarkStart w:id="9" w:name="_Toc174467427"/>
+      <w:bookmarkStart w:id="10" w:name="_Toc174981690"/>
       <w:r>
         <w:lastRenderedPageBreak/>
         <w:t>Known Issues</w:t>
       </w:r>
-      <w:bookmarkEnd w:id="9"/>
+      <w:bookmarkEnd w:id="10"/>
     </w:p>
     <w:p/>
     <w:p>
@@ -2096,12 +2118,47 @@
       <w:r>
         <w:t>.</w:t>
       </w:r>
+      <w:r>
+        <w:t xml:space="preserve"> Refer </w:t>
+      </w:r>
+      <w:hyperlink w:anchor="_Additional_Steps_for" w:history="1">
+        <w:r>
+          <w:rPr>
+            <w:rStyle w:val="Hyperlink"/>
+          </w:rPr>
+          <w:t>Additiona</w:t>
+        </w:r>
+        <w:r>
+          <w:rPr>
+            <w:rStyle w:val="Hyperlink"/>
+          </w:rPr>
+          <w:t>l</w:t>
+        </w:r>
+        <w:r>
+          <w:rPr>
+            <w:rStyle w:val="Hyperlink"/>
+          </w:rPr>
+          <w:t xml:space="preserve"> Steps fo</w:t>
+        </w:r>
+        <w:r>
+          <w:rPr>
+            <w:rStyle w:val="Hyperlink"/>
+          </w:rPr>
+          <w:t>r</w:t>
+        </w:r>
+        <w:r>
+          <w:rPr>
+            <w:rStyle w:val="Hyperlink"/>
+          </w:rPr>
+          <w:t xml:space="preserve"> VISA instruments</w:t>
+        </w:r>
+      </w:hyperlink>
     </w:p>
     <w:p>
       <w:pPr>
         <w:pStyle w:val="Heading1"/>
       </w:pPr>
-      <w:bookmarkStart w:id="10" w:name="_Toc174467428"/>
+      <w:bookmarkStart w:id="11" w:name="_Toc174981691"/>
       <w:r>
         <w:t xml:space="preserve">How to </w:t>
       </w:r>
@@ -2117,7 +2174,7 @@
       <w:r>
         <w:t xml:space="preserve"> NI Measurement Plug-In Converter?</w:t>
       </w:r>
-      <w:bookmarkEnd w:id="10"/>
+      <w:bookmarkEnd w:id="11"/>
     </w:p>
     <w:p/>
     <w:p>
@@ -2134,9 +2191,32 @@
       <w:r>
         <w:t xml:space="preserve"> Refer </w:t>
       </w:r>
-      <w:r>
-        <w:t>Installation</w:t>
-      </w:r>
+      <w:hyperlink w:anchor="_Installation" w:history="1">
+        <w:r>
+          <w:rPr>
+            <w:rStyle w:val="Hyperlink"/>
+          </w:rPr>
+          <w:t>Install</w:t>
+        </w:r>
+        <w:r>
+          <w:rPr>
+            <w:rStyle w:val="Hyperlink"/>
+          </w:rPr>
+          <w:t>a</w:t>
+        </w:r>
+        <w:r>
+          <w:rPr>
+            <w:rStyle w:val="Hyperlink"/>
+          </w:rPr>
+          <w:t>t</w:t>
+        </w:r>
+        <w:r>
+          <w:rPr>
+            <w:rStyle w:val="Hyperlink"/>
+          </w:rPr>
+          <w:t>ion</w:t>
+        </w:r>
+      </w:hyperlink>
       <w:r>
         <w:t>.</w:t>
       </w:r>
@@ -2165,7 +2245,10 @@
         <w:t xml:space="preserve">Run </w:t>
       </w:r>
       <w:r>
-        <w:t>the below command.</w:t>
+        <w:t>the below command</w:t>
+      </w:r>
+      <w:r>
+        <w:t>,</w:t>
       </w:r>
     </w:p>
     <w:p>
@@ -2362,12 +2445,14 @@
       <w:pPr>
         <w:pStyle w:val="Heading1"/>
       </w:pPr>
-      <w:bookmarkStart w:id="11" w:name="_Toc174467429"/>
+      <w:bookmarkStart w:id="12" w:name="_Additional_Steps_for"/>
+      <w:bookmarkStart w:id="13" w:name="_Toc174981692"/>
+      <w:bookmarkEnd w:id="12"/>
       <w:r>
         <w:lastRenderedPageBreak/>
         <w:t>Additional Steps for VISA instruments</w:t>
       </w:r>
-      <w:bookmarkEnd w:id="11"/>
+      <w:bookmarkEnd w:id="13"/>
     </w:p>
     <w:p/>
     <w:p>
@@ -2512,14 +2597,14 @@
           <w:lang w:val="en-IN"/>
         </w:rPr>
       </w:pPr>
-      <w:bookmarkStart w:id="12" w:name="_Toc174467430"/>
+      <w:bookmarkStart w:id="14" w:name="_Toc174981693"/>
       <w:r>
         <w:rPr>
           <w:lang w:val="en-IN"/>
         </w:rPr>
         <w:t>Event Logger</w:t>
       </w:r>
-      <w:bookmarkEnd w:id="12"/>
+      <w:bookmarkEnd w:id="14"/>
     </w:p>
     <w:p>
       <w:pPr>
@@ -6512,6 +6597,18 @@
       <w:ind w:left="240"/>
     </w:pPr>
   </w:style>
+  <w:style w:type="character" w:styleId="FollowedHyperlink">
+    <w:name w:val="FollowedHyperlink"/>
+    <w:basedOn w:val="DefaultParagraphFont"/>
+    <w:uiPriority w:val="99"/>
+    <w:semiHidden/>
+    <w:unhideWhenUsed/>
+    <w:rsid w:val="00E52AA1"/>
+    <w:rPr>
+      <w:color w:val="800080" w:themeColor="followedHyperlink"/>
+      <w:u w:val="single"/>
+    </w:rPr>
+  </w:style>
 </w:styles>
 </file>
 
@@ -6836,12 +6933,7 @@
 </file>
 
 <file path=customXml/item1.xml><?xml version="1.0" encoding="utf-8"?>
-<?mso-contentType ?>
-<FormTemplates xmlns="http://schemas.microsoft.com/sharepoint/v3/contenttype/forms">
-  <Display>DocumentLibraryForm</Display>
-  <Edit>DocumentLibraryForm</Edit>
-  <New>DocumentLibraryForm</New>
-</FormTemplates>
+<b:Sources xmlns:b="http://schemas.openxmlformats.org/officeDocument/2006/bibliography" xmlns="http://schemas.openxmlformats.org/officeDocument/2006/bibliography" SelectedStyle="\APASixthEditionOfficeOnline.xsl" StyleName="APA" Version="6"/>
 </file>
 
 <file path=customXml/item2.xml><?xml version="1.0" encoding="utf-8"?>
@@ -6853,7 +6945,12 @@
 </file>
 
 <file path=customXml/item3.xml><?xml version="1.0" encoding="utf-8"?>
-<b:Sources xmlns:b="http://schemas.openxmlformats.org/officeDocument/2006/bibliography" xmlns="http://schemas.openxmlformats.org/officeDocument/2006/bibliography" SelectedStyle="\APASixthEditionOfficeOnline.xsl" StyleName="APA" Version="6"/>
+<?mso-contentType ?>
+<FormTemplates xmlns="http://schemas.microsoft.com/sharepoint/v3/contenttype/forms">
+  <Display>DocumentLibraryForm</Display>
+  <Edit>DocumentLibraryForm</Edit>
+  <New>DocumentLibraryForm</New>
+</FormTemplates>
 </file>
 
 <file path=customXml/item4.xml><?xml version="1.0" encoding="utf-8"?>
@@ -7007,9 +7104,9 @@
 </file>
 
 <file path=customXml/itemProps1.xml><?xml version="1.0" encoding="utf-8"?>
-<ds:datastoreItem xmlns:ds="http://schemas.openxmlformats.org/officeDocument/2006/customXml" ds:itemID="{127A61C3-FC7C-4EE1-8857-2898E53F7715}">
+<ds:datastoreItem xmlns:ds="http://schemas.openxmlformats.org/officeDocument/2006/customXml" ds:itemID="{383ADDC7-61E7-4F93-8241-4862F12783A9}">
   <ds:schemaRefs>
-    <ds:schemaRef ds:uri="http://schemas.microsoft.com/sharepoint/v3/contenttype/forms"/>
+    <ds:schemaRef ds:uri="http://schemas.openxmlformats.org/officeDocument/2006/bibliography"/>
   </ds:schemaRefs>
 </ds:datastoreItem>
 </file>
@@ -7025,9 +7122,9 @@
 </file>
 
 <file path=customXml/itemProps3.xml><?xml version="1.0" encoding="utf-8"?>
-<ds:datastoreItem xmlns:ds="http://schemas.openxmlformats.org/officeDocument/2006/customXml" ds:itemID="{383ADDC7-61E7-4F93-8241-4862F12783A9}">
+<ds:datastoreItem xmlns:ds="http://schemas.openxmlformats.org/officeDocument/2006/customXml" ds:itemID="{127A61C3-FC7C-4EE1-8857-2898E53F7715}">
   <ds:schemaRefs>
-    <ds:schemaRef ds:uri="http://schemas.openxmlformats.org/officeDocument/2006/bibliography"/>
+    <ds:schemaRef ds:uri="http://schemas.microsoft.com/sharepoint/v3/contenttype/forms"/>
   </ds:schemaRefs>
 </ds:datastoreItem>
 </file>

</xml_diff>

<commit_message>
refactor: update spacings and print absolute path
</commit_message>
<xml_diff>
--- a/docs/NI Measurement Plug-In Converter User Manual.docx
+++ b/docs/NI Measurement Plug-In Converter User Manual.docx
@@ -68,21 +68,7 @@
                 <w:rStyle w:val="Hyperlink"/>
                 <w:noProof/>
               </w:rPr>
-              <w:t>Overv</w:t>
-            </w:r>
-            <w:r>
-              <w:rPr>
-                <w:rStyle w:val="Hyperlink"/>
-                <w:noProof/>
-              </w:rPr>
-              <w:t>i</w:t>
-            </w:r>
-            <w:r>
-              <w:rPr>
-                <w:rStyle w:val="Hyperlink"/>
-                <w:noProof/>
-              </w:rPr>
-              <w:t>ew</w:t>
+              <w:t>Overview</w:t>
             </w:r>
             <w:r>
               <w:rPr>
@@ -1351,9 +1337,32 @@
           <w:p>
             <w:proofErr w:type="spellStart"/>
             <w:r>
-              <w:t>ni_measurement_ui_creator</w:t>
+              <w:t>n</w:t>
+            </w:r>
+            <w:r>
+              <w:t>i</w:t>
             </w:r>
             <w:proofErr w:type="spellEnd"/>
+            <w:r>
+              <w:t>-</w:t>
+            </w:r>
+            <w:r>
+              <w:t>measurement</w:t>
+            </w:r>
+            <w:r>
+              <w:t>-</w:t>
+            </w:r>
+            <w:proofErr w:type="spellStart"/>
+            <w:r>
+              <w:t>ui</w:t>
+            </w:r>
+            <w:proofErr w:type="spellEnd"/>
+            <w:r>
+              <w:t>-</w:t>
+            </w:r>
+            <w:r>
+              <w:t>creator</w:t>
+            </w:r>
           </w:p>
         </w:tc>
         <w:tc>
@@ -2126,31 +2135,7 @@
           <w:rPr>
             <w:rStyle w:val="Hyperlink"/>
           </w:rPr>
-          <w:t>Additiona</w:t>
-        </w:r>
-        <w:r>
-          <w:rPr>
-            <w:rStyle w:val="Hyperlink"/>
-          </w:rPr>
-          <w:t>l</w:t>
-        </w:r>
-        <w:r>
-          <w:rPr>
-            <w:rStyle w:val="Hyperlink"/>
-          </w:rPr>
-          <w:t xml:space="preserve"> Steps fo</w:t>
-        </w:r>
-        <w:r>
-          <w:rPr>
-            <w:rStyle w:val="Hyperlink"/>
-          </w:rPr>
-          <w:t>r</w:t>
-        </w:r>
-        <w:r>
-          <w:rPr>
-            <w:rStyle w:val="Hyperlink"/>
-          </w:rPr>
-          <w:t xml:space="preserve"> VISA instruments</w:t>
+          <w:t>Additional Steps for VISA instruments</w:t>
         </w:r>
       </w:hyperlink>
     </w:p>
@@ -2196,25 +2181,7 @@
           <w:rPr>
             <w:rStyle w:val="Hyperlink"/>
           </w:rPr>
-          <w:t>Install</w:t>
-        </w:r>
-        <w:r>
-          <w:rPr>
-            <w:rStyle w:val="Hyperlink"/>
-          </w:rPr>
-          <w:t>a</w:t>
-        </w:r>
-        <w:r>
-          <w:rPr>
-            <w:rStyle w:val="Hyperlink"/>
-          </w:rPr>
-          <w:t>t</w:t>
-        </w:r>
-        <w:r>
-          <w:rPr>
-            <w:rStyle w:val="Hyperlink"/>
-          </w:rPr>
-          <w:t>ion</w:t>
+          <w:t>Installation</w:t>
         </w:r>
       </w:hyperlink>
       <w:r>
@@ -2261,11 +2228,29 @@
       </w:pPr>
       <w:proofErr w:type="spellStart"/>
       <w:r>
-        <w:t>ni_measurement_plugin_converter</w:t>
+        <w:t>n</w:t>
+      </w:r>
+      <w:r>
+        <w:t>i</w:t>
       </w:r>
       <w:proofErr w:type="spellEnd"/>
       <w:r>
-        <w:t xml:space="preserve"> --display-name &lt;Display Name&gt; --measurement-file-</w:t>
+        <w:t>-</w:t>
+      </w:r>
+      <w:r>
+        <w:t>measurement</w:t>
+      </w:r>
+      <w:r>
+        <w:t>-</w:t>
+      </w:r>
+      <w:r>
+        <w:t>plugin</w:t>
+      </w:r>
+      <w:r>
+        <w:t>-</w:t>
+      </w:r>
+      <w:r>
+        <w:t>converter --display-name &lt;Display Name&gt; --measurement-file-</w:t>
       </w:r>
       <w:proofErr w:type="spellStart"/>
       <w:r>
@@ -6933,27 +6918,6 @@
 </file>
 
 <file path=customXml/item1.xml><?xml version="1.0" encoding="utf-8"?>
-<b:Sources xmlns:b="http://schemas.openxmlformats.org/officeDocument/2006/bibliography" xmlns="http://schemas.openxmlformats.org/officeDocument/2006/bibliography" SelectedStyle="\APASixthEditionOfficeOnline.xsl" StyleName="APA" Version="6"/>
-</file>
-
-<file path=customXml/item2.xml><?xml version="1.0" encoding="utf-8"?>
-<p:properties xmlns:p="http://schemas.microsoft.com/office/2006/metadata/properties" xmlns:xsi="http://www.w3.org/2001/XMLSchema-instance" xmlns:pc="http://schemas.microsoft.com/office/infopath/2007/PartnerControls">
-  <documentManagement>
-    <_activity xmlns="b7851671-50f3-43cc-85b9-be68a1dd3c85" xsi:nil="true"/>
-  </documentManagement>
-</p:properties>
-</file>
-
-<file path=customXml/item3.xml><?xml version="1.0" encoding="utf-8"?>
-<?mso-contentType ?>
-<FormTemplates xmlns="http://schemas.microsoft.com/sharepoint/v3/contenttype/forms">
-  <Display>DocumentLibraryForm</Display>
-  <Edit>DocumentLibraryForm</Edit>
-  <New>DocumentLibraryForm</New>
-</FormTemplates>
-</file>
-
-<file path=customXml/item4.xml><?xml version="1.0" encoding="utf-8"?>
 <ct:contentTypeSchema xmlns:ct="http://schemas.microsoft.com/office/2006/metadata/contentType" xmlns:ma="http://schemas.microsoft.com/office/2006/metadata/properties/metaAttributes" ct:_="" ma:_="" ma:contentTypeName="Document" ma:contentTypeID="0x010100B3E9FF15DA9CB24C9707AB50C07332EB" ma:contentTypeVersion="5" ma:contentTypeDescription="Create a new document." ma:contentTypeScope="" ma:versionID="0cf77d45e8e55ec5815614150c07345a">
   <xsd:schema xmlns:xsd="http://www.w3.org/2001/XMLSchema" xmlns:xs="http://www.w3.org/2001/XMLSchema" xmlns:p="http://schemas.microsoft.com/office/2006/metadata/properties" xmlns:ns3="b7851671-50f3-43cc-85b9-be68a1dd3c85" targetNamespace="http://schemas.microsoft.com/office/2006/metadata/properties" ma:root="true" ma:fieldsID="c963a8719ba6cc4f4142bd79552ba337" ns3:_="">
     <xsd:import namespace="b7851671-50f3-43cc-85b9-be68a1dd3c85"/>
@@ -7103,33 +7067,28 @@
 </ct:contentTypeSchema>
 </file>
 
-<file path=customXml/itemProps1.xml><?xml version="1.0" encoding="utf-8"?>
-<ds:datastoreItem xmlns:ds="http://schemas.openxmlformats.org/officeDocument/2006/customXml" ds:itemID="{383ADDC7-61E7-4F93-8241-4862F12783A9}">
-  <ds:schemaRefs>
-    <ds:schemaRef ds:uri="http://schemas.openxmlformats.org/officeDocument/2006/bibliography"/>
-  </ds:schemaRefs>
-</ds:datastoreItem>
+<file path=customXml/item2.xml><?xml version="1.0" encoding="utf-8"?>
+<?mso-contentType ?>
+<FormTemplates xmlns="http://schemas.microsoft.com/sharepoint/v3/contenttype/forms">
+  <Display>DocumentLibraryForm</Display>
+  <Edit>DocumentLibraryForm</Edit>
+  <New>DocumentLibraryForm</New>
+</FormTemplates>
 </file>
 
-<file path=customXml/itemProps2.xml><?xml version="1.0" encoding="utf-8"?>
-<ds:datastoreItem xmlns:ds="http://schemas.openxmlformats.org/officeDocument/2006/customXml" ds:itemID="{8B6D62E8-F960-4895-BC5B-B21A0A21FE96}">
-  <ds:schemaRefs>
-    <ds:schemaRef ds:uri="http://schemas.microsoft.com/office/2006/metadata/properties"/>
-    <ds:schemaRef ds:uri="http://schemas.microsoft.com/office/infopath/2007/PartnerControls"/>
-    <ds:schemaRef ds:uri="b7851671-50f3-43cc-85b9-be68a1dd3c85"/>
-  </ds:schemaRefs>
-</ds:datastoreItem>
+<file path=customXml/item3.xml><?xml version="1.0" encoding="utf-8"?>
+<p:properties xmlns:p="http://schemas.microsoft.com/office/2006/metadata/properties" xmlns:xsi="http://www.w3.org/2001/XMLSchema-instance" xmlns:pc="http://schemas.microsoft.com/office/infopath/2007/PartnerControls">
+  <documentManagement>
+    <_activity xmlns="b7851671-50f3-43cc-85b9-be68a1dd3c85" xsi:nil="true"/>
+  </documentManagement>
+</p:properties>
 </file>
 
-<file path=customXml/itemProps3.xml><?xml version="1.0" encoding="utf-8"?>
-<ds:datastoreItem xmlns:ds="http://schemas.openxmlformats.org/officeDocument/2006/customXml" ds:itemID="{127A61C3-FC7C-4EE1-8857-2898E53F7715}">
-  <ds:schemaRefs>
-    <ds:schemaRef ds:uri="http://schemas.microsoft.com/sharepoint/v3/contenttype/forms"/>
-  </ds:schemaRefs>
-</ds:datastoreItem>
+<file path=customXml/item4.xml><?xml version="1.0" encoding="utf-8"?>
+<b:Sources xmlns:b="http://schemas.openxmlformats.org/officeDocument/2006/bibliography" xmlns="http://schemas.openxmlformats.org/officeDocument/2006/bibliography" SelectedStyle="\APASixthEditionOfficeOnline.xsl" StyleName="APA" Version="6"/>
 </file>
 
-<file path=customXml/itemProps4.xml><?xml version="1.0" encoding="utf-8"?>
+<file path=customXml/itemProps1.xml><?xml version="1.0" encoding="utf-8"?>
 <ds:datastoreItem xmlns:ds="http://schemas.openxmlformats.org/officeDocument/2006/customXml" ds:itemID="{F0F4BC08-1A9A-45A4-8B14-9AD39249C6E8}">
   <ds:schemaRefs>
     <ds:schemaRef ds:uri="http://schemas.microsoft.com/office/2006/metadata/contentType"/>
@@ -7145,4 +7104,30 @@
     <ds:schemaRef ds:uri="http://schemas.microsoft.com/internal/obd"/>
   </ds:schemaRefs>
 </ds:datastoreItem>
+</file>
+
+<file path=customXml/itemProps2.xml><?xml version="1.0" encoding="utf-8"?>
+<ds:datastoreItem xmlns:ds="http://schemas.openxmlformats.org/officeDocument/2006/customXml" ds:itemID="{127A61C3-FC7C-4EE1-8857-2898E53F7715}">
+  <ds:schemaRefs>
+    <ds:schemaRef ds:uri="http://schemas.microsoft.com/sharepoint/v3/contenttype/forms"/>
+  </ds:schemaRefs>
+</ds:datastoreItem>
+</file>
+
+<file path=customXml/itemProps3.xml><?xml version="1.0" encoding="utf-8"?>
+<ds:datastoreItem xmlns:ds="http://schemas.openxmlformats.org/officeDocument/2006/customXml" ds:itemID="{8B6D62E8-F960-4895-BC5B-B21A0A21FE96}">
+  <ds:schemaRefs>
+    <ds:schemaRef ds:uri="http://schemas.microsoft.com/office/2006/metadata/properties"/>
+    <ds:schemaRef ds:uri="http://schemas.microsoft.com/office/infopath/2007/PartnerControls"/>
+    <ds:schemaRef ds:uri="b7851671-50f3-43cc-85b9-be68a1dd3c85"/>
+  </ds:schemaRefs>
+</ds:datastoreItem>
+</file>
+
+<file path=customXml/itemProps4.xml><?xml version="1.0" encoding="utf-8"?>
+<ds:datastoreItem xmlns:ds="http://schemas.openxmlformats.org/officeDocument/2006/customXml" ds:itemID="{383ADDC7-61E7-4F93-8241-4862F12783A9}">
+  <ds:schemaRefs>
+    <ds:schemaRef ds:uri="http://schemas.openxmlformats.org/officeDocument/2006/bibliography"/>
+  </ds:schemaRefs>
+</ds:datastoreItem>
 </file>
</xml_diff>

<commit_message>
Update whl file & code accordingly (#17)
What does this Pull Request accomplish?
This pull request accomplishes updating dependency whl file and code changes accordingly.

Why should this Pull Request be merged?
This pull request updates dependency whl file.
This pull request updates code according to the updated whl file.
This pull request adds code to print absolute path of output directory.

What testing has been done?
Manual testing.
</commit_message>
<xml_diff>
--- a/docs/NI Measurement Plug-In Converter User Manual.docx
+++ b/docs/NI Measurement Plug-In Converter User Manual.docx
@@ -68,21 +68,7 @@
                 <w:rStyle w:val="Hyperlink"/>
                 <w:noProof/>
               </w:rPr>
-              <w:t>Overv</w:t>
-            </w:r>
-            <w:r>
-              <w:rPr>
-                <w:rStyle w:val="Hyperlink"/>
-                <w:noProof/>
-              </w:rPr>
-              <w:t>i</w:t>
-            </w:r>
-            <w:r>
-              <w:rPr>
-                <w:rStyle w:val="Hyperlink"/>
-                <w:noProof/>
-              </w:rPr>
-              <w:t>ew</w:t>
+              <w:t>Overview</w:t>
             </w:r>
             <w:r>
               <w:rPr>
@@ -1297,11 +1283,9 @@
             <w:shd w:val="clear" w:color="auto" w:fill="D1D1D1"/>
           </w:tcPr>
           <w:p>
-            <w:proofErr w:type="spellStart"/>
             <w:r>
               <w:t>astor</w:t>
             </w:r>
-            <w:proofErr w:type="spellEnd"/>
           </w:p>
         </w:tc>
         <w:tc>
@@ -1323,11 +1307,9 @@
             <w:shd w:val="clear" w:color="auto" w:fill="FFFFFF" w:themeFill="background1"/>
           </w:tcPr>
           <w:p>
-            <w:proofErr w:type="spellStart"/>
             <w:r>
               <w:t>pydantic</w:t>
             </w:r>
-            <w:proofErr w:type="spellEnd"/>
           </w:p>
         </w:tc>
         <w:tc>
@@ -1349,11 +1331,30 @@
             <w:shd w:val="clear" w:color="auto" w:fill="D1D1D1"/>
           </w:tcPr>
           <w:p>
-            <w:proofErr w:type="spellStart"/>
-            <w:r>
-              <w:t>ni_measurement_ui_creator</w:t>
-            </w:r>
-            <w:proofErr w:type="spellEnd"/>
+            <w:r>
+              <w:t>n</w:t>
+            </w:r>
+            <w:r>
+              <w:t>i</w:t>
+            </w:r>
+            <w:r>
+              <w:t>-</w:t>
+            </w:r>
+            <w:r>
+              <w:t>measurement</w:t>
+            </w:r>
+            <w:r>
+              <w:t>-</w:t>
+            </w:r>
+            <w:r>
+              <w:t>ui</w:t>
+            </w:r>
+            <w:r>
+              <w:t>-</w:t>
+            </w:r>
+            <w:r>
+              <w:t>creator</w:t>
+            </w:r>
           </w:p>
         </w:tc>
         <w:tc>
@@ -1366,7 +1367,7 @@
               <w:t>1.0.0.dev</w:t>
             </w:r>
             <w:r>
-              <w:t>5</w:t>
+              <w:t>6</w:t>
             </w:r>
             <w:r>
               <w:t xml:space="preserve"> or above</w:t>
@@ -2039,15 +2040,7 @@
         </w:numPr>
       </w:pPr>
       <w:r>
-        <w:t xml:space="preserve">Measurement UI created by the tool doesn’t support List of strings and List of </w:t>
-      </w:r>
-      <w:proofErr w:type="spellStart"/>
-      <w:r>
-        <w:t>booleans</w:t>
-      </w:r>
-      <w:proofErr w:type="spellEnd"/>
-      <w:r>
-        <w:t>.</w:t>
+        <w:t>Measurement UI created by the tool doesn’t support List of strings and List of booleans.</w:t>
       </w:r>
     </w:p>
     <w:p>
@@ -2126,31 +2119,7 @@
           <w:rPr>
             <w:rStyle w:val="Hyperlink"/>
           </w:rPr>
-          <w:t>Additiona</w:t>
-        </w:r>
-        <w:r>
-          <w:rPr>
-            <w:rStyle w:val="Hyperlink"/>
-          </w:rPr>
-          <w:t>l</w:t>
-        </w:r>
-        <w:r>
-          <w:rPr>
-            <w:rStyle w:val="Hyperlink"/>
-          </w:rPr>
-          <w:t xml:space="preserve"> Steps fo</w:t>
-        </w:r>
-        <w:r>
-          <w:rPr>
-            <w:rStyle w:val="Hyperlink"/>
-          </w:rPr>
-          <w:t>r</w:t>
-        </w:r>
-        <w:r>
-          <w:rPr>
-            <w:rStyle w:val="Hyperlink"/>
-          </w:rPr>
-          <w:t xml:space="preserve"> VISA instruments</w:t>
+          <w:t>Additional Steps for VISA instruments</w:t>
         </w:r>
       </w:hyperlink>
     </w:p>
@@ -2196,25 +2165,7 @@
           <w:rPr>
             <w:rStyle w:val="Hyperlink"/>
           </w:rPr>
-          <w:t>Install</w:t>
-        </w:r>
-        <w:r>
-          <w:rPr>
-            <w:rStyle w:val="Hyperlink"/>
-          </w:rPr>
-          <w:t>a</w:t>
-        </w:r>
-        <w:r>
-          <w:rPr>
-            <w:rStyle w:val="Hyperlink"/>
-          </w:rPr>
-          <w:t>t</w:t>
-        </w:r>
-        <w:r>
-          <w:rPr>
-            <w:rStyle w:val="Hyperlink"/>
-          </w:rPr>
-          <w:t>ion</w:t>
+          <w:t>Installation</w:t>
         </w:r>
       </w:hyperlink>
       <w:r>
@@ -2259,32 +2210,32 @@
           <w:numId w:val="5"/>
         </w:numPr>
       </w:pPr>
-      <w:proofErr w:type="spellStart"/>
-      <w:r>
-        <w:t>ni_measurement_plugin_converter</w:t>
-      </w:r>
-      <w:proofErr w:type="spellEnd"/>
-      <w:r>
-        <w:t xml:space="preserve"> --display-name &lt;Display Name&gt; --measurement-file-</w:t>
-      </w:r>
-      <w:proofErr w:type="spellStart"/>
-      <w:r>
-        <w:t>dir</w:t>
-      </w:r>
-      <w:proofErr w:type="spellEnd"/>
-      <w:r>
-        <w:t xml:space="preserve"> &lt;Measurement file directory&gt; --function &lt;Measurement function name&gt; </w:t>
-      </w:r>
-      <w:r>
-        <w:t>--output-</w:t>
-      </w:r>
-      <w:proofErr w:type="spellStart"/>
-      <w:r>
-        <w:t>dir</w:t>
-      </w:r>
-      <w:proofErr w:type="spellEnd"/>
-      <w:r>
-        <w:t xml:space="preserve"> &lt;Output directory&gt;</w:t>
+      <w:r>
+        <w:t>n</w:t>
+      </w:r>
+      <w:r>
+        <w:t>i</w:t>
+      </w:r>
+      <w:r>
+        <w:t>-</w:t>
+      </w:r>
+      <w:r>
+        <w:t>measurement</w:t>
+      </w:r>
+      <w:r>
+        <w:t>-</w:t>
+      </w:r>
+      <w:r>
+        <w:t>plugin</w:t>
+      </w:r>
+      <w:r>
+        <w:t>-</w:t>
+      </w:r>
+      <w:r>
+        <w:t xml:space="preserve">converter --display-name &lt;Display Name&gt; --measurement-file-dir &lt;Measurement file directory&gt; --function &lt;Measurement function name&gt; </w:t>
+      </w:r>
+      <w:r>
+        <w:t>--output-dir &lt;Output directory&gt;</w:t>
       </w:r>
     </w:p>
     <w:p>

</xml_diff>

<commit_message>
docs: update user manual with dependency
</commit_message>
<xml_diff>
--- a/docs/NI Measurement Plug-In Converter User Manual.docx
+++ b/docs/NI Measurement Plug-In Converter User Manual.docx
@@ -62,7 +62,7 @@
           <w:r>
             <w:fldChar w:fldCharType="separate"/>
           </w:r>
-          <w:hyperlink w:anchor="_Toc174981681" w:history="1">
+          <w:hyperlink w:anchor="_Toc175618567" w:history="1">
             <w:r>
               <w:rPr>
                 <w:rStyle w:val="Hyperlink"/>
@@ -89,7 +89,7 @@
                 <w:noProof/>
                 <w:webHidden/>
               </w:rPr>
-              <w:instrText xml:space="preserve"> PAGEREF _Toc174981681 \h </w:instrText>
+              <w:instrText xml:space="preserve"> PAGEREF _Toc175618567 \h </w:instrText>
             </w:r>
             <w:r>
               <w:rPr>
@@ -133,7 +133,7 @@
               <w14:ligatures w14:val="standardContextual"/>
             </w:rPr>
           </w:pPr>
-          <w:hyperlink w:anchor="_Toc174981682" w:history="1">
+          <w:hyperlink w:anchor="_Toc175618568" w:history="1">
             <w:r>
               <w:rPr>
                 <w:rStyle w:val="Hyperlink"/>
@@ -160,7 +160,7 @@
                 <w:noProof/>
                 <w:webHidden/>
               </w:rPr>
-              <w:instrText xml:space="preserve"> PAGEREF _Toc174981682 \h </w:instrText>
+              <w:instrText xml:space="preserve"> PAGEREF _Toc175618568 \h </w:instrText>
             </w:r>
             <w:r>
               <w:rPr>
@@ -204,7 +204,7 @@
               <w14:ligatures w14:val="standardContextual"/>
             </w:rPr>
           </w:pPr>
-          <w:hyperlink w:anchor="_Toc174981683" w:history="1">
+          <w:hyperlink w:anchor="_Toc175618569" w:history="1">
             <w:r>
               <w:rPr>
                 <w:rStyle w:val="Hyperlink"/>
@@ -231,7 +231,7 @@
                 <w:noProof/>
                 <w:webHidden/>
               </w:rPr>
-              <w:instrText xml:space="preserve"> PAGEREF _Toc174981683 \h </w:instrText>
+              <w:instrText xml:space="preserve"> PAGEREF _Toc175618569 \h </w:instrText>
             </w:r>
             <w:r>
               <w:rPr>
@@ -275,7 +275,7 @@
               <w14:ligatures w14:val="standardContextual"/>
             </w:rPr>
           </w:pPr>
-          <w:hyperlink w:anchor="_Toc174981684" w:history="1">
+          <w:hyperlink w:anchor="_Toc175618570" w:history="1">
             <w:r>
               <w:rPr>
                 <w:rStyle w:val="Hyperlink"/>
@@ -302,7 +302,7 @@
                 <w:noProof/>
                 <w:webHidden/>
               </w:rPr>
-              <w:instrText xml:space="preserve"> PAGEREF _Toc174981684 \h </w:instrText>
+              <w:instrText xml:space="preserve"> PAGEREF _Toc175618570 \h </w:instrText>
             </w:r>
             <w:r>
               <w:rPr>
@@ -346,7 +346,7 @@
               <w14:ligatures w14:val="standardContextual"/>
             </w:rPr>
           </w:pPr>
-          <w:hyperlink w:anchor="_Toc174981685" w:history="1">
+          <w:hyperlink w:anchor="_Toc175618571" w:history="1">
             <w:r>
               <w:rPr>
                 <w:rStyle w:val="Hyperlink"/>
@@ -373,7 +373,7 @@
                 <w:noProof/>
                 <w:webHidden/>
               </w:rPr>
-              <w:instrText xml:space="preserve"> PAGEREF _Toc174981685 \h </w:instrText>
+              <w:instrText xml:space="preserve"> PAGEREF _Toc175618571 \h </w:instrText>
             </w:r>
             <w:r>
               <w:rPr>
@@ -417,7 +417,7 @@
               <w14:ligatures w14:val="standardContextual"/>
             </w:rPr>
           </w:pPr>
-          <w:hyperlink w:anchor="_Toc174981686" w:history="1">
+          <w:hyperlink w:anchor="_Toc175618572" w:history="1">
             <w:r>
               <w:rPr>
                 <w:rStyle w:val="Hyperlink"/>
@@ -444,7 +444,7 @@
                 <w:noProof/>
                 <w:webHidden/>
               </w:rPr>
-              <w:instrText xml:space="preserve"> PAGEREF _Toc174981686 \h </w:instrText>
+              <w:instrText xml:space="preserve"> PAGEREF _Toc175618572 \h </w:instrText>
             </w:r>
             <w:r>
               <w:rPr>
@@ -488,7 +488,7 @@
               <w14:ligatures w14:val="standardContextual"/>
             </w:rPr>
           </w:pPr>
-          <w:hyperlink w:anchor="_Toc174981687" w:history="1">
+          <w:hyperlink w:anchor="_Toc175618573" w:history="1">
             <w:r>
               <w:rPr>
                 <w:rStyle w:val="Hyperlink"/>
@@ -515,7 +515,7 @@
                 <w:noProof/>
                 <w:webHidden/>
               </w:rPr>
-              <w:instrText xml:space="preserve"> PAGEREF _Toc174981687 \h </w:instrText>
+              <w:instrText xml:space="preserve"> PAGEREF _Toc175618573 \h </w:instrText>
             </w:r>
             <w:r>
               <w:rPr>
@@ -559,7 +559,7 @@
               <w14:ligatures w14:val="standardContextual"/>
             </w:rPr>
           </w:pPr>
-          <w:hyperlink w:anchor="_Toc174981688" w:history="1">
+          <w:hyperlink w:anchor="_Toc175618574" w:history="1">
             <w:r>
               <w:rPr>
                 <w:rStyle w:val="Hyperlink"/>
@@ -587,7 +587,7 @@
                 <w:noProof/>
                 <w:webHidden/>
               </w:rPr>
-              <w:instrText xml:space="preserve"> PAGEREF _Toc174981688 \h </w:instrText>
+              <w:instrText xml:space="preserve"> PAGEREF _Toc175618574 \h </w:instrText>
             </w:r>
             <w:r>
               <w:rPr>
@@ -631,7 +631,7 @@
               <w14:ligatures w14:val="standardContextual"/>
             </w:rPr>
           </w:pPr>
-          <w:hyperlink w:anchor="_Toc174981689" w:history="1">
+          <w:hyperlink w:anchor="_Toc175618575" w:history="1">
             <w:r>
               <w:rPr>
                 <w:rStyle w:val="Hyperlink"/>
@@ -658,7 +658,7 @@
                 <w:noProof/>
                 <w:webHidden/>
               </w:rPr>
-              <w:instrText xml:space="preserve"> PAGEREF _Toc174981689 \h </w:instrText>
+              <w:instrText xml:space="preserve"> PAGEREF _Toc175618575 \h </w:instrText>
             </w:r>
             <w:r>
               <w:rPr>
@@ -702,7 +702,7 @@
               <w14:ligatures w14:val="standardContextual"/>
             </w:rPr>
           </w:pPr>
-          <w:hyperlink w:anchor="_Toc174981690" w:history="1">
+          <w:hyperlink w:anchor="_Toc175618576" w:history="1">
             <w:r>
               <w:rPr>
                 <w:rStyle w:val="Hyperlink"/>
@@ -729,7 +729,7 @@
                 <w:noProof/>
                 <w:webHidden/>
               </w:rPr>
-              <w:instrText xml:space="preserve"> PAGEREF _Toc174981690 \h </w:instrText>
+              <w:instrText xml:space="preserve"> PAGEREF _Toc175618576 \h </w:instrText>
             </w:r>
             <w:r>
               <w:rPr>
@@ -773,7 +773,7 @@
               <w14:ligatures w14:val="standardContextual"/>
             </w:rPr>
           </w:pPr>
-          <w:hyperlink w:anchor="_Toc174981691" w:history="1">
+          <w:hyperlink w:anchor="_Toc175618577" w:history="1">
             <w:r>
               <w:rPr>
                 <w:rStyle w:val="Hyperlink"/>
@@ -800,7 +800,7 @@
                 <w:noProof/>
                 <w:webHidden/>
               </w:rPr>
-              <w:instrText xml:space="preserve"> PAGEREF _Toc174981691 \h </w:instrText>
+              <w:instrText xml:space="preserve"> PAGEREF _Toc175618577 \h </w:instrText>
             </w:r>
             <w:r>
               <w:rPr>
@@ -844,7 +844,7 @@
               <w14:ligatures w14:val="standardContextual"/>
             </w:rPr>
           </w:pPr>
-          <w:hyperlink w:anchor="_Toc174981692" w:history="1">
+          <w:hyperlink w:anchor="_Toc175618578" w:history="1">
             <w:r>
               <w:rPr>
                 <w:rStyle w:val="Hyperlink"/>
@@ -871,7 +871,7 @@
                 <w:noProof/>
                 <w:webHidden/>
               </w:rPr>
-              <w:instrText xml:space="preserve"> PAGEREF _Toc174981692 \h </w:instrText>
+              <w:instrText xml:space="preserve"> PAGEREF _Toc175618578 \h </w:instrText>
             </w:r>
             <w:r>
               <w:rPr>
@@ -915,7 +915,7 @@
               <w14:ligatures w14:val="standardContextual"/>
             </w:rPr>
           </w:pPr>
-          <w:hyperlink w:anchor="_Toc174981693" w:history="1">
+          <w:hyperlink w:anchor="_Toc175618579" w:history="1">
             <w:r>
               <w:rPr>
                 <w:rStyle w:val="Hyperlink"/>
@@ -943,7 +943,7 @@
                 <w:noProof/>
                 <w:webHidden/>
               </w:rPr>
-              <w:instrText xml:space="preserve"> PAGEREF _Toc174981693 \h </w:instrText>
+              <w:instrText xml:space="preserve"> PAGEREF _Toc175618579 \h </w:instrText>
             </w:r>
             <w:r>
               <w:rPr>
@@ -1086,7 +1086,7 @@
       <w:pPr>
         <w:pStyle w:val="Heading1"/>
       </w:pPr>
-      <w:bookmarkStart w:id="0" w:name="_Toc174981681"/>
+      <w:bookmarkStart w:id="0" w:name="_Toc175618567"/>
       <w:r>
         <w:lastRenderedPageBreak/>
         <w:t>Overview</w:t>
@@ -1104,7 +1104,7 @@
       <w:pPr>
         <w:pStyle w:val="Heading1"/>
       </w:pPr>
-      <w:bookmarkStart w:id="1" w:name="_Toc174981682"/>
+      <w:bookmarkStart w:id="1" w:name="_Toc175618568"/>
       <w:r>
         <w:t>Related Links</w:t>
       </w:r>
@@ -1150,7 +1150,7 @@
       <w:pPr>
         <w:pStyle w:val="Heading1"/>
       </w:pPr>
-      <w:bookmarkStart w:id="2" w:name="_Toc174981683"/>
+      <w:bookmarkStart w:id="2" w:name="_Toc175618569"/>
       <w:r>
         <w:t xml:space="preserve">Software </w:t>
       </w:r>
@@ -1283,9 +1283,11 @@
             <w:shd w:val="clear" w:color="auto" w:fill="D1D1D1"/>
           </w:tcPr>
           <w:p>
+            <w:proofErr w:type="spellStart"/>
             <w:r>
               <w:t>astor</w:t>
             </w:r>
+            <w:proofErr w:type="spellEnd"/>
           </w:p>
         </w:tc>
         <w:tc>
@@ -1307,9 +1309,11 @@
             <w:shd w:val="clear" w:color="auto" w:fill="FFFFFF" w:themeFill="background1"/>
           </w:tcPr>
           <w:p>
+            <w:proofErr w:type="spellStart"/>
             <w:r>
               <w:t>pydantic</w:t>
             </w:r>
+            <w:proofErr w:type="spellEnd"/>
           </w:p>
         </w:tc>
         <w:tc>
@@ -1331,12 +1335,14 @@
             <w:shd w:val="clear" w:color="auto" w:fill="D1D1D1"/>
           </w:tcPr>
           <w:p>
+            <w:proofErr w:type="spellStart"/>
             <w:r>
               <w:t>n</w:t>
             </w:r>
             <w:r>
               <w:t>i</w:t>
             </w:r>
+            <w:proofErr w:type="spellEnd"/>
             <w:r>
               <w:t>-</w:t>
             </w:r>
@@ -1346,9 +1352,11 @@
             <w:r>
               <w:t>-</w:t>
             </w:r>
+            <w:proofErr w:type="spellStart"/>
             <w:r>
               <w:t>ui</w:t>
             </w:r>
+            <w:proofErr w:type="spellEnd"/>
             <w:r>
               <w:t>-</w:t>
             </w:r>
@@ -1371,6 +1379,30 @@
             </w:r>
             <w:r>
               <w:t xml:space="preserve"> or above</w:t>
+            </w:r>
+          </w:p>
+        </w:tc>
+      </w:tr>
+      <w:tr>
+        <w:tc>
+          <w:tcPr>
+            <w:tcW w:w="5035" w:type="dxa"/>
+            <w:shd w:val="clear" w:color="auto" w:fill="auto"/>
+          </w:tcPr>
+          <w:p>
+            <w:r>
+              <w:t>black</w:t>
+            </w:r>
+          </w:p>
+        </w:tc>
+        <w:tc>
+          <w:tcPr>
+            <w:tcW w:w="5035" w:type="dxa"/>
+            <w:shd w:val="clear" w:color="auto" w:fill="auto"/>
+          </w:tcPr>
+          <w:p>
+            <w:r>
+              <w:t>24.8.0 or above</w:t>
             </w:r>
           </w:p>
         </w:tc>
@@ -1488,7 +1520,7 @@
           <w:tcPr>
             <w:cnfStyle w:val="001000000000" w:firstRow="0" w:lastRow="0" w:firstColumn="1" w:lastColumn="0" w:oddVBand="0" w:evenVBand="0" w:oddHBand="0" w:evenHBand="0" w:firstRowFirstColumn="0" w:firstRowLastColumn="0" w:lastRowFirstColumn="0" w:lastRowLastColumn="0"/>
             <w:tcW w:w="5035" w:type="dxa"/>
-            <w:shd w:val="clear" w:color="auto" w:fill="FFFFFF" w:themeFill="background1"/>
+            <w:shd w:val="clear" w:color="auto" w:fill="auto"/>
           </w:tcPr>
           <w:p>
             <w:pPr>
@@ -1532,7 +1564,7 @@
         <w:pStyle w:val="Heading1"/>
       </w:pPr>
       <w:bookmarkStart w:id="3" w:name="_Installation"/>
-      <w:bookmarkStart w:id="4" w:name="_Toc174981684"/>
+      <w:bookmarkStart w:id="4" w:name="_Toc175618570"/>
       <w:bookmarkEnd w:id="3"/>
       <w:r>
         <w:t>Installation</w:t>
@@ -1569,7 +1601,7 @@
       <w:pPr>
         <w:pStyle w:val="Heading2"/>
       </w:pPr>
-      <w:bookmarkStart w:id="5" w:name="_Toc174981685"/>
+      <w:bookmarkStart w:id="5" w:name="_Toc175618571"/>
       <w:r>
         <w:t>Note:</w:t>
       </w:r>
@@ -1601,7 +1633,7 @@
       <w:pPr>
         <w:pStyle w:val="Heading1"/>
       </w:pPr>
-      <w:bookmarkStart w:id="6" w:name="_Toc174981686"/>
+      <w:bookmarkStart w:id="6" w:name="_Toc175618572"/>
       <w:r>
         <w:lastRenderedPageBreak/>
         <w:t>Supported Datatypes</w:t>
@@ -1709,7 +1741,7 @@
       <w:pPr>
         <w:pStyle w:val="Heading1"/>
       </w:pPr>
-      <w:bookmarkStart w:id="7" w:name="_Toc174981687"/>
+      <w:bookmarkStart w:id="7" w:name="_Toc175618573"/>
       <w:r>
         <w:t>Supported Instrument Drivers</w:t>
       </w:r>
@@ -1810,7 +1842,7 @@
           <w:lang w:val="en-IN"/>
         </w:rPr>
       </w:pPr>
-      <w:bookmarkStart w:id="8" w:name="_Toc174981688"/>
+      <w:bookmarkStart w:id="8" w:name="_Toc175618574"/>
       <w:r>
         <w:rPr>
           <w:lang w:val="en-IN"/>
@@ -1967,7 +1999,7 @@
       <w:pPr>
         <w:pStyle w:val="Heading1"/>
       </w:pPr>
-      <w:bookmarkStart w:id="9" w:name="_Toc174981689"/>
+      <w:bookmarkStart w:id="9" w:name="_Toc175618575"/>
       <w:r>
         <w:t>Limitations</w:t>
       </w:r>
@@ -2039,15 +2071,28 @@
           <w:numId w:val="9"/>
         </w:numPr>
       </w:pPr>
-      <w:r>
-        <w:t>Measurement UI created by the tool doesn’t support List of strings and List of booleans.</w:t>
+      <w:proofErr w:type="gramStart"/>
+      <w:r>
+        <w:t>Measurement</w:t>
+      </w:r>
+      <w:proofErr w:type="gramEnd"/>
+      <w:r>
+        <w:t xml:space="preserve"> UI created by the tool doesn’t support List of strings and List of </w:t>
+      </w:r>
+      <w:proofErr w:type="spellStart"/>
+      <w:r>
+        <w:t>booleans</w:t>
+      </w:r>
+      <w:proofErr w:type="spellEnd"/>
+      <w:r>
+        <w:t>.</w:t>
       </w:r>
     </w:p>
     <w:p>
       <w:pPr>
         <w:pStyle w:val="Heading1"/>
       </w:pPr>
-      <w:bookmarkStart w:id="10" w:name="_Toc174981690"/>
+      <w:bookmarkStart w:id="10" w:name="_Toc175618576"/>
       <w:r>
         <w:lastRenderedPageBreak/>
         <w:t>Known Issues</w:t>
@@ -2127,7 +2172,7 @@
       <w:pPr>
         <w:pStyle w:val="Heading1"/>
       </w:pPr>
-      <w:bookmarkStart w:id="11" w:name="_Toc174981691"/>
+      <w:bookmarkStart w:id="11" w:name="_Toc175618577"/>
       <w:r>
         <w:t xml:space="preserve">How to </w:t>
       </w:r>
@@ -2210,12 +2255,14 @@
           <w:numId w:val="5"/>
         </w:numPr>
       </w:pPr>
+      <w:proofErr w:type="spellStart"/>
       <w:r>
         <w:t>n</w:t>
       </w:r>
       <w:r>
         <w:t>i</w:t>
       </w:r>
+      <w:proofErr w:type="spellEnd"/>
       <w:r>
         <w:t>-</w:t>
       </w:r>
@@ -2232,10 +2279,26 @@
         <w:t>-</w:t>
       </w:r>
       <w:r>
-        <w:t xml:space="preserve">converter --display-name &lt;Display Name&gt; --measurement-file-dir &lt;Measurement file directory&gt; --function &lt;Measurement function name&gt; </w:t>
-      </w:r>
-      <w:r>
-        <w:t>--output-dir &lt;Output directory&gt;</w:t>
+        <w:t>converter --display-name &lt;Display Name&gt; --measurement-file-</w:t>
+      </w:r>
+      <w:proofErr w:type="spellStart"/>
+      <w:r>
+        <w:t>dir</w:t>
+      </w:r>
+      <w:proofErr w:type="spellEnd"/>
+      <w:r>
+        <w:t xml:space="preserve"> &lt;Measurement file directory&gt; --function &lt;Measurement function name&gt; </w:t>
+      </w:r>
+      <w:r>
+        <w:t>--output-</w:t>
+      </w:r>
+      <w:proofErr w:type="spellStart"/>
+      <w:r>
+        <w:t>dir</w:t>
+      </w:r>
+      <w:proofErr w:type="spellEnd"/>
+      <w:r>
+        <w:t xml:space="preserve"> &lt;Output directory&gt;</w:t>
       </w:r>
     </w:p>
     <w:p>
@@ -2397,7 +2460,7 @@
         <w:pStyle w:val="Heading1"/>
       </w:pPr>
       <w:bookmarkStart w:id="12" w:name="_Additional_Steps_for"/>
-      <w:bookmarkStart w:id="13" w:name="_Toc174981692"/>
+      <w:bookmarkStart w:id="13" w:name="_Toc175618578"/>
       <w:bookmarkEnd w:id="12"/>
       <w:r>
         <w:lastRenderedPageBreak/>
@@ -2548,7 +2611,7 @@
           <w:lang w:val="en-IN"/>
         </w:rPr>
       </w:pPr>
-      <w:bookmarkStart w:id="14" w:name="_Toc174981693"/>
+      <w:bookmarkStart w:id="14" w:name="_Toc175618579"/>
       <w:r>
         <w:rPr>
           <w:lang w:val="en-IN"/>
@@ -6884,7 +6947,12 @@
 </file>
 
 <file path=customXml/item1.xml><?xml version="1.0" encoding="utf-8"?>
-<b:Sources xmlns:b="http://schemas.openxmlformats.org/officeDocument/2006/bibliography" xmlns="http://schemas.openxmlformats.org/officeDocument/2006/bibliography" SelectedStyle="\APASixthEditionOfficeOnline.xsl" StyleName="APA" Version="6"/>
+<?mso-contentType ?>
+<FormTemplates xmlns="http://schemas.microsoft.com/sharepoint/v3/contenttype/forms">
+  <Display>DocumentLibraryForm</Display>
+  <Edit>DocumentLibraryForm</Edit>
+  <New>DocumentLibraryForm</New>
+</FormTemplates>
 </file>
 
 <file path=customXml/item2.xml><?xml version="1.0" encoding="utf-8"?>
@@ -6896,12 +6964,7 @@
 </file>
 
 <file path=customXml/item3.xml><?xml version="1.0" encoding="utf-8"?>
-<?mso-contentType ?>
-<FormTemplates xmlns="http://schemas.microsoft.com/sharepoint/v3/contenttype/forms">
-  <Display>DocumentLibraryForm</Display>
-  <Edit>DocumentLibraryForm</Edit>
-  <New>DocumentLibraryForm</New>
-</FormTemplates>
+<b:Sources xmlns:b="http://schemas.openxmlformats.org/officeDocument/2006/bibliography" xmlns="http://schemas.openxmlformats.org/officeDocument/2006/bibliography" SelectedStyle="\APASixthEditionOfficeOnline.xsl" StyleName="APA" Version="6"/>
 </file>
 
 <file path=customXml/item4.xml><?xml version="1.0" encoding="utf-8"?>
@@ -7055,9 +7118,9 @@
 </file>
 
 <file path=customXml/itemProps1.xml><?xml version="1.0" encoding="utf-8"?>
-<ds:datastoreItem xmlns:ds="http://schemas.openxmlformats.org/officeDocument/2006/customXml" ds:itemID="{383ADDC7-61E7-4F93-8241-4862F12783A9}">
+<ds:datastoreItem xmlns:ds="http://schemas.openxmlformats.org/officeDocument/2006/customXml" ds:itemID="{127A61C3-FC7C-4EE1-8857-2898E53F7715}">
   <ds:schemaRefs>
-    <ds:schemaRef ds:uri="http://schemas.openxmlformats.org/officeDocument/2006/bibliography"/>
+    <ds:schemaRef ds:uri="http://schemas.microsoft.com/sharepoint/v3/contenttype/forms"/>
   </ds:schemaRefs>
 </ds:datastoreItem>
 </file>
@@ -7073,9 +7136,9 @@
 </file>
 
 <file path=customXml/itemProps3.xml><?xml version="1.0" encoding="utf-8"?>
-<ds:datastoreItem xmlns:ds="http://schemas.openxmlformats.org/officeDocument/2006/customXml" ds:itemID="{127A61C3-FC7C-4EE1-8857-2898E53F7715}">
+<ds:datastoreItem xmlns:ds="http://schemas.openxmlformats.org/officeDocument/2006/customXml" ds:itemID="{383ADDC7-61E7-4F93-8241-4862F12783A9}">
   <ds:schemaRefs>
-    <ds:schemaRef ds:uri="http://schemas.microsoft.com/sharepoint/v3/contenttype/forms"/>
+    <ds:schemaRef ds:uri="http://schemas.openxmlformats.org/officeDocument/2006/bibliography"/>
   </ds:schemaRefs>
 </ds:datastoreItem>
 </file>

</xml_diff>

<commit_message>
refactor: address PR comments
</commit_message>
<xml_diff>
--- a/docs/NI Measurement Plug-In Converter User Manual.docx
+++ b/docs/NI Measurement Plug-In Converter User Manual.docx
@@ -62,7 +62,7 @@
           <w:r>
             <w:fldChar w:fldCharType="separate"/>
           </w:r>
-          <w:hyperlink w:anchor="_Toc175920150" w:history="1">
+          <w:hyperlink w:anchor="_Toc175925936" w:history="1">
             <w:r>
               <w:rPr>
                 <w:rStyle w:val="Hyperlink"/>
@@ -89,7 +89,7 @@
                 <w:noProof/>
                 <w:webHidden/>
               </w:rPr>
-              <w:instrText xml:space="preserve"> PAGEREF _Toc175920150 \h </w:instrText>
+              <w:instrText xml:space="preserve"> PAGEREF _Toc175925936 \h </w:instrText>
             </w:r>
             <w:r>
               <w:rPr>
@@ -133,7 +133,7 @@
               <w14:ligatures w14:val="standardContextual"/>
             </w:rPr>
           </w:pPr>
-          <w:hyperlink w:anchor="_Toc175920151" w:history="1">
+          <w:hyperlink w:anchor="_Toc175925937" w:history="1">
             <w:r>
               <w:rPr>
                 <w:rStyle w:val="Hyperlink"/>
@@ -160,7 +160,7 @@
                 <w:noProof/>
                 <w:webHidden/>
               </w:rPr>
-              <w:instrText xml:space="preserve"> PAGEREF _Toc175920151 \h </w:instrText>
+              <w:instrText xml:space="preserve"> PAGEREF _Toc175925937 \h </w:instrText>
             </w:r>
             <w:r>
               <w:rPr>
@@ -204,7 +204,7 @@
               <w14:ligatures w14:val="standardContextual"/>
             </w:rPr>
           </w:pPr>
-          <w:hyperlink w:anchor="_Toc175920152" w:history="1">
+          <w:hyperlink w:anchor="_Toc175925938" w:history="1">
             <w:r>
               <w:rPr>
                 <w:rStyle w:val="Hyperlink"/>
@@ -231,7 +231,7 @@
                 <w:noProof/>
                 <w:webHidden/>
               </w:rPr>
-              <w:instrText xml:space="preserve"> PAGEREF _Toc175920152 \h </w:instrText>
+              <w:instrText xml:space="preserve"> PAGEREF _Toc175925938 \h </w:instrText>
             </w:r>
             <w:r>
               <w:rPr>
@@ -275,7 +275,7 @@
               <w14:ligatures w14:val="standardContextual"/>
             </w:rPr>
           </w:pPr>
-          <w:hyperlink w:anchor="_Toc175920153" w:history="1">
+          <w:hyperlink w:anchor="_Toc175925939" w:history="1">
             <w:r>
               <w:rPr>
                 <w:rStyle w:val="Hyperlink"/>
@@ -302,7 +302,7 @@
                 <w:noProof/>
                 <w:webHidden/>
               </w:rPr>
-              <w:instrText xml:space="preserve"> PAGEREF _Toc175920153 \h </w:instrText>
+              <w:instrText xml:space="preserve"> PAGEREF _Toc175925939 \h </w:instrText>
             </w:r>
             <w:r>
               <w:rPr>
@@ -346,7 +346,7 @@
               <w14:ligatures w14:val="standardContextual"/>
             </w:rPr>
           </w:pPr>
-          <w:hyperlink w:anchor="_Toc175920154" w:history="1">
+          <w:hyperlink w:anchor="_Toc175925940" w:history="1">
             <w:r>
               <w:rPr>
                 <w:rStyle w:val="Hyperlink"/>
@@ -373,7 +373,7 @@
                 <w:noProof/>
                 <w:webHidden/>
               </w:rPr>
-              <w:instrText xml:space="preserve"> PAGEREF _Toc175920154 \h </w:instrText>
+              <w:instrText xml:space="preserve"> PAGEREF _Toc175925940 \h </w:instrText>
             </w:r>
             <w:r>
               <w:rPr>
@@ -417,7 +417,7 @@
               <w14:ligatures w14:val="standardContextual"/>
             </w:rPr>
           </w:pPr>
-          <w:hyperlink w:anchor="_Toc175920155" w:history="1">
+          <w:hyperlink w:anchor="_Toc175925941" w:history="1">
             <w:r>
               <w:rPr>
                 <w:rStyle w:val="Hyperlink"/>
@@ -444,7 +444,7 @@
                 <w:noProof/>
                 <w:webHidden/>
               </w:rPr>
-              <w:instrText xml:space="preserve"> PAGEREF _Toc175920155 \h </w:instrText>
+              <w:instrText xml:space="preserve"> PAGEREF _Toc175925941 \h </w:instrText>
             </w:r>
             <w:r>
               <w:rPr>
@@ -488,7 +488,7 @@
               <w14:ligatures w14:val="standardContextual"/>
             </w:rPr>
           </w:pPr>
-          <w:hyperlink w:anchor="_Toc175920156" w:history="1">
+          <w:hyperlink w:anchor="_Toc175925942" w:history="1">
             <w:r>
               <w:rPr>
                 <w:rStyle w:val="Hyperlink"/>
@@ -515,7 +515,7 @@
                 <w:noProof/>
                 <w:webHidden/>
               </w:rPr>
-              <w:instrText xml:space="preserve"> PAGEREF _Toc175920156 \h </w:instrText>
+              <w:instrText xml:space="preserve"> PAGEREF _Toc175925942 \h </w:instrText>
             </w:r>
             <w:r>
               <w:rPr>
@@ -559,7 +559,7 @@
               <w14:ligatures w14:val="standardContextual"/>
             </w:rPr>
           </w:pPr>
-          <w:hyperlink w:anchor="_Toc175920157" w:history="1">
+          <w:hyperlink w:anchor="_Toc175925943" w:history="1">
             <w:r>
               <w:rPr>
                 <w:rStyle w:val="Hyperlink"/>
@@ -587,7 +587,7 @@
                 <w:noProof/>
                 <w:webHidden/>
               </w:rPr>
-              <w:instrText xml:space="preserve"> PAGEREF _Toc175920157 \h </w:instrText>
+              <w:instrText xml:space="preserve"> PAGEREF _Toc175925943 \h </w:instrText>
             </w:r>
             <w:r>
               <w:rPr>
@@ -631,7 +631,7 @@
               <w14:ligatures w14:val="standardContextual"/>
             </w:rPr>
           </w:pPr>
-          <w:hyperlink w:anchor="_Toc175920158" w:history="1">
+          <w:hyperlink w:anchor="_Toc175925944" w:history="1">
             <w:r>
               <w:rPr>
                 <w:rStyle w:val="Hyperlink"/>
@@ -658,7 +658,7 @@
                 <w:noProof/>
                 <w:webHidden/>
               </w:rPr>
-              <w:instrText xml:space="preserve"> PAGEREF _Toc175920158 \h </w:instrText>
+              <w:instrText xml:space="preserve"> PAGEREF _Toc175925944 \h </w:instrText>
             </w:r>
             <w:r>
               <w:rPr>
@@ -702,7 +702,7 @@
               <w14:ligatures w14:val="standardContextual"/>
             </w:rPr>
           </w:pPr>
-          <w:hyperlink w:anchor="_Toc175920159" w:history="1">
+          <w:hyperlink w:anchor="_Toc175925945" w:history="1">
             <w:r>
               <w:rPr>
                 <w:rStyle w:val="Hyperlink"/>
@@ -729,7 +729,7 @@
                 <w:noProof/>
                 <w:webHidden/>
               </w:rPr>
-              <w:instrText xml:space="preserve"> PAGEREF _Toc175920159 \h </w:instrText>
+              <w:instrText xml:space="preserve"> PAGEREF _Toc175925945 \h </w:instrText>
             </w:r>
             <w:r>
               <w:rPr>
@@ -773,7 +773,7 @@
               <w14:ligatures w14:val="standardContextual"/>
             </w:rPr>
           </w:pPr>
-          <w:hyperlink w:anchor="_Toc175920160" w:history="1">
+          <w:hyperlink w:anchor="_Toc175925946" w:history="1">
             <w:r>
               <w:rPr>
                 <w:rStyle w:val="Hyperlink"/>
@@ -800,7 +800,7 @@
                 <w:noProof/>
                 <w:webHidden/>
               </w:rPr>
-              <w:instrText xml:space="preserve"> PAGEREF _Toc175920160 \h </w:instrText>
+              <w:instrText xml:space="preserve"> PAGEREF _Toc175925946 \h </w:instrText>
             </w:r>
             <w:r>
               <w:rPr>
@@ -844,7 +844,7 @@
               <w14:ligatures w14:val="standardContextual"/>
             </w:rPr>
           </w:pPr>
-          <w:hyperlink w:anchor="_Toc175920161" w:history="1">
+          <w:hyperlink w:anchor="_Toc175925947" w:history="1">
             <w:r>
               <w:rPr>
                 <w:rStyle w:val="Hyperlink"/>
@@ -871,7 +871,7 @@
                 <w:noProof/>
                 <w:webHidden/>
               </w:rPr>
-              <w:instrText xml:space="preserve"> PAGEREF _Toc175920161 \h </w:instrText>
+              <w:instrText xml:space="preserve"> PAGEREF _Toc175925947 \h </w:instrText>
             </w:r>
             <w:r>
               <w:rPr>
@@ -891,7 +891,7 @@
                 <w:noProof/>
                 <w:webHidden/>
               </w:rPr>
-              <w:t>4</w:t>
+              <w:t>5</w:t>
             </w:r>
             <w:r>
               <w:rPr>
@@ -915,7 +915,7 @@
               <w14:ligatures w14:val="standardContextual"/>
             </w:rPr>
           </w:pPr>
-          <w:hyperlink w:anchor="_Toc175920162" w:history="1">
+          <w:hyperlink w:anchor="_Toc175925948" w:history="1">
             <w:r>
               <w:rPr>
                 <w:rStyle w:val="Hyperlink"/>
@@ -942,7 +942,7 @@
                 <w:noProof/>
                 <w:webHidden/>
               </w:rPr>
-              <w:instrText xml:space="preserve"> PAGEREF _Toc175920162 \h </w:instrText>
+              <w:instrText xml:space="preserve"> PAGEREF _Toc175925948 \h </w:instrText>
             </w:r>
             <w:r>
               <w:rPr>
@@ -986,7 +986,7 @@
               <w14:ligatures w14:val="standardContextual"/>
             </w:rPr>
           </w:pPr>
-          <w:hyperlink w:anchor="_Toc175920163" w:history="1">
+          <w:hyperlink w:anchor="_Toc175925949" w:history="1">
             <w:r>
               <w:rPr>
                 <w:rStyle w:val="Hyperlink"/>
@@ -1013,7 +1013,7 @@
                 <w:noProof/>
                 <w:webHidden/>
               </w:rPr>
-              <w:instrText xml:space="preserve"> PAGEREF _Toc175920163 \h </w:instrText>
+              <w:instrText xml:space="preserve"> PAGEREF _Toc175925949 \h </w:instrText>
             </w:r>
             <w:r>
               <w:rPr>
@@ -1057,7 +1057,7 @@
               <w14:ligatures w14:val="standardContextual"/>
             </w:rPr>
           </w:pPr>
-          <w:hyperlink w:anchor="_Toc175920164" w:history="1">
+          <w:hyperlink w:anchor="_Toc175925950" w:history="1">
             <w:r>
               <w:rPr>
                 <w:rStyle w:val="Hyperlink"/>
@@ -1085,7 +1085,7 @@
                 <w:noProof/>
                 <w:webHidden/>
               </w:rPr>
-              <w:instrText xml:space="preserve"> PAGEREF _Toc175920164 \h </w:instrText>
+              <w:instrText xml:space="preserve"> PAGEREF _Toc175925950 \h </w:instrText>
             </w:r>
             <w:r>
               <w:rPr>
@@ -1105,7 +1105,7 @@
                 <w:noProof/>
                 <w:webHidden/>
               </w:rPr>
-              <w:t>11</w:t>
+              <w:t>12</w:t>
             </w:r>
             <w:r>
               <w:rPr>
@@ -1186,50 +1186,24 @@
     </w:p>
     <w:p>
       <w:pPr>
-        <w:tabs>
-          <w:tab w:val="left" w:pos="3640"/>
-        </w:tabs>
         <w:rPr>
-          <w:rFonts w:ascii="Consolas" w:hAnsi="Consolas" w:cs="Consolas"/>
+          <w:rFonts w:asciiTheme="majorHAnsi" w:eastAsiaTheme="majorEastAsia" w:hAnsiTheme="majorHAnsi" w:cstheme="majorBidi"/>
+          <w:color w:val="365F91" w:themeColor="accent1" w:themeShade="BF"/>
+          <w:sz w:val="32"/>
+          <w:szCs w:val="32"/>
         </w:rPr>
       </w:pPr>
-    </w:p>
-    <w:p>
-      <w:pPr>
-        <w:tabs>
-          <w:tab w:val="left" w:pos="3640"/>
-        </w:tabs>
-        <w:rPr>
-          <w:rFonts w:ascii="Consolas" w:hAnsi="Consolas" w:cs="Consolas"/>
-        </w:rPr>
-      </w:pPr>
-    </w:p>
-    <w:p>
-      <w:pPr>
-        <w:tabs>
-          <w:tab w:val="left" w:pos="3640"/>
-        </w:tabs>
-        <w:rPr>
-          <w:rFonts w:ascii="Consolas" w:hAnsi="Consolas" w:cs="Consolas"/>
-        </w:rPr>
-      </w:pPr>
-    </w:p>
-    <w:p>
-      <w:pPr>
-        <w:tabs>
-          <w:tab w:val="left" w:pos="3640"/>
-        </w:tabs>
-        <w:rPr>
-          <w:rFonts w:ascii="Consolas" w:hAnsi="Consolas" w:cs="Consolas"/>
-        </w:rPr>
-      </w:pPr>
+      <w:r>
+        <w:br w:type="page"/>
+      </w:r>
     </w:p>
     <w:p>
       <w:pPr>
         <w:pStyle w:val="Heading1"/>
       </w:pPr>
-      <w:bookmarkStart w:id="0" w:name="_Toc175920150"/>
-      <w:r>
+      <w:bookmarkStart w:id="0" w:name="_Toc175925936"/>
+      <w:r>
+        <w:lastRenderedPageBreak/>
         <w:t>Overview</w:t>
       </w:r>
       <w:bookmarkEnd w:id="0"/>
@@ -1245,7 +1219,7 @@
       <w:pPr>
         <w:pStyle w:val="Heading1"/>
       </w:pPr>
-      <w:bookmarkStart w:id="1" w:name="_Toc175920151"/>
+      <w:bookmarkStart w:id="1" w:name="_Toc175925937"/>
       <w:r>
         <w:t>Related Links</w:t>
       </w:r>
@@ -1270,19 +1244,7 @@
           <w:rPr>
             <w:rStyle w:val="Hyperlink"/>
           </w:rPr>
-          <w:t>Measurement Plug-In Ov</w:t>
-        </w:r>
-        <w:r>
-          <w:rPr>
-            <w:rStyle w:val="Hyperlink"/>
-          </w:rPr>
-          <w:t>e</w:t>
-        </w:r>
-        <w:r>
-          <w:rPr>
-            <w:rStyle w:val="Hyperlink"/>
-          </w:rPr>
-          <w:t>rview - NI</w:t>
+          <w:t>Measurement Plug-In Overview - NI</w:t>
         </w:r>
       </w:hyperlink>
       <w:r>
@@ -1325,7 +1287,7 @@
       <w:pPr>
         <w:pStyle w:val="Heading1"/>
       </w:pPr>
-      <w:bookmarkStart w:id="2" w:name="_Toc175920152"/>
+      <w:bookmarkStart w:id="2" w:name="_Toc175925938"/>
       <w:r>
         <w:t xml:space="preserve">Software </w:t>
       </w:r>
@@ -1739,7 +1701,7 @@
         <w:pStyle w:val="Heading1"/>
       </w:pPr>
       <w:bookmarkStart w:id="3" w:name="_Installation"/>
-      <w:bookmarkStart w:id="4" w:name="_Toc175920153"/>
+      <w:bookmarkStart w:id="4" w:name="_Toc175925939"/>
       <w:bookmarkEnd w:id="3"/>
       <w:r>
         <w:t>Installation</w:t>
@@ -1776,7 +1738,7 @@
       <w:pPr>
         <w:pStyle w:val="Heading2"/>
       </w:pPr>
-      <w:bookmarkStart w:id="5" w:name="_Toc175920154"/>
+      <w:bookmarkStart w:id="5" w:name="_Toc175925940"/>
       <w:r>
         <w:t>Note:</w:t>
       </w:r>
@@ -1803,13 +1765,13 @@
         <w:t>NI Measurement Plug-In Converter.</w:t>
       </w:r>
     </w:p>
-    <w:p/>
     <w:p>
       <w:pPr>
         <w:pStyle w:val="Heading1"/>
       </w:pPr>
-      <w:bookmarkStart w:id="6" w:name="_Toc175920155"/>
-      <w:r>
+      <w:bookmarkStart w:id="6" w:name="_Toc175925941"/>
+      <w:r>
+        <w:lastRenderedPageBreak/>
         <w:t>Supported Datatypes</w:t>
       </w:r>
       <w:bookmarkEnd w:id="6"/>
@@ -1915,7 +1877,7 @@
       <w:pPr>
         <w:pStyle w:val="Heading1"/>
       </w:pPr>
-      <w:bookmarkStart w:id="7" w:name="_Toc175920156"/>
+      <w:bookmarkStart w:id="7" w:name="_Toc175925942"/>
       <w:r>
         <w:t>Supported Instrument Drivers</w:t>
       </w:r>
@@ -2013,7 +1975,7 @@
           <w:lang w:val="en-IN"/>
         </w:rPr>
       </w:pPr>
-      <w:bookmarkStart w:id="8" w:name="_Toc175920157"/>
+      <w:bookmarkStart w:id="8" w:name="_Toc175925943"/>
       <w:r>
         <w:rPr>
           <w:lang w:val="en-IN"/>
@@ -2176,12 +2138,24 @@
     </w:p>
     <w:p/>
     <w:p/>
-    <w:p/>
+    <w:p>
+      <w:pPr>
+        <w:rPr>
+          <w:rFonts w:asciiTheme="majorHAnsi" w:eastAsiaTheme="majorEastAsia" w:hAnsiTheme="majorHAnsi" w:cstheme="majorBidi"/>
+          <w:color w:val="365F91" w:themeColor="accent1" w:themeShade="BF"/>
+          <w:sz w:val="32"/>
+          <w:szCs w:val="32"/>
+        </w:rPr>
+      </w:pPr>
+      <w:r>
+        <w:br w:type="page"/>
+      </w:r>
+    </w:p>
     <w:p>
       <w:pPr>
         <w:pStyle w:val="Heading1"/>
       </w:pPr>
-      <w:bookmarkStart w:id="9" w:name="_Toc175920158"/>
+      <w:bookmarkStart w:id="9" w:name="_Toc175925944"/>
       <w:r>
         <w:lastRenderedPageBreak/>
         <w:t>Post Conversion Steps</w:t>
@@ -2268,7 +2242,7 @@
       <w:pPr>
         <w:pStyle w:val="Heading1"/>
       </w:pPr>
-      <w:bookmarkStart w:id="10" w:name="_Toc175920159"/>
+      <w:bookmarkStart w:id="10" w:name="_Toc175925945"/>
       <w:r>
         <w:t>Limitations</w:t>
       </w:r>
@@ -2301,13 +2275,8 @@
           <w:numId w:val="9"/>
         </w:numPr>
       </w:pPr>
-      <w:proofErr w:type="gramStart"/>
-      <w:r>
-        <w:t>Measurement</w:t>
-      </w:r>
-      <w:proofErr w:type="gramEnd"/>
-      <w:r>
-        <w:t xml:space="preserve"> UI created by the tool doesn’t support List of strings and List of </w:t>
+      <w:r>
+        <w:t xml:space="preserve">Measurement UI created by the tool doesn’t support List of strings and List of </w:t>
       </w:r>
       <w:proofErr w:type="spellStart"/>
       <w:r>
@@ -2322,7 +2291,7 @@
       <w:pPr>
         <w:pStyle w:val="Heading1"/>
       </w:pPr>
-      <w:bookmarkStart w:id="11" w:name="_Toc175920160"/>
+      <w:bookmarkStart w:id="11" w:name="_Toc175925946"/>
       <w:r>
         <w:t>Known Issues</w:t>
       </w:r>
@@ -2372,19 +2341,7 @@
           <w:rPr>
             <w:rStyle w:val="Hyperlink"/>
           </w:rPr>
-          <w:t>Additional St</w:t>
-        </w:r>
-        <w:r>
-          <w:rPr>
-            <w:rStyle w:val="Hyperlink"/>
-          </w:rPr>
-          <w:t>e</w:t>
-        </w:r>
-        <w:r>
-          <w:rPr>
-            <w:rStyle w:val="Hyperlink"/>
-          </w:rPr>
-          <w:t>ps for NI-Switch</w:t>
+          <w:t>Additional Steps for NI-Switch</w:t>
         </w:r>
       </w:hyperlink>
     </w:p>
@@ -2431,10 +2388,24 @@
     </w:p>
     <w:p>
       <w:pPr>
+        <w:rPr>
+          <w:rFonts w:asciiTheme="majorHAnsi" w:eastAsiaTheme="majorEastAsia" w:hAnsiTheme="majorHAnsi" w:cstheme="majorBidi"/>
+          <w:color w:val="365F91" w:themeColor="accent1" w:themeShade="BF"/>
+          <w:sz w:val="32"/>
+          <w:szCs w:val="32"/>
+        </w:rPr>
+      </w:pPr>
+      <w:r>
+        <w:br w:type="page"/>
+      </w:r>
+    </w:p>
+    <w:p>
+      <w:pPr>
         <w:pStyle w:val="Heading1"/>
       </w:pPr>
-      <w:bookmarkStart w:id="12" w:name="_Toc175920161"/>
-      <w:r>
+      <w:bookmarkStart w:id="12" w:name="_Toc175925947"/>
+      <w:r>
+        <w:lastRenderedPageBreak/>
         <w:t xml:space="preserve">How to </w:t>
       </w:r>
       <w:r>
@@ -2518,7 +2489,6 @@
       </w:pPr>
       <w:proofErr w:type="spellStart"/>
       <w:r>
-        <w:lastRenderedPageBreak/>
         <w:t>n</w:t>
       </w:r>
       <w:r>
@@ -2719,19 +2689,26 @@
     <w:p/>
     <w:p/>
     <w:p/>
-    <w:p/>
-    <w:p/>
-    <w:p/>
-    <w:p/>
-    <w:p/>
-    <w:p/>
+    <w:p>
+      <w:pPr>
+        <w:rPr>
+          <w:rFonts w:asciiTheme="majorHAnsi" w:eastAsiaTheme="majorEastAsia" w:hAnsiTheme="majorHAnsi" w:cstheme="majorBidi"/>
+          <w:color w:val="365F91" w:themeColor="accent1" w:themeShade="BF"/>
+          <w:sz w:val="32"/>
+          <w:szCs w:val="32"/>
+        </w:rPr>
+      </w:pPr>
+      <w:bookmarkStart w:id="13" w:name="_Additional_Steps_for_1"/>
+      <w:bookmarkEnd w:id="13"/>
+      <w:r>
+        <w:br w:type="page"/>
+      </w:r>
+    </w:p>
     <w:p>
       <w:pPr>
         <w:pStyle w:val="Heading1"/>
       </w:pPr>
-      <w:bookmarkStart w:id="13" w:name="_Additional_Steps_for_1"/>
-      <w:bookmarkStart w:id="14" w:name="_Toc175920162"/>
-      <w:bookmarkEnd w:id="13"/>
+      <w:bookmarkStart w:id="14" w:name="_Toc175925948"/>
       <w:r>
         <w:lastRenderedPageBreak/>
         <w:t>Additional Steps for NI-Switch</w:t>
@@ -3175,65 +3152,23 @@
       </w:pPr>
     </w:p>
     <w:p>
-      <w:pPr>
-        <w:rPr>
-          <w:lang w:val="en-IN"/>
-        </w:rPr>
-      </w:pPr>
-    </w:p>
-    <w:p>
-      <w:pPr>
-        <w:rPr>
-          <w:lang w:val="en-IN"/>
-        </w:rPr>
-      </w:pPr>
-    </w:p>
-    <w:p>
-      <w:pPr>
-        <w:rPr>
-          <w:lang w:val="en-IN"/>
-        </w:rPr>
-      </w:pPr>
-    </w:p>
-    <w:p>
-      <w:pPr>
-        <w:rPr>
-          <w:lang w:val="en-IN"/>
-        </w:rPr>
-      </w:pPr>
-    </w:p>
-    <w:p>
-      <w:pPr>
-        <w:rPr>
-          <w:lang w:val="en-IN"/>
-        </w:rPr>
-      </w:pPr>
-    </w:p>
-    <w:p>
-      <w:pPr>
-        <w:rPr>
-          <w:lang w:val="en-IN"/>
-        </w:rPr>
-      </w:pPr>
-    </w:p>
-    <w:p>
-      <w:pPr>
-        <w:rPr>
-          <w:lang w:val="en-IN"/>
-        </w:rPr>
-      </w:pPr>
-    </w:p>
-    <w:p/>
+      <w:bookmarkStart w:id="15" w:name="_Additional_Steps_for"/>
+      <w:bookmarkEnd w:id="15"/>
+      <w:r>
+        <w:br w:type="page"/>
+      </w:r>
+    </w:p>
     <w:p>
       <w:pPr>
         <w:pStyle w:val="Heading1"/>
       </w:pPr>
-      <w:bookmarkStart w:id="15" w:name="_Additional_Steps_for"/>
-      <w:bookmarkStart w:id="16" w:name="_Toc175920163"/>
-      <w:bookmarkEnd w:id="15"/>
+      <w:bookmarkStart w:id="16" w:name="_Toc175925949"/>
       <w:r>
         <w:lastRenderedPageBreak/>
-        <w:t>Additional Steps for VISA instruments</w:t>
+        <w:t>A</w:t>
+      </w:r>
+      <w:r>
+        <w:t>dditional Steps for VISA instruments</w:t>
       </w:r>
       <w:bookmarkEnd w:id="16"/>
     </w:p>
@@ -3264,10 +3199,10 @@
           <w:noProof/>
         </w:rPr>
         <w:drawing>
-          <wp:inline distT="0" distB="0" distL="0" distR="0" wp14:anchorId="23DBF2BF" wp14:editId="06AE324F">
-            <wp:extent cx="6400800" cy="4583430"/>
-            <wp:effectExtent l="0" t="0" r="0" b="7620"/>
-            <wp:docPr id="791710569" name="Picture 1"/>
+          <wp:inline distT="0" distB="0" distL="0" distR="0" wp14:anchorId="3DB3D6A8" wp14:editId="6A556A8E">
+            <wp:extent cx="6400800" cy="3627120"/>
+            <wp:effectExtent l="0" t="0" r="0" b="0"/>
+            <wp:docPr id="976533698" name="Picture 1"/>
             <wp:cNvGraphicFramePr>
               <a:graphicFrameLocks xmlns:a="http://schemas.openxmlformats.org/drawingml/2006/main" noChangeAspect="1"/>
             </wp:cNvGraphicFramePr>
@@ -3275,7 +3210,7 @@
               <a:graphicData uri="http://schemas.openxmlformats.org/drawingml/2006/picture">
                 <pic:pic xmlns:pic="http://schemas.openxmlformats.org/drawingml/2006/picture">
                   <pic:nvPicPr>
-                    <pic:cNvPr id="791710569" name=""/>
+                    <pic:cNvPr id="976533698" name=""/>
                     <pic:cNvPicPr/>
                   </pic:nvPicPr>
                   <pic:blipFill>
@@ -3287,7 +3222,7 @@
                   <pic:spPr>
                     <a:xfrm>
                       <a:off x="0" y="0"/>
-                      <a:ext cx="6400800" cy="4583430"/>
+                      <a:ext cx="6400800" cy="3627120"/>
                     </a:xfrm>
                     <a:prstGeom prst="rect">
                       <a:avLst/>
@@ -3383,17 +3318,199 @@
     </w:p>
     <w:p/>
     <w:p/>
-    <w:p>
-      <w:pPr>
-        <w:tabs>
-          <w:tab w:val="left" w:pos="3640"/>
-        </w:tabs>
+    <w:p/>
+    <w:p/>
+    <w:p/>
+    <w:p/>
+    <w:p/>
+    <w:p/>
+    <w:p/>
+    <w:p>
+      <w:r>
+        <w:br w:type="page"/>
+      </w:r>
+    </w:p>
+    <w:p>
+      <w:r>
+        <w:lastRenderedPageBreak/>
+        <w:t>For example,</w:t>
+      </w:r>
+    </w:p>
+    <w:p/>
+    <w:p>
+      <w:pPr>
+        <w:pStyle w:val="ListParagraph"/>
+        <w:numPr>
+          <w:ilvl w:val="0"/>
+          <w:numId w:val="24"/>
+        </w:numPr>
+      </w:pPr>
+      <w:r>
+        <w:t xml:space="preserve">Define the </w:t>
+      </w:r>
+      <w:proofErr w:type="spellStart"/>
+      <w:r>
+        <w:t>grpc</w:t>
+      </w:r>
+      <w:proofErr w:type="spellEnd"/>
+      <w:r>
+        <w:t xml:space="preserve"> support.</w:t>
+      </w:r>
+    </w:p>
+    <w:p>
+      <w:pPr>
+        <w:pStyle w:val="ListParagraph"/>
+        <w:numPr>
+          <w:ilvl w:val="0"/>
+          <w:numId w:val="24"/>
+        </w:numPr>
+      </w:pPr>
+      <w:r>
+        <w:t>Define the Session class for the instrument type.</w:t>
+      </w:r>
+    </w:p>
+    <w:p>
+      <w:pPr>
+        <w:pStyle w:val="ListParagraph"/>
+        <w:numPr>
+          <w:ilvl w:val="0"/>
+          <w:numId w:val="24"/>
+        </w:numPr>
+      </w:pPr>
+      <w:r>
+        <w:t>Define the session constructor the instrument type.</w:t>
+      </w:r>
+    </w:p>
+    <w:p>
+      <w:pPr>
+        <w:pStyle w:val="ListParagraph"/>
+        <w:numPr>
+          <w:ilvl w:val="0"/>
+          <w:numId w:val="24"/>
+        </w:numPr>
+      </w:pPr>
+      <w:r>
+        <w:t>Update the session constructor object and instrument type.</w:t>
+      </w:r>
+    </w:p>
+    <w:p/>
+    <w:p/>
+    <w:p>
+      <w:r>
         <w:rPr>
-          <w:rFonts w:ascii="Consolas" w:hAnsi="Consolas" w:cs="Consolas"/>
-          <w:lang w:val="en-IN"/>
+          <w:noProof/>
         </w:rPr>
-      </w:pPr>
-    </w:p>
+        <w:drawing>
+          <wp:inline distT="0" distB="0" distL="0" distR="0" wp14:anchorId="073BE308" wp14:editId="69B0D85F">
+            <wp:extent cx="6400800" cy="4802505"/>
+            <wp:effectExtent l="0" t="0" r="0" b="0"/>
+            <wp:docPr id="1715867357" name="Picture 1" descr="A computer screen shot of a program&#10;&#10;Description automatically generated"/>
+            <wp:cNvGraphicFramePr>
+              <a:graphicFrameLocks xmlns:a="http://schemas.openxmlformats.org/drawingml/2006/main" noChangeAspect="1"/>
+            </wp:cNvGraphicFramePr>
+            <a:graphic xmlns:a="http://schemas.openxmlformats.org/drawingml/2006/main">
+              <a:graphicData uri="http://schemas.openxmlformats.org/drawingml/2006/picture">
+                <pic:pic xmlns:pic="http://schemas.openxmlformats.org/drawingml/2006/picture">
+                  <pic:nvPicPr>
+                    <pic:cNvPr id="1715867357" name="Picture 1" descr="A computer screen shot of a program&#10;&#10;Description automatically generated"/>
+                    <pic:cNvPicPr/>
+                  </pic:nvPicPr>
+                  <pic:blipFill>
+                    <a:blip r:embed="rId22"/>
+                    <a:stretch>
+                      <a:fillRect/>
+                    </a:stretch>
+                  </pic:blipFill>
+                  <pic:spPr>
+                    <a:xfrm>
+                      <a:off x="0" y="0"/>
+                      <a:ext cx="6400800" cy="4802505"/>
+                    </a:xfrm>
+                    <a:prstGeom prst="rect">
+                      <a:avLst/>
+                    </a:prstGeom>
+                  </pic:spPr>
+                </pic:pic>
+              </a:graphicData>
+            </a:graphic>
+          </wp:inline>
+        </w:drawing>
+      </w:r>
+    </w:p>
+    <w:p/>
+    <w:p/>
+    <w:p/>
+    <w:p/>
+    <w:p/>
+    <w:p/>
+    <w:p/>
+    <w:p/>
+    <w:p/>
+    <w:p/>
+    <w:p>
+      <w:r>
+        <w:t xml:space="preserve">For details, refer </w:t>
+      </w:r>
+      <w:hyperlink r:id="rId23" w:history="1">
+        <w:r>
+          <w:rPr>
+            <w:rStyle w:val="Hyperlink"/>
+          </w:rPr>
+          <w:t>Example VISA</w:t>
+        </w:r>
+      </w:hyperlink>
+    </w:p>
+    <w:p>
+      <w:pPr>
+        <w:ind w:left="360"/>
+      </w:pPr>
+    </w:p>
+    <w:p>
+      <w:pPr>
+        <w:ind w:left="360"/>
+      </w:pPr>
+      <w:r>
+        <w:rPr>
+          <w:noProof/>
+        </w:rPr>
+        <w:drawing>
+          <wp:inline distT="0" distB="0" distL="0" distR="0" wp14:anchorId="5B6F9B06" wp14:editId="774E962F">
+            <wp:extent cx="4647619" cy="2009524"/>
+            <wp:effectExtent l="0" t="0" r="635" b="0"/>
+            <wp:docPr id="209169776" name="Picture 1" descr="A screenshot of a computer program&#10;&#10;Description automatically generated"/>
+            <wp:cNvGraphicFramePr>
+              <a:graphicFrameLocks xmlns:a="http://schemas.openxmlformats.org/drawingml/2006/main" noChangeAspect="1"/>
+            </wp:cNvGraphicFramePr>
+            <a:graphic xmlns:a="http://schemas.openxmlformats.org/drawingml/2006/main">
+              <a:graphicData uri="http://schemas.openxmlformats.org/drawingml/2006/picture">
+                <pic:pic xmlns:pic="http://schemas.openxmlformats.org/drawingml/2006/picture">
+                  <pic:nvPicPr>
+                    <pic:cNvPr id="209169776" name="Picture 1" descr="A screenshot of a computer program&#10;&#10;Description automatically generated"/>
+                    <pic:cNvPicPr/>
+                  </pic:nvPicPr>
+                  <pic:blipFill>
+                    <a:blip r:embed="rId24"/>
+                    <a:stretch>
+                      <a:fillRect/>
+                    </a:stretch>
+                  </pic:blipFill>
+                  <pic:spPr>
+                    <a:xfrm>
+                      <a:off x="0" y="0"/>
+                      <a:ext cx="4647619" cy="2009524"/>
+                    </a:xfrm>
+                    <a:prstGeom prst="rect">
+                      <a:avLst/>
+                    </a:prstGeom>
+                  </pic:spPr>
+                </pic:pic>
+              </a:graphicData>
+            </a:graphic>
+          </wp:inline>
+        </w:drawing>
+      </w:r>
+    </w:p>
+    <w:p/>
     <w:p>
       <w:pPr>
         <w:pStyle w:val="Heading1"/>
@@ -3401,12 +3518,11 @@
           <w:lang w:val="en-IN"/>
         </w:rPr>
       </w:pPr>
-      <w:bookmarkStart w:id="17" w:name="_Toc175920164"/>
+      <w:bookmarkStart w:id="17" w:name="_Toc175925950"/>
       <w:r>
         <w:rPr>
           <w:lang w:val="en-IN"/>
         </w:rPr>
-        <w:lastRenderedPageBreak/>
         <w:t>Event Logger</w:t>
       </w:r>
       <w:bookmarkEnd w:id="17"/>
@@ -3482,10 +3598,10 @@
       </w:r>
     </w:p>
     <w:sectPr>
-      <w:headerReference w:type="default" r:id="rId22"/>
-      <w:footerReference w:type="even" r:id="rId23"/>
-      <w:footerReference w:type="default" r:id="rId24"/>
-      <w:footerReference w:type="first" r:id="rId25"/>
+      <w:headerReference w:type="default" r:id="rId25"/>
+      <w:footerReference w:type="even" r:id="rId26"/>
+      <w:footerReference w:type="default" r:id="rId27"/>
+      <w:footerReference w:type="first" r:id="rId28"/>
       <w:pgSz w:w="12240" w:h="15840"/>
       <w:pgMar w:top="2784" w:right="1080" w:bottom="1440" w:left="1080" w:header="1161" w:footer="720" w:gutter="0"/>
       <w:cols w:space="720"/>
@@ -4908,6 +5024,119 @@
     </w:lvl>
   </w:abstractNum>
   <w:abstractNum w:abstractNumId="9" w15:restartNumberingAfterBreak="0">
+    <w:nsid w:val="2A180AE3"/>
+    <w:multiLevelType w:val="hybridMultilevel"/>
+    <w:tmpl w:val="C98A563E"/>
+    <w:lvl w:ilvl="0" w:tplc="40090001">
+      <w:start w:val="1"/>
+      <w:numFmt w:val="bullet"/>
+      <w:lvlText w:val=""/>
+      <w:lvlJc w:val="left"/>
+      <w:pPr>
+        <w:ind w:left="720" w:hanging="360"/>
+      </w:pPr>
+      <w:rPr>
+        <w:rFonts w:ascii="Symbol" w:hAnsi="Symbol" w:hint="default"/>
+      </w:rPr>
+    </w:lvl>
+    <w:lvl w:ilvl="1" w:tplc="40090003" w:tentative="1">
+      <w:start w:val="1"/>
+      <w:numFmt w:val="bullet"/>
+      <w:lvlText w:val="o"/>
+      <w:lvlJc w:val="left"/>
+      <w:pPr>
+        <w:ind w:left="1440" w:hanging="360"/>
+      </w:pPr>
+      <w:rPr>
+        <w:rFonts w:ascii="Courier New" w:hAnsi="Courier New" w:cs="Courier New" w:hint="default"/>
+      </w:rPr>
+    </w:lvl>
+    <w:lvl w:ilvl="2" w:tplc="40090005" w:tentative="1">
+      <w:start w:val="1"/>
+      <w:numFmt w:val="bullet"/>
+      <w:lvlText w:val=""/>
+      <w:lvlJc w:val="left"/>
+      <w:pPr>
+        <w:ind w:left="2160" w:hanging="360"/>
+      </w:pPr>
+      <w:rPr>
+        <w:rFonts w:ascii="Wingdings" w:hAnsi="Wingdings" w:hint="default"/>
+      </w:rPr>
+    </w:lvl>
+    <w:lvl w:ilvl="3" w:tplc="40090001" w:tentative="1">
+      <w:start w:val="1"/>
+      <w:numFmt w:val="bullet"/>
+      <w:lvlText w:val=""/>
+      <w:lvlJc w:val="left"/>
+      <w:pPr>
+        <w:ind w:left="2880" w:hanging="360"/>
+      </w:pPr>
+      <w:rPr>
+        <w:rFonts w:ascii="Symbol" w:hAnsi="Symbol" w:hint="default"/>
+      </w:rPr>
+    </w:lvl>
+    <w:lvl w:ilvl="4" w:tplc="40090003" w:tentative="1">
+      <w:start w:val="1"/>
+      <w:numFmt w:val="bullet"/>
+      <w:lvlText w:val="o"/>
+      <w:lvlJc w:val="left"/>
+      <w:pPr>
+        <w:ind w:left="3600" w:hanging="360"/>
+      </w:pPr>
+      <w:rPr>
+        <w:rFonts w:ascii="Courier New" w:hAnsi="Courier New" w:cs="Courier New" w:hint="default"/>
+      </w:rPr>
+    </w:lvl>
+    <w:lvl w:ilvl="5" w:tplc="40090005" w:tentative="1">
+      <w:start w:val="1"/>
+      <w:numFmt w:val="bullet"/>
+      <w:lvlText w:val=""/>
+      <w:lvlJc w:val="left"/>
+      <w:pPr>
+        <w:ind w:left="4320" w:hanging="360"/>
+      </w:pPr>
+      <w:rPr>
+        <w:rFonts w:ascii="Wingdings" w:hAnsi="Wingdings" w:hint="default"/>
+      </w:rPr>
+    </w:lvl>
+    <w:lvl w:ilvl="6" w:tplc="40090001" w:tentative="1">
+      <w:start w:val="1"/>
+      <w:numFmt w:val="bullet"/>
+      <w:lvlText w:val=""/>
+      <w:lvlJc w:val="left"/>
+      <w:pPr>
+        <w:ind w:left="5040" w:hanging="360"/>
+      </w:pPr>
+      <w:rPr>
+        <w:rFonts w:ascii="Symbol" w:hAnsi="Symbol" w:hint="default"/>
+      </w:rPr>
+    </w:lvl>
+    <w:lvl w:ilvl="7" w:tplc="40090003" w:tentative="1">
+      <w:start w:val="1"/>
+      <w:numFmt w:val="bullet"/>
+      <w:lvlText w:val="o"/>
+      <w:lvlJc w:val="left"/>
+      <w:pPr>
+        <w:ind w:left="5760" w:hanging="360"/>
+      </w:pPr>
+      <w:rPr>
+        <w:rFonts w:ascii="Courier New" w:hAnsi="Courier New" w:cs="Courier New" w:hint="default"/>
+      </w:rPr>
+    </w:lvl>
+    <w:lvl w:ilvl="8" w:tplc="40090005" w:tentative="1">
+      <w:start w:val="1"/>
+      <w:numFmt w:val="bullet"/>
+      <w:lvlText w:val=""/>
+      <w:lvlJc w:val="left"/>
+      <w:pPr>
+        <w:ind w:left="6480" w:hanging="360"/>
+      </w:pPr>
+      <w:rPr>
+        <w:rFonts w:ascii="Wingdings" w:hAnsi="Wingdings" w:hint="default"/>
+      </w:rPr>
+    </w:lvl>
+  </w:abstractNum>
+  <w:abstractNum w:abstractNumId="10" w15:restartNumberingAfterBreak="0">
     <w:nsid w:val="2FB312AA"/>
     <w:multiLevelType w:val="hybridMultilevel"/>
     <w:tmpl w:val="5ADE84E2"/>
@@ -5020,7 +5249,7 @@
       </w:rPr>
     </w:lvl>
   </w:abstractNum>
-  <w:abstractNum w:abstractNumId="10" w15:restartNumberingAfterBreak="0">
+  <w:abstractNum w:abstractNumId="11" w15:restartNumberingAfterBreak="0">
     <w:nsid w:val="342361D5"/>
     <w:multiLevelType w:val="hybridMultilevel"/>
     <w:tmpl w:val="C5F84D82"/>
@@ -5133,7 +5362,7 @@
       </w:rPr>
     </w:lvl>
   </w:abstractNum>
-  <w:abstractNum w:abstractNumId="11" w15:restartNumberingAfterBreak="0">
+  <w:abstractNum w:abstractNumId="12" w15:restartNumberingAfterBreak="0">
     <w:nsid w:val="34D17BCE"/>
     <w:multiLevelType w:val="hybridMultilevel"/>
     <w:tmpl w:val="5BD8FD24"/>
@@ -5245,7 +5474,7 @@
       </w:rPr>
     </w:lvl>
   </w:abstractNum>
-  <w:abstractNum w:abstractNumId="12" w15:restartNumberingAfterBreak="0">
+  <w:abstractNum w:abstractNumId="13" w15:restartNumberingAfterBreak="0">
     <w:nsid w:val="3CDE41CC"/>
     <w:multiLevelType w:val="hybridMultilevel"/>
     <w:tmpl w:val="34760C12"/>
@@ -5334,7 +5563,7 @@
       </w:pPr>
     </w:lvl>
   </w:abstractNum>
-  <w:abstractNum w:abstractNumId="13" w15:restartNumberingAfterBreak="0">
+  <w:abstractNum w:abstractNumId="14" w15:restartNumberingAfterBreak="0">
     <w:nsid w:val="3F9E4BE8"/>
     <w:multiLevelType w:val="hybridMultilevel"/>
     <w:tmpl w:val="ACBACECC"/>
@@ -5447,7 +5676,7 @@
       </w:rPr>
     </w:lvl>
   </w:abstractNum>
-  <w:abstractNum w:abstractNumId="14" w15:restartNumberingAfterBreak="0">
+  <w:abstractNum w:abstractNumId="15" w15:restartNumberingAfterBreak="0">
     <w:nsid w:val="40D2020A"/>
     <w:multiLevelType w:val="hybridMultilevel"/>
     <w:tmpl w:val="74C06380"/>
@@ -5560,7 +5789,7 @@
       </w:rPr>
     </w:lvl>
   </w:abstractNum>
-  <w:abstractNum w:abstractNumId="15" w15:restartNumberingAfterBreak="0">
+  <w:abstractNum w:abstractNumId="16" w15:restartNumberingAfterBreak="0">
     <w:nsid w:val="55AD2315"/>
     <w:multiLevelType w:val="hybridMultilevel"/>
     <w:tmpl w:val="280CBB5A"/>
@@ -5672,7 +5901,7 @@
       </w:rPr>
     </w:lvl>
   </w:abstractNum>
-  <w:abstractNum w:abstractNumId="16" w15:restartNumberingAfterBreak="0">
+  <w:abstractNum w:abstractNumId="17" w15:restartNumberingAfterBreak="0">
     <w:nsid w:val="55CC1FDF"/>
     <w:multiLevelType w:val="hybridMultilevel"/>
     <w:tmpl w:val="77FEE1C6"/>
@@ -5785,7 +6014,7 @@
       </w:rPr>
     </w:lvl>
   </w:abstractNum>
-  <w:abstractNum w:abstractNumId="17" w15:restartNumberingAfterBreak="0">
+  <w:abstractNum w:abstractNumId="18" w15:restartNumberingAfterBreak="0">
     <w:nsid w:val="57FC25F9"/>
     <w:multiLevelType w:val="hybridMultilevel"/>
     <w:tmpl w:val="D5281F90"/>
@@ -5898,7 +6127,7 @@
       </w:rPr>
     </w:lvl>
   </w:abstractNum>
-  <w:abstractNum w:abstractNumId="18" w15:restartNumberingAfterBreak="0">
+  <w:abstractNum w:abstractNumId="19" w15:restartNumberingAfterBreak="0">
     <w:nsid w:val="5EB508DB"/>
     <w:multiLevelType w:val="hybridMultilevel"/>
     <w:tmpl w:val="4448FBF6"/>
@@ -6010,7 +6239,7 @@
       </w:rPr>
     </w:lvl>
   </w:abstractNum>
-  <w:abstractNum w:abstractNumId="19" w15:restartNumberingAfterBreak="0">
+  <w:abstractNum w:abstractNumId="20" w15:restartNumberingAfterBreak="0">
     <w:nsid w:val="61A715F2"/>
     <w:multiLevelType w:val="hybridMultilevel"/>
     <w:tmpl w:val="45789CF6"/>
@@ -6123,7 +6352,7 @@
       </w:rPr>
     </w:lvl>
   </w:abstractNum>
-  <w:abstractNum w:abstractNumId="20" w15:restartNumberingAfterBreak="0">
+  <w:abstractNum w:abstractNumId="21" w15:restartNumberingAfterBreak="0">
     <w:nsid w:val="6DE535AF"/>
     <w:multiLevelType w:val="hybridMultilevel"/>
     <w:tmpl w:val="58041B82"/>
@@ -6236,7 +6465,7 @@
       </w:rPr>
     </w:lvl>
   </w:abstractNum>
-  <w:abstractNum w:abstractNumId="21" w15:restartNumberingAfterBreak="0">
+  <w:abstractNum w:abstractNumId="22" w15:restartNumberingAfterBreak="0">
     <w:nsid w:val="72922AA8"/>
     <w:multiLevelType w:val="hybridMultilevel"/>
     <w:tmpl w:val="62FA85C2"/>
@@ -6349,7 +6578,7 @@
       </w:rPr>
     </w:lvl>
   </w:abstractNum>
-  <w:abstractNum w:abstractNumId="22" w15:restartNumberingAfterBreak="0">
+  <w:abstractNum w:abstractNumId="23" w15:restartNumberingAfterBreak="0">
     <w:nsid w:val="7CC43D8B"/>
     <w:multiLevelType w:val="hybridMultilevel"/>
     <w:tmpl w:val="A2123C26"/>
@@ -6463,37 +6692,37 @@
     </w:lvl>
   </w:abstractNum>
   <w:num w:numId="1" w16cid:durableId="2080055078">
-    <w:abstractNumId w:val="12"/>
+    <w:abstractNumId w:val="13"/>
   </w:num>
   <w:num w:numId="2" w16cid:durableId="1716081169">
-    <w:abstractNumId w:val="16"/>
+    <w:abstractNumId w:val="17"/>
   </w:num>
   <w:num w:numId="3" w16cid:durableId="623734538">
     <w:abstractNumId w:val="8"/>
   </w:num>
   <w:num w:numId="4" w16cid:durableId="482477170">
-    <w:abstractNumId w:val="11"/>
+    <w:abstractNumId w:val="12"/>
   </w:num>
   <w:num w:numId="5" w16cid:durableId="463544632">
     <w:abstractNumId w:val="7"/>
   </w:num>
   <w:num w:numId="6" w16cid:durableId="1622152852">
-    <w:abstractNumId w:val="17"/>
+    <w:abstractNumId w:val="18"/>
   </w:num>
   <w:num w:numId="7" w16cid:durableId="1483547695">
-    <w:abstractNumId w:val="19"/>
+    <w:abstractNumId w:val="20"/>
   </w:num>
   <w:num w:numId="8" w16cid:durableId="586810522">
-    <w:abstractNumId w:val="10"/>
+    <w:abstractNumId w:val="11"/>
   </w:num>
   <w:num w:numId="9" w16cid:durableId="398289095">
-    <w:abstractNumId w:val="21"/>
+    <w:abstractNumId w:val="22"/>
   </w:num>
   <w:num w:numId="10" w16cid:durableId="529998045">
-    <w:abstractNumId w:val="22"/>
+    <w:abstractNumId w:val="23"/>
   </w:num>
   <w:num w:numId="11" w16cid:durableId="1601374673">
-    <w:abstractNumId w:val="14"/>
+    <w:abstractNumId w:val="15"/>
   </w:num>
   <w:num w:numId="12" w16cid:durableId="840195071">
     <w:abstractNumId w:val="5"/>
@@ -6505,7 +6734,7 @@
     <w:abstractNumId w:val="2"/>
   </w:num>
   <w:num w:numId="15" w16cid:durableId="2058162377">
-    <w:abstractNumId w:val="18"/>
+    <w:abstractNumId w:val="19"/>
   </w:num>
   <w:num w:numId="16" w16cid:durableId="1647321606">
     <w:abstractNumId w:val="4"/>
@@ -6514,22 +6743,25 @@
     <w:abstractNumId w:val="1"/>
   </w:num>
   <w:num w:numId="18" w16cid:durableId="722170102">
-    <w:abstractNumId w:val="15"/>
+    <w:abstractNumId w:val="16"/>
   </w:num>
   <w:num w:numId="19" w16cid:durableId="1316492365">
     <w:abstractNumId w:val="6"/>
   </w:num>
   <w:num w:numId="20" w16cid:durableId="234751727">
-    <w:abstractNumId w:val="13"/>
+    <w:abstractNumId w:val="14"/>
   </w:num>
   <w:num w:numId="21" w16cid:durableId="1141464738">
-    <w:abstractNumId w:val="9"/>
+    <w:abstractNumId w:val="10"/>
   </w:num>
   <w:num w:numId="22" w16cid:durableId="777021763">
     <w:abstractNumId w:val="3"/>
   </w:num>
   <w:num w:numId="23" w16cid:durableId="671875100">
-    <w:abstractNumId w:val="20"/>
+    <w:abstractNumId w:val="21"/>
+  </w:num>
+  <w:num w:numId="24" w16cid:durableId="1698701768">
+    <w:abstractNumId w:val="9"/>
   </w:num>
 </w:numbering>
 </file>
@@ -7133,6 +7365,7 @@
   <w:style w:type="character" w:default="1" w:styleId="DefaultParagraphFont">
     <w:name w:val="Default Paragraph Font"/>
     <w:uiPriority w:val="1"/>
+    <w:semiHidden/>
     <w:unhideWhenUsed/>
   </w:style>
   <w:style w:type="table" w:default="1" w:styleId="TableNormal">
@@ -8085,15 +8318,6 @@
 </file>
 
 <file path=customXml/item1.xml><?xml version="1.0" encoding="utf-8"?>
-<?mso-contentType ?>
-<FormTemplates xmlns="http://schemas.microsoft.com/sharepoint/v3/contenttype/forms">
-  <Display>DocumentLibraryForm</Display>
-  <Edit>DocumentLibraryForm</Edit>
-  <New>DocumentLibraryForm</New>
-</FormTemplates>
-</file>
-
-<file path=customXml/item2.xml><?xml version="1.0" encoding="utf-8"?>
 <ct:contentTypeSchema xmlns:ct="http://schemas.microsoft.com/office/2006/metadata/contentType" xmlns:ma="http://schemas.microsoft.com/office/2006/metadata/properties/metaAttributes" ct:_="" ma:_="" ma:contentTypeName="Document" ma:contentTypeID="0x010100B3E9FF15DA9CB24C9707AB50C07332EB" ma:contentTypeVersion="5" ma:contentTypeDescription="Create a new document." ma:contentTypeScope="" ma:versionID="0cf77d45e8e55ec5815614150c07345a">
   <xsd:schema xmlns:xsd="http://www.w3.org/2001/XMLSchema" xmlns:xs="http://www.w3.org/2001/XMLSchema" xmlns:p="http://schemas.microsoft.com/office/2006/metadata/properties" xmlns:ns3="b7851671-50f3-43cc-85b9-be68a1dd3c85" targetNamespace="http://schemas.microsoft.com/office/2006/metadata/properties" ma:root="true" ma:fieldsID="c963a8719ba6cc4f4142bd79552ba337" ns3:_="">
     <xsd:import namespace="b7851671-50f3-43cc-85b9-be68a1dd3c85"/>
@@ -8243,11 +8467,16 @@
 </ct:contentTypeSchema>
 </file>
 
-<file path=customXml/item3.xml><?xml version="1.0" encoding="utf-8"?>
-<b:Sources xmlns:b="http://schemas.openxmlformats.org/officeDocument/2006/bibliography" xmlns="http://schemas.openxmlformats.org/officeDocument/2006/bibliography" SelectedStyle="\APASixthEditionOfficeOnline.xsl" StyleName="APA" Version="6"/>
+<file path=customXml/item2.xml><?xml version="1.0" encoding="utf-8"?>
+<?mso-contentType ?>
+<FormTemplates xmlns="http://schemas.microsoft.com/sharepoint/v3/contenttype/forms">
+  <Display>DocumentLibraryForm</Display>
+  <Edit>DocumentLibraryForm</Edit>
+  <New>DocumentLibraryForm</New>
+</FormTemplates>
 </file>
 
-<file path=customXml/item4.xml><?xml version="1.0" encoding="utf-8"?>
+<file path=customXml/item3.xml><?xml version="1.0" encoding="utf-8"?>
 <p:properties xmlns:p="http://schemas.microsoft.com/office/2006/metadata/properties" xmlns:xsi="http://www.w3.org/2001/XMLSchema-instance" xmlns:pc="http://schemas.microsoft.com/office/infopath/2007/PartnerControls">
   <documentManagement>
     <_activity xmlns="b7851671-50f3-43cc-85b9-be68a1dd3c85" xsi:nil="true"/>
@@ -8255,15 +8484,11 @@
 </p:properties>
 </file>
 
-<file path=customXml/itemProps1.xml><?xml version="1.0" encoding="utf-8"?>
-<ds:datastoreItem xmlns:ds="http://schemas.openxmlformats.org/officeDocument/2006/customXml" ds:itemID="{127A61C3-FC7C-4EE1-8857-2898E53F7715}">
-  <ds:schemaRefs>
-    <ds:schemaRef ds:uri="http://schemas.microsoft.com/sharepoint/v3/contenttype/forms"/>
-  </ds:schemaRefs>
-</ds:datastoreItem>
+<file path=customXml/item4.xml><?xml version="1.0" encoding="utf-8"?>
+<b:Sources xmlns:b="http://schemas.openxmlformats.org/officeDocument/2006/bibliography" xmlns="http://schemas.openxmlformats.org/officeDocument/2006/bibliography" SelectedStyle="\APASixthEditionOfficeOnline.xsl" StyleName="APA" Version="6"/>
 </file>
 
-<file path=customXml/itemProps2.xml><?xml version="1.0" encoding="utf-8"?>
+<file path=customXml/itemProps1.xml><?xml version="1.0" encoding="utf-8"?>
 <ds:datastoreItem xmlns:ds="http://schemas.openxmlformats.org/officeDocument/2006/customXml" ds:itemID="{F0F4BC08-1A9A-45A4-8B14-9AD39249C6E8}">
   <ds:schemaRefs>
     <ds:schemaRef ds:uri="http://schemas.microsoft.com/office/2006/metadata/contentType"/>
@@ -8281,15 +8506,15 @@
 </ds:datastoreItem>
 </file>
 
-<file path=customXml/itemProps3.xml><?xml version="1.0" encoding="utf-8"?>
-<ds:datastoreItem xmlns:ds="http://schemas.openxmlformats.org/officeDocument/2006/customXml" ds:itemID="{383ADDC7-61E7-4F93-8241-4862F12783A9}">
+<file path=customXml/itemProps2.xml><?xml version="1.0" encoding="utf-8"?>
+<ds:datastoreItem xmlns:ds="http://schemas.openxmlformats.org/officeDocument/2006/customXml" ds:itemID="{127A61C3-FC7C-4EE1-8857-2898E53F7715}">
   <ds:schemaRefs>
-    <ds:schemaRef ds:uri="http://schemas.openxmlformats.org/officeDocument/2006/bibliography"/>
+    <ds:schemaRef ds:uri="http://schemas.microsoft.com/sharepoint/v3/contenttype/forms"/>
   </ds:schemaRefs>
 </ds:datastoreItem>
 </file>
 
-<file path=customXml/itemProps4.xml><?xml version="1.0" encoding="utf-8"?>
+<file path=customXml/itemProps3.xml><?xml version="1.0" encoding="utf-8"?>
 <ds:datastoreItem xmlns:ds="http://schemas.openxmlformats.org/officeDocument/2006/customXml" ds:itemID="{8B6D62E8-F960-4895-BC5B-B21A0A21FE96}">
   <ds:schemaRefs>
     <ds:schemaRef ds:uri="http://schemas.microsoft.com/office/2006/metadata/properties"/>
@@ -8297,4 +8522,12 @@
     <ds:schemaRef ds:uri="b7851671-50f3-43cc-85b9-be68a1dd3c85"/>
   </ds:schemaRefs>
 </ds:datastoreItem>
+</file>
+
+<file path=customXml/itemProps4.xml><?xml version="1.0" encoding="utf-8"?>
+<ds:datastoreItem xmlns:ds="http://schemas.openxmlformats.org/officeDocument/2006/customXml" ds:itemID="{383ADDC7-61E7-4F93-8241-4862F12783A9}">
+  <ds:schemaRefs>
+    <ds:schemaRef ds:uri="http://schemas.openxmlformats.org/officeDocument/2006/bibliography"/>
+  </ds:schemaRefs>
+</ds:datastoreItem>
 </file>
</xml_diff>

<commit_message>
Support M instances of N instrument drivers (#18)
What does this Pull Request accomplish?
This pull request accomplishes the addition of code to support M instances of N instrument drivers in Python measurement.

Why should this Pull Request be merged?
This pull request
  Adds support for M instances of single instrument driver.
  Adds support for M instances of N instrument drivers.

What testing has been done?
Manual testing.
</commit_message>
<xml_diff>
--- a/docs/NI Measurement Plug-In Converter User Manual.docx
+++ b/docs/NI Measurement Plug-In Converter User Manual.docx
@@ -62,7 +62,7 @@
           <w:r>
             <w:fldChar w:fldCharType="separate"/>
           </w:r>
-          <w:hyperlink w:anchor="_Toc174981681" w:history="1">
+          <w:hyperlink w:anchor="_Toc175925936" w:history="1">
             <w:r>
               <w:rPr>
                 <w:rStyle w:val="Hyperlink"/>
@@ -89,7 +89,7 @@
                 <w:noProof/>
                 <w:webHidden/>
               </w:rPr>
-              <w:instrText xml:space="preserve"> PAGEREF _Toc174981681 \h </w:instrText>
+              <w:instrText xml:space="preserve"> PAGEREF _Toc175925936 \h </w:instrText>
             </w:r>
             <w:r>
               <w:rPr>
@@ -133,7 +133,7 @@
               <w14:ligatures w14:val="standardContextual"/>
             </w:rPr>
           </w:pPr>
-          <w:hyperlink w:anchor="_Toc174981682" w:history="1">
+          <w:hyperlink w:anchor="_Toc175925937" w:history="1">
             <w:r>
               <w:rPr>
                 <w:rStyle w:val="Hyperlink"/>
@@ -160,7 +160,7 @@
                 <w:noProof/>
                 <w:webHidden/>
               </w:rPr>
-              <w:instrText xml:space="preserve"> PAGEREF _Toc174981682 \h </w:instrText>
+              <w:instrText xml:space="preserve"> PAGEREF _Toc175925937 \h </w:instrText>
             </w:r>
             <w:r>
               <w:rPr>
@@ -204,7 +204,7 @@
               <w14:ligatures w14:val="standardContextual"/>
             </w:rPr>
           </w:pPr>
-          <w:hyperlink w:anchor="_Toc174981683" w:history="1">
+          <w:hyperlink w:anchor="_Toc175925938" w:history="1">
             <w:r>
               <w:rPr>
                 <w:rStyle w:val="Hyperlink"/>
@@ -231,7 +231,7 @@
                 <w:noProof/>
                 <w:webHidden/>
               </w:rPr>
-              <w:instrText xml:space="preserve"> PAGEREF _Toc174981683 \h </w:instrText>
+              <w:instrText xml:space="preserve"> PAGEREF _Toc175925938 \h </w:instrText>
             </w:r>
             <w:r>
               <w:rPr>
@@ -275,7 +275,7 @@
               <w14:ligatures w14:val="standardContextual"/>
             </w:rPr>
           </w:pPr>
-          <w:hyperlink w:anchor="_Toc174981684" w:history="1">
+          <w:hyperlink w:anchor="_Toc175925939" w:history="1">
             <w:r>
               <w:rPr>
                 <w:rStyle w:val="Hyperlink"/>
@@ -302,7 +302,7 @@
                 <w:noProof/>
                 <w:webHidden/>
               </w:rPr>
-              <w:instrText xml:space="preserve"> PAGEREF _Toc174981684 \h </w:instrText>
+              <w:instrText xml:space="preserve"> PAGEREF _Toc175925939 \h </w:instrText>
             </w:r>
             <w:r>
               <w:rPr>
@@ -346,7 +346,7 @@
               <w14:ligatures w14:val="standardContextual"/>
             </w:rPr>
           </w:pPr>
-          <w:hyperlink w:anchor="_Toc174981685" w:history="1">
+          <w:hyperlink w:anchor="_Toc175925940" w:history="1">
             <w:r>
               <w:rPr>
                 <w:rStyle w:val="Hyperlink"/>
@@ -373,7 +373,7 @@
                 <w:noProof/>
                 <w:webHidden/>
               </w:rPr>
-              <w:instrText xml:space="preserve"> PAGEREF _Toc174981685 \h </w:instrText>
+              <w:instrText xml:space="preserve"> PAGEREF _Toc175925940 \h </w:instrText>
             </w:r>
             <w:r>
               <w:rPr>
@@ -417,7 +417,7 @@
               <w14:ligatures w14:val="standardContextual"/>
             </w:rPr>
           </w:pPr>
-          <w:hyperlink w:anchor="_Toc174981686" w:history="1">
+          <w:hyperlink w:anchor="_Toc175925941" w:history="1">
             <w:r>
               <w:rPr>
                 <w:rStyle w:val="Hyperlink"/>
@@ -444,7 +444,7 @@
                 <w:noProof/>
                 <w:webHidden/>
               </w:rPr>
-              <w:instrText xml:space="preserve"> PAGEREF _Toc174981686 \h </w:instrText>
+              <w:instrText xml:space="preserve"> PAGEREF _Toc175925941 \h </w:instrText>
             </w:r>
             <w:r>
               <w:rPr>
@@ -488,7 +488,7 @@
               <w14:ligatures w14:val="standardContextual"/>
             </w:rPr>
           </w:pPr>
-          <w:hyperlink w:anchor="_Toc174981687" w:history="1">
+          <w:hyperlink w:anchor="_Toc175925942" w:history="1">
             <w:r>
               <w:rPr>
                 <w:rStyle w:val="Hyperlink"/>
@@ -515,7 +515,7 @@
                 <w:noProof/>
                 <w:webHidden/>
               </w:rPr>
-              <w:instrText xml:space="preserve"> PAGEREF _Toc174981687 \h </w:instrText>
+              <w:instrText xml:space="preserve"> PAGEREF _Toc175925942 \h </w:instrText>
             </w:r>
             <w:r>
               <w:rPr>
@@ -559,7 +559,7 @@
               <w14:ligatures w14:val="standardContextual"/>
             </w:rPr>
           </w:pPr>
-          <w:hyperlink w:anchor="_Toc174981688" w:history="1">
+          <w:hyperlink w:anchor="_Toc175925943" w:history="1">
             <w:r>
               <w:rPr>
                 <w:rStyle w:val="Hyperlink"/>
@@ -587,7 +587,7 @@
                 <w:noProof/>
                 <w:webHidden/>
               </w:rPr>
-              <w:instrText xml:space="preserve"> PAGEREF _Toc174981688 \h </w:instrText>
+              <w:instrText xml:space="preserve"> PAGEREF _Toc175925943 \h </w:instrText>
             </w:r>
             <w:r>
               <w:rPr>
@@ -631,13 +631,13 @@
               <w14:ligatures w14:val="standardContextual"/>
             </w:rPr>
           </w:pPr>
-          <w:hyperlink w:anchor="_Toc174981689" w:history="1">
+          <w:hyperlink w:anchor="_Toc175925944" w:history="1">
             <w:r>
               <w:rPr>
                 <w:rStyle w:val="Hyperlink"/>
                 <w:noProof/>
               </w:rPr>
-              <w:t>Limitations</w:t>
+              <w:t>Post Conversion Steps</w:t>
             </w:r>
             <w:r>
               <w:rPr>
@@ -658,7 +658,7 @@
                 <w:noProof/>
                 <w:webHidden/>
               </w:rPr>
-              <w:instrText xml:space="preserve"> PAGEREF _Toc174981689 \h </w:instrText>
+              <w:instrText xml:space="preserve"> PAGEREF _Toc175925944 \h </w:instrText>
             </w:r>
             <w:r>
               <w:rPr>
@@ -678,7 +678,7 @@
                 <w:noProof/>
                 <w:webHidden/>
               </w:rPr>
-              <w:t>3</w:t>
+              <w:t>4</w:t>
             </w:r>
             <w:r>
               <w:rPr>
@@ -702,13 +702,13 @@
               <w14:ligatures w14:val="standardContextual"/>
             </w:rPr>
           </w:pPr>
-          <w:hyperlink w:anchor="_Toc174981690" w:history="1">
+          <w:hyperlink w:anchor="_Toc175925945" w:history="1">
             <w:r>
               <w:rPr>
                 <w:rStyle w:val="Hyperlink"/>
                 <w:noProof/>
               </w:rPr>
-              <w:t>Known Issues</w:t>
+              <w:t>Limitations</w:t>
             </w:r>
             <w:r>
               <w:rPr>
@@ -729,7 +729,7 @@
                 <w:noProof/>
                 <w:webHidden/>
               </w:rPr>
-              <w:instrText xml:space="preserve"> PAGEREF _Toc174981690 \h </w:instrText>
+              <w:instrText xml:space="preserve"> PAGEREF _Toc175925945 \h </w:instrText>
             </w:r>
             <w:r>
               <w:rPr>
@@ -773,13 +773,13 @@
               <w14:ligatures w14:val="standardContextual"/>
             </w:rPr>
           </w:pPr>
-          <w:hyperlink w:anchor="_Toc174981691" w:history="1">
+          <w:hyperlink w:anchor="_Toc175925946" w:history="1">
             <w:r>
               <w:rPr>
                 <w:rStyle w:val="Hyperlink"/>
                 <w:noProof/>
               </w:rPr>
-              <w:t>How to convert measurements using NI Measurement Plug-In Converter?</w:t>
+              <w:t>Known Issues</w:t>
             </w:r>
             <w:r>
               <w:rPr>
@@ -800,7 +800,7 @@
                 <w:noProof/>
                 <w:webHidden/>
               </w:rPr>
-              <w:instrText xml:space="preserve"> PAGEREF _Toc174981691 \h </w:instrText>
+              <w:instrText xml:space="preserve"> PAGEREF _Toc175925946 \h </w:instrText>
             </w:r>
             <w:r>
               <w:rPr>
@@ -844,13 +844,13 @@
               <w14:ligatures w14:val="standardContextual"/>
             </w:rPr>
           </w:pPr>
-          <w:hyperlink w:anchor="_Toc174981692" w:history="1">
+          <w:hyperlink w:anchor="_Toc175925947" w:history="1">
             <w:r>
               <w:rPr>
                 <w:rStyle w:val="Hyperlink"/>
                 <w:noProof/>
               </w:rPr>
-              <w:t>Additional Steps for VISA instruments</w:t>
+              <w:t>How to convert measurements using NI Measurement Plug-In Converter?</w:t>
             </w:r>
             <w:r>
               <w:rPr>
@@ -871,7 +871,7 @@
                 <w:noProof/>
                 <w:webHidden/>
               </w:rPr>
-              <w:instrText xml:space="preserve"> PAGEREF _Toc174981692 \h </w:instrText>
+              <w:instrText xml:space="preserve"> PAGEREF _Toc175925947 \h </w:instrText>
             </w:r>
             <w:r>
               <w:rPr>
@@ -915,11 +915,153 @@
               <w14:ligatures w14:val="standardContextual"/>
             </w:rPr>
           </w:pPr>
-          <w:hyperlink w:anchor="_Toc174981693" w:history="1">
+          <w:hyperlink w:anchor="_Toc175925948" w:history="1">
             <w:r>
               <w:rPr>
                 <w:rStyle w:val="Hyperlink"/>
                 <w:noProof/>
+              </w:rPr>
+              <w:t>Additional Steps for NI-Switch</w:t>
+            </w:r>
+            <w:r>
+              <w:rPr>
+                <w:noProof/>
+                <w:webHidden/>
+              </w:rPr>
+              <w:tab/>
+            </w:r>
+            <w:r>
+              <w:rPr>
+                <w:noProof/>
+                <w:webHidden/>
+              </w:rPr>
+              <w:fldChar w:fldCharType="begin"/>
+            </w:r>
+            <w:r>
+              <w:rPr>
+                <w:noProof/>
+                <w:webHidden/>
+              </w:rPr>
+              <w:instrText xml:space="preserve"> PAGEREF _Toc175925948 \h </w:instrText>
+            </w:r>
+            <w:r>
+              <w:rPr>
+                <w:noProof/>
+                <w:webHidden/>
+              </w:rPr>
+            </w:r>
+            <w:r>
+              <w:rPr>
+                <w:noProof/>
+                <w:webHidden/>
+              </w:rPr>
+              <w:fldChar w:fldCharType="separate"/>
+            </w:r>
+            <w:r>
+              <w:rPr>
+                <w:noProof/>
+                <w:webHidden/>
+              </w:rPr>
+              <w:t>6</w:t>
+            </w:r>
+            <w:r>
+              <w:rPr>
+                <w:noProof/>
+                <w:webHidden/>
+              </w:rPr>
+              <w:fldChar w:fldCharType="end"/>
+            </w:r>
+          </w:hyperlink>
+        </w:p>
+        <w:p>
+          <w:pPr>
+            <w:pStyle w:val="TOC1"/>
+            <w:tabs>
+              <w:tab w:val="right" w:leader="dot" w:pos="10070"/>
+            </w:tabs>
+            <w:rPr>
+              <w:noProof/>
+              <w:kern w:val="2"/>
+              <w:lang w:val="en-IN" w:eastAsia="en-IN"/>
+              <w14:ligatures w14:val="standardContextual"/>
+            </w:rPr>
+          </w:pPr>
+          <w:hyperlink w:anchor="_Toc175925949" w:history="1">
+            <w:r>
+              <w:rPr>
+                <w:rStyle w:val="Hyperlink"/>
+                <w:noProof/>
+              </w:rPr>
+              <w:t>Additional Steps for VISA instruments</w:t>
+            </w:r>
+            <w:r>
+              <w:rPr>
+                <w:noProof/>
+                <w:webHidden/>
+              </w:rPr>
+              <w:tab/>
+            </w:r>
+            <w:r>
+              <w:rPr>
+                <w:noProof/>
+                <w:webHidden/>
+              </w:rPr>
+              <w:fldChar w:fldCharType="begin"/>
+            </w:r>
+            <w:r>
+              <w:rPr>
+                <w:noProof/>
+                <w:webHidden/>
+              </w:rPr>
+              <w:instrText xml:space="preserve"> PAGEREF _Toc175925949 \h </w:instrText>
+            </w:r>
+            <w:r>
+              <w:rPr>
+                <w:noProof/>
+                <w:webHidden/>
+              </w:rPr>
+            </w:r>
+            <w:r>
+              <w:rPr>
+                <w:noProof/>
+                <w:webHidden/>
+              </w:rPr>
+              <w:fldChar w:fldCharType="separate"/>
+            </w:r>
+            <w:r>
+              <w:rPr>
+                <w:noProof/>
+                <w:webHidden/>
+              </w:rPr>
+              <w:t>10</w:t>
+            </w:r>
+            <w:r>
+              <w:rPr>
+                <w:noProof/>
+                <w:webHidden/>
+              </w:rPr>
+              <w:fldChar w:fldCharType="end"/>
+            </w:r>
+          </w:hyperlink>
+        </w:p>
+        <w:p>
+          <w:pPr>
+            <w:pStyle w:val="TOC1"/>
+            <w:tabs>
+              <w:tab w:val="right" w:leader="dot" w:pos="10070"/>
+            </w:tabs>
+            <w:rPr>
+              <w:noProof/>
+              <w:kern w:val="2"/>
+              <w:lang w:val="en-IN" w:eastAsia="en-IN"/>
+              <w14:ligatures w14:val="standardContextual"/>
+            </w:rPr>
+          </w:pPr>
+          <w:hyperlink w:anchor="_Toc175925950" w:history="1">
+            <w:r>
+              <w:rPr>
+                <w:rStyle w:val="Hyperlink"/>
+                <w:noProof/>
                 <w:lang w:val="en-IN"/>
               </w:rPr>
               <w:t>Event Logger</w:t>
@@ -943,7 +1085,7 @@
                 <w:noProof/>
                 <w:webHidden/>
               </w:rPr>
-              <w:instrText xml:space="preserve"> PAGEREF _Toc174981693 \h </w:instrText>
+              <w:instrText xml:space="preserve"> PAGEREF _Toc175925950 \h </w:instrText>
             </w:r>
             <w:r>
               <w:rPr>
@@ -963,7 +1105,7 @@
                 <w:noProof/>
                 <w:webHidden/>
               </w:rPr>
-              <w:t>5</w:t>
+              <w:t>12</w:t>
             </w:r>
             <w:r>
               <w:rPr>
@@ -1044,49 +1186,22 @@
     </w:p>
     <w:p>
       <w:pPr>
-        <w:tabs>
-          <w:tab w:val="left" w:pos="3640"/>
-        </w:tabs>
         <w:rPr>
-          <w:rFonts w:ascii="Consolas" w:hAnsi="Consolas" w:cs="Consolas"/>
+          <w:rFonts w:asciiTheme="majorHAnsi" w:eastAsiaTheme="majorEastAsia" w:hAnsiTheme="majorHAnsi" w:cstheme="majorBidi"/>
+          <w:color w:val="365F91" w:themeColor="accent1" w:themeShade="BF"/>
+          <w:sz w:val="32"/>
+          <w:szCs w:val="32"/>
         </w:rPr>
       </w:pPr>
-    </w:p>
-    <w:p>
-      <w:pPr>
-        <w:tabs>
-          <w:tab w:val="left" w:pos="3640"/>
-        </w:tabs>
-        <w:rPr>
-          <w:rFonts w:ascii="Consolas" w:hAnsi="Consolas" w:cs="Consolas"/>
-        </w:rPr>
-      </w:pPr>
-    </w:p>
-    <w:p>
-      <w:pPr>
-        <w:tabs>
-          <w:tab w:val="left" w:pos="3640"/>
-        </w:tabs>
-        <w:rPr>
-          <w:rFonts w:ascii="Consolas" w:hAnsi="Consolas" w:cs="Consolas"/>
-        </w:rPr>
-      </w:pPr>
-    </w:p>
-    <w:p>
-      <w:pPr>
-        <w:tabs>
-          <w:tab w:val="left" w:pos="3640"/>
-        </w:tabs>
-        <w:rPr>
-          <w:rFonts w:ascii="Consolas" w:hAnsi="Consolas" w:cs="Consolas"/>
-        </w:rPr>
-      </w:pPr>
+      <w:r>
+        <w:br w:type="page"/>
+      </w:r>
     </w:p>
     <w:p>
       <w:pPr>
         <w:pStyle w:val="Heading1"/>
       </w:pPr>
-      <w:bookmarkStart w:id="0" w:name="_Toc174981681"/>
+      <w:bookmarkStart w:id="0" w:name="_Toc175925936"/>
       <w:r>
         <w:lastRenderedPageBreak/>
         <w:t>Overview</w:t>
@@ -1104,7 +1219,7 @@
       <w:pPr>
         <w:pStyle w:val="Heading1"/>
       </w:pPr>
-      <w:bookmarkStart w:id="1" w:name="_Toc174981682"/>
+      <w:bookmarkStart w:id="1" w:name="_Toc175925937"/>
       <w:r>
         <w:t>Related Links</w:t>
       </w:r>
@@ -1116,26 +1231,48 @@
         <w:pStyle w:val="ListParagraph"/>
         <w:numPr>
           <w:ilvl w:val="0"/>
-          <w:numId w:val="3"/>
+          <w:numId w:val="23"/>
         </w:numPr>
+        <w:rPr>
+          <w:rStyle w:val="Hyperlink"/>
+          <w:color w:val="auto"/>
+          <w:u w:val="none"/>
+        </w:rPr>
       </w:pPr>
       <w:hyperlink r:id="rId11" w:history="1">
         <w:r>
           <w:rPr>
             <w:rStyle w:val="Hyperlink"/>
           </w:rPr>
-          <w:t>InstrumentStudio Pro Manual</w:t>
+          <w:t>Measurement Plug-In Overview - NI</w:t>
         </w:r>
       </w:hyperlink>
+      <w:r>
+        <w:fldChar w:fldCharType="begin"/>
+      </w:r>
+      <w:r>
+        <w:instrText>HYPERLINK "https://www.ni.com/docs/en-US/bundle/measurementplugins/page/measurement-plugins.html" \o "Measurement Plug-In"</w:instrText>
+      </w:r>
+      <w:r>
+        <w:fldChar w:fldCharType="separate"/>
+      </w:r>
     </w:p>
     <w:p>
       <w:pPr>
         <w:pStyle w:val="ListParagraph"/>
         <w:numPr>
           <w:ilvl w:val="0"/>
-          <w:numId w:val="3"/>
+          <w:numId w:val="23"/>
         </w:numPr>
-      </w:pPr>
+        <w:rPr>
+          <w:rStyle w:val="Hyperlink"/>
+          <w:color w:val="auto"/>
+          <w:u w:val="none"/>
+        </w:rPr>
+      </w:pPr>
+      <w:r>
+        <w:fldChar w:fldCharType="end"/>
+      </w:r>
       <w:hyperlink r:id="rId12" w:history="1">
         <w:r>
           <w:rPr>
@@ -1150,7 +1287,7 @@
       <w:pPr>
         <w:pStyle w:val="Heading1"/>
       </w:pPr>
-      <w:bookmarkStart w:id="2" w:name="_Toc174981683"/>
+      <w:bookmarkStart w:id="2" w:name="_Toc175925938"/>
       <w:r>
         <w:t xml:space="preserve">Software </w:t>
       </w:r>
@@ -1283,9 +1420,11 @@
             <w:shd w:val="clear" w:color="auto" w:fill="D1D1D1"/>
           </w:tcPr>
           <w:p>
+            <w:proofErr w:type="spellStart"/>
             <w:r>
               <w:t>astor</w:t>
             </w:r>
+            <w:proofErr w:type="spellEnd"/>
           </w:p>
         </w:tc>
         <w:tc>
@@ -1307,9 +1446,11 @@
             <w:shd w:val="clear" w:color="auto" w:fill="FFFFFF" w:themeFill="background1"/>
           </w:tcPr>
           <w:p>
+            <w:proofErr w:type="spellStart"/>
             <w:r>
               <w:t>pydantic</w:t>
             </w:r>
+            <w:proofErr w:type="spellEnd"/>
           </w:p>
         </w:tc>
         <w:tc>
@@ -1331,12 +1472,14 @@
             <w:shd w:val="clear" w:color="auto" w:fill="D1D1D1"/>
           </w:tcPr>
           <w:p>
+            <w:proofErr w:type="spellStart"/>
             <w:r>
               <w:t>n</w:t>
             </w:r>
             <w:r>
               <w:t>i</w:t>
             </w:r>
+            <w:proofErr w:type="spellEnd"/>
             <w:r>
               <w:t>-</w:t>
             </w:r>
@@ -1346,9 +1489,11 @@
             <w:r>
               <w:t>-</w:t>
             </w:r>
+            <w:proofErr w:type="spellStart"/>
             <w:r>
               <w:t>ui</w:t>
             </w:r>
+            <w:proofErr w:type="spellEnd"/>
             <w:r>
               <w:t>-</w:t>
             </w:r>
@@ -1367,10 +1512,34 @@
               <w:t>1.0.0.dev</w:t>
             </w:r>
             <w:r>
-              <w:t>6</w:t>
+              <w:t>7</w:t>
             </w:r>
             <w:r>
               <w:t xml:space="preserve"> or above</w:t>
+            </w:r>
+          </w:p>
+        </w:tc>
+      </w:tr>
+      <w:tr>
+        <w:tc>
+          <w:tcPr>
+            <w:tcW w:w="5035" w:type="dxa"/>
+            <w:shd w:val="clear" w:color="auto" w:fill="auto"/>
+          </w:tcPr>
+          <w:p>
+            <w:r>
+              <w:t>black</w:t>
+            </w:r>
+          </w:p>
+        </w:tc>
+        <w:tc>
+          <w:tcPr>
+            <w:tcW w:w="5035" w:type="dxa"/>
+            <w:shd w:val="clear" w:color="auto" w:fill="auto"/>
+          </w:tcPr>
+          <w:p>
+            <w:r>
+              <w:t>24.8.0 or above</w:t>
             </w:r>
           </w:p>
         </w:tc>
@@ -1488,7 +1657,7 @@
           <w:tcPr>
             <w:cnfStyle w:val="001000000000" w:firstRow="0" w:lastRow="0" w:firstColumn="1" w:lastColumn="0" w:oddVBand="0" w:evenVBand="0" w:oddHBand="0" w:evenHBand="0" w:firstRowFirstColumn="0" w:firstRowLastColumn="0" w:lastRowFirstColumn="0" w:lastRowLastColumn="0"/>
             <w:tcW w:w="5035" w:type="dxa"/>
-            <w:shd w:val="clear" w:color="auto" w:fill="FFFFFF" w:themeFill="background1"/>
+            <w:shd w:val="clear" w:color="auto" w:fill="auto"/>
           </w:tcPr>
           <w:p>
             <w:pPr>
@@ -1532,7 +1701,7 @@
         <w:pStyle w:val="Heading1"/>
       </w:pPr>
       <w:bookmarkStart w:id="3" w:name="_Installation"/>
-      <w:bookmarkStart w:id="4" w:name="_Toc174981684"/>
+      <w:bookmarkStart w:id="4" w:name="_Toc175925939"/>
       <w:bookmarkEnd w:id="3"/>
       <w:r>
         <w:t>Installation</w:t>
@@ -1569,7 +1738,7 @@
       <w:pPr>
         <w:pStyle w:val="Heading2"/>
       </w:pPr>
-      <w:bookmarkStart w:id="5" w:name="_Toc174981685"/>
+      <w:bookmarkStart w:id="5" w:name="_Toc175925940"/>
       <w:r>
         <w:t>Note:</w:t>
       </w:r>
@@ -1596,12 +1765,11 @@
         <w:t>NI Measurement Plug-In Converter.</w:t>
       </w:r>
     </w:p>
-    <w:p/>
     <w:p>
       <w:pPr>
         <w:pStyle w:val="Heading1"/>
       </w:pPr>
-      <w:bookmarkStart w:id="6" w:name="_Toc174981686"/>
+      <w:bookmarkStart w:id="6" w:name="_Toc175925941"/>
       <w:r>
         <w:lastRenderedPageBreak/>
         <w:t>Supported Datatypes</w:t>
@@ -1709,7 +1877,7 @@
       <w:pPr>
         <w:pStyle w:val="Heading1"/>
       </w:pPr>
-      <w:bookmarkStart w:id="7" w:name="_Toc174981687"/>
+      <w:bookmarkStart w:id="7" w:name="_Toc175925942"/>
       <w:r>
         <w:t>Supported Instrument Drivers</w:t>
       </w:r>
@@ -1797,9 +1965,6 @@
         </w:numPr>
       </w:pPr>
       <w:r>
-        <w:t>NI-</w:t>
-      </w:r>
-      <w:r>
         <w:t>VISA</w:t>
       </w:r>
     </w:p>
@@ -1810,7 +1975,7 @@
           <w:lang w:val="en-IN"/>
         </w:rPr>
       </w:pPr>
-      <w:bookmarkStart w:id="8" w:name="_Toc174981688"/>
+      <w:bookmarkStart w:id="8" w:name="_Toc175925943"/>
       <w:r>
         <w:rPr>
           <w:lang w:val="en-IN"/>
@@ -1886,6 +2051,12 @@
         </w:rPr>
         <w:t>Contain a return value.</w:t>
       </w:r>
+      <w:r>
+        <w:rPr>
+          <w:lang w:val="en-IN"/>
+        </w:rPr>
+        <w:t xml:space="preserve"> The return value should be a variable and not a direct function call or constant value.</w:t>
+      </w:r>
     </w:p>
     <w:p>
       <w:pPr>
@@ -1938,7 +2109,19 @@
         <w:rPr>
           <w:lang w:val="en-IN"/>
         </w:rPr>
-        <w:t>Initialize the instrument driver's session inside the measurement function.</w:t>
+        <w:t>Initialize the instrument driver's session inside the measurement function</w:t>
+      </w:r>
+      <w:r>
+        <w:rPr>
+          <w:lang w:val="en-IN"/>
+        </w:rPr>
+        <w:t xml:space="preserve"> and within the next level of indentation</w:t>
+      </w:r>
+      <w:r>
+        <w:rPr>
+          <w:lang w:val="en-IN"/>
+        </w:rPr>
+        <w:t>.</w:t>
       </w:r>
     </w:p>
     <w:p>
@@ -1950,28 +2133,120 @@
         </w:numPr>
       </w:pPr>
       <w:r>
-        <w:t>A driver’s</w:t>
-      </w:r>
-      <w:r>
-        <w:t xml:space="preserve"> session </w:t>
-      </w:r>
-      <w:r>
-        <w:t>must</w:t>
-      </w:r>
-      <w:r>
-        <w:t xml:space="preserve"> be initialized using context manager `with` in Python.</w:t>
-      </w:r>
-    </w:p>
-    <w:p/>
+        <w:t>All the driver’s session must be initialized at a single point using context manager `with` in Python.</w:t>
+      </w:r>
+    </w:p>
+    <w:p/>
+    <w:p/>
+    <w:p>
+      <w:pPr>
+        <w:rPr>
+          <w:rFonts w:asciiTheme="majorHAnsi" w:eastAsiaTheme="majorEastAsia" w:hAnsiTheme="majorHAnsi" w:cstheme="majorBidi"/>
+          <w:color w:val="365F91" w:themeColor="accent1" w:themeShade="BF"/>
+          <w:sz w:val="32"/>
+          <w:szCs w:val="32"/>
+        </w:rPr>
+      </w:pPr>
+      <w:r>
+        <w:br w:type="page"/>
+      </w:r>
+    </w:p>
     <w:p>
       <w:pPr>
         <w:pStyle w:val="Heading1"/>
       </w:pPr>
-      <w:bookmarkStart w:id="9" w:name="_Toc174981689"/>
+      <w:bookmarkStart w:id="9" w:name="_Toc175925944"/>
+      <w:r>
+        <w:lastRenderedPageBreak/>
+        <w:t>Post Conversion Steps</w:t>
+      </w:r>
+      <w:bookmarkEnd w:id="9"/>
+    </w:p>
+    <w:p/>
+    <w:p>
+      <w:r>
+        <w:t xml:space="preserve">For all the instrument drivers, the </w:t>
+      </w:r>
+      <w:proofErr w:type="spellStart"/>
+      <w:r>
+        <w:t>session</w:t>
+      </w:r>
+      <w:r>
+        <w:t>s</w:t>
+      </w:r>
+      <w:r>
+        <w:t>_</w:t>
+      </w:r>
+      <w:r>
+        <w:t>and_</w:t>
+      </w:r>
+      <w:r>
+        <w:t>resources</w:t>
+      </w:r>
+      <w:proofErr w:type="spellEnd"/>
+      <w:r>
+        <w:t xml:space="preserve"> must be updated with the </w:t>
+      </w:r>
+      <w:r>
+        <w:t xml:space="preserve">             </w:t>
+      </w:r>
+      <w:r>
+        <w:t>session variables and resource names used.</w:t>
+      </w:r>
+    </w:p>
+    <w:p/>
+    <w:p>
+      <w:r>
+        <w:rPr>
+          <w:noProof/>
+        </w:rPr>
+        <w:drawing>
+          <wp:inline distT="0" distB="0" distL="0" distR="0" wp14:anchorId="1A5EA8FC" wp14:editId="3A6EB89A">
+            <wp:extent cx="6400800" cy="2171700"/>
+            <wp:effectExtent l="0" t="0" r="0" b="0"/>
+            <wp:docPr id="1266886627" name="Picture 1"/>
+            <wp:cNvGraphicFramePr>
+              <a:graphicFrameLocks xmlns:a="http://schemas.openxmlformats.org/drawingml/2006/main" noChangeAspect="1"/>
+            </wp:cNvGraphicFramePr>
+            <a:graphic xmlns:a="http://schemas.openxmlformats.org/drawingml/2006/main">
+              <a:graphicData uri="http://schemas.openxmlformats.org/drawingml/2006/picture">
+                <pic:pic xmlns:pic="http://schemas.openxmlformats.org/drawingml/2006/picture">
+                  <pic:nvPicPr>
+                    <pic:cNvPr id="1266886627" name=""/>
+                    <pic:cNvPicPr/>
+                  </pic:nvPicPr>
+                  <pic:blipFill>
+                    <a:blip r:embed="rId14"/>
+                    <a:stretch>
+                      <a:fillRect/>
+                    </a:stretch>
+                  </pic:blipFill>
+                  <pic:spPr>
+                    <a:xfrm>
+                      <a:off x="0" y="0"/>
+                      <a:ext cx="6400800" cy="2171700"/>
+                    </a:xfrm>
+                    <a:prstGeom prst="rect">
+                      <a:avLst/>
+                    </a:prstGeom>
+                  </pic:spPr>
+                </pic:pic>
+              </a:graphicData>
+            </a:graphic>
+          </wp:inline>
+        </w:drawing>
+      </w:r>
+    </w:p>
+    <w:p/>
+    <w:p>
+      <w:pPr>
+        <w:pStyle w:val="Heading1"/>
+      </w:pPr>
+      <w:bookmarkStart w:id="10" w:name="_Toc175925945"/>
       <w:r>
         <w:t>Limitations</w:t>
       </w:r>
-      <w:bookmarkEnd w:id="9"/>
+      <w:bookmarkEnd w:id="10"/>
     </w:p>
     <w:p/>
     <w:p>
@@ -2001,58 +2276,26 @@
         </w:numPr>
       </w:pPr>
       <w:r>
-        <w:t xml:space="preserve">Multiple instances of </w:t>
-      </w:r>
-      <w:r>
-        <w:t>the same</w:t>
-      </w:r>
-      <w:r>
-        <w:t xml:space="preserve"> instrument driver</w:t>
-      </w:r>
-      <w:r>
-        <w:t>’s session are not supported</w:t>
-      </w:r>
+        <w:t xml:space="preserve">Measurement UI created by the tool doesn’t support List of strings and List of </w:t>
+      </w:r>
+      <w:proofErr w:type="spellStart"/>
+      <w:r>
+        <w:t>booleans</w:t>
+      </w:r>
+      <w:proofErr w:type="spellEnd"/>
       <w:r>
         <w:t>.</w:t>
       </w:r>
     </w:p>
     <w:p>
       <w:pPr>
-        <w:pStyle w:val="ListParagraph"/>
-        <w:numPr>
-          <w:ilvl w:val="0"/>
-          <w:numId w:val="9"/>
-        </w:numPr>
-      </w:pPr>
-      <w:r>
-        <w:t>Multiple instances of multiple instrument driver's session are not supported</w:t>
-      </w:r>
-      <w:r>
-        <w:t>.</w:t>
-      </w:r>
-    </w:p>
-    <w:p>
-      <w:pPr>
-        <w:pStyle w:val="ListParagraph"/>
-        <w:numPr>
-          <w:ilvl w:val="0"/>
-          <w:numId w:val="9"/>
-        </w:numPr>
-      </w:pPr>
-      <w:r>
-        <w:t>Measurement UI created by the tool doesn’t support List of strings and List of booleans.</w:t>
-      </w:r>
-    </w:p>
-    <w:p>
-      <w:pPr>
         <w:pStyle w:val="Heading1"/>
       </w:pPr>
-      <w:bookmarkStart w:id="10" w:name="_Toc174981690"/>
-      <w:r>
-        <w:lastRenderedPageBreak/>
+      <w:bookmarkStart w:id="11" w:name="_Toc175925946"/>
+      <w:r>
         <w:t>Known Issues</w:t>
       </w:r>
-      <w:bookmarkEnd w:id="10"/>
+      <w:bookmarkEnd w:id="11"/>
     </w:p>
     <w:p/>
     <w:p>
@@ -2081,6 +2324,26 @@
       <w:r>
         <w:t>s will not be converted correctly.</w:t>
       </w:r>
+    </w:p>
+    <w:p>
+      <w:pPr>
+        <w:pStyle w:val="ListParagraph"/>
+        <w:numPr>
+          <w:ilvl w:val="0"/>
+          <w:numId w:val="10"/>
+        </w:numPr>
+      </w:pPr>
+      <w:r>
+        <w:t xml:space="preserve">For NI-Switch a few more additional steps must be followed. Refer </w:t>
+      </w:r>
+      <w:hyperlink w:anchor="_Additional_Steps_for_1" w:history="1">
+        <w:r>
+          <w:rPr>
+            <w:rStyle w:val="Hyperlink"/>
+          </w:rPr>
+          <w:t>Additional Steps for NI-Switch</w:t>
+        </w:r>
+      </w:hyperlink>
     </w:p>
     <w:p>
       <w:pPr>
@@ -2125,10 +2388,24 @@
     </w:p>
     <w:p>
       <w:pPr>
+        <w:rPr>
+          <w:rFonts w:asciiTheme="majorHAnsi" w:eastAsiaTheme="majorEastAsia" w:hAnsiTheme="majorHAnsi" w:cstheme="majorBidi"/>
+          <w:color w:val="365F91" w:themeColor="accent1" w:themeShade="BF"/>
+          <w:sz w:val="32"/>
+          <w:szCs w:val="32"/>
+        </w:rPr>
+      </w:pPr>
+      <w:r>
+        <w:br w:type="page"/>
+      </w:r>
+    </w:p>
+    <w:p>
+      <w:pPr>
         <w:pStyle w:val="Heading1"/>
       </w:pPr>
-      <w:bookmarkStart w:id="11" w:name="_Toc174981691"/>
-      <w:r>
+      <w:bookmarkStart w:id="12" w:name="_Toc175925947"/>
+      <w:r>
+        <w:lastRenderedPageBreak/>
         <w:t xml:space="preserve">How to </w:t>
       </w:r>
       <w:r>
@@ -2143,7 +2420,7 @@
       <w:r>
         <w:t xml:space="preserve"> NI Measurement Plug-In Converter?</w:t>
       </w:r>
-      <w:bookmarkEnd w:id="11"/>
+      <w:bookmarkEnd w:id="12"/>
     </w:p>
     <w:p/>
     <w:p>
@@ -2210,12 +2487,14 @@
           <w:numId w:val="5"/>
         </w:numPr>
       </w:pPr>
+      <w:proofErr w:type="spellStart"/>
       <w:r>
         <w:t>n</w:t>
       </w:r>
       <w:r>
         <w:t>i</w:t>
       </w:r>
+      <w:proofErr w:type="spellEnd"/>
       <w:r>
         <w:t>-</w:t>
       </w:r>
@@ -2232,10 +2511,26 @@
         <w:t>-</w:t>
       </w:r>
       <w:r>
-        <w:t xml:space="preserve">converter --display-name &lt;Display Name&gt; --measurement-file-dir &lt;Measurement file directory&gt; --function &lt;Measurement function name&gt; </w:t>
-      </w:r>
-      <w:r>
-        <w:t>--output-dir &lt;Output directory&gt;</w:t>
+        <w:t>converter --display-name &lt;Display Name&gt; --measurement-file-</w:t>
+      </w:r>
+      <w:proofErr w:type="spellStart"/>
+      <w:r>
+        <w:t>dir</w:t>
+      </w:r>
+      <w:proofErr w:type="spellEnd"/>
+      <w:r>
+        <w:t xml:space="preserve"> &lt;Measurement file directory&gt; --function &lt;Measurement function name&gt; </w:t>
+      </w:r>
+      <w:r>
+        <w:t>--output-</w:t>
+      </w:r>
+      <w:proofErr w:type="spellStart"/>
+      <w:r>
+        <w:t>dir</w:t>
+      </w:r>
+      <w:proofErr w:type="spellEnd"/>
+      <w:r>
+        <w:t xml:space="preserve"> &lt;Output directory&gt;</w:t>
       </w:r>
     </w:p>
     <w:p>
@@ -2267,7 +2562,7 @@
                     <pic:cNvPicPr/>
                   </pic:nvPicPr>
                   <pic:blipFill>
-                    <a:blip r:embed="rId14"/>
+                    <a:blip r:embed="rId15"/>
                     <a:stretch>
                       <a:fillRect/>
                     </a:stretch>
@@ -2348,7 +2643,7 @@
                     </pic:cNvPicPr>
                   </pic:nvPicPr>
                   <pic:blipFill>
-                    <a:blip r:embed="rId15">
+                    <a:blip r:embed="rId16">
                       <a:extLst>
                         <a:ext uri="{28A0092B-C50C-407E-A947-70E740481C1C}">
                           <a14:useLocalDpi xmlns:a14="http://schemas.microsoft.com/office/drawing/2010/main" val="0"/>
@@ -2386,37 +2681,154 @@
       </w:pPr>
     </w:p>
     <w:p/>
+    <w:p/>
+    <w:p/>
+    <w:p/>
+    <w:p/>
+    <w:p/>
+    <w:p/>
+    <w:p/>
+    <w:p/>
+    <w:p>
+      <w:pPr>
+        <w:rPr>
+          <w:rFonts w:asciiTheme="majorHAnsi" w:eastAsiaTheme="majorEastAsia" w:hAnsiTheme="majorHAnsi" w:cstheme="majorBidi"/>
+          <w:color w:val="365F91" w:themeColor="accent1" w:themeShade="BF"/>
+          <w:sz w:val="32"/>
+          <w:szCs w:val="32"/>
+        </w:rPr>
+      </w:pPr>
+      <w:bookmarkStart w:id="13" w:name="_Additional_Steps_for_1"/>
+      <w:bookmarkEnd w:id="13"/>
+      <w:r>
+        <w:br w:type="page"/>
+      </w:r>
+    </w:p>
     <w:p>
       <w:pPr>
         <w:pStyle w:val="Heading1"/>
       </w:pPr>
-    </w:p>
-    <w:p/>
-    <w:p>
-      <w:pPr>
-        <w:pStyle w:val="Heading1"/>
-      </w:pPr>
-      <w:bookmarkStart w:id="12" w:name="_Additional_Steps_for"/>
-      <w:bookmarkStart w:id="13" w:name="_Toc174981692"/>
-      <w:bookmarkEnd w:id="12"/>
+      <w:bookmarkStart w:id="14" w:name="_Toc175925948"/>
       <w:r>
         <w:lastRenderedPageBreak/>
-        <w:t>Additional Steps for VISA instruments</w:t>
-      </w:r>
-      <w:bookmarkEnd w:id="13"/>
-    </w:p>
-    <w:p/>
-    <w:p>
-      <w:r>
-        <w:t>For VISA instruments, the session_constructor and INSTRUMENT_TYPE_NI_VISA must be updated</w:t>
-      </w:r>
-      <w:r>
-        <w:t xml:space="preserve"> with its appropriate values</w:t>
+        <w:t>Additional Steps for NI-Switch</w:t>
+      </w:r>
+      <w:bookmarkEnd w:id="14"/>
+    </w:p>
+    <w:p/>
+    <w:p>
+      <w:r>
+        <w:t>For NI-Switch, the following additional steps must be taken.</w:t>
+      </w:r>
+    </w:p>
+    <w:p/>
+    <w:p>
+      <w:r>
+        <w:t xml:space="preserve">If the measurement uses </w:t>
+      </w:r>
+      <w:r>
+        <w:rPr>
+          <w:b/>
+          <w:bCs/>
+        </w:rPr>
+        <w:t>NI-Switch alone,</w:t>
+      </w:r>
+    </w:p>
+    <w:p/>
+    <w:p>
+      <w:pPr>
+        <w:pStyle w:val="ListParagraph"/>
+        <w:numPr>
+          <w:ilvl w:val="0"/>
+          <w:numId w:val="21"/>
+        </w:numPr>
+      </w:pPr>
+      <w:r>
+        <w:t xml:space="preserve">The </w:t>
+      </w:r>
+      <w:proofErr w:type="spellStart"/>
+      <w:r>
+        <w:t>pin_names</w:t>
+      </w:r>
+      <w:proofErr w:type="spellEnd"/>
+      <w:r>
+        <w:t xml:space="preserve"> data type must be updated to `StringArray1D`</w:t>
+      </w:r>
+      <w:r>
+        <w:t xml:space="preserve"> in measurement.py</w:t>
+      </w:r>
+    </w:p>
+    <w:p>
+      <w:pPr>
+        <w:pStyle w:val="ListParagraph"/>
+        <w:numPr>
+          <w:ilvl w:val="0"/>
+          <w:numId w:val="21"/>
+        </w:numPr>
+      </w:pPr>
+      <w:r>
+        <w:t>Open the `</w:t>
+      </w:r>
+      <w:proofErr w:type="spellStart"/>
+      <w:r>
+        <w:t>measui</w:t>
+      </w:r>
+      <w:proofErr w:type="spellEnd"/>
+      <w:r>
+        <w:t>`</w:t>
+      </w:r>
+      <w:r>
+        <w:t xml:space="preserve"> file</w:t>
+      </w:r>
+      <w:r>
+        <w:t xml:space="preserve"> in Measurement Plug-In Editor</w:t>
+      </w:r>
+    </w:p>
+    <w:p>
+      <w:pPr>
+        <w:pStyle w:val="ListParagraph"/>
+        <w:numPr>
+          <w:ilvl w:val="1"/>
+          <w:numId w:val="21"/>
+        </w:numPr>
+      </w:pPr>
+      <w:r>
+        <w:t>Remove the I/O Resource Array</w:t>
       </w:r>
       <w:r>
         <w:t>.</w:t>
       </w:r>
     </w:p>
+    <w:p>
+      <w:pPr>
+        <w:pStyle w:val="ListParagraph"/>
+        <w:numPr>
+          <w:ilvl w:val="1"/>
+          <w:numId w:val="21"/>
+        </w:numPr>
+      </w:pPr>
+      <w:r>
+        <w:t xml:space="preserve">Add a string array. Link it with </w:t>
+      </w:r>
+      <w:proofErr w:type="spellStart"/>
+      <w:r>
+        <w:t>pin_names</w:t>
+      </w:r>
+      <w:proofErr w:type="spellEnd"/>
+      <w:r>
+        <w:t xml:space="preserve">. </w:t>
+      </w:r>
+      <w:r>
+        <w:t xml:space="preserve">Enter the relay names </w:t>
+      </w:r>
+      <w:r>
+        <w:t xml:space="preserve">in </w:t>
+      </w:r>
+      <w:r>
+        <w:t>the string array.</w:t>
+      </w:r>
+    </w:p>
+    <w:p/>
     <w:p/>
     <w:p>
       <w:r>
@@ -2424,10 +2836,10 @@
           <w:noProof/>
         </w:rPr>
         <w:drawing>
-          <wp:inline distT="0" distB="0" distL="0" distR="0" wp14:anchorId="418DCE5B" wp14:editId="4466225A">
-            <wp:extent cx="6400800" cy="1934845"/>
-            <wp:effectExtent l="0" t="0" r="0" b="8255"/>
-            <wp:docPr id="66023305" name="Picture 1"/>
+          <wp:inline distT="0" distB="0" distL="0" distR="0" wp14:anchorId="427F732D" wp14:editId="311C75C9">
+            <wp:extent cx="6400800" cy="2291080"/>
+            <wp:effectExtent l="0" t="0" r="0" b="0"/>
+            <wp:docPr id="34397988" name="Picture 1" descr="A screen shot of a computer screen&#10;&#10;Description automatically generated"/>
             <wp:cNvGraphicFramePr>
               <a:graphicFrameLocks xmlns:a="http://schemas.openxmlformats.org/drawingml/2006/main" noChangeAspect="1"/>
             </wp:cNvGraphicFramePr>
@@ -2435,11 +2847,11 @@
               <a:graphicData uri="http://schemas.openxmlformats.org/drawingml/2006/picture">
                 <pic:pic xmlns:pic="http://schemas.openxmlformats.org/drawingml/2006/picture">
                   <pic:nvPicPr>
-                    <pic:cNvPr id="66023305" name=""/>
+                    <pic:cNvPr id="34397988" name="Picture 1" descr="A screen shot of a computer screen&#10;&#10;Description automatically generated"/>
                     <pic:cNvPicPr/>
                   </pic:nvPicPr>
                   <pic:blipFill>
-                    <a:blip r:embed="rId16"/>
+                    <a:blip r:embed="rId17"/>
                     <a:stretch>
                       <a:fillRect/>
                     </a:stretch>
@@ -2447,7 +2859,7 @@
                   <pic:spPr>
                     <a:xfrm>
                       <a:off x="0" y="0"/>
-                      <a:ext cx="6400800" cy="1934845"/>
+                      <a:ext cx="6400800" cy="2291080"/>
                     </a:xfrm>
                     <a:prstGeom prst="rect">
                       <a:avLst/>
@@ -2462,6 +2874,369 @@
     </w:p>
     <w:p/>
     <w:p>
+      <w:r>
+        <w:rPr>
+          <w:noProof/>
+        </w:rPr>
+        <w:lastRenderedPageBreak/>
+        <w:drawing>
+          <wp:inline distT="0" distB="0" distL="0" distR="0" wp14:anchorId="3838E395" wp14:editId="797F91B5">
+            <wp:extent cx="6305550" cy="4914900"/>
+            <wp:effectExtent l="0" t="0" r="0" b="0"/>
+            <wp:docPr id="229653035" name="Picture 1" descr="A screenshot of a computer&#10;&#10;Description automatically generated"/>
+            <wp:cNvGraphicFramePr>
+              <a:graphicFrameLocks xmlns:a="http://schemas.openxmlformats.org/drawingml/2006/main" noChangeAspect="1"/>
+            </wp:cNvGraphicFramePr>
+            <a:graphic xmlns:a="http://schemas.openxmlformats.org/drawingml/2006/main">
+              <a:graphicData uri="http://schemas.openxmlformats.org/drawingml/2006/picture">
+                <pic:pic xmlns:pic="http://schemas.openxmlformats.org/drawingml/2006/picture">
+                  <pic:nvPicPr>
+                    <pic:cNvPr id="229653035" name="Picture 1" descr="A screenshot of a computer&#10;&#10;Description automatically generated"/>
+                    <pic:cNvPicPr/>
+                  </pic:nvPicPr>
+                  <pic:blipFill>
+                    <a:blip r:embed="rId18"/>
+                    <a:stretch>
+                      <a:fillRect/>
+                    </a:stretch>
+                  </pic:blipFill>
+                  <pic:spPr>
+                    <a:xfrm>
+                      <a:off x="0" y="0"/>
+                      <a:ext cx="6305550" cy="4914900"/>
+                    </a:xfrm>
+                    <a:prstGeom prst="rect">
+                      <a:avLst/>
+                    </a:prstGeom>
+                  </pic:spPr>
+                </pic:pic>
+              </a:graphicData>
+            </a:graphic>
+          </wp:inline>
+        </w:drawing>
+      </w:r>
+    </w:p>
+    <w:p/>
+    <w:p/>
+    <w:p/>
+    <w:p/>
+    <w:p/>
+    <w:p/>
+    <w:p/>
+    <w:p/>
+    <w:p/>
+    <w:p/>
+    <w:p/>
+    <w:p/>
+    <w:p/>
+    <w:p>
+      <w:r>
+        <w:lastRenderedPageBreak/>
+        <w:t xml:space="preserve">If the measurement uses </w:t>
+      </w:r>
+      <w:r>
+        <w:rPr>
+          <w:b/>
+          <w:bCs/>
+        </w:rPr>
+        <w:t>NI-Switch and other instrument drivers.</w:t>
+      </w:r>
+    </w:p>
+    <w:p>
+      <w:pPr>
+        <w:pStyle w:val="ListParagraph"/>
+        <w:numPr>
+          <w:ilvl w:val="0"/>
+          <w:numId w:val="22"/>
+        </w:numPr>
+      </w:pPr>
+      <w:r>
+        <w:t xml:space="preserve">Add the </w:t>
+      </w:r>
+      <w:r>
+        <w:t xml:space="preserve">marked </w:t>
+      </w:r>
+      <w:r>
+        <w:t>line</w:t>
+      </w:r>
+      <w:r>
+        <w:t>s</w:t>
+      </w:r>
+      <w:r>
+        <w:t xml:space="preserve"> of code</w:t>
+      </w:r>
+      <w:r>
+        <w:t>.</w:t>
+      </w:r>
+    </w:p>
+    <w:p>
+      <w:pPr>
+        <w:pStyle w:val="ListParagraph"/>
+        <w:numPr>
+          <w:ilvl w:val="0"/>
+          <w:numId w:val="22"/>
+        </w:numPr>
+      </w:pPr>
+      <w:r>
+        <w:t>Open the `</w:t>
+      </w:r>
+      <w:proofErr w:type="spellStart"/>
+      <w:r>
+        <w:t>measui</w:t>
+      </w:r>
+      <w:proofErr w:type="spellEnd"/>
+      <w:r>
+        <w:t>` file in Measurement Plug-In Editor</w:t>
+      </w:r>
+    </w:p>
+    <w:p>
+      <w:pPr>
+        <w:pStyle w:val="ListParagraph"/>
+        <w:numPr>
+          <w:ilvl w:val="1"/>
+          <w:numId w:val="22"/>
+        </w:numPr>
+      </w:pPr>
+      <w:r>
+        <w:t xml:space="preserve">Add a string array. Link it with </w:t>
+      </w:r>
+      <w:proofErr w:type="spellStart"/>
+      <w:r>
+        <w:t>relay_names</w:t>
+      </w:r>
+      <w:proofErr w:type="spellEnd"/>
+      <w:r>
+        <w:t xml:space="preserve">. Enter the relay names </w:t>
+      </w:r>
+      <w:r>
+        <w:t>in the string array</w:t>
+      </w:r>
+      <w:r>
+        <w:t>.</w:t>
+      </w:r>
+    </w:p>
+    <w:p>
+      <w:pPr>
+        <w:pStyle w:val="ListParagraph"/>
+        <w:numPr>
+          <w:ilvl w:val="1"/>
+          <w:numId w:val="22"/>
+        </w:numPr>
+      </w:pPr>
+      <w:r>
+        <w:t>Use I</w:t>
+      </w:r>
+      <w:r>
+        <w:t>/</w:t>
+      </w:r>
+      <w:r>
+        <w:t>O</w:t>
+      </w:r>
+      <w:r>
+        <w:t xml:space="preserve"> </w:t>
+      </w:r>
+      <w:r>
+        <w:t>Resource</w:t>
+      </w:r>
+      <w:r>
+        <w:t xml:space="preserve"> </w:t>
+      </w:r>
+      <w:r>
+        <w:t>Array for selecting other instrument’s pins.</w:t>
+      </w:r>
+    </w:p>
+    <w:p/>
+    <w:p/>
+    <w:p/>
+    <w:p/>
+    <w:p>
+      <w:r>
+        <w:rPr>
+          <w:noProof/>
+        </w:rPr>
+        <w:drawing>
+          <wp:inline distT="0" distB="0" distL="0" distR="0" wp14:anchorId="29BC007E" wp14:editId="40378DB9">
+            <wp:extent cx="6400800" cy="4507230"/>
+            <wp:effectExtent l="0" t="0" r="0" b="7620"/>
+            <wp:docPr id="801268431" name="Picture 1"/>
+            <wp:cNvGraphicFramePr>
+              <a:graphicFrameLocks xmlns:a="http://schemas.openxmlformats.org/drawingml/2006/main" noChangeAspect="1"/>
+            </wp:cNvGraphicFramePr>
+            <a:graphic xmlns:a="http://schemas.openxmlformats.org/drawingml/2006/main">
+              <a:graphicData uri="http://schemas.openxmlformats.org/drawingml/2006/picture">
+                <pic:pic xmlns:pic="http://schemas.openxmlformats.org/drawingml/2006/picture">
+                  <pic:nvPicPr>
+                    <pic:cNvPr id="801268431" name=""/>
+                    <pic:cNvPicPr/>
+                  </pic:nvPicPr>
+                  <pic:blipFill>
+                    <a:blip r:embed="rId19"/>
+                    <a:stretch>
+                      <a:fillRect/>
+                    </a:stretch>
+                  </pic:blipFill>
+                  <pic:spPr>
+                    <a:xfrm>
+                      <a:off x="0" y="0"/>
+                      <a:ext cx="6400800" cy="4507230"/>
+                    </a:xfrm>
+                    <a:prstGeom prst="rect">
+                      <a:avLst/>
+                    </a:prstGeom>
+                  </pic:spPr>
+                </pic:pic>
+              </a:graphicData>
+            </a:graphic>
+          </wp:inline>
+        </w:drawing>
+      </w:r>
+    </w:p>
+    <w:p/>
+    <w:p/>
+    <w:p/>
+    <w:p/>
+    <w:p/>
+    <w:p/>
+    <w:p>
+      <w:pPr>
+        <w:rPr>
+          <w:lang w:val="en-IN"/>
+        </w:rPr>
+      </w:pPr>
+      <w:r>
+        <w:rPr>
+          <w:noProof/>
+        </w:rPr>
+        <w:drawing>
+          <wp:inline distT="0" distB="0" distL="0" distR="0" wp14:anchorId="22645781" wp14:editId="4F5A760D">
+            <wp:extent cx="6400800" cy="5343525"/>
+            <wp:effectExtent l="0" t="0" r="0" b="9525"/>
+            <wp:docPr id="1072898502" name="Picture 1"/>
+            <wp:cNvGraphicFramePr>
+              <a:graphicFrameLocks xmlns:a="http://schemas.openxmlformats.org/drawingml/2006/main" noChangeAspect="1"/>
+            </wp:cNvGraphicFramePr>
+            <a:graphic xmlns:a="http://schemas.openxmlformats.org/drawingml/2006/main">
+              <a:graphicData uri="http://schemas.openxmlformats.org/drawingml/2006/picture">
+                <pic:pic xmlns:pic="http://schemas.openxmlformats.org/drawingml/2006/picture">
+                  <pic:nvPicPr>
+                    <pic:cNvPr id="1072898502" name=""/>
+                    <pic:cNvPicPr/>
+                  </pic:nvPicPr>
+                  <pic:blipFill>
+                    <a:blip r:embed="rId20"/>
+                    <a:stretch>
+                      <a:fillRect/>
+                    </a:stretch>
+                  </pic:blipFill>
+                  <pic:spPr>
+                    <a:xfrm>
+                      <a:off x="0" y="0"/>
+                      <a:ext cx="6400800" cy="5343525"/>
+                    </a:xfrm>
+                    <a:prstGeom prst="rect">
+                      <a:avLst/>
+                    </a:prstGeom>
+                  </pic:spPr>
+                </pic:pic>
+              </a:graphicData>
+            </a:graphic>
+          </wp:inline>
+        </w:drawing>
+      </w:r>
+    </w:p>
+    <w:p>
+      <w:pPr>
+        <w:rPr>
+          <w:lang w:val="en-IN"/>
+        </w:rPr>
+      </w:pPr>
+    </w:p>
+    <w:p>
+      <w:bookmarkStart w:id="15" w:name="_Additional_Steps_for"/>
+      <w:bookmarkEnd w:id="15"/>
+      <w:r>
+        <w:br w:type="page"/>
+      </w:r>
+    </w:p>
+    <w:p>
+      <w:pPr>
+        <w:pStyle w:val="Heading1"/>
+      </w:pPr>
+      <w:bookmarkStart w:id="16" w:name="_Toc175925949"/>
+      <w:r>
+        <w:lastRenderedPageBreak/>
+        <w:t>A</w:t>
+      </w:r>
+      <w:r>
+        <w:t>dditional Steps for VISA instruments</w:t>
+      </w:r>
+      <w:bookmarkEnd w:id="16"/>
+    </w:p>
+    <w:p/>
+    <w:p>
+      <w:r>
+        <w:t xml:space="preserve">For VISA instruments, the session_constructor and </w:t>
+      </w:r>
+      <w:proofErr w:type="spellStart"/>
+      <w:r>
+        <w:t>instrument_types</w:t>
+      </w:r>
+      <w:proofErr w:type="spellEnd"/>
+      <w:r>
+        <w:t xml:space="preserve"> must be updated</w:t>
+      </w:r>
+      <w:r>
+        <w:t xml:space="preserve"> with appropriate values</w:t>
+      </w:r>
+      <w:r>
+        <w:t>.</w:t>
+      </w:r>
+    </w:p>
+    <w:p/>
+    <w:p>
+      <w:r>
+        <w:rPr>
+          <w:noProof/>
+        </w:rPr>
+        <w:drawing>
+          <wp:inline distT="0" distB="0" distL="0" distR="0" wp14:anchorId="3DB3D6A8" wp14:editId="6A556A8E">
+            <wp:extent cx="6400800" cy="3627120"/>
+            <wp:effectExtent l="0" t="0" r="0" b="0"/>
+            <wp:docPr id="976533698" name="Picture 1"/>
+            <wp:cNvGraphicFramePr>
+              <a:graphicFrameLocks xmlns:a="http://schemas.openxmlformats.org/drawingml/2006/main" noChangeAspect="1"/>
+            </wp:cNvGraphicFramePr>
+            <a:graphic xmlns:a="http://schemas.openxmlformats.org/drawingml/2006/main">
+              <a:graphicData uri="http://schemas.openxmlformats.org/drawingml/2006/picture">
+                <pic:pic xmlns:pic="http://schemas.openxmlformats.org/drawingml/2006/picture">
+                  <pic:nvPicPr>
+                    <pic:cNvPr id="976533698" name=""/>
+                    <pic:cNvPicPr/>
+                  </pic:nvPicPr>
+                  <pic:blipFill>
+                    <a:blip r:embed="rId21"/>
+                    <a:stretch>
+                      <a:fillRect/>
+                    </a:stretch>
+                  </pic:blipFill>
+                  <pic:spPr>
+                    <a:xfrm>
+                      <a:off x="0" y="0"/>
+                      <a:ext cx="6400800" cy="3627120"/>
+                    </a:xfrm>
+                    <a:prstGeom prst="rect">
+                      <a:avLst/>
+                    </a:prstGeom>
+                  </pic:spPr>
+                </pic:pic>
+              </a:graphicData>
+            </a:graphic>
+          </wp:inline>
+        </w:drawing>
+      </w:r>
+    </w:p>
+    <w:p/>
+    <w:p>
       <w:pPr>
         <w:pStyle w:val="ListParagraph"/>
         <w:numPr>
@@ -2506,7 +3281,18 @@
         </w:numPr>
       </w:pPr>
       <w:r>
-        <w:t xml:space="preserve">For INSTRUMENT_TYPE_NI_VISA, assign with </w:t>
+        <w:t>For</w:t>
+      </w:r>
+      <w:r>
+        <w:t xml:space="preserve"> </w:t>
+      </w:r>
+      <w:proofErr w:type="spellStart"/>
+      <w:r>
+        <w:t>instrument_types</w:t>
+      </w:r>
+      <w:proofErr w:type="spellEnd"/>
+      <w:r>
+        <w:t xml:space="preserve">, assign with </w:t>
       </w:r>
       <w:r>
         <w:t>pin</w:t>
@@ -2530,17 +3316,201 @@
         <w:t>map.</w:t>
       </w:r>
     </w:p>
-    <w:p>
-      <w:pPr>
-        <w:tabs>
-          <w:tab w:val="left" w:pos="3640"/>
-        </w:tabs>
+    <w:p/>
+    <w:p/>
+    <w:p/>
+    <w:p/>
+    <w:p/>
+    <w:p/>
+    <w:p/>
+    <w:p/>
+    <w:p/>
+    <w:p>
+      <w:r>
+        <w:br w:type="page"/>
+      </w:r>
+    </w:p>
+    <w:p>
+      <w:r>
+        <w:lastRenderedPageBreak/>
+        <w:t>For example,</w:t>
+      </w:r>
+    </w:p>
+    <w:p/>
+    <w:p>
+      <w:pPr>
+        <w:pStyle w:val="ListParagraph"/>
+        <w:numPr>
+          <w:ilvl w:val="0"/>
+          <w:numId w:val="24"/>
+        </w:numPr>
+      </w:pPr>
+      <w:r>
+        <w:t xml:space="preserve">Define the </w:t>
+      </w:r>
+      <w:proofErr w:type="spellStart"/>
+      <w:r>
+        <w:t>grpc</w:t>
+      </w:r>
+      <w:proofErr w:type="spellEnd"/>
+      <w:r>
+        <w:t xml:space="preserve"> support.</w:t>
+      </w:r>
+    </w:p>
+    <w:p>
+      <w:pPr>
+        <w:pStyle w:val="ListParagraph"/>
+        <w:numPr>
+          <w:ilvl w:val="0"/>
+          <w:numId w:val="24"/>
+        </w:numPr>
+      </w:pPr>
+      <w:r>
+        <w:t>Define the Session class for the instrument type.</w:t>
+      </w:r>
+    </w:p>
+    <w:p>
+      <w:pPr>
+        <w:pStyle w:val="ListParagraph"/>
+        <w:numPr>
+          <w:ilvl w:val="0"/>
+          <w:numId w:val="24"/>
+        </w:numPr>
+      </w:pPr>
+      <w:r>
+        <w:t>Define the session constructor the instrument type.</w:t>
+      </w:r>
+    </w:p>
+    <w:p>
+      <w:pPr>
+        <w:pStyle w:val="ListParagraph"/>
+        <w:numPr>
+          <w:ilvl w:val="0"/>
+          <w:numId w:val="24"/>
+        </w:numPr>
+      </w:pPr>
+      <w:r>
+        <w:t>Update the session constructor object and instrument type.</w:t>
+      </w:r>
+    </w:p>
+    <w:p/>
+    <w:p/>
+    <w:p>
+      <w:r>
         <w:rPr>
-          <w:rFonts w:ascii="Consolas" w:hAnsi="Consolas" w:cs="Consolas"/>
-          <w:lang w:val="en-IN"/>
+          <w:noProof/>
         </w:rPr>
-      </w:pPr>
-    </w:p>
+        <w:drawing>
+          <wp:inline distT="0" distB="0" distL="0" distR="0" wp14:anchorId="073BE308" wp14:editId="69B0D85F">
+            <wp:extent cx="6400800" cy="4802505"/>
+            <wp:effectExtent l="0" t="0" r="0" b="0"/>
+            <wp:docPr id="1715867357" name="Picture 1" descr="A computer screen shot of a program&#10;&#10;Description automatically generated"/>
+            <wp:cNvGraphicFramePr>
+              <a:graphicFrameLocks xmlns:a="http://schemas.openxmlformats.org/drawingml/2006/main" noChangeAspect="1"/>
+            </wp:cNvGraphicFramePr>
+            <a:graphic xmlns:a="http://schemas.openxmlformats.org/drawingml/2006/main">
+              <a:graphicData uri="http://schemas.openxmlformats.org/drawingml/2006/picture">
+                <pic:pic xmlns:pic="http://schemas.openxmlformats.org/drawingml/2006/picture">
+                  <pic:nvPicPr>
+                    <pic:cNvPr id="1715867357" name="Picture 1" descr="A computer screen shot of a program&#10;&#10;Description automatically generated"/>
+                    <pic:cNvPicPr/>
+                  </pic:nvPicPr>
+                  <pic:blipFill>
+                    <a:blip r:embed="rId22"/>
+                    <a:stretch>
+                      <a:fillRect/>
+                    </a:stretch>
+                  </pic:blipFill>
+                  <pic:spPr>
+                    <a:xfrm>
+                      <a:off x="0" y="0"/>
+                      <a:ext cx="6400800" cy="4802505"/>
+                    </a:xfrm>
+                    <a:prstGeom prst="rect">
+                      <a:avLst/>
+                    </a:prstGeom>
+                  </pic:spPr>
+                </pic:pic>
+              </a:graphicData>
+            </a:graphic>
+          </wp:inline>
+        </w:drawing>
+      </w:r>
+    </w:p>
+    <w:p/>
+    <w:p/>
+    <w:p/>
+    <w:p/>
+    <w:p/>
+    <w:p/>
+    <w:p/>
+    <w:p/>
+    <w:p/>
+    <w:p/>
+    <w:p>
+      <w:r>
+        <w:t xml:space="preserve">For details, refer </w:t>
+      </w:r>
+      <w:hyperlink r:id="rId23" w:history="1">
+        <w:r>
+          <w:rPr>
+            <w:rStyle w:val="Hyperlink"/>
+          </w:rPr>
+          <w:t>Example VISA</w:t>
+        </w:r>
+      </w:hyperlink>
+    </w:p>
+    <w:p>
+      <w:pPr>
+        <w:ind w:left="360"/>
+      </w:pPr>
+    </w:p>
+    <w:p>
+      <w:pPr>
+        <w:ind w:left="360"/>
+      </w:pPr>
+      <w:r>
+        <w:rPr>
+          <w:noProof/>
+        </w:rPr>
+        <w:drawing>
+          <wp:inline distT="0" distB="0" distL="0" distR="0" wp14:anchorId="5B6F9B06" wp14:editId="774E962F">
+            <wp:extent cx="4647619" cy="2009524"/>
+            <wp:effectExtent l="0" t="0" r="635" b="0"/>
+            <wp:docPr id="209169776" name="Picture 1" descr="A screenshot of a computer program&#10;&#10;Description automatically generated"/>
+            <wp:cNvGraphicFramePr>
+              <a:graphicFrameLocks xmlns:a="http://schemas.openxmlformats.org/drawingml/2006/main" noChangeAspect="1"/>
+            </wp:cNvGraphicFramePr>
+            <a:graphic xmlns:a="http://schemas.openxmlformats.org/drawingml/2006/main">
+              <a:graphicData uri="http://schemas.openxmlformats.org/drawingml/2006/picture">
+                <pic:pic xmlns:pic="http://schemas.openxmlformats.org/drawingml/2006/picture">
+                  <pic:nvPicPr>
+                    <pic:cNvPr id="209169776" name="Picture 1" descr="A screenshot of a computer program&#10;&#10;Description automatically generated"/>
+                    <pic:cNvPicPr/>
+                  </pic:nvPicPr>
+                  <pic:blipFill>
+                    <a:blip r:embed="rId24"/>
+                    <a:stretch>
+                      <a:fillRect/>
+                    </a:stretch>
+                  </pic:blipFill>
+                  <pic:spPr>
+                    <a:xfrm>
+                      <a:off x="0" y="0"/>
+                      <a:ext cx="4647619" cy="2009524"/>
+                    </a:xfrm>
+                    <a:prstGeom prst="rect">
+                      <a:avLst/>
+                    </a:prstGeom>
+                  </pic:spPr>
+                </pic:pic>
+              </a:graphicData>
+            </a:graphic>
+          </wp:inline>
+        </w:drawing>
+      </w:r>
+    </w:p>
+    <w:p/>
     <w:p>
       <w:pPr>
         <w:pStyle w:val="Heading1"/>
@@ -2548,14 +3518,14 @@
           <w:lang w:val="en-IN"/>
         </w:rPr>
       </w:pPr>
-      <w:bookmarkStart w:id="14" w:name="_Toc174981693"/>
+      <w:bookmarkStart w:id="17" w:name="_Toc175925950"/>
       <w:r>
         <w:rPr>
           <w:lang w:val="en-IN"/>
         </w:rPr>
         <w:t>Event Logger</w:t>
       </w:r>
-      <w:bookmarkEnd w:id="14"/>
+      <w:bookmarkEnd w:id="17"/>
     </w:p>
     <w:p>
       <w:pPr>
@@ -2628,10 +3598,10 @@
       </w:r>
     </w:p>
     <w:sectPr>
-      <w:headerReference w:type="default" r:id="rId17"/>
-      <w:footerReference w:type="even" r:id="rId18"/>
-      <w:footerReference w:type="default" r:id="rId19"/>
-      <w:footerReference w:type="first" r:id="rId20"/>
+      <w:headerReference w:type="default" r:id="rId25"/>
+      <w:footerReference w:type="even" r:id="rId26"/>
+      <w:footerReference w:type="default" r:id="rId27"/>
+      <w:footerReference w:type="first" r:id="rId28"/>
       <w:pgSz w:w="12240" w:h="15840"/>
       <w:pgMar w:top="2784" w:right="1080" w:bottom="1440" w:left="1080" w:header="1161" w:footer="720" w:gutter="0"/>
       <w:cols w:space="720"/>
@@ -3377,6 +4347,119 @@
     </w:lvl>
   </w:abstractNum>
   <w:abstractNum w:abstractNumId="3" w15:restartNumberingAfterBreak="0">
+    <w:nsid w:val="05245321"/>
+    <w:multiLevelType w:val="hybridMultilevel"/>
+    <w:tmpl w:val="AF4A1D74"/>
+    <w:lvl w:ilvl="0" w:tplc="40090001">
+      <w:start w:val="1"/>
+      <w:numFmt w:val="bullet"/>
+      <w:lvlText w:val=""/>
+      <w:lvlJc w:val="left"/>
+      <w:pPr>
+        <w:ind w:left="720" w:hanging="360"/>
+      </w:pPr>
+      <w:rPr>
+        <w:rFonts w:ascii="Symbol" w:hAnsi="Symbol" w:hint="default"/>
+      </w:rPr>
+    </w:lvl>
+    <w:lvl w:ilvl="1" w:tplc="40090003">
+      <w:start w:val="1"/>
+      <w:numFmt w:val="bullet"/>
+      <w:lvlText w:val="o"/>
+      <w:lvlJc w:val="left"/>
+      <w:pPr>
+        <w:ind w:left="1440" w:hanging="360"/>
+      </w:pPr>
+      <w:rPr>
+        <w:rFonts w:ascii="Courier New" w:hAnsi="Courier New" w:cs="Courier New" w:hint="default"/>
+      </w:rPr>
+    </w:lvl>
+    <w:lvl w:ilvl="2" w:tplc="40090005" w:tentative="1">
+      <w:start w:val="1"/>
+      <w:numFmt w:val="bullet"/>
+      <w:lvlText w:val=""/>
+      <w:lvlJc w:val="left"/>
+      <w:pPr>
+        <w:ind w:left="2160" w:hanging="360"/>
+      </w:pPr>
+      <w:rPr>
+        <w:rFonts w:ascii="Wingdings" w:hAnsi="Wingdings" w:hint="default"/>
+      </w:rPr>
+    </w:lvl>
+    <w:lvl w:ilvl="3" w:tplc="40090001" w:tentative="1">
+      <w:start w:val="1"/>
+      <w:numFmt w:val="bullet"/>
+      <w:lvlText w:val=""/>
+      <w:lvlJc w:val="left"/>
+      <w:pPr>
+        <w:ind w:left="2880" w:hanging="360"/>
+      </w:pPr>
+      <w:rPr>
+        <w:rFonts w:ascii="Symbol" w:hAnsi="Symbol" w:hint="default"/>
+      </w:rPr>
+    </w:lvl>
+    <w:lvl w:ilvl="4" w:tplc="40090003" w:tentative="1">
+      <w:start w:val="1"/>
+      <w:numFmt w:val="bullet"/>
+      <w:lvlText w:val="o"/>
+      <w:lvlJc w:val="left"/>
+      <w:pPr>
+        <w:ind w:left="3600" w:hanging="360"/>
+      </w:pPr>
+      <w:rPr>
+        <w:rFonts w:ascii="Courier New" w:hAnsi="Courier New" w:cs="Courier New" w:hint="default"/>
+      </w:rPr>
+    </w:lvl>
+    <w:lvl w:ilvl="5" w:tplc="40090005" w:tentative="1">
+      <w:start w:val="1"/>
+      <w:numFmt w:val="bullet"/>
+      <w:lvlText w:val=""/>
+      <w:lvlJc w:val="left"/>
+      <w:pPr>
+        <w:ind w:left="4320" w:hanging="360"/>
+      </w:pPr>
+      <w:rPr>
+        <w:rFonts w:ascii="Wingdings" w:hAnsi="Wingdings" w:hint="default"/>
+      </w:rPr>
+    </w:lvl>
+    <w:lvl w:ilvl="6" w:tplc="40090001" w:tentative="1">
+      <w:start w:val="1"/>
+      <w:numFmt w:val="bullet"/>
+      <w:lvlText w:val=""/>
+      <w:lvlJc w:val="left"/>
+      <w:pPr>
+        <w:ind w:left="5040" w:hanging="360"/>
+      </w:pPr>
+      <w:rPr>
+        <w:rFonts w:ascii="Symbol" w:hAnsi="Symbol" w:hint="default"/>
+      </w:rPr>
+    </w:lvl>
+    <w:lvl w:ilvl="7" w:tplc="40090003" w:tentative="1">
+      <w:start w:val="1"/>
+      <w:numFmt w:val="bullet"/>
+      <w:lvlText w:val="o"/>
+      <w:lvlJc w:val="left"/>
+      <w:pPr>
+        <w:ind w:left="5760" w:hanging="360"/>
+      </w:pPr>
+      <w:rPr>
+        <w:rFonts w:ascii="Courier New" w:hAnsi="Courier New" w:cs="Courier New" w:hint="default"/>
+      </w:rPr>
+    </w:lvl>
+    <w:lvl w:ilvl="8" w:tplc="40090005" w:tentative="1">
+      <w:start w:val="1"/>
+      <w:numFmt w:val="bullet"/>
+      <w:lvlText w:val=""/>
+      <w:lvlJc w:val="left"/>
+      <w:pPr>
+        <w:ind w:left="6480" w:hanging="360"/>
+      </w:pPr>
+      <w:rPr>
+        <w:rFonts w:ascii="Wingdings" w:hAnsi="Wingdings" w:hint="default"/>
+      </w:rPr>
+    </w:lvl>
+  </w:abstractNum>
+  <w:abstractNum w:abstractNumId="4" w15:restartNumberingAfterBreak="0">
     <w:nsid w:val="07074F46"/>
     <w:multiLevelType w:val="hybridMultilevel"/>
     <w:tmpl w:val="EA6CC584"/>
@@ -3488,7 +4571,7 @@
       </w:rPr>
     </w:lvl>
   </w:abstractNum>
-  <w:abstractNum w:abstractNumId="4" w15:restartNumberingAfterBreak="0">
+  <w:abstractNum w:abstractNumId="5" w15:restartNumberingAfterBreak="0">
     <w:nsid w:val="0A3964ED"/>
     <w:multiLevelType w:val="hybridMultilevel"/>
     <w:tmpl w:val="91AAB45C"/>
@@ -3601,7 +4684,7 @@
       </w:rPr>
     </w:lvl>
   </w:abstractNum>
-  <w:abstractNum w:abstractNumId="5" w15:restartNumberingAfterBreak="0">
+  <w:abstractNum w:abstractNumId="6" w15:restartNumberingAfterBreak="0">
     <w:nsid w:val="0E4F2E55"/>
     <w:multiLevelType w:val="hybridMultilevel"/>
     <w:tmpl w:val="558667FE"/>
@@ -3714,7 +4797,7 @@
       </w:rPr>
     </w:lvl>
   </w:abstractNum>
-  <w:abstractNum w:abstractNumId="6" w15:restartNumberingAfterBreak="0">
+  <w:abstractNum w:abstractNumId="7" w15:restartNumberingAfterBreak="0">
     <w:nsid w:val="20D42079"/>
     <w:multiLevelType w:val="hybridMultilevel"/>
     <w:tmpl w:val="DA582080"/>
@@ -3827,7 +4910,7 @@
       </w:rPr>
     </w:lvl>
   </w:abstractNum>
-  <w:abstractNum w:abstractNumId="7" w15:restartNumberingAfterBreak="0">
+  <w:abstractNum w:abstractNumId="8" w15:restartNumberingAfterBreak="0">
     <w:nsid w:val="21765812"/>
     <w:multiLevelType w:val="hybridMultilevel"/>
     <w:tmpl w:val="F67A6AA0"/>
@@ -3940,7 +5023,233 @@
       </w:rPr>
     </w:lvl>
   </w:abstractNum>
-  <w:abstractNum w:abstractNumId="8" w15:restartNumberingAfterBreak="0">
+  <w:abstractNum w:abstractNumId="9" w15:restartNumberingAfterBreak="0">
+    <w:nsid w:val="2A180AE3"/>
+    <w:multiLevelType w:val="hybridMultilevel"/>
+    <w:tmpl w:val="C98A563E"/>
+    <w:lvl w:ilvl="0" w:tplc="40090001">
+      <w:start w:val="1"/>
+      <w:numFmt w:val="bullet"/>
+      <w:lvlText w:val=""/>
+      <w:lvlJc w:val="left"/>
+      <w:pPr>
+        <w:ind w:left="720" w:hanging="360"/>
+      </w:pPr>
+      <w:rPr>
+        <w:rFonts w:ascii="Symbol" w:hAnsi="Symbol" w:hint="default"/>
+      </w:rPr>
+    </w:lvl>
+    <w:lvl w:ilvl="1" w:tplc="40090003" w:tentative="1">
+      <w:start w:val="1"/>
+      <w:numFmt w:val="bullet"/>
+      <w:lvlText w:val="o"/>
+      <w:lvlJc w:val="left"/>
+      <w:pPr>
+        <w:ind w:left="1440" w:hanging="360"/>
+      </w:pPr>
+      <w:rPr>
+        <w:rFonts w:ascii="Courier New" w:hAnsi="Courier New" w:cs="Courier New" w:hint="default"/>
+      </w:rPr>
+    </w:lvl>
+    <w:lvl w:ilvl="2" w:tplc="40090005" w:tentative="1">
+      <w:start w:val="1"/>
+      <w:numFmt w:val="bullet"/>
+      <w:lvlText w:val=""/>
+      <w:lvlJc w:val="left"/>
+      <w:pPr>
+        <w:ind w:left="2160" w:hanging="360"/>
+      </w:pPr>
+      <w:rPr>
+        <w:rFonts w:ascii="Wingdings" w:hAnsi="Wingdings" w:hint="default"/>
+      </w:rPr>
+    </w:lvl>
+    <w:lvl w:ilvl="3" w:tplc="40090001" w:tentative="1">
+      <w:start w:val="1"/>
+      <w:numFmt w:val="bullet"/>
+      <w:lvlText w:val=""/>
+      <w:lvlJc w:val="left"/>
+      <w:pPr>
+        <w:ind w:left="2880" w:hanging="360"/>
+      </w:pPr>
+      <w:rPr>
+        <w:rFonts w:ascii="Symbol" w:hAnsi="Symbol" w:hint="default"/>
+      </w:rPr>
+    </w:lvl>
+    <w:lvl w:ilvl="4" w:tplc="40090003" w:tentative="1">
+      <w:start w:val="1"/>
+      <w:numFmt w:val="bullet"/>
+      <w:lvlText w:val="o"/>
+      <w:lvlJc w:val="left"/>
+      <w:pPr>
+        <w:ind w:left="3600" w:hanging="360"/>
+      </w:pPr>
+      <w:rPr>
+        <w:rFonts w:ascii="Courier New" w:hAnsi="Courier New" w:cs="Courier New" w:hint="default"/>
+      </w:rPr>
+    </w:lvl>
+    <w:lvl w:ilvl="5" w:tplc="40090005" w:tentative="1">
+      <w:start w:val="1"/>
+      <w:numFmt w:val="bullet"/>
+      <w:lvlText w:val=""/>
+      <w:lvlJc w:val="left"/>
+      <w:pPr>
+        <w:ind w:left="4320" w:hanging="360"/>
+      </w:pPr>
+      <w:rPr>
+        <w:rFonts w:ascii="Wingdings" w:hAnsi="Wingdings" w:hint="default"/>
+      </w:rPr>
+    </w:lvl>
+    <w:lvl w:ilvl="6" w:tplc="40090001" w:tentative="1">
+      <w:start w:val="1"/>
+      <w:numFmt w:val="bullet"/>
+      <w:lvlText w:val=""/>
+      <w:lvlJc w:val="left"/>
+      <w:pPr>
+        <w:ind w:left="5040" w:hanging="360"/>
+      </w:pPr>
+      <w:rPr>
+        <w:rFonts w:ascii="Symbol" w:hAnsi="Symbol" w:hint="default"/>
+      </w:rPr>
+    </w:lvl>
+    <w:lvl w:ilvl="7" w:tplc="40090003" w:tentative="1">
+      <w:start w:val="1"/>
+      <w:numFmt w:val="bullet"/>
+      <w:lvlText w:val="o"/>
+      <w:lvlJc w:val="left"/>
+      <w:pPr>
+        <w:ind w:left="5760" w:hanging="360"/>
+      </w:pPr>
+      <w:rPr>
+        <w:rFonts w:ascii="Courier New" w:hAnsi="Courier New" w:cs="Courier New" w:hint="default"/>
+      </w:rPr>
+    </w:lvl>
+    <w:lvl w:ilvl="8" w:tplc="40090005" w:tentative="1">
+      <w:start w:val="1"/>
+      <w:numFmt w:val="bullet"/>
+      <w:lvlText w:val=""/>
+      <w:lvlJc w:val="left"/>
+      <w:pPr>
+        <w:ind w:left="6480" w:hanging="360"/>
+      </w:pPr>
+      <w:rPr>
+        <w:rFonts w:ascii="Wingdings" w:hAnsi="Wingdings" w:hint="default"/>
+      </w:rPr>
+    </w:lvl>
+  </w:abstractNum>
+  <w:abstractNum w:abstractNumId="10" w15:restartNumberingAfterBreak="0">
+    <w:nsid w:val="2FB312AA"/>
+    <w:multiLevelType w:val="hybridMultilevel"/>
+    <w:tmpl w:val="5ADE84E2"/>
+    <w:lvl w:ilvl="0" w:tplc="40090001">
+      <w:start w:val="1"/>
+      <w:numFmt w:val="bullet"/>
+      <w:lvlText w:val=""/>
+      <w:lvlJc w:val="left"/>
+      <w:pPr>
+        <w:ind w:left="720" w:hanging="360"/>
+      </w:pPr>
+      <w:rPr>
+        <w:rFonts w:ascii="Symbol" w:hAnsi="Symbol" w:hint="default"/>
+      </w:rPr>
+    </w:lvl>
+    <w:lvl w:ilvl="1" w:tplc="40090003">
+      <w:start w:val="1"/>
+      <w:numFmt w:val="bullet"/>
+      <w:lvlText w:val="o"/>
+      <w:lvlJc w:val="left"/>
+      <w:pPr>
+        <w:ind w:left="1440" w:hanging="360"/>
+      </w:pPr>
+      <w:rPr>
+        <w:rFonts w:ascii="Courier New" w:hAnsi="Courier New" w:cs="Courier New" w:hint="default"/>
+      </w:rPr>
+    </w:lvl>
+    <w:lvl w:ilvl="2" w:tplc="40090005" w:tentative="1">
+      <w:start w:val="1"/>
+      <w:numFmt w:val="bullet"/>
+      <w:lvlText w:val=""/>
+      <w:lvlJc w:val="left"/>
+      <w:pPr>
+        <w:ind w:left="2160" w:hanging="360"/>
+      </w:pPr>
+      <w:rPr>
+        <w:rFonts w:ascii="Wingdings" w:hAnsi="Wingdings" w:hint="default"/>
+      </w:rPr>
+    </w:lvl>
+    <w:lvl w:ilvl="3" w:tplc="40090001" w:tentative="1">
+      <w:start w:val="1"/>
+      <w:numFmt w:val="bullet"/>
+      <w:lvlText w:val=""/>
+      <w:lvlJc w:val="left"/>
+      <w:pPr>
+        <w:ind w:left="2880" w:hanging="360"/>
+      </w:pPr>
+      <w:rPr>
+        <w:rFonts w:ascii="Symbol" w:hAnsi="Symbol" w:hint="default"/>
+      </w:rPr>
+    </w:lvl>
+    <w:lvl w:ilvl="4" w:tplc="40090003" w:tentative="1">
+      <w:start w:val="1"/>
+      <w:numFmt w:val="bullet"/>
+      <w:lvlText w:val="o"/>
+      <w:lvlJc w:val="left"/>
+      <w:pPr>
+        <w:ind w:left="3600" w:hanging="360"/>
+      </w:pPr>
+      <w:rPr>
+        <w:rFonts w:ascii="Courier New" w:hAnsi="Courier New" w:cs="Courier New" w:hint="default"/>
+      </w:rPr>
+    </w:lvl>
+    <w:lvl w:ilvl="5" w:tplc="40090005" w:tentative="1">
+      <w:start w:val="1"/>
+      <w:numFmt w:val="bullet"/>
+      <w:lvlText w:val=""/>
+      <w:lvlJc w:val="left"/>
+      <w:pPr>
+        <w:ind w:left="4320" w:hanging="360"/>
+      </w:pPr>
+      <w:rPr>
+        <w:rFonts w:ascii="Wingdings" w:hAnsi="Wingdings" w:hint="default"/>
+      </w:rPr>
+    </w:lvl>
+    <w:lvl w:ilvl="6" w:tplc="40090001" w:tentative="1">
+      <w:start w:val="1"/>
+      <w:numFmt w:val="bullet"/>
+      <w:lvlText w:val=""/>
+      <w:lvlJc w:val="left"/>
+      <w:pPr>
+        <w:ind w:left="5040" w:hanging="360"/>
+      </w:pPr>
+      <w:rPr>
+        <w:rFonts w:ascii="Symbol" w:hAnsi="Symbol" w:hint="default"/>
+      </w:rPr>
+    </w:lvl>
+    <w:lvl w:ilvl="7" w:tplc="40090003" w:tentative="1">
+      <w:start w:val="1"/>
+      <w:numFmt w:val="bullet"/>
+      <w:lvlText w:val="o"/>
+      <w:lvlJc w:val="left"/>
+      <w:pPr>
+        <w:ind w:left="5760" w:hanging="360"/>
+      </w:pPr>
+      <w:rPr>
+        <w:rFonts w:ascii="Courier New" w:hAnsi="Courier New" w:cs="Courier New" w:hint="default"/>
+      </w:rPr>
+    </w:lvl>
+    <w:lvl w:ilvl="8" w:tplc="40090005" w:tentative="1">
+      <w:start w:val="1"/>
+      <w:numFmt w:val="bullet"/>
+      <w:lvlText w:val=""/>
+      <w:lvlJc w:val="left"/>
+      <w:pPr>
+        <w:ind w:left="6480" w:hanging="360"/>
+      </w:pPr>
+      <w:rPr>
+        <w:rFonts w:ascii="Wingdings" w:hAnsi="Wingdings" w:hint="default"/>
+      </w:rPr>
+    </w:lvl>
+  </w:abstractNum>
+  <w:abstractNum w:abstractNumId="11" w15:restartNumberingAfterBreak="0">
     <w:nsid w:val="342361D5"/>
     <w:multiLevelType w:val="hybridMultilevel"/>
     <w:tmpl w:val="C5F84D82"/>
@@ -4053,7 +5362,7 @@
       </w:rPr>
     </w:lvl>
   </w:abstractNum>
-  <w:abstractNum w:abstractNumId="9" w15:restartNumberingAfterBreak="0">
+  <w:abstractNum w:abstractNumId="12" w15:restartNumberingAfterBreak="0">
     <w:nsid w:val="34D17BCE"/>
     <w:multiLevelType w:val="hybridMultilevel"/>
     <w:tmpl w:val="5BD8FD24"/>
@@ -4165,7 +5474,7 @@
       </w:rPr>
     </w:lvl>
   </w:abstractNum>
-  <w:abstractNum w:abstractNumId="10" w15:restartNumberingAfterBreak="0">
+  <w:abstractNum w:abstractNumId="13" w15:restartNumberingAfterBreak="0">
     <w:nsid w:val="3CDE41CC"/>
     <w:multiLevelType w:val="hybridMultilevel"/>
     <w:tmpl w:val="34760C12"/>
@@ -4254,7 +5563,7 @@
       </w:pPr>
     </w:lvl>
   </w:abstractNum>
-  <w:abstractNum w:abstractNumId="11" w15:restartNumberingAfterBreak="0">
+  <w:abstractNum w:abstractNumId="14" w15:restartNumberingAfterBreak="0">
     <w:nsid w:val="3F9E4BE8"/>
     <w:multiLevelType w:val="hybridMultilevel"/>
     <w:tmpl w:val="ACBACECC"/>
@@ -4367,7 +5676,7 @@
       </w:rPr>
     </w:lvl>
   </w:abstractNum>
-  <w:abstractNum w:abstractNumId="12" w15:restartNumberingAfterBreak="0">
+  <w:abstractNum w:abstractNumId="15" w15:restartNumberingAfterBreak="0">
     <w:nsid w:val="40D2020A"/>
     <w:multiLevelType w:val="hybridMultilevel"/>
     <w:tmpl w:val="74C06380"/>
@@ -4480,7 +5789,7 @@
       </w:rPr>
     </w:lvl>
   </w:abstractNum>
-  <w:abstractNum w:abstractNumId="13" w15:restartNumberingAfterBreak="0">
+  <w:abstractNum w:abstractNumId="16" w15:restartNumberingAfterBreak="0">
     <w:nsid w:val="55AD2315"/>
     <w:multiLevelType w:val="hybridMultilevel"/>
     <w:tmpl w:val="280CBB5A"/>
@@ -4592,7 +5901,7 @@
       </w:rPr>
     </w:lvl>
   </w:abstractNum>
-  <w:abstractNum w:abstractNumId="14" w15:restartNumberingAfterBreak="0">
+  <w:abstractNum w:abstractNumId="17" w15:restartNumberingAfterBreak="0">
     <w:nsid w:val="55CC1FDF"/>
     <w:multiLevelType w:val="hybridMultilevel"/>
     <w:tmpl w:val="77FEE1C6"/>
@@ -4705,7 +6014,7 @@
       </w:rPr>
     </w:lvl>
   </w:abstractNum>
-  <w:abstractNum w:abstractNumId="15" w15:restartNumberingAfterBreak="0">
+  <w:abstractNum w:abstractNumId="18" w15:restartNumberingAfterBreak="0">
     <w:nsid w:val="57FC25F9"/>
     <w:multiLevelType w:val="hybridMultilevel"/>
     <w:tmpl w:val="D5281F90"/>
@@ -4818,7 +6127,7 @@
       </w:rPr>
     </w:lvl>
   </w:abstractNum>
-  <w:abstractNum w:abstractNumId="16" w15:restartNumberingAfterBreak="0">
+  <w:abstractNum w:abstractNumId="19" w15:restartNumberingAfterBreak="0">
     <w:nsid w:val="5EB508DB"/>
     <w:multiLevelType w:val="hybridMultilevel"/>
     <w:tmpl w:val="4448FBF6"/>
@@ -4930,7 +6239,7 @@
       </w:rPr>
     </w:lvl>
   </w:abstractNum>
-  <w:abstractNum w:abstractNumId="17" w15:restartNumberingAfterBreak="0">
+  <w:abstractNum w:abstractNumId="20" w15:restartNumberingAfterBreak="0">
     <w:nsid w:val="61A715F2"/>
     <w:multiLevelType w:val="hybridMultilevel"/>
     <w:tmpl w:val="45789CF6"/>
@@ -5043,7 +6352,120 @@
       </w:rPr>
     </w:lvl>
   </w:abstractNum>
-  <w:abstractNum w:abstractNumId="18" w15:restartNumberingAfterBreak="0">
+  <w:abstractNum w:abstractNumId="21" w15:restartNumberingAfterBreak="0">
+    <w:nsid w:val="6DE535AF"/>
+    <w:multiLevelType w:val="hybridMultilevel"/>
+    <w:tmpl w:val="58041B82"/>
+    <w:lvl w:ilvl="0" w:tplc="40090001">
+      <w:start w:val="1"/>
+      <w:numFmt w:val="bullet"/>
+      <w:lvlText w:val=""/>
+      <w:lvlJc w:val="left"/>
+      <w:pPr>
+        <w:ind w:left="1080" w:hanging="360"/>
+      </w:pPr>
+      <w:rPr>
+        <w:rFonts w:ascii="Symbol" w:hAnsi="Symbol" w:hint="default"/>
+      </w:rPr>
+    </w:lvl>
+    <w:lvl w:ilvl="1" w:tplc="40090003" w:tentative="1">
+      <w:start w:val="1"/>
+      <w:numFmt w:val="bullet"/>
+      <w:lvlText w:val="o"/>
+      <w:lvlJc w:val="left"/>
+      <w:pPr>
+        <w:ind w:left="1800" w:hanging="360"/>
+      </w:pPr>
+      <w:rPr>
+        <w:rFonts w:ascii="Courier New" w:hAnsi="Courier New" w:cs="Courier New" w:hint="default"/>
+      </w:rPr>
+    </w:lvl>
+    <w:lvl w:ilvl="2" w:tplc="40090005" w:tentative="1">
+      <w:start w:val="1"/>
+      <w:numFmt w:val="bullet"/>
+      <w:lvlText w:val=""/>
+      <w:lvlJc w:val="left"/>
+      <w:pPr>
+        <w:ind w:left="2520" w:hanging="360"/>
+      </w:pPr>
+      <w:rPr>
+        <w:rFonts w:ascii="Wingdings" w:hAnsi="Wingdings" w:hint="default"/>
+      </w:rPr>
+    </w:lvl>
+    <w:lvl w:ilvl="3" w:tplc="40090001" w:tentative="1">
+      <w:start w:val="1"/>
+      <w:numFmt w:val="bullet"/>
+      <w:lvlText w:val=""/>
+      <w:lvlJc w:val="left"/>
+      <w:pPr>
+        <w:ind w:left="3240" w:hanging="360"/>
+      </w:pPr>
+      <w:rPr>
+        <w:rFonts w:ascii="Symbol" w:hAnsi="Symbol" w:hint="default"/>
+      </w:rPr>
+    </w:lvl>
+    <w:lvl w:ilvl="4" w:tplc="40090003" w:tentative="1">
+      <w:start w:val="1"/>
+      <w:numFmt w:val="bullet"/>
+      <w:lvlText w:val="o"/>
+      <w:lvlJc w:val="left"/>
+      <w:pPr>
+        <w:ind w:left="3960" w:hanging="360"/>
+      </w:pPr>
+      <w:rPr>
+        <w:rFonts w:ascii="Courier New" w:hAnsi="Courier New" w:cs="Courier New" w:hint="default"/>
+      </w:rPr>
+    </w:lvl>
+    <w:lvl w:ilvl="5" w:tplc="40090005" w:tentative="1">
+      <w:start w:val="1"/>
+      <w:numFmt w:val="bullet"/>
+      <w:lvlText w:val=""/>
+      <w:lvlJc w:val="left"/>
+      <w:pPr>
+        <w:ind w:left="4680" w:hanging="360"/>
+      </w:pPr>
+      <w:rPr>
+        <w:rFonts w:ascii="Wingdings" w:hAnsi="Wingdings" w:hint="default"/>
+      </w:rPr>
+    </w:lvl>
+    <w:lvl w:ilvl="6" w:tplc="40090001" w:tentative="1">
+      <w:start w:val="1"/>
+      <w:numFmt w:val="bullet"/>
+      <w:lvlText w:val=""/>
+      <w:lvlJc w:val="left"/>
+      <w:pPr>
+        <w:ind w:left="5400" w:hanging="360"/>
+      </w:pPr>
+      <w:rPr>
+        <w:rFonts w:ascii="Symbol" w:hAnsi="Symbol" w:hint="default"/>
+      </w:rPr>
+    </w:lvl>
+    <w:lvl w:ilvl="7" w:tplc="40090003" w:tentative="1">
+      <w:start w:val="1"/>
+      <w:numFmt w:val="bullet"/>
+      <w:lvlText w:val="o"/>
+      <w:lvlJc w:val="left"/>
+      <w:pPr>
+        <w:ind w:left="6120" w:hanging="360"/>
+      </w:pPr>
+      <w:rPr>
+        <w:rFonts w:ascii="Courier New" w:hAnsi="Courier New" w:cs="Courier New" w:hint="default"/>
+      </w:rPr>
+    </w:lvl>
+    <w:lvl w:ilvl="8" w:tplc="40090005" w:tentative="1">
+      <w:start w:val="1"/>
+      <w:numFmt w:val="bullet"/>
+      <w:lvlText w:val=""/>
+      <w:lvlJc w:val="left"/>
+      <w:pPr>
+        <w:ind w:left="6840" w:hanging="360"/>
+      </w:pPr>
+      <w:rPr>
+        <w:rFonts w:ascii="Wingdings" w:hAnsi="Wingdings" w:hint="default"/>
+      </w:rPr>
+    </w:lvl>
+  </w:abstractNum>
+  <w:abstractNum w:abstractNumId="22" w15:restartNumberingAfterBreak="0">
     <w:nsid w:val="72922AA8"/>
     <w:multiLevelType w:val="hybridMultilevel"/>
     <w:tmpl w:val="62FA85C2"/>
@@ -5156,7 +6578,7 @@
       </w:rPr>
     </w:lvl>
   </w:abstractNum>
-  <w:abstractNum w:abstractNumId="19" w15:restartNumberingAfterBreak="0">
+  <w:abstractNum w:abstractNumId="23" w15:restartNumberingAfterBreak="0">
     <w:nsid w:val="7CC43D8B"/>
     <w:multiLevelType w:val="hybridMultilevel"/>
     <w:tmpl w:val="A2123C26"/>
@@ -5270,40 +6692,40 @@
     </w:lvl>
   </w:abstractNum>
   <w:num w:numId="1" w16cid:durableId="2080055078">
-    <w:abstractNumId w:val="10"/>
+    <w:abstractNumId w:val="13"/>
   </w:num>
   <w:num w:numId="2" w16cid:durableId="1716081169">
-    <w:abstractNumId w:val="14"/>
+    <w:abstractNumId w:val="17"/>
   </w:num>
   <w:num w:numId="3" w16cid:durableId="623734538">
+    <w:abstractNumId w:val="8"/>
+  </w:num>
+  <w:num w:numId="4" w16cid:durableId="482477170">
+    <w:abstractNumId w:val="12"/>
+  </w:num>
+  <w:num w:numId="5" w16cid:durableId="463544632">
     <w:abstractNumId w:val="7"/>
   </w:num>
-  <w:num w:numId="4" w16cid:durableId="482477170">
-    <w:abstractNumId w:val="9"/>
+  <w:num w:numId="6" w16cid:durableId="1622152852">
+    <w:abstractNumId w:val="18"/>
   </w:num>
-  <w:num w:numId="5" w16cid:durableId="463544632">
-    <w:abstractNumId w:val="6"/>
+  <w:num w:numId="7" w16cid:durableId="1483547695">
+    <w:abstractNumId w:val="20"/>
   </w:num>
-  <w:num w:numId="6" w16cid:durableId="1622152852">
+  <w:num w:numId="8" w16cid:durableId="586810522">
+    <w:abstractNumId w:val="11"/>
+  </w:num>
+  <w:num w:numId="9" w16cid:durableId="398289095">
+    <w:abstractNumId w:val="22"/>
+  </w:num>
+  <w:num w:numId="10" w16cid:durableId="529998045">
+    <w:abstractNumId w:val="23"/>
+  </w:num>
+  <w:num w:numId="11" w16cid:durableId="1601374673">
     <w:abstractNumId w:val="15"/>
   </w:num>
-  <w:num w:numId="7" w16cid:durableId="1483547695">
-    <w:abstractNumId w:val="17"/>
-  </w:num>
-  <w:num w:numId="8" w16cid:durableId="586810522">
-    <w:abstractNumId w:val="8"/>
-  </w:num>
-  <w:num w:numId="9" w16cid:durableId="398289095">
-    <w:abstractNumId w:val="18"/>
-  </w:num>
-  <w:num w:numId="10" w16cid:durableId="529998045">
-    <w:abstractNumId w:val="19"/>
-  </w:num>
-  <w:num w:numId="11" w16cid:durableId="1601374673">
-    <w:abstractNumId w:val="12"/>
-  </w:num>
   <w:num w:numId="12" w16cid:durableId="840195071">
-    <w:abstractNumId w:val="4"/>
+    <w:abstractNumId w:val="5"/>
   </w:num>
   <w:num w:numId="13" w16cid:durableId="1757167156">
     <w:abstractNumId w:val="0"/>
@@ -5312,22 +6734,34 @@
     <w:abstractNumId w:val="2"/>
   </w:num>
   <w:num w:numId="15" w16cid:durableId="2058162377">
-    <w:abstractNumId w:val="16"/>
+    <w:abstractNumId w:val="19"/>
   </w:num>
   <w:num w:numId="16" w16cid:durableId="1647321606">
-    <w:abstractNumId w:val="3"/>
+    <w:abstractNumId w:val="4"/>
   </w:num>
   <w:num w:numId="17" w16cid:durableId="842665200">
     <w:abstractNumId w:val="1"/>
   </w:num>
   <w:num w:numId="18" w16cid:durableId="722170102">
-    <w:abstractNumId w:val="13"/>
+    <w:abstractNumId w:val="16"/>
   </w:num>
   <w:num w:numId="19" w16cid:durableId="1316492365">
-    <w:abstractNumId w:val="5"/>
+    <w:abstractNumId w:val="6"/>
   </w:num>
   <w:num w:numId="20" w16cid:durableId="234751727">
-    <w:abstractNumId w:val="11"/>
+    <w:abstractNumId w:val="14"/>
+  </w:num>
+  <w:num w:numId="21" w16cid:durableId="1141464738">
+    <w:abstractNumId w:val="10"/>
+  </w:num>
+  <w:num w:numId="22" w16cid:durableId="777021763">
+    <w:abstractNumId w:val="3"/>
+  </w:num>
+  <w:num w:numId="23" w16cid:durableId="671875100">
+    <w:abstractNumId w:val="21"/>
+  </w:num>
+  <w:num w:numId="24" w16cid:durableId="1698701768">
+    <w:abstractNumId w:val="9"/>
   </w:num>
 </w:numbering>
 </file>
@@ -6884,27 +8318,6 @@
 </file>
 
 <file path=customXml/item1.xml><?xml version="1.0" encoding="utf-8"?>
-<b:Sources xmlns:b="http://schemas.openxmlformats.org/officeDocument/2006/bibliography" xmlns="http://schemas.openxmlformats.org/officeDocument/2006/bibliography" SelectedStyle="\APASixthEditionOfficeOnline.xsl" StyleName="APA" Version="6"/>
-</file>
-
-<file path=customXml/item2.xml><?xml version="1.0" encoding="utf-8"?>
-<p:properties xmlns:p="http://schemas.microsoft.com/office/2006/metadata/properties" xmlns:xsi="http://www.w3.org/2001/XMLSchema-instance" xmlns:pc="http://schemas.microsoft.com/office/infopath/2007/PartnerControls">
-  <documentManagement>
-    <_activity xmlns="b7851671-50f3-43cc-85b9-be68a1dd3c85" xsi:nil="true"/>
-  </documentManagement>
-</p:properties>
-</file>
-
-<file path=customXml/item3.xml><?xml version="1.0" encoding="utf-8"?>
-<?mso-contentType ?>
-<FormTemplates xmlns="http://schemas.microsoft.com/sharepoint/v3/contenttype/forms">
-  <Display>DocumentLibraryForm</Display>
-  <Edit>DocumentLibraryForm</Edit>
-  <New>DocumentLibraryForm</New>
-</FormTemplates>
-</file>
-
-<file path=customXml/item4.xml><?xml version="1.0" encoding="utf-8"?>
 <ct:contentTypeSchema xmlns:ct="http://schemas.microsoft.com/office/2006/metadata/contentType" xmlns:ma="http://schemas.microsoft.com/office/2006/metadata/properties/metaAttributes" ct:_="" ma:_="" ma:contentTypeName="Document" ma:contentTypeID="0x010100B3E9FF15DA9CB24C9707AB50C07332EB" ma:contentTypeVersion="5" ma:contentTypeDescription="Create a new document." ma:contentTypeScope="" ma:versionID="0cf77d45e8e55ec5815614150c07345a">
   <xsd:schema xmlns:xsd="http://www.w3.org/2001/XMLSchema" xmlns:xs="http://www.w3.org/2001/XMLSchema" xmlns:p="http://schemas.microsoft.com/office/2006/metadata/properties" xmlns:ns3="b7851671-50f3-43cc-85b9-be68a1dd3c85" targetNamespace="http://schemas.microsoft.com/office/2006/metadata/properties" ma:root="true" ma:fieldsID="c963a8719ba6cc4f4142bd79552ba337" ns3:_="">
     <xsd:import namespace="b7851671-50f3-43cc-85b9-be68a1dd3c85"/>
@@ -7054,33 +8467,28 @@
 </ct:contentTypeSchema>
 </file>
 
-<file path=customXml/itemProps1.xml><?xml version="1.0" encoding="utf-8"?>
-<ds:datastoreItem xmlns:ds="http://schemas.openxmlformats.org/officeDocument/2006/customXml" ds:itemID="{383ADDC7-61E7-4F93-8241-4862F12783A9}">
-  <ds:schemaRefs>
-    <ds:schemaRef ds:uri="http://schemas.openxmlformats.org/officeDocument/2006/bibliography"/>
-  </ds:schemaRefs>
-</ds:datastoreItem>
+<file path=customXml/item2.xml><?xml version="1.0" encoding="utf-8"?>
+<?mso-contentType ?>
+<FormTemplates xmlns="http://schemas.microsoft.com/sharepoint/v3/contenttype/forms">
+  <Display>DocumentLibraryForm</Display>
+  <Edit>DocumentLibraryForm</Edit>
+  <New>DocumentLibraryForm</New>
+</FormTemplates>
 </file>
 
-<file path=customXml/itemProps2.xml><?xml version="1.0" encoding="utf-8"?>
-<ds:datastoreItem xmlns:ds="http://schemas.openxmlformats.org/officeDocument/2006/customXml" ds:itemID="{8B6D62E8-F960-4895-BC5B-B21A0A21FE96}">
-  <ds:schemaRefs>
-    <ds:schemaRef ds:uri="http://schemas.microsoft.com/office/2006/metadata/properties"/>
-    <ds:schemaRef ds:uri="http://schemas.microsoft.com/office/infopath/2007/PartnerControls"/>
-    <ds:schemaRef ds:uri="b7851671-50f3-43cc-85b9-be68a1dd3c85"/>
-  </ds:schemaRefs>
-</ds:datastoreItem>
+<file path=customXml/item3.xml><?xml version="1.0" encoding="utf-8"?>
+<p:properties xmlns:p="http://schemas.microsoft.com/office/2006/metadata/properties" xmlns:xsi="http://www.w3.org/2001/XMLSchema-instance" xmlns:pc="http://schemas.microsoft.com/office/infopath/2007/PartnerControls">
+  <documentManagement>
+    <_activity xmlns="b7851671-50f3-43cc-85b9-be68a1dd3c85" xsi:nil="true"/>
+  </documentManagement>
+</p:properties>
 </file>
 
-<file path=customXml/itemProps3.xml><?xml version="1.0" encoding="utf-8"?>
-<ds:datastoreItem xmlns:ds="http://schemas.openxmlformats.org/officeDocument/2006/customXml" ds:itemID="{127A61C3-FC7C-4EE1-8857-2898E53F7715}">
-  <ds:schemaRefs>
-    <ds:schemaRef ds:uri="http://schemas.microsoft.com/sharepoint/v3/contenttype/forms"/>
-  </ds:schemaRefs>
-</ds:datastoreItem>
+<file path=customXml/item4.xml><?xml version="1.0" encoding="utf-8"?>
+<b:Sources xmlns:b="http://schemas.openxmlformats.org/officeDocument/2006/bibliography" xmlns="http://schemas.openxmlformats.org/officeDocument/2006/bibliography" SelectedStyle="\APASixthEditionOfficeOnline.xsl" StyleName="APA" Version="6"/>
 </file>
 
-<file path=customXml/itemProps4.xml><?xml version="1.0" encoding="utf-8"?>
+<file path=customXml/itemProps1.xml><?xml version="1.0" encoding="utf-8"?>
 <ds:datastoreItem xmlns:ds="http://schemas.openxmlformats.org/officeDocument/2006/customXml" ds:itemID="{F0F4BC08-1A9A-45A4-8B14-9AD39249C6E8}">
   <ds:schemaRefs>
     <ds:schemaRef ds:uri="http://schemas.microsoft.com/office/2006/metadata/contentType"/>
@@ -7096,4 +8504,30 @@
     <ds:schemaRef ds:uri="http://schemas.microsoft.com/internal/obd"/>
   </ds:schemaRefs>
 </ds:datastoreItem>
+</file>
+
+<file path=customXml/itemProps2.xml><?xml version="1.0" encoding="utf-8"?>
+<ds:datastoreItem xmlns:ds="http://schemas.openxmlformats.org/officeDocument/2006/customXml" ds:itemID="{127A61C3-FC7C-4EE1-8857-2898E53F7715}">
+  <ds:schemaRefs>
+    <ds:schemaRef ds:uri="http://schemas.microsoft.com/sharepoint/v3/contenttype/forms"/>
+  </ds:schemaRefs>
+</ds:datastoreItem>
+</file>
+
+<file path=customXml/itemProps3.xml><?xml version="1.0" encoding="utf-8"?>
+<ds:datastoreItem xmlns:ds="http://schemas.openxmlformats.org/officeDocument/2006/customXml" ds:itemID="{8B6D62E8-F960-4895-BC5B-B21A0A21FE96}">
+  <ds:schemaRefs>
+    <ds:schemaRef ds:uri="http://schemas.microsoft.com/office/2006/metadata/properties"/>
+    <ds:schemaRef ds:uri="http://schemas.microsoft.com/office/infopath/2007/PartnerControls"/>
+    <ds:schemaRef ds:uri="b7851671-50f3-43cc-85b9-be68a1dd3c85"/>
+  </ds:schemaRefs>
+</ds:datastoreItem>
+</file>
+
+<file path=customXml/itemProps4.xml><?xml version="1.0" encoding="utf-8"?>
+<ds:datastoreItem xmlns:ds="http://schemas.openxmlformats.org/officeDocument/2006/customXml" ds:itemID="{383ADDC7-61E7-4F93-8241-4862F12783A9}">
+  <ds:schemaRefs>
+    <ds:schemaRef ds:uri="http://schemas.openxmlformats.org/officeDocument/2006/bibliography"/>
+  </ds:schemaRefs>
+</ds:datastoreItem>
 </file>
</xml_diff>

<commit_message>
docs: update user manual, readme, changelog
</commit_message>
<xml_diff>
--- a/docs/NI Measurement Plug-In Converter User Manual.docx
+++ b/docs/NI Measurement Plug-In Converter User Manual.docx
@@ -62,7 +62,7 @@
           <w:r>
             <w:fldChar w:fldCharType="separate"/>
           </w:r>
-          <w:hyperlink w:anchor="_Toc175925936" w:history="1">
+          <w:hyperlink w:anchor="_Toc176338472" w:history="1">
             <w:r>
               <w:rPr>
                 <w:rStyle w:val="Hyperlink"/>
@@ -89,7 +89,7 @@
                 <w:noProof/>
                 <w:webHidden/>
               </w:rPr>
-              <w:instrText xml:space="preserve"> PAGEREF _Toc175925936 \h </w:instrText>
+              <w:instrText xml:space="preserve"> PAGEREF _Toc176338472 \h </w:instrText>
             </w:r>
             <w:r>
               <w:rPr>
@@ -133,7 +133,7 @@
               <w14:ligatures w14:val="standardContextual"/>
             </w:rPr>
           </w:pPr>
-          <w:hyperlink w:anchor="_Toc175925937" w:history="1">
+          <w:hyperlink w:anchor="_Toc176338473" w:history="1">
             <w:r>
               <w:rPr>
                 <w:rStyle w:val="Hyperlink"/>
@@ -160,7 +160,7 @@
                 <w:noProof/>
                 <w:webHidden/>
               </w:rPr>
-              <w:instrText xml:space="preserve"> PAGEREF _Toc175925937 \h </w:instrText>
+              <w:instrText xml:space="preserve"> PAGEREF _Toc176338473 \h </w:instrText>
             </w:r>
             <w:r>
               <w:rPr>
@@ -204,7 +204,7 @@
               <w14:ligatures w14:val="standardContextual"/>
             </w:rPr>
           </w:pPr>
-          <w:hyperlink w:anchor="_Toc175925938" w:history="1">
+          <w:hyperlink w:anchor="_Toc176338474" w:history="1">
             <w:r>
               <w:rPr>
                 <w:rStyle w:val="Hyperlink"/>
@@ -231,7 +231,7 @@
                 <w:noProof/>
                 <w:webHidden/>
               </w:rPr>
-              <w:instrText xml:space="preserve"> PAGEREF _Toc175925938 \h </w:instrText>
+              <w:instrText xml:space="preserve"> PAGEREF _Toc176338474 \h </w:instrText>
             </w:r>
             <w:r>
               <w:rPr>
@@ -275,7 +275,7 @@
               <w14:ligatures w14:val="standardContextual"/>
             </w:rPr>
           </w:pPr>
-          <w:hyperlink w:anchor="_Toc175925939" w:history="1">
+          <w:hyperlink w:anchor="_Toc176338475" w:history="1">
             <w:r>
               <w:rPr>
                 <w:rStyle w:val="Hyperlink"/>
@@ -302,7 +302,7 @@
                 <w:noProof/>
                 <w:webHidden/>
               </w:rPr>
-              <w:instrText xml:space="preserve"> PAGEREF _Toc175925939 \h </w:instrText>
+              <w:instrText xml:space="preserve"> PAGEREF _Toc176338475 \h </w:instrText>
             </w:r>
             <w:r>
               <w:rPr>
@@ -346,7 +346,7 @@
               <w14:ligatures w14:val="standardContextual"/>
             </w:rPr>
           </w:pPr>
-          <w:hyperlink w:anchor="_Toc175925940" w:history="1">
+          <w:hyperlink w:anchor="_Toc176338476" w:history="1">
             <w:r>
               <w:rPr>
                 <w:rStyle w:val="Hyperlink"/>
@@ -373,7 +373,7 @@
                 <w:noProof/>
                 <w:webHidden/>
               </w:rPr>
-              <w:instrText xml:space="preserve"> PAGEREF _Toc175925940 \h </w:instrText>
+              <w:instrText xml:space="preserve"> PAGEREF _Toc176338476 \h </w:instrText>
             </w:r>
             <w:r>
               <w:rPr>
@@ -417,13 +417,13 @@
               <w14:ligatures w14:val="standardContextual"/>
             </w:rPr>
           </w:pPr>
-          <w:hyperlink w:anchor="_Toc175925941" w:history="1">
+          <w:hyperlink w:anchor="_Toc176338477" w:history="1">
             <w:r>
               <w:rPr>
                 <w:rStyle w:val="Hyperlink"/>
                 <w:noProof/>
               </w:rPr>
-              <w:t>Supported Datatypes</w:t>
+              <w:t>Supported Data types &amp; Instrument Drivers</w:t>
             </w:r>
             <w:r>
               <w:rPr>
@@ -444,7 +444,7 @@
                 <w:noProof/>
                 <w:webHidden/>
               </w:rPr>
-              <w:instrText xml:space="preserve"> PAGEREF _Toc175925941 \h </w:instrText>
+              <w:instrText xml:space="preserve"> PAGEREF _Toc176338477 \h </w:instrText>
             </w:r>
             <w:r>
               <w:rPr>
@@ -488,13 +488,14 @@
               <w14:ligatures w14:val="standardContextual"/>
             </w:rPr>
           </w:pPr>
-          <w:hyperlink w:anchor="_Toc175925942" w:history="1">
+          <w:hyperlink w:anchor="_Toc176338478" w:history="1">
             <w:r>
               <w:rPr>
                 <w:rStyle w:val="Hyperlink"/>
                 <w:noProof/>
-              </w:rPr>
-              <w:t>Supported Instrument Drivers</w:t>
+                <w:lang w:val="en-IN"/>
+              </w:rPr>
+              <w:t>Prerequisites</w:t>
             </w:r>
             <w:r>
               <w:rPr>
@@ -515,7 +516,7 @@
                 <w:noProof/>
                 <w:webHidden/>
               </w:rPr>
-              <w:instrText xml:space="preserve"> PAGEREF _Toc175925942 \h </w:instrText>
+              <w:instrText xml:space="preserve"> PAGEREF _Toc176338478 \h </w:instrText>
             </w:r>
             <w:r>
               <w:rPr>
@@ -535,7 +536,7 @@
                 <w:noProof/>
                 <w:webHidden/>
               </w:rPr>
-              <w:t>3</w:t>
+              <w:t>4</w:t>
             </w:r>
             <w:r>
               <w:rPr>
@@ -559,14 +560,13 @@
               <w14:ligatures w14:val="standardContextual"/>
             </w:rPr>
           </w:pPr>
-          <w:hyperlink w:anchor="_Toc175925943" w:history="1">
+          <w:hyperlink w:anchor="_Toc176338479" w:history="1">
             <w:r>
               <w:rPr>
                 <w:rStyle w:val="Hyperlink"/>
                 <w:noProof/>
-                <w:lang w:val="en-IN"/>
-              </w:rPr>
-              <w:t>Prerequisites</w:t>
+              </w:rPr>
+              <w:t>Limitations</w:t>
             </w:r>
             <w:r>
               <w:rPr>
@@ -587,7 +587,7 @@
                 <w:noProof/>
                 <w:webHidden/>
               </w:rPr>
-              <w:instrText xml:space="preserve"> PAGEREF _Toc175925943 \h </w:instrText>
+              <w:instrText xml:space="preserve"> PAGEREF _Toc176338479 \h </w:instrText>
             </w:r>
             <w:r>
               <w:rPr>
@@ -607,7 +607,7 @@
                 <w:noProof/>
                 <w:webHidden/>
               </w:rPr>
-              <w:t>3</w:t>
+              <w:t>7</w:t>
             </w:r>
             <w:r>
               <w:rPr>
@@ -631,13 +631,13 @@
               <w14:ligatures w14:val="standardContextual"/>
             </w:rPr>
           </w:pPr>
-          <w:hyperlink w:anchor="_Toc175925944" w:history="1">
+          <w:hyperlink w:anchor="_Toc176338480" w:history="1">
             <w:r>
               <w:rPr>
                 <w:rStyle w:val="Hyperlink"/>
                 <w:noProof/>
               </w:rPr>
-              <w:t>Post Conversion Steps</w:t>
+              <w:t>Known Issues</w:t>
             </w:r>
             <w:r>
               <w:rPr>
@@ -658,7 +658,7 @@
                 <w:noProof/>
                 <w:webHidden/>
               </w:rPr>
-              <w:instrText xml:space="preserve"> PAGEREF _Toc175925944 \h </w:instrText>
+              <w:instrText xml:space="preserve"> PAGEREF _Toc176338480 \h </w:instrText>
             </w:r>
             <w:r>
               <w:rPr>
@@ -678,7 +678,7 @@
                 <w:noProof/>
                 <w:webHidden/>
               </w:rPr>
-              <w:t>4</w:t>
+              <w:t>7</w:t>
             </w:r>
             <w:r>
               <w:rPr>
@@ -702,13 +702,13 @@
               <w14:ligatures w14:val="standardContextual"/>
             </w:rPr>
           </w:pPr>
-          <w:hyperlink w:anchor="_Toc175925945" w:history="1">
+          <w:hyperlink w:anchor="_Toc176338481" w:history="1">
             <w:r>
               <w:rPr>
                 <w:rStyle w:val="Hyperlink"/>
                 <w:noProof/>
               </w:rPr>
-              <w:t>Limitations</w:t>
+              <w:t>How to convert measurements using NI Measurement Plug-In Converter?</w:t>
             </w:r>
             <w:r>
               <w:rPr>
@@ -729,7 +729,7 @@
                 <w:noProof/>
                 <w:webHidden/>
               </w:rPr>
-              <w:instrText xml:space="preserve"> PAGEREF _Toc175925945 \h </w:instrText>
+              <w:instrText xml:space="preserve"> PAGEREF _Toc176338481 \h </w:instrText>
             </w:r>
             <w:r>
               <w:rPr>
@@ -749,7 +749,7 @@
                 <w:noProof/>
                 <w:webHidden/>
               </w:rPr>
-              <w:t>4</w:t>
+              <w:t>8</w:t>
             </w:r>
             <w:r>
               <w:rPr>
@@ -773,13 +773,13 @@
               <w14:ligatures w14:val="standardContextual"/>
             </w:rPr>
           </w:pPr>
-          <w:hyperlink w:anchor="_Toc175925946" w:history="1">
+          <w:hyperlink w:anchor="_Toc176338482" w:history="1">
             <w:r>
               <w:rPr>
                 <w:rStyle w:val="Hyperlink"/>
                 <w:noProof/>
               </w:rPr>
-              <w:t>Known Issues</w:t>
+              <w:t>Additional Steps for VISA instruments</w:t>
             </w:r>
             <w:r>
               <w:rPr>
@@ -800,7 +800,7 @@
                 <w:noProof/>
                 <w:webHidden/>
               </w:rPr>
-              <w:instrText xml:space="preserve"> PAGEREF _Toc175925946 \h </w:instrText>
+              <w:instrText xml:space="preserve"> PAGEREF _Toc176338482 \h </w:instrText>
             </w:r>
             <w:r>
               <w:rPr>
@@ -820,7 +820,7 @@
                 <w:noProof/>
                 <w:webHidden/>
               </w:rPr>
-              <w:t>4</w:t>
+              <w:t>9</w:t>
             </w:r>
             <w:r>
               <w:rPr>
@@ -844,13 +844,14 @@
               <w14:ligatures w14:val="standardContextual"/>
             </w:rPr>
           </w:pPr>
-          <w:hyperlink w:anchor="_Toc175925947" w:history="1">
+          <w:hyperlink w:anchor="_Toc176338483" w:history="1">
             <w:r>
               <w:rPr>
                 <w:rStyle w:val="Hyperlink"/>
                 <w:noProof/>
-              </w:rPr>
-              <w:t>How to convert measurements using NI Measurement Plug-In Converter?</w:t>
+                <w:lang w:val="en-IN"/>
+              </w:rPr>
+              <w:t>Event Logger</w:t>
             </w:r>
             <w:r>
               <w:rPr>
@@ -871,7 +872,7 @@
                 <w:noProof/>
                 <w:webHidden/>
               </w:rPr>
-              <w:instrText xml:space="preserve"> PAGEREF _Toc175925947 \h </w:instrText>
+              <w:instrText xml:space="preserve"> PAGEREF _Toc176338483 \h </w:instrText>
             </w:r>
             <w:r>
               <w:rPr>
@@ -891,221 +892,7 @@
                 <w:noProof/>
                 <w:webHidden/>
               </w:rPr>
-              <w:t>5</w:t>
-            </w:r>
-            <w:r>
-              <w:rPr>
-                <w:noProof/>
-                <w:webHidden/>
-              </w:rPr>
-              <w:fldChar w:fldCharType="end"/>
-            </w:r>
-          </w:hyperlink>
-        </w:p>
-        <w:p>
-          <w:pPr>
-            <w:pStyle w:val="TOC1"/>
-            <w:tabs>
-              <w:tab w:val="right" w:leader="dot" w:pos="10070"/>
-            </w:tabs>
-            <w:rPr>
-              <w:noProof/>
-              <w:kern w:val="2"/>
-              <w:lang w:val="en-IN" w:eastAsia="en-IN"/>
-              <w14:ligatures w14:val="standardContextual"/>
-            </w:rPr>
-          </w:pPr>
-          <w:hyperlink w:anchor="_Toc175925948" w:history="1">
-            <w:r>
-              <w:rPr>
-                <w:rStyle w:val="Hyperlink"/>
-                <w:noProof/>
-              </w:rPr>
-              <w:t>Additional Steps for NI-Switch</w:t>
-            </w:r>
-            <w:r>
-              <w:rPr>
-                <w:noProof/>
-                <w:webHidden/>
-              </w:rPr>
-              <w:tab/>
-            </w:r>
-            <w:r>
-              <w:rPr>
-                <w:noProof/>
-                <w:webHidden/>
-              </w:rPr>
-              <w:fldChar w:fldCharType="begin"/>
-            </w:r>
-            <w:r>
-              <w:rPr>
-                <w:noProof/>
-                <w:webHidden/>
-              </w:rPr>
-              <w:instrText xml:space="preserve"> PAGEREF _Toc175925948 \h </w:instrText>
-            </w:r>
-            <w:r>
-              <w:rPr>
-                <w:noProof/>
-                <w:webHidden/>
-              </w:rPr>
-            </w:r>
-            <w:r>
-              <w:rPr>
-                <w:noProof/>
-                <w:webHidden/>
-              </w:rPr>
-              <w:fldChar w:fldCharType="separate"/>
-            </w:r>
-            <w:r>
-              <w:rPr>
-                <w:noProof/>
-                <w:webHidden/>
-              </w:rPr>
-              <w:t>6</w:t>
-            </w:r>
-            <w:r>
-              <w:rPr>
-                <w:noProof/>
-                <w:webHidden/>
-              </w:rPr>
-              <w:fldChar w:fldCharType="end"/>
-            </w:r>
-          </w:hyperlink>
-        </w:p>
-        <w:p>
-          <w:pPr>
-            <w:pStyle w:val="TOC1"/>
-            <w:tabs>
-              <w:tab w:val="right" w:leader="dot" w:pos="10070"/>
-            </w:tabs>
-            <w:rPr>
-              <w:noProof/>
-              <w:kern w:val="2"/>
-              <w:lang w:val="en-IN" w:eastAsia="en-IN"/>
-              <w14:ligatures w14:val="standardContextual"/>
-            </w:rPr>
-          </w:pPr>
-          <w:hyperlink w:anchor="_Toc175925949" w:history="1">
-            <w:r>
-              <w:rPr>
-                <w:rStyle w:val="Hyperlink"/>
-                <w:noProof/>
-              </w:rPr>
-              <w:t>Additional Steps for VISA instruments</w:t>
-            </w:r>
-            <w:r>
-              <w:rPr>
-                <w:noProof/>
-                <w:webHidden/>
-              </w:rPr>
-              <w:tab/>
-            </w:r>
-            <w:r>
-              <w:rPr>
-                <w:noProof/>
-                <w:webHidden/>
-              </w:rPr>
-              <w:fldChar w:fldCharType="begin"/>
-            </w:r>
-            <w:r>
-              <w:rPr>
-                <w:noProof/>
-                <w:webHidden/>
-              </w:rPr>
-              <w:instrText xml:space="preserve"> PAGEREF _Toc175925949 \h </w:instrText>
-            </w:r>
-            <w:r>
-              <w:rPr>
-                <w:noProof/>
-                <w:webHidden/>
-              </w:rPr>
-            </w:r>
-            <w:r>
-              <w:rPr>
-                <w:noProof/>
-                <w:webHidden/>
-              </w:rPr>
-              <w:fldChar w:fldCharType="separate"/>
-            </w:r>
-            <w:r>
-              <w:rPr>
-                <w:noProof/>
-                <w:webHidden/>
-              </w:rPr>
-              <w:t>10</w:t>
-            </w:r>
-            <w:r>
-              <w:rPr>
-                <w:noProof/>
-                <w:webHidden/>
-              </w:rPr>
-              <w:fldChar w:fldCharType="end"/>
-            </w:r>
-          </w:hyperlink>
-        </w:p>
-        <w:p>
-          <w:pPr>
-            <w:pStyle w:val="TOC1"/>
-            <w:tabs>
-              <w:tab w:val="right" w:leader="dot" w:pos="10070"/>
-            </w:tabs>
-            <w:rPr>
-              <w:noProof/>
-              <w:kern w:val="2"/>
-              <w:lang w:val="en-IN" w:eastAsia="en-IN"/>
-              <w14:ligatures w14:val="standardContextual"/>
-            </w:rPr>
-          </w:pPr>
-          <w:hyperlink w:anchor="_Toc175925950" w:history="1">
-            <w:r>
-              <w:rPr>
-                <w:rStyle w:val="Hyperlink"/>
-                <w:noProof/>
-                <w:lang w:val="en-IN"/>
-              </w:rPr>
-              <w:t>Event Logger</w:t>
-            </w:r>
-            <w:r>
-              <w:rPr>
-                <w:noProof/>
-                <w:webHidden/>
-              </w:rPr>
-              <w:tab/>
-            </w:r>
-            <w:r>
-              <w:rPr>
-                <w:noProof/>
-                <w:webHidden/>
-              </w:rPr>
-              <w:fldChar w:fldCharType="begin"/>
-            </w:r>
-            <w:r>
-              <w:rPr>
-                <w:noProof/>
-                <w:webHidden/>
-              </w:rPr>
-              <w:instrText xml:space="preserve"> PAGEREF _Toc175925950 \h </w:instrText>
-            </w:r>
-            <w:r>
-              <w:rPr>
-                <w:noProof/>
-                <w:webHidden/>
-              </w:rPr>
-            </w:r>
-            <w:r>
-              <w:rPr>
-                <w:noProof/>
-                <w:webHidden/>
-              </w:rPr>
-              <w:fldChar w:fldCharType="separate"/>
-            </w:r>
-            <w:r>
-              <w:rPr>
-                <w:noProof/>
-                <w:webHidden/>
-              </w:rPr>
-              <w:t>12</w:t>
+              <w:t>11</w:t>
             </w:r>
             <w:r>
               <w:rPr>
@@ -1201,7 +988,7 @@
       <w:pPr>
         <w:pStyle w:val="Heading1"/>
       </w:pPr>
-      <w:bookmarkStart w:id="0" w:name="_Toc175925936"/>
+      <w:bookmarkStart w:id="0" w:name="_Toc176338472"/>
       <w:r>
         <w:lastRenderedPageBreak/>
         <w:t>Overview</w:t>
@@ -1219,7 +1006,7 @@
       <w:pPr>
         <w:pStyle w:val="Heading1"/>
       </w:pPr>
-      <w:bookmarkStart w:id="1" w:name="_Toc175925937"/>
+      <w:bookmarkStart w:id="1" w:name="_Toc176338473"/>
       <w:r>
         <w:t>Related Links</w:t>
       </w:r>
@@ -1287,7 +1074,7 @@
       <w:pPr>
         <w:pStyle w:val="Heading1"/>
       </w:pPr>
-      <w:bookmarkStart w:id="2" w:name="_Toc175925938"/>
+      <w:bookmarkStart w:id="2" w:name="_Toc176338474"/>
       <w:r>
         <w:t xml:space="preserve">Software </w:t>
       </w:r>
@@ -1329,6 +1116,9 @@
           </w:tcPr>
           <w:p>
             <w:pPr>
+              <w:tabs>
+                <w:tab w:val="left" w:pos="3327"/>
+              </w:tabs>
               <w:rPr>
                 <w:b/>
                 <w:bCs/>
@@ -1340,6 +1130,13 @@
                 <w:bCs/>
               </w:rPr>
               <w:t>Python Packages</w:t>
+            </w:r>
+            <w:r>
+              <w:rPr>
+                <w:b/>
+                <w:bCs/>
+              </w:rPr>
+              <w:tab/>
             </w:r>
           </w:p>
         </w:tc>
@@ -1512,7 +1309,7 @@
               <w:t>1.0.0.dev</w:t>
             </w:r>
             <w:r>
-              <w:t>7</w:t>
+              <w:t>8</w:t>
             </w:r>
             <w:r>
               <w:t xml:space="preserve"> or above</w:t>
@@ -1573,12 +1370,21 @@
           </w:tcPr>
           <w:p>
             <w:r>
+              <w:rPr>
+                <w:color w:val="auto"/>
+              </w:rPr>
               <w:t xml:space="preserve">NI </w:t>
             </w:r>
             <w:r>
+              <w:rPr>
+                <w:color w:val="auto"/>
+              </w:rPr>
               <w:t>Package</w:t>
             </w:r>
             <w:r>
+              <w:rPr>
+                <w:color w:val="auto"/>
+              </w:rPr>
               <w:t>s</w:t>
             </w:r>
           </w:p>
@@ -1594,11 +1400,20 @@
           <w:p>
             <w:pPr>
               <w:cnfStyle w:val="100000000000" w:firstRow="1" w:lastRow="0" w:firstColumn="0" w:lastColumn="0" w:oddVBand="0" w:evenVBand="0" w:oddHBand="0" w:evenHBand="0" w:firstRowFirstColumn="0" w:firstRowLastColumn="0" w:lastRowFirstColumn="0" w:lastRowLastColumn="0"/>
+              <w:rPr>
+                <w:color w:val="auto"/>
+              </w:rPr>
             </w:pPr>
             <w:r>
+              <w:rPr>
+                <w:color w:val="auto"/>
+              </w:rPr>
               <w:t>Version</w:t>
             </w:r>
             <w:r>
+              <w:rPr>
+                <w:color w:val="auto"/>
+              </w:rPr>
               <w:t xml:space="preserve"> Required</w:t>
             </w:r>
           </w:p>
@@ -1701,7 +1516,7 @@
         <w:pStyle w:val="Heading1"/>
       </w:pPr>
       <w:bookmarkStart w:id="3" w:name="_Installation"/>
-      <w:bookmarkStart w:id="4" w:name="_Toc175925939"/>
+      <w:bookmarkStart w:id="4" w:name="_Toc176338475"/>
       <w:bookmarkEnd w:id="3"/>
       <w:r>
         <w:t>Installation</w:t>
@@ -1738,7 +1553,7 @@
       <w:pPr>
         <w:pStyle w:val="Heading2"/>
       </w:pPr>
-      <w:bookmarkStart w:id="5" w:name="_Toc175925940"/>
+      <w:bookmarkStart w:id="5" w:name="_Toc176338476"/>
       <w:r>
         <w:t>Note:</w:t>
       </w:r>
@@ -1767,26 +1582,341 @@
     </w:p>
     <w:p>
       <w:pPr>
+        <w:rPr>
+          <w:rFonts w:asciiTheme="majorHAnsi" w:eastAsiaTheme="majorEastAsia" w:hAnsiTheme="majorHAnsi" w:cstheme="majorBidi"/>
+          <w:color w:val="365F91" w:themeColor="accent1" w:themeShade="BF"/>
+          <w:sz w:val="32"/>
+          <w:szCs w:val="32"/>
+        </w:rPr>
+      </w:pPr>
+      <w:r>
+        <w:br w:type="page"/>
+      </w:r>
+    </w:p>
+    <w:p>
+      <w:pPr>
         <w:pStyle w:val="Heading1"/>
       </w:pPr>
-      <w:bookmarkStart w:id="6" w:name="_Toc175925941"/>
+      <w:bookmarkStart w:id="6" w:name="_Supported_Datatypes_&amp;"/>
+      <w:bookmarkStart w:id="7" w:name="_Toc176338477"/>
+      <w:bookmarkStart w:id="8" w:name="_Supported_Data_types"/>
+      <w:bookmarkEnd w:id="6"/>
+      <w:bookmarkEnd w:id="8"/>
       <w:r>
         <w:lastRenderedPageBreak/>
-        <w:t>Supported Datatypes</w:t>
-      </w:r>
-      <w:bookmarkEnd w:id="6"/>
-    </w:p>
+        <w:t>Supported Data</w:t>
+      </w:r>
+      <w:r>
+        <w:t xml:space="preserve"> </w:t>
+      </w:r>
+      <w:r>
+        <w:t>types</w:t>
+      </w:r>
+      <w:r>
+        <w:t xml:space="preserve"> &amp; Instrument Drivers</w:t>
+      </w:r>
+      <w:bookmarkEnd w:id="7"/>
+    </w:p>
+    <w:p/>
+    <w:tbl>
+      <w:tblPr>
+        <w:tblStyle w:val="TableGrid"/>
+        <w:tblW w:w="0" w:type="auto"/>
+        <w:tblLook w:val="04A0" w:firstRow="1" w:lastRow="0" w:firstColumn="1" w:lastColumn="0" w:noHBand="0" w:noVBand="1"/>
+      </w:tblPr>
+      <w:tblGrid>
+        <w:gridCol w:w="5035"/>
+        <w:gridCol w:w="5035"/>
+      </w:tblGrid>
+      <w:tr>
+        <w:tc>
+          <w:tcPr>
+            <w:tcW w:w="5035" w:type="dxa"/>
+            <w:shd w:val="clear" w:color="auto" w:fill="196B24"/>
+          </w:tcPr>
+          <w:p>
+            <w:pPr>
+              <w:rPr>
+                <w:b/>
+                <w:bCs/>
+              </w:rPr>
+            </w:pPr>
+            <w:r>
+              <w:rPr>
+                <w:b/>
+                <w:bCs/>
+              </w:rPr>
+              <w:t>Data</w:t>
+            </w:r>
+            <w:r>
+              <w:rPr>
+                <w:b/>
+                <w:bCs/>
+              </w:rPr>
+              <w:t xml:space="preserve"> </w:t>
+            </w:r>
+            <w:r>
+              <w:rPr>
+                <w:b/>
+                <w:bCs/>
+              </w:rPr>
+              <w:t>types</w:t>
+            </w:r>
+          </w:p>
+        </w:tc>
+        <w:tc>
+          <w:tcPr>
+            <w:tcW w:w="5035" w:type="dxa"/>
+            <w:shd w:val="clear" w:color="auto" w:fill="196B24"/>
+          </w:tcPr>
+          <w:p>
+            <w:pPr>
+              <w:rPr>
+                <w:b/>
+                <w:bCs/>
+              </w:rPr>
+            </w:pPr>
+            <w:r>
+              <w:rPr>
+                <w:b/>
+                <w:bCs/>
+              </w:rPr>
+              <w:t>Instrument Drivers</w:t>
+            </w:r>
+          </w:p>
+        </w:tc>
+      </w:tr>
+      <w:tr>
+        <w:tc>
+          <w:tcPr>
+            <w:tcW w:w="5035" w:type="dxa"/>
+            <w:shd w:val="clear" w:color="auto" w:fill="D1D1D1"/>
+          </w:tcPr>
+          <w:p>
+            <w:pPr>
+              <w:tabs>
+                <w:tab w:val="left" w:pos="1735"/>
+                <w:tab w:val="left" w:pos="2225"/>
+                <w:tab w:val="left" w:pos="3240"/>
+              </w:tabs>
+            </w:pPr>
+            <w:r>
+              <w:t>Int</w:t>
+            </w:r>
+            <w:r>
+              <w:tab/>
+            </w:r>
+            <w:r>
+              <w:tab/>
+            </w:r>
+            <w:r>
+              <w:tab/>
+            </w:r>
+          </w:p>
+        </w:tc>
+        <w:tc>
+          <w:tcPr>
+            <w:tcW w:w="5035" w:type="dxa"/>
+            <w:shd w:val="clear" w:color="auto" w:fill="D1D1D1"/>
+          </w:tcPr>
+          <w:p>
+            <w:r>
+              <w:t>NI-DCPower</w:t>
+            </w:r>
+          </w:p>
+        </w:tc>
+      </w:tr>
+      <w:tr>
+        <w:tc>
+          <w:tcPr>
+            <w:tcW w:w="5035" w:type="dxa"/>
+            <w:shd w:val="clear" w:color="auto" w:fill="FFFFFF"/>
+          </w:tcPr>
+          <w:p>
+            <w:r>
+              <w:t>Float</w:t>
+            </w:r>
+          </w:p>
+        </w:tc>
+        <w:tc>
+          <w:tcPr>
+            <w:tcW w:w="5035" w:type="dxa"/>
+            <w:shd w:val="clear" w:color="auto" w:fill="FFFFFF"/>
+          </w:tcPr>
+          <w:p>
+            <w:r>
+              <w:t>NI-DMM</w:t>
+            </w:r>
+          </w:p>
+        </w:tc>
+      </w:tr>
+      <w:tr>
+        <w:tc>
+          <w:tcPr>
+            <w:tcW w:w="5035" w:type="dxa"/>
+            <w:shd w:val="clear" w:color="auto" w:fill="D1D1D1"/>
+          </w:tcPr>
+          <w:p>
+            <w:pPr>
+              <w:tabs>
+                <w:tab w:val="left" w:pos="3556"/>
+              </w:tabs>
+            </w:pPr>
+            <w:r>
+              <w:t>Str</w:t>
+            </w:r>
+            <w:r>
+              <w:tab/>
+            </w:r>
+          </w:p>
+        </w:tc>
+        <w:tc>
+          <w:tcPr>
+            <w:tcW w:w="5035" w:type="dxa"/>
+            <w:shd w:val="clear" w:color="auto" w:fill="D1D1D1"/>
+          </w:tcPr>
+          <w:p>
+            <w:r>
+              <w:t>NI-Digital</w:t>
+            </w:r>
+          </w:p>
+        </w:tc>
+      </w:tr>
+      <w:tr>
+        <w:tc>
+          <w:tcPr>
+            <w:tcW w:w="5035" w:type="dxa"/>
+            <w:shd w:val="clear" w:color="auto" w:fill="FFFFFF"/>
+          </w:tcPr>
+          <w:p>
+            <w:r>
+              <w:t>Bool</w:t>
+            </w:r>
+          </w:p>
+        </w:tc>
+        <w:tc>
+          <w:tcPr>
+            <w:tcW w:w="5035" w:type="dxa"/>
+            <w:shd w:val="clear" w:color="auto" w:fill="FFFFFF"/>
+          </w:tcPr>
+          <w:p>
+            <w:r>
+              <w:t>NI-FGEN</w:t>
+            </w:r>
+          </w:p>
+        </w:tc>
+      </w:tr>
+      <w:tr>
+        <w:tc>
+          <w:tcPr>
+            <w:tcW w:w="5035" w:type="dxa"/>
+            <w:shd w:val="clear" w:color="auto" w:fill="D1D1D1"/>
+          </w:tcPr>
+          <w:p>
+            <w:r>
+              <w:t>List[int]</w:t>
+            </w:r>
+          </w:p>
+        </w:tc>
+        <w:tc>
+          <w:tcPr>
+            <w:tcW w:w="5035" w:type="dxa"/>
+            <w:shd w:val="clear" w:color="auto" w:fill="D1D1D1"/>
+          </w:tcPr>
+          <w:p>
+            <w:r>
+              <w:t>NI-Scope</w:t>
+            </w:r>
+          </w:p>
+        </w:tc>
+      </w:tr>
+      <w:tr>
+        <w:tc>
+          <w:tcPr>
+            <w:tcW w:w="5035" w:type="dxa"/>
+            <w:shd w:val="clear" w:color="auto" w:fill="FFFFFF"/>
+          </w:tcPr>
+          <w:p>
+            <w:r>
+              <w:t>List[float]</w:t>
+            </w:r>
+          </w:p>
+        </w:tc>
+        <w:tc>
+          <w:tcPr>
+            <w:tcW w:w="5035" w:type="dxa"/>
+            <w:shd w:val="clear" w:color="auto" w:fill="FFFFFF"/>
+          </w:tcPr>
+          <w:p>
+            <w:r>
+              <w:t>NI-Switch</w:t>
+            </w:r>
+          </w:p>
+        </w:tc>
+      </w:tr>
+      <w:tr>
+        <w:tc>
+          <w:tcPr>
+            <w:tcW w:w="5035" w:type="dxa"/>
+            <w:shd w:val="clear" w:color="auto" w:fill="D1D1D1"/>
+          </w:tcPr>
+          <w:p>
+            <w:r>
+              <w:t>List[str]]</w:t>
+            </w:r>
+          </w:p>
+        </w:tc>
+        <w:tc>
+          <w:tcPr>
+            <w:tcW w:w="5035" w:type="dxa"/>
+            <w:shd w:val="clear" w:color="auto" w:fill="D1D1D1"/>
+          </w:tcPr>
+          <w:p>
+            <w:r>
+              <w:t>NI-DAQmx</w:t>
+            </w:r>
+          </w:p>
+        </w:tc>
+      </w:tr>
+      <w:tr>
+        <w:tc>
+          <w:tcPr>
+            <w:tcW w:w="5035" w:type="dxa"/>
+          </w:tcPr>
+          <w:p>
+            <w:r>
+              <w:t>List[bool]</w:t>
+            </w:r>
+          </w:p>
+        </w:tc>
+        <w:tc>
+          <w:tcPr>
+            <w:tcW w:w="5035" w:type="dxa"/>
+          </w:tcPr>
+          <w:p>
+            <w:proofErr w:type="spellStart"/>
+            <w:r>
+              <w:t>PyVISA</w:t>
+            </w:r>
+            <w:proofErr w:type="spellEnd"/>
+            <w:r>
+              <w:t xml:space="preserve"> for NI VISA</w:t>
+            </w:r>
+          </w:p>
+        </w:tc>
+      </w:tr>
+    </w:tbl>
     <w:p/>
     <w:p>
       <w:pPr>
         <w:pStyle w:val="ListParagraph"/>
         <w:numPr>
           <w:ilvl w:val="0"/>
-          <w:numId w:val="4"/>
+          <w:numId w:val="11"/>
         </w:numPr>
       </w:pPr>
       <w:r>
-        <w:t>int</w:t>
+        <w:t>Inputs and output of other data types will be skipped.</w:t>
       </w:r>
     </w:p>
     <w:p>
@@ -1794,195 +1924,52 @@
         <w:pStyle w:val="ListParagraph"/>
         <w:numPr>
           <w:ilvl w:val="0"/>
-          <w:numId w:val="4"/>
+          <w:numId w:val="11"/>
         </w:numPr>
       </w:pPr>
       <w:r>
-        <w:t>float</w:t>
-      </w:r>
-    </w:p>
-    <w:p>
-      <w:pPr>
-        <w:pStyle w:val="ListParagraph"/>
-        <w:numPr>
-          <w:ilvl w:val="0"/>
-          <w:numId w:val="4"/>
-        </w:numPr>
-      </w:pPr>
-      <w:r>
-        <w:t>str</w:t>
-      </w:r>
-    </w:p>
-    <w:p>
-      <w:pPr>
-        <w:pStyle w:val="ListParagraph"/>
-        <w:numPr>
-          <w:ilvl w:val="0"/>
-          <w:numId w:val="4"/>
-        </w:numPr>
-      </w:pPr>
-      <w:r>
-        <w:t>bool</w:t>
-      </w:r>
-    </w:p>
-    <w:p>
-      <w:pPr>
-        <w:pStyle w:val="ListParagraph"/>
-        <w:numPr>
-          <w:ilvl w:val="0"/>
-          <w:numId w:val="4"/>
-        </w:numPr>
-      </w:pPr>
-      <w:r>
-        <w:t>List[int]</w:t>
-      </w:r>
-    </w:p>
-    <w:p>
-      <w:pPr>
-        <w:pStyle w:val="ListParagraph"/>
-        <w:numPr>
-          <w:ilvl w:val="0"/>
-          <w:numId w:val="4"/>
-        </w:numPr>
-      </w:pPr>
-      <w:r>
-        <w:t>List[float]</w:t>
-      </w:r>
-    </w:p>
-    <w:p>
-      <w:pPr>
-        <w:pStyle w:val="ListParagraph"/>
-        <w:numPr>
-          <w:ilvl w:val="0"/>
-          <w:numId w:val="4"/>
-        </w:numPr>
-      </w:pPr>
-      <w:r>
-        <w:t>List[str]</w:t>
-      </w:r>
-    </w:p>
-    <w:p>
-      <w:pPr>
-        <w:pStyle w:val="ListParagraph"/>
-        <w:numPr>
-          <w:ilvl w:val="0"/>
-          <w:numId w:val="4"/>
-        </w:numPr>
-      </w:pPr>
-      <w:r>
-        <w:t>List[bool]</w:t>
+        <w:t xml:space="preserve">Python measurement must use one of the supported </w:t>
+      </w:r>
+      <w:r>
+        <w:t>instrument drivers</w:t>
+      </w:r>
+      <w:r>
+        <w:t>.</w:t>
+      </w:r>
+    </w:p>
+    <w:p>
+      <w:pPr>
+        <w:rPr>
+          <w:rFonts w:asciiTheme="majorHAnsi" w:eastAsiaTheme="majorEastAsia" w:hAnsiTheme="majorHAnsi" w:cstheme="majorBidi"/>
+          <w:color w:val="365F91" w:themeColor="accent1" w:themeShade="BF"/>
+          <w:sz w:val="32"/>
+          <w:szCs w:val="32"/>
+          <w:lang w:val="en-IN"/>
+        </w:rPr>
+      </w:pPr>
+      <w:bookmarkStart w:id="9" w:name="_Toc176338478"/>
+      <w:r>
+        <w:rPr>
+          <w:lang w:val="en-IN"/>
+        </w:rPr>
+        <w:br w:type="page"/>
       </w:r>
     </w:p>
     <w:p>
       <w:pPr>
         <w:pStyle w:val="Heading1"/>
-      </w:pPr>
-      <w:bookmarkStart w:id="7" w:name="_Toc175925942"/>
-      <w:r>
-        <w:t>Supported Instrument Drivers</w:t>
-      </w:r>
-      <w:bookmarkEnd w:id="7"/>
-    </w:p>
-    <w:p/>
-    <w:p>
-      <w:pPr>
-        <w:pStyle w:val="ListParagraph"/>
-        <w:numPr>
-          <w:ilvl w:val="0"/>
-          <w:numId w:val="6"/>
-        </w:numPr>
-      </w:pPr>
-      <w:r>
-        <w:t>NI-DCPower</w:t>
-      </w:r>
-    </w:p>
-    <w:p>
-      <w:pPr>
-        <w:pStyle w:val="ListParagraph"/>
-        <w:numPr>
-          <w:ilvl w:val="0"/>
-          <w:numId w:val="6"/>
-        </w:numPr>
-      </w:pPr>
-      <w:r>
-        <w:t>NI-DMM</w:t>
-      </w:r>
-    </w:p>
-    <w:p>
-      <w:pPr>
-        <w:pStyle w:val="ListParagraph"/>
-        <w:numPr>
-          <w:ilvl w:val="0"/>
-          <w:numId w:val="6"/>
-        </w:numPr>
-      </w:pPr>
-      <w:r>
-        <w:t>NI-Digital</w:t>
-      </w:r>
-    </w:p>
-    <w:p>
-      <w:pPr>
-        <w:pStyle w:val="ListParagraph"/>
-        <w:numPr>
-          <w:ilvl w:val="0"/>
-          <w:numId w:val="6"/>
-        </w:numPr>
-      </w:pPr>
-      <w:r>
-        <w:t>NI-FGEN</w:t>
-      </w:r>
-    </w:p>
-    <w:p>
-      <w:pPr>
-        <w:pStyle w:val="ListParagraph"/>
-        <w:numPr>
-          <w:ilvl w:val="0"/>
-          <w:numId w:val="6"/>
-        </w:numPr>
-      </w:pPr>
-      <w:r>
-        <w:t>NI-Scope</w:t>
-      </w:r>
-    </w:p>
-    <w:p>
-      <w:pPr>
-        <w:pStyle w:val="ListParagraph"/>
-        <w:numPr>
-          <w:ilvl w:val="0"/>
-          <w:numId w:val="6"/>
-        </w:numPr>
-      </w:pPr>
-      <w:r>
-        <w:t>NI-Switch</w:t>
-      </w:r>
-    </w:p>
-    <w:p>
-      <w:pPr>
-        <w:pStyle w:val="ListParagraph"/>
-        <w:numPr>
-          <w:ilvl w:val="0"/>
-          <w:numId w:val="6"/>
-        </w:numPr>
-      </w:pPr>
-      <w:r>
-        <w:t>VISA</w:t>
-      </w:r>
-    </w:p>
-    <w:p>
-      <w:pPr>
-        <w:pStyle w:val="Heading1"/>
         <w:rPr>
           <w:lang w:val="en-IN"/>
         </w:rPr>
       </w:pPr>
-      <w:bookmarkStart w:id="8" w:name="_Toc175925943"/>
       <w:r>
         <w:rPr>
           <w:lang w:val="en-IN"/>
         </w:rPr>
+        <w:lastRenderedPageBreak/>
         <w:t>Prerequisites</w:t>
       </w:r>
-      <w:bookmarkEnd w:id="8"/>
+      <w:bookmarkEnd w:id="9"/>
     </w:p>
     <w:p>
       <w:pPr>
@@ -2060,11 +2047,6 @@
     </w:p>
     <w:p>
       <w:pPr>
-        <w:pStyle w:val="ListParagraph"/>
-        <w:numPr>
-          <w:ilvl w:val="1"/>
-          <w:numId w:val="12"/>
-        </w:numPr>
         <w:rPr>
           <w:lang w:val="en-IN"/>
         </w:rPr>
@@ -2073,16 +2055,11 @@
         <w:rPr>
           <w:lang w:val="en-IN"/>
         </w:rPr>
-        <w:t>Have properly type hinted inputs and outputs.</w:t>
-      </w:r>
-    </w:p>
-    <w:p>
-      <w:pPr>
-        <w:pStyle w:val="ListParagraph"/>
-        <w:numPr>
-          <w:ilvl w:val="1"/>
-          <w:numId w:val="12"/>
-        </w:numPr>
+        <w:t xml:space="preserve">            </w:t>
+      </w:r>
+    </w:p>
+    <w:p>
+      <w:pPr>
         <w:rPr>
           <w:lang w:val="en-IN"/>
         </w:rPr>
@@ -2091,120 +2068,17 @@
         <w:rPr>
           <w:lang w:val="en-IN"/>
         </w:rPr>
-        <w:t>Use one of the supported drivers.</w:t>
-      </w:r>
-    </w:p>
-    <w:p>
-      <w:pPr>
-        <w:pStyle w:val="ListParagraph"/>
-        <w:numPr>
-          <w:ilvl w:val="0"/>
-          <w:numId w:val="12"/>
-        </w:numPr>
-        <w:rPr>
-          <w:lang w:val="en-IN"/>
-        </w:rPr>
-      </w:pPr>
-      <w:r>
-        <w:rPr>
-          <w:lang w:val="en-IN"/>
-        </w:rPr>
-        <w:t>Initialize the instrument driver's session inside the measurement function</w:t>
-      </w:r>
-      <w:r>
-        <w:rPr>
-          <w:lang w:val="en-IN"/>
-        </w:rPr>
-        <w:t xml:space="preserve"> and within the next level of indentation</w:t>
-      </w:r>
-      <w:r>
-        <w:rPr>
-          <w:lang w:val="en-IN"/>
-        </w:rPr>
-        <w:t>.</w:t>
-      </w:r>
-    </w:p>
-    <w:p>
-      <w:pPr>
-        <w:pStyle w:val="ListParagraph"/>
-        <w:numPr>
-          <w:ilvl w:val="0"/>
-          <w:numId w:val="8"/>
-        </w:numPr>
-      </w:pPr>
-      <w:r>
-        <w:t>All the driver’s session must be initialized at a single point using context manager `with` in Python.</w:t>
-      </w:r>
-    </w:p>
-    <w:p/>
-    <w:p/>
-    <w:p>
-      <w:pPr>
-        <w:rPr>
-          <w:rFonts w:asciiTheme="majorHAnsi" w:eastAsiaTheme="majorEastAsia" w:hAnsiTheme="majorHAnsi" w:cstheme="majorBidi"/>
-          <w:color w:val="365F91" w:themeColor="accent1" w:themeShade="BF"/>
-          <w:sz w:val="32"/>
-          <w:szCs w:val="32"/>
-        </w:rPr>
-      </w:pPr>
-      <w:r>
-        <w:br w:type="page"/>
-      </w:r>
-    </w:p>
-    <w:p>
-      <w:pPr>
-        <w:pStyle w:val="Heading1"/>
-      </w:pPr>
-      <w:bookmarkStart w:id="9" w:name="_Toc175925944"/>
-      <w:r>
-        <w:lastRenderedPageBreak/>
-        <w:t>Post Conversion Steps</w:t>
-      </w:r>
-      <w:bookmarkEnd w:id="9"/>
-    </w:p>
-    <w:p/>
-    <w:p>
-      <w:r>
-        <w:t xml:space="preserve">For all the instrument drivers, the </w:t>
-      </w:r>
-      <w:proofErr w:type="spellStart"/>
-      <w:r>
-        <w:t>session</w:t>
-      </w:r>
-      <w:r>
-        <w:t>s</w:t>
-      </w:r>
-      <w:r>
-        <w:t>_</w:t>
-      </w:r>
-      <w:r>
-        <w:t>and_</w:t>
-      </w:r>
-      <w:r>
-        <w:t>resources</w:t>
-      </w:r>
-      <w:proofErr w:type="spellEnd"/>
-      <w:r>
-        <w:t xml:space="preserve"> must be updated with the </w:t>
-      </w:r>
-      <w:r>
         <w:t xml:space="preserve">             </w:t>
       </w:r>
       <w:r>
-        <w:t>session variables and resource names used.</w:t>
-      </w:r>
-    </w:p>
-    <w:p/>
-    <w:p>
-      <w:r>
         <w:rPr>
           <w:noProof/>
         </w:rPr>
         <w:drawing>
-          <wp:inline distT="0" distB="0" distL="0" distR="0" wp14:anchorId="1A5EA8FC" wp14:editId="3A6EB89A">
-            <wp:extent cx="6400800" cy="2171700"/>
-            <wp:effectExtent l="0" t="0" r="0" b="0"/>
-            <wp:docPr id="1266886627" name="Picture 1"/>
+          <wp:inline distT="0" distB="0" distL="0" distR="0" wp14:anchorId="4EACBDB7" wp14:editId="18A7F072">
+            <wp:extent cx="4819650" cy="3133725"/>
+            <wp:effectExtent l="0" t="0" r="0" b="9525"/>
+            <wp:docPr id="1451836570" name="Picture 1" descr="A screen shot of a computer program&#10;&#10;Description automatically generated"/>
             <wp:cNvGraphicFramePr>
               <a:graphicFrameLocks xmlns:a="http://schemas.openxmlformats.org/drawingml/2006/main" noChangeAspect="1"/>
             </wp:cNvGraphicFramePr>
@@ -2212,7 +2086,7 @@
               <a:graphicData uri="http://schemas.openxmlformats.org/drawingml/2006/picture">
                 <pic:pic xmlns:pic="http://schemas.openxmlformats.org/drawingml/2006/picture">
                   <pic:nvPicPr>
-                    <pic:cNvPr id="1266886627" name=""/>
+                    <pic:cNvPr id="1451836570" name="Picture 1" descr="A screen shot of a computer program&#10;&#10;Description automatically generated"/>
                     <pic:cNvPicPr/>
                   </pic:nvPicPr>
                   <pic:blipFill>
@@ -2224,7 +2098,7 @@
                   <pic:spPr>
                     <a:xfrm>
                       <a:off x="0" y="0"/>
-                      <a:ext cx="6400800" cy="2171700"/>
+                      <a:ext cx="4819650" cy="3133725"/>
                     </a:xfrm>
                     <a:prstGeom prst="rect">
                       <a:avLst/>
@@ -2237,13 +2111,483 @@
         </w:drawing>
       </w:r>
     </w:p>
+    <w:p>
+      <w:pPr>
+        <w:rPr>
+          <w:lang w:val="en-IN"/>
+        </w:rPr>
+      </w:pPr>
+    </w:p>
+    <w:p>
+      <w:pPr>
+        <w:rPr>
+          <w:lang w:val="en-IN"/>
+        </w:rPr>
+      </w:pPr>
+    </w:p>
+    <w:p>
+      <w:pPr>
+        <w:rPr>
+          <w:lang w:val="en-IN"/>
+        </w:rPr>
+      </w:pPr>
+    </w:p>
+    <w:p>
+      <w:pPr>
+        <w:rPr>
+          <w:lang w:val="en-IN"/>
+        </w:rPr>
+      </w:pPr>
+      <w:r>
+        <w:rPr>
+          <w:lang w:val="en-IN"/>
+        </w:rPr>
+        <w:br w:type="page"/>
+      </w:r>
+    </w:p>
+    <w:p>
+      <w:pPr>
+        <w:pStyle w:val="ListParagraph"/>
+        <w:numPr>
+          <w:ilvl w:val="1"/>
+          <w:numId w:val="12"/>
+        </w:numPr>
+        <w:rPr>
+          <w:lang w:val="en-IN"/>
+        </w:rPr>
+      </w:pPr>
+      <w:r>
+        <w:rPr>
+          <w:lang w:val="en-IN"/>
+        </w:rPr>
+        <w:lastRenderedPageBreak/>
+        <w:t>Have properly type hinted inputs and outputs.</w:t>
+      </w:r>
+    </w:p>
+    <w:p>
+      <w:pPr>
+        <w:pStyle w:val="ListParagraph"/>
+        <w:ind w:left="1440"/>
+        <w:rPr>
+          <w:lang w:val="en-IN"/>
+        </w:rPr>
+      </w:pPr>
+    </w:p>
+    <w:p>
+      <w:pPr>
+        <w:rPr>
+          <w:lang w:val="en-IN"/>
+        </w:rPr>
+      </w:pPr>
+      <w:r>
+        <w:rPr>
+          <w:noProof/>
+        </w:rPr>
+        <w:drawing>
+          <wp:inline distT="0" distB="0" distL="0" distR="0" wp14:anchorId="10241FE1" wp14:editId="0E2CFE50">
+            <wp:extent cx="6400800" cy="3012440"/>
+            <wp:effectExtent l="0" t="0" r="0" b="0"/>
+            <wp:docPr id="1995208063" name="Picture 1" descr="A screen shot of a computer program&#10;&#10;Description automatically generated"/>
+            <wp:cNvGraphicFramePr>
+              <a:graphicFrameLocks xmlns:a="http://schemas.openxmlformats.org/drawingml/2006/main" noChangeAspect="1"/>
+            </wp:cNvGraphicFramePr>
+            <a:graphic xmlns:a="http://schemas.openxmlformats.org/drawingml/2006/main">
+              <a:graphicData uri="http://schemas.openxmlformats.org/drawingml/2006/picture">
+                <pic:pic xmlns:pic="http://schemas.openxmlformats.org/drawingml/2006/picture">
+                  <pic:nvPicPr>
+                    <pic:cNvPr id="1995208063" name="Picture 1" descr="A screen shot of a computer program&#10;&#10;Description automatically generated"/>
+                    <pic:cNvPicPr/>
+                  </pic:nvPicPr>
+                  <pic:blipFill>
+                    <a:blip r:embed="rId15"/>
+                    <a:stretch>
+                      <a:fillRect/>
+                    </a:stretch>
+                  </pic:blipFill>
+                  <pic:spPr>
+                    <a:xfrm>
+                      <a:off x="0" y="0"/>
+                      <a:ext cx="6400800" cy="3012440"/>
+                    </a:xfrm>
+                    <a:prstGeom prst="rect">
+                      <a:avLst/>
+                    </a:prstGeom>
+                  </pic:spPr>
+                </pic:pic>
+              </a:graphicData>
+            </a:graphic>
+          </wp:inline>
+        </w:drawing>
+      </w:r>
+    </w:p>
+    <w:p>
+      <w:pPr>
+        <w:rPr>
+          <w:lang w:val="en-IN"/>
+        </w:rPr>
+      </w:pPr>
+    </w:p>
+    <w:p>
+      <w:pPr>
+        <w:pStyle w:val="ListParagraph"/>
+        <w:numPr>
+          <w:ilvl w:val="1"/>
+          <w:numId w:val="12"/>
+        </w:numPr>
+        <w:rPr>
+          <w:lang w:val="en-IN"/>
+        </w:rPr>
+      </w:pPr>
+      <w:r>
+        <w:rPr>
+          <w:lang w:val="en-IN"/>
+        </w:rPr>
+        <w:t xml:space="preserve">Use one of the </w:t>
+      </w:r>
+      <w:hyperlink w:anchor="_Supported_Data_types" w:history="1">
+        <w:r>
+          <w:rPr>
+            <w:rStyle w:val="Hyperlink"/>
+            <w:lang w:val="en-IN"/>
+          </w:rPr>
+          <w:t>supported d</w:t>
+        </w:r>
+        <w:r>
+          <w:rPr>
+            <w:rStyle w:val="Hyperlink"/>
+            <w:lang w:val="en-IN"/>
+          </w:rPr>
+          <w:t>r</w:t>
+        </w:r>
+        <w:r>
+          <w:rPr>
+            <w:rStyle w:val="Hyperlink"/>
+            <w:lang w:val="en-IN"/>
+          </w:rPr>
+          <w:t>ivers</w:t>
+        </w:r>
+      </w:hyperlink>
+      <w:r>
+        <w:rPr>
+          <w:lang w:val="en-IN"/>
+        </w:rPr>
+        <w:t>.</w:t>
+      </w:r>
+      <w:r>
+        <w:rPr>
+          <w:lang w:val="en-IN"/>
+        </w:rPr>
+        <w:t xml:space="preserve"> Inputs and Outputs </w:t>
+      </w:r>
+      <w:r>
+        <w:rPr>
+          <w:lang w:val="en-IN"/>
+        </w:rPr>
+        <w:t>of</w:t>
+      </w:r>
+      <w:r>
+        <w:rPr>
+          <w:lang w:val="en-IN"/>
+        </w:rPr>
+        <w:t xml:space="preserve"> unsupported data types will be skipped.</w:t>
+      </w:r>
+      <w:r>
+        <w:rPr>
+          <w:lang w:val="en-IN"/>
+        </w:rPr>
+        <w:t xml:space="preserve"> </w:t>
+      </w:r>
+    </w:p>
+    <w:p>
+      <w:pPr>
+        <w:rPr>
+          <w:lang w:val="en-IN"/>
+        </w:rPr>
+      </w:pPr>
+    </w:p>
+    <w:p>
+      <w:pPr>
+        <w:rPr>
+          <w:lang w:val="en-IN"/>
+        </w:rPr>
+      </w:pPr>
+    </w:p>
+    <w:p>
+      <w:pPr>
+        <w:rPr>
+          <w:lang w:val="en-IN"/>
+        </w:rPr>
+      </w:pPr>
+    </w:p>
+    <w:p>
+      <w:pPr>
+        <w:rPr>
+          <w:lang w:val="en-IN"/>
+        </w:rPr>
+      </w:pPr>
+    </w:p>
+    <w:p>
+      <w:pPr>
+        <w:rPr>
+          <w:lang w:val="en-IN"/>
+        </w:rPr>
+      </w:pPr>
+    </w:p>
+    <w:p>
+      <w:pPr>
+        <w:rPr>
+          <w:lang w:val="en-IN"/>
+        </w:rPr>
+      </w:pPr>
+    </w:p>
+    <w:p>
+      <w:pPr>
+        <w:rPr>
+          <w:lang w:val="en-IN"/>
+        </w:rPr>
+      </w:pPr>
+    </w:p>
+    <w:p>
+      <w:pPr>
+        <w:rPr>
+          <w:lang w:val="en-IN"/>
+        </w:rPr>
+      </w:pPr>
+    </w:p>
+    <w:p>
+      <w:pPr>
+        <w:rPr>
+          <w:lang w:val="en-IN"/>
+        </w:rPr>
+      </w:pPr>
+    </w:p>
+    <w:p>
+      <w:pPr>
+        <w:rPr>
+          <w:lang w:val="en-IN"/>
+        </w:rPr>
+      </w:pPr>
+    </w:p>
+    <w:p>
+      <w:pPr>
+        <w:rPr>
+          <w:lang w:val="en-IN"/>
+        </w:rPr>
+      </w:pPr>
+    </w:p>
+    <w:p>
+      <w:pPr>
+        <w:rPr>
+          <w:lang w:val="en-IN"/>
+        </w:rPr>
+      </w:pPr>
+    </w:p>
+    <w:p>
+      <w:pPr>
+        <w:rPr>
+          <w:lang w:val="en-IN"/>
+        </w:rPr>
+      </w:pPr>
+    </w:p>
+    <w:p>
+      <w:pPr>
+        <w:rPr>
+          <w:lang w:val="en-IN"/>
+        </w:rPr>
+      </w:pPr>
+    </w:p>
+    <w:p>
+      <w:pPr>
+        <w:rPr>
+          <w:lang w:val="en-IN"/>
+        </w:rPr>
+      </w:pPr>
+    </w:p>
+    <w:p>
+      <w:pPr>
+        <w:rPr>
+          <w:lang w:val="en-IN"/>
+        </w:rPr>
+      </w:pPr>
+    </w:p>
+    <w:p>
+      <w:pPr>
+        <w:rPr>
+          <w:lang w:val="en-IN"/>
+        </w:rPr>
+      </w:pPr>
+    </w:p>
+    <w:p>
+      <w:pPr>
+        <w:pStyle w:val="ListParagraph"/>
+        <w:numPr>
+          <w:ilvl w:val="0"/>
+          <w:numId w:val="12"/>
+        </w:numPr>
+        <w:rPr>
+          <w:lang w:val="en-IN"/>
+        </w:rPr>
+      </w:pPr>
+      <w:r>
+        <w:rPr>
+          <w:lang w:val="en-IN"/>
+        </w:rPr>
+        <w:lastRenderedPageBreak/>
+        <w:t>Initialize the instrument driver's session inside the measurement function and within the next level of indentation.</w:t>
+      </w:r>
+    </w:p>
+    <w:p>
+      <w:pPr>
+        <w:ind w:left="360"/>
+        <w:rPr>
+          <w:lang w:val="en-IN"/>
+        </w:rPr>
+      </w:pPr>
+    </w:p>
+    <w:p>
+      <w:pPr>
+        <w:ind w:left="360"/>
+        <w:rPr>
+          <w:lang w:val="en-IN"/>
+        </w:rPr>
+      </w:pPr>
+      <w:r>
+        <w:rPr>
+          <w:noProof/>
+        </w:rPr>
+        <w:drawing>
+          <wp:inline distT="0" distB="0" distL="0" distR="0" wp14:anchorId="20C47C3F" wp14:editId="0C64F625">
+            <wp:extent cx="5553075" cy="2743200"/>
+            <wp:effectExtent l="0" t="0" r="9525" b="0"/>
+            <wp:docPr id="674130097" name="Picture 1" descr="A computer screen shot of text&#10;&#10;Description automatically generated"/>
+            <wp:cNvGraphicFramePr>
+              <a:graphicFrameLocks xmlns:a="http://schemas.openxmlformats.org/drawingml/2006/main" noChangeAspect="1"/>
+            </wp:cNvGraphicFramePr>
+            <a:graphic xmlns:a="http://schemas.openxmlformats.org/drawingml/2006/main">
+              <a:graphicData uri="http://schemas.openxmlformats.org/drawingml/2006/picture">
+                <pic:pic xmlns:pic="http://schemas.openxmlformats.org/drawingml/2006/picture">
+                  <pic:nvPicPr>
+                    <pic:cNvPr id="674130097" name="Picture 1" descr="A computer screen shot of text&#10;&#10;Description automatically generated"/>
+                    <pic:cNvPicPr/>
+                  </pic:nvPicPr>
+                  <pic:blipFill>
+                    <a:blip r:embed="rId16"/>
+                    <a:stretch>
+                      <a:fillRect/>
+                    </a:stretch>
+                  </pic:blipFill>
+                  <pic:spPr>
+                    <a:xfrm>
+                      <a:off x="0" y="0"/>
+                      <a:ext cx="5553075" cy="2743200"/>
+                    </a:xfrm>
+                    <a:prstGeom prst="rect">
+                      <a:avLst/>
+                    </a:prstGeom>
+                  </pic:spPr>
+                </pic:pic>
+              </a:graphicData>
+            </a:graphic>
+          </wp:inline>
+        </w:drawing>
+      </w:r>
+    </w:p>
+    <w:p>
+      <w:pPr>
+        <w:ind w:left="360"/>
+        <w:rPr>
+          <w:lang w:val="en-IN"/>
+        </w:rPr>
+      </w:pPr>
+    </w:p>
+    <w:p>
+      <w:pPr>
+        <w:pStyle w:val="ListParagraph"/>
+        <w:numPr>
+          <w:ilvl w:val="0"/>
+          <w:numId w:val="8"/>
+        </w:numPr>
+      </w:pPr>
+      <w:r>
+        <w:t>All the driver’s session must be initialized at a single point using context manager `with`</w:t>
+      </w:r>
+      <w:r>
+        <w:t>.</w:t>
+      </w:r>
+    </w:p>
+    <w:p>
+      <w:pPr>
+        <w:ind w:left="360"/>
+      </w:pPr>
+    </w:p>
+    <w:p>
+      <w:pPr>
+        <w:ind w:left="360"/>
+      </w:pPr>
+    </w:p>
+    <w:p>
+      <w:r>
+        <w:rPr>
+          <w:noProof/>
+        </w:rPr>
+        <w:drawing>
+          <wp:inline distT="0" distB="0" distL="0" distR="0" wp14:anchorId="107B52F2" wp14:editId="7D91B20C">
+            <wp:extent cx="6400800" cy="1948180"/>
+            <wp:effectExtent l="0" t="0" r="0" b="0"/>
+            <wp:docPr id="384414958" name="Picture 1"/>
+            <wp:cNvGraphicFramePr>
+              <a:graphicFrameLocks xmlns:a="http://schemas.openxmlformats.org/drawingml/2006/main" noChangeAspect="1"/>
+            </wp:cNvGraphicFramePr>
+            <a:graphic xmlns:a="http://schemas.openxmlformats.org/drawingml/2006/main">
+              <a:graphicData uri="http://schemas.openxmlformats.org/drawingml/2006/picture">
+                <pic:pic xmlns:pic="http://schemas.openxmlformats.org/drawingml/2006/picture">
+                  <pic:nvPicPr>
+                    <pic:cNvPr id="384414958" name=""/>
+                    <pic:cNvPicPr/>
+                  </pic:nvPicPr>
+                  <pic:blipFill>
+                    <a:blip r:embed="rId17"/>
+                    <a:stretch>
+                      <a:fillRect/>
+                    </a:stretch>
+                  </pic:blipFill>
+                  <pic:spPr>
+                    <a:xfrm>
+                      <a:off x="0" y="0"/>
+                      <a:ext cx="6400800" cy="1948180"/>
+                    </a:xfrm>
+                    <a:prstGeom prst="rect">
+                      <a:avLst/>
+                    </a:prstGeom>
+                  </pic:spPr>
+                </pic:pic>
+              </a:graphicData>
+            </a:graphic>
+          </wp:inline>
+        </w:drawing>
+      </w:r>
+    </w:p>
     <w:p/>
     <w:p>
       <w:pPr>
+        <w:rPr>
+          <w:rFonts w:asciiTheme="majorHAnsi" w:eastAsiaTheme="majorEastAsia" w:hAnsiTheme="majorHAnsi" w:cstheme="majorBidi"/>
+          <w:color w:val="365F91" w:themeColor="accent1" w:themeShade="BF"/>
+          <w:sz w:val="32"/>
+          <w:szCs w:val="32"/>
+        </w:rPr>
+      </w:pPr>
+      <w:r>
+        <w:br w:type="page"/>
+      </w:r>
+    </w:p>
+    <w:p>
+      <w:pPr>
         <w:pStyle w:val="Heading1"/>
       </w:pPr>
-      <w:bookmarkStart w:id="10" w:name="_Toc175925945"/>
-      <w:r>
+      <w:bookmarkStart w:id="10" w:name="_Toc176338479"/>
+      <w:r>
+        <w:lastRenderedPageBreak/>
         <w:t>Limitations</w:t>
       </w:r>
       <w:bookmarkEnd w:id="10"/>
@@ -2260,23 +2604,43 @@
       <w:r>
         <w:t xml:space="preserve">Conversion of </w:t>
       </w:r>
+      <w:proofErr w:type="gramStart"/>
+      <w:r>
+        <w:t>class based</w:t>
+      </w:r>
+      <w:proofErr w:type="gramEnd"/>
+      <w:r>
+        <w:t xml:space="preserve"> </w:t>
+      </w:r>
       <w:r>
         <w:t>m</w:t>
       </w:r>
       <w:r>
-        <w:t>easurement class is not supported.</w:t>
-      </w:r>
-    </w:p>
-    <w:p>
-      <w:pPr>
-        <w:pStyle w:val="ListParagraph"/>
+        <w:t>easurement</w:t>
+      </w:r>
+      <w:r>
+        <w:t>s</w:t>
+      </w:r>
+      <w:r>
+        <w:t xml:space="preserve"> </w:t>
+      </w:r>
+      <w:r>
+        <w:t>are</w:t>
+      </w:r>
+      <w:r>
+        <w:t xml:space="preserve"> not supported.</w:t>
+      </w:r>
+    </w:p>
+    <w:p>
+      <w:pPr>
+        <w:pStyle w:val="NormalWeb"/>
         <w:numPr>
           <w:ilvl w:val="0"/>
           <w:numId w:val="9"/>
         </w:numPr>
       </w:pPr>
       <w:r>
-        <w:t xml:space="preserve">Measurement UI created by the tool doesn’t support List of strings and List of </w:t>
+        <w:t xml:space="preserve">Measurement UI generated by the tool will not include controls and indicators for lists of strings and lists of </w:t>
       </w:r>
       <w:proofErr w:type="spellStart"/>
       <w:r>
@@ -2284,14 +2648,14 @@
       </w:r>
       <w:proofErr w:type="spellEnd"/>
       <w:r>
-        <w:t>.</w:t>
+        <w:t xml:space="preserve"> for their respective inputs and outputs.</w:t>
       </w:r>
     </w:p>
     <w:p>
       <w:pPr>
         <w:pStyle w:val="Heading1"/>
       </w:pPr>
-      <w:bookmarkStart w:id="11" w:name="_Toc175925946"/>
+      <w:bookmarkStart w:id="11" w:name="_Toc176338480"/>
       <w:r>
         <w:t>Known Issues</w:t>
       </w:r>
@@ -2334,55 +2698,53 @@
         </w:numPr>
       </w:pPr>
       <w:r>
-        <w:t xml:space="preserve">For NI-Switch a few more additional steps must be followed. Refer </w:t>
-      </w:r>
-      <w:hyperlink w:anchor="_Additional_Steps_for_1" w:history="1">
+        <w:t>For</w:t>
+      </w:r>
+      <w:r>
+        <w:t xml:space="preserve"> </w:t>
+      </w:r>
+      <w:r>
+        <w:t>VISA a few</w:t>
+      </w:r>
+      <w:r>
+        <w:t xml:space="preserve"> </w:t>
+      </w:r>
+      <w:r>
+        <w:t>more additional steps</w:t>
+      </w:r>
+      <w:r>
+        <w:t xml:space="preserve"> </w:t>
+      </w:r>
+      <w:r>
+        <w:t>must</w:t>
+      </w:r>
+      <w:r>
+        <w:t xml:space="preserve"> be followed</w:t>
+      </w:r>
+      <w:r>
+        <w:t>.</w:t>
+      </w:r>
+      <w:r>
+        <w:t xml:space="preserve"> Refer </w:t>
+      </w:r>
+      <w:hyperlink w:anchor="_Additional_Steps_for_2" w:history="1">
         <w:r>
           <w:rPr>
             <w:rStyle w:val="Hyperlink"/>
           </w:rPr>
-          <w:t>Additional Steps for NI-Switch</w:t>
+          <w:t>Additiona</w:t>
         </w:r>
-      </w:hyperlink>
-    </w:p>
-    <w:p>
-      <w:pPr>
-        <w:pStyle w:val="ListParagraph"/>
-        <w:numPr>
-          <w:ilvl w:val="0"/>
-          <w:numId w:val="10"/>
-        </w:numPr>
-      </w:pPr>
-      <w:r>
-        <w:t>For NI-VISA a few</w:t>
-      </w:r>
-      <w:r>
-        <w:t xml:space="preserve"> </w:t>
-      </w:r>
-      <w:r>
-        <w:t>more additional steps</w:t>
-      </w:r>
-      <w:r>
-        <w:t xml:space="preserve"> </w:t>
-      </w:r>
-      <w:r>
-        <w:t>must</w:t>
-      </w:r>
-      <w:r>
-        <w:t xml:space="preserve"> be followed</w:t>
-      </w:r>
-      <w:r>
-        <w:t>.</w:t>
-      </w:r>
-      <w:r>
-        <w:t xml:space="preserve"> Refer </w:t>
-      </w:r>
-      <w:hyperlink w:anchor="_Additional_Steps_for" w:history="1">
         <w:r>
           <w:rPr>
             <w:rStyle w:val="Hyperlink"/>
           </w:rPr>
-          <w:t>Additional Steps for VISA instruments</w:t>
+          <w:t>l</w:t>
+        </w:r>
+        <w:r>
+          <w:rPr>
+            <w:rStyle w:val="Hyperlink"/>
+          </w:rPr>
+          <w:t xml:space="preserve"> Steps for VISA instruments</w:t>
         </w:r>
       </w:hyperlink>
     </w:p>
@@ -2402,8 +2764,11 @@
     <w:p>
       <w:pPr>
         <w:pStyle w:val="Heading1"/>
-      </w:pPr>
-      <w:bookmarkStart w:id="12" w:name="_Toc175925947"/>
+        <w:rPr>
+          <w:lang w:val="en-IN"/>
+        </w:rPr>
+      </w:pPr>
+      <w:bookmarkStart w:id="12" w:name="_Toc176338481"/>
       <w:r>
         <w:lastRenderedPageBreak/>
         <w:t xml:space="preserve">How to </w:t>
@@ -2442,7 +2807,19 @@
           <w:rPr>
             <w:rStyle w:val="Hyperlink"/>
           </w:rPr>
-          <w:t>Installation</w:t>
+          <w:t>Ins</w:t>
+        </w:r>
+        <w:r>
+          <w:rPr>
+            <w:rStyle w:val="Hyperlink"/>
+          </w:rPr>
+          <w:t>t</w:t>
+        </w:r>
+        <w:r>
+          <w:rPr>
+            <w:rStyle w:val="Hyperlink"/>
+          </w:rPr>
+          <w:t>allation</w:t>
         </w:r>
       </w:hyperlink>
       <w:r>
@@ -2562,7 +2939,7 @@
                     <pic:cNvPicPr/>
                   </pic:nvPicPr>
                   <pic:blipFill>
-                    <a:blip r:embed="rId15"/>
+                    <a:blip r:embed="rId18"/>
                     <a:stretch>
                       <a:fillRect/>
                     </a:stretch>
@@ -2612,24 +2989,18 @@
         <w:t>Measurement plug-in will be created at the Output directory.</w:t>
       </w:r>
     </w:p>
-    <w:p>
-      <w:pPr>
-        <w:pStyle w:val="ListParagraph"/>
-      </w:pPr>
-    </w:p>
-    <w:p>
-      <w:r>
-        <w:t xml:space="preserve">         </w:t>
-      </w:r>
+    <w:p/>
+    <w:p/>
+    <w:p>
       <w:r>
         <w:rPr>
           <w:noProof/>
         </w:rPr>
         <w:drawing>
-          <wp:inline distT="0" distB="0" distL="0" distR="0" wp14:anchorId="1A33C1F0" wp14:editId="475F41F7">
-            <wp:extent cx="6393180" cy="845820"/>
-            <wp:effectExtent l="0" t="0" r="7620" b="0"/>
-            <wp:docPr id="1696412382" name="Picture 3" descr="A black screen with colorful text  Description automatically generated"/>
+          <wp:inline distT="0" distB="0" distL="0" distR="0" wp14:anchorId="75A740AA" wp14:editId="0FF9D9C2">
+            <wp:extent cx="6400800" cy="1238885"/>
+            <wp:effectExtent l="0" t="0" r="0" b="0"/>
+            <wp:docPr id="372689914" name="Picture 1" descr="A black screen with white text&#10;&#10;Description automatically generated"/>
             <wp:cNvGraphicFramePr>
               <a:graphicFrameLocks xmlns:a="http://schemas.openxmlformats.org/drawingml/2006/main" noChangeAspect="1"/>
             </wp:cNvGraphicFramePr>
@@ -2637,436 +3008,7 @@
               <a:graphicData uri="http://schemas.openxmlformats.org/drawingml/2006/picture">
                 <pic:pic xmlns:pic="http://schemas.openxmlformats.org/drawingml/2006/picture">
                   <pic:nvPicPr>
-                    <pic:cNvPr id="0" name="Picture 1" descr="A black screen with colorful text  Description automatically generated"/>
-                    <pic:cNvPicPr>
-                      <a:picLocks noChangeAspect="1" noChangeArrowheads="1"/>
-                    </pic:cNvPicPr>
-                  </pic:nvPicPr>
-                  <pic:blipFill>
-                    <a:blip r:embed="rId16">
-                      <a:extLst>
-                        <a:ext uri="{28A0092B-C50C-407E-A947-70E740481C1C}">
-                          <a14:useLocalDpi xmlns:a14="http://schemas.microsoft.com/office/drawing/2010/main" val="0"/>
-                        </a:ext>
-                      </a:extLst>
-                    </a:blip>
-                    <a:srcRect/>
-                    <a:stretch>
-                      <a:fillRect/>
-                    </a:stretch>
-                  </pic:blipFill>
-                  <pic:spPr bwMode="auto">
-                    <a:xfrm>
-                      <a:off x="0" y="0"/>
-                      <a:ext cx="6393180" cy="845820"/>
-                    </a:xfrm>
-                    <a:prstGeom prst="rect">
-                      <a:avLst/>
-                    </a:prstGeom>
-                    <a:noFill/>
-                    <a:ln>
-                      <a:noFill/>
-                    </a:ln>
-                  </pic:spPr>
-                </pic:pic>
-              </a:graphicData>
-            </a:graphic>
-          </wp:inline>
-        </w:drawing>
-      </w:r>
-    </w:p>
-    <w:p>
-      <w:pPr>
-        <w:pStyle w:val="ListParagraph"/>
-      </w:pPr>
-    </w:p>
-    <w:p/>
-    <w:p/>
-    <w:p/>
-    <w:p/>
-    <w:p/>
-    <w:p/>
-    <w:p/>
-    <w:p/>
-    <w:p/>
-    <w:p>
-      <w:pPr>
-        <w:rPr>
-          <w:rFonts w:asciiTheme="majorHAnsi" w:eastAsiaTheme="majorEastAsia" w:hAnsiTheme="majorHAnsi" w:cstheme="majorBidi"/>
-          <w:color w:val="365F91" w:themeColor="accent1" w:themeShade="BF"/>
-          <w:sz w:val="32"/>
-          <w:szCs w:val="32"/>
-        </w:rPr>
-      </w:pPr>
-      <w:bookmarkStart w:id="13" w:name="_Additional_Steps_for_1"/>
-      <w:bookmarkEnd w:id="13"/>
-      <w:r>
-        <w:br w:type="page"/>
-      </w:r>
-    </w:p>
-    <w:p>
-      <w:pPr>
-        <w:pStyle w:val="Heading1"/>
-      </w:pPr>
-      <w:bookmarkStart w:id="14" w:name="_Toc175925948"/>
-      <w:r>
-        <w:lastRenderedPageBreak/>
-        <w:t>Additional Steps for NI-Switch</w:t>
-      </w:r>
-      <w:bookmarkEnd w:id="14"/>
-    </w:p>
-    <w:p/>
-    <w:p>
-      <w:r>
-        <w:t>For NI-Switch, the following additional steps must be taken.</w:t>
-      </w:r>
-    </w:p>
-    <w:p/>
-    <w:p>
-      <w:r>
-        <w:t xml:space="preserve">If the measurement uses </w:t>
-      </w:r>
-      <w:r>
-        <w:rPr>
-          <w:b/>
-          <w:bCs/>
-        </w:rPr>
-        <w:t>NI-Switch alone,</w:t>
-      </w:r>
-    </w:p>
-    <w:p/>
-    <w:p>
-      <w:pPr>
-        <w:pStyle w:val="ListParagraph"/>
-        <w:numPr>
-          <w:ilvl w:val="0"/>
-          <w:numId w:val="21"/>
-        </w:numPr>
-      </w:pPr>
-      <w:r>
-        <w:t xml:space="preserve">The </w:t>
-      </w:r>
-      <w:proofErr w:type="spellStart"/>
-      <w:r>
-        <w:t>pin_names</w:t>
-      </w:r>
-      <w:proofErr w:type="spellEnd"/>
-      <w:r>
-        <w:t xml:space="preserve"> data type must be updated to `StringArray1D`</w:t>
-      </w:r>
-      <w:r>
-        <w:t xml:space="preserve"> in measurement.py</w:t>
-      </w:r>
-    </w:p>
-    <w:p>
-      <w:pPr>
-        <w:pStyle w:val="ListParagraph"/>
-        <w:numPr>
-          <w:ilvl w:val="0"/>
-          <w:numId w:val="21"/>
-        </w:numPr>
-      </w:pPr>
-      <w:r>
-        <w:t>Open the `</w:t>
-      </w:r>
-      <w:proofErr w:type="spellStart"/>
-      <w:r>
-        <w:t>measui</w:t>
-      </w:r>
-      <w:proofErr w:type="spellEnd"/>
-      <w:r>
-        <w:t>`</w:t>
-      </w:r>
-      <w:r>
-        <w:t xml:space="preserve"> file</w:t>
-      </w:r>
-      <w:r>
-        <w:t xml:space="preserve"> in Measurement Plug-In Editor</w:t>
-      </w:r>
-    </w:p>
-    <w:p>
-      <w:pPr>
-        <w:pStyle w:val="ListParagraph"/>
-        <w:numPr>
-          <w:ilvl w:val="1"/>
-          <w:numId w:val="21"/>
-        </w:numPr>
-      </w:pPr>
-      <w:r>
-        <w:t>Remove the I/O Resource Array</w:t>
-      </w:r>
-      <w:r>
-        <w:t>.</w:t>
-      </w:r>
-    </w:p>
-    <w:p>
-      <w:pPr>
-        <w:pStyle w:val="ListParagraph"/>
-        <w:numPr>
-          <w:ilvl w:val="1"/>
-          <w:numId w:val="21"/>
-        </w:numPr>
-      </w:pPr>
-      <w:r>
-        <w:t xml:space="preserve">Add a string array. Link it with </w:t>
-      </w:r>
-      <w:proofErr w:type="spellStart"/>
-      <w:r>
-        <w:t>pin_names</w:t>
-      </w:r>
-      <w:proofErr w:type="spellEnd"/>
-      <w:r>
-        <w:t xml:space="preserve">. </w:t>
-      </w:r>
-      <w:r>
-        <w:t xml:space="preserve">Enter the relay names </w:t>
-      </w:r>
-      <w:r>
-        <w:t xml:space="preserve">in </w:t>
-      </w:r>
-      <w:r>
-        <w:t>the string array.</w:t>
-      </w:r>
-    </w:p>
-    <w:p/>
-    <w:p/>
-    <w:p>
-      <w:r>
-        <w:rPr>
-          <w:noProof/>
-        </w:rPr>
-        <w:drawing>
-          <wp:inline distT="0" distB="0" distL="0" distR="0" wp14:anchorId="427F732D" wp14:editId="311C75C9">
-            <wp:extent cx="6400800" cy="2291080"/>
-            <wp:effectExtent l="0" t="0" r="0" b="0"/>
-            <wp:docPr id="34397988" name="Picture 1" descr="A screen shot of a computer screen&#10;&#10;Description automatically generated"/>
-            <wp:cNvGraphicFramePr>
-              <a:graphicFrameLocks xmlns:a="http://schemas.openxmlformats.org/drawingml/2006/main" noChangeAspect="1"/>
-            </wp:cNvGraphicFramePr>
-            <a:graphic xmlns:a="http://schemas.openxmlformats.org/drawingml/2006/main">
-              <a:graphicData uri="http://schemas.openxmlformats.org/drawingml/2006/picture">
-                <pic:pic xmlns:pic="http://schemas.openxmlformats.org/drawingml/2006/picture">
-                  <pic:nvPicPr>
-                    <pic:cNvPr id="34397988" name="Picture 1" descr="A screen shot of a computer screen&#10;&#10;Description automatically generated"/>
-                    <pic:cNvPicPr/>
-                  </pic:nvPicPr>
-                  <pic:blipFill>
-                    <a:blip r:embed="rId17"/>
-                    <a:stretch>
-                      <a:fillRect/>
-                    </a:stretch>
-                  </pic:blipFill>
-                  <pic:spPr>
-                    <a:xfrm>
-                      <a:off x="0" y="0"/>
-                      <a:ext cx="6400800" cy="2291080"/>
-                    </a:xfrm>
-                    <a:prstGeom prst="rect">
-                      <a:avLst/>
-                    </a:prstGeom>
-                  </pic:spPr>
-                </pic:pic>
-              </a:graphicData>
-            </a:graphic>
-          </wp:inline>
-        </w:drawing>
-      </w:r>
-    </w:p>
-    <w:p/>
-    <w:p>
-      <w:r>
-        <w:rPr>
-          <w:noProof/>
-        </w:rPr>
-        <w:lastRenderedPageBreak/>
-        <w:drawing>
-          <wp:inline distT="0" distB="0" distL="0" distR="0" wp14:anchorId="3838E395" wp14:editId="797F91B5">
-            <wp:extent cx="6305550" cy="4914900"/>
-            <wp:effectExtent l="0" t="0" r="0" b="0"/>
-            <wp:docPr id="229653035" name="Picture 1" descr="A screenshot of a computer&#10;&#10;Description automatically generated"/>
-            <wp:cNvGraphicFramePr>
-              <a:graphicFrameLocks xmlns:a="http://schemas.openxmlformats.org/drawingml/2006/main" noChangeAspect="1"/>
-            </wp:cNvGraphicFramePr>
-            <a:graphic xmlns:a="http://schemas.openxmlformats.org/drawingml/2006/main">
-              <a:graphicData uri="http://schemas.openxmlformats.org/drawingml/2006/picture">
-                <pic:pic xmlns:pic="http://schemas.openxmlformats.org/drawingml/2006/picture">
-                  <pic:nvPicPr>
-                    <pic:cNvPr id="229653035" name="Picture 1" descr="A screenshot of a computer&#10;&#10;Description automatically generated"/>
-                    <pic:cNvPicPr/>
-                  </pic:nvPicPr>
-                  <pic:blipFill>
-                    <a:blip r:embed="rId18"/>
-                    <a:stretch>
-                      <a:fillRect/>
-                    </a:stretch>
-                  </pic:blipFill>
-                  <pic:spPr>
-                    <a:xfrm>
-                      <a:off x="0" y="0"/>
-                      <a:ext cx="6305550" cy="4914900"/>
-                    </a:xfrm>
-                    <a:prstGeom prst="rect">
-                      <a:avLst/>
-                    </a:prstGeom>
-                  </pic:spPr>
-                </pic:pic>
-              </a:graphicData>
-            </a:graphic>
-          </wp:inline>
-        </w:drawing>
-      </w:r>
-    </w:p>
-    <w:p/>
-    <w:p/>
-    <w:p/>
-    <w:p/>
-    <w:p/>
-    <w:p/>
-    <w:p/>
-    <w:p/>
-    <w:p/>
-    <w:p/>
-    <w:p/>
-    <w:p/>
-    <w:p/>
-    <w:p>
-      <w:r>
-        <w:lastRenderedPageBreak/>
-        <w:t xml:space="preserve">If the measurement uses </w:t>
-      </w:r>
-      <w:r>
-        <w:rPr>
-          <w:b/>
-          <w:bCs/>
-        </w:rPr>
-        <w:t>NI-Switch and other instrument drivers.</w:t>
-      </w:r>
-    </w:p>
-    <w:p>
-      <w:pPr>
-        <w:pStyle w:val="ListParagraph"/>
-        <w:numPr>
-          <w:ilvl w:val="0"/>
-          <w:numId w:val="22"/>
-        </w:numPr>
-      </w:pPr>
-      <w:r>
-        <w:t xml:space="preserve">Add the </w:t>
-      </w:r>
-      <w:r>
-        <w:t xml:space="preserve">marked </w:t>
-      </w:r>
-      <w:r>
-        <w:t>line</w:t>
-      </w:r>
-      <w:r>
-        <w:t>s</w:t>
-      </w:r>
-      <w:r>
-        <w:t xml:space="preserve"> of code</w:t>
-      </w:r>
-      <w:r>
-        <w:t>.</w:t>
-      </w:r>
-    </w:p>
-    <w:p>
-      <w:pPr>
-        <w:pStyle w:val="ListParagraph"/>
-        <w:numPr>
-          <w:ilvl w:val="0"/>
-          <w:numId w:val="22"/>
-        </w:numPr>
-      </w:pPr>
-      <w:r>
-        <w:t>Open the `</w:t>
-      </w:r>
-      <w:proofErr w:type="spellStart"/>
-      <w:r>
-        <w:t>measui</w:t>
-      </w:r>
-      <w:proofErr w:type="spellEnd"/>
-      <w:r>
-        <w:t>` file in Measurement Plug-In Editor</w:t>
-      </w:r>
-    </w:p>
-    <w:p>
-      <w:pPr>
-        <w:pStyle w:val="ListParagraph"/>
-        <w:numPr>
-          <w:ilvl w:val="1"/>
-          <w:numId w:val="22"/>
-        </w:numPr>
-      </w:pPr>
-      <w:r>
-        <w:t xml:space="preserve">Add a string array. Link it with </w:t>
-      </w:r>
-      <w:proofErr w:type="spellStart"/>
-      <w:r>
-        <w:t>relay_names</w:t>
-      </w:r>
-      <w:proofErr w:type="spellEnd"/>
-      <w:r>
-        <w:t xml:space="preserve">. Enter the relay names </w:t>
-      </w:r>
-      <w:r>
-        <w:t>in the string array</w:t>
-      </w:r>
-      <w:r>
-        <w:t>.</w:t>
-      </w:r>
-    </w:p>
-    <w:p>
-      <w:pPr>
-        <w:pStyle w:val="ListParagraph"/>
-        <w:numPr>
-          <w:ilvl w:val="1"/>
-          <w:numId w:val="22"/>
-        </w:numPr>
-      </w:pPr>
-      <w:r>
-        <w:t>Use I</w:t>
-      </w:r>
-      <w:r>
-        <w:t>/</w:t>
-      </w:r>
-      <w:r>
-        <w:t>O</w:t>
-      </w:r>
-      <w:r>
-        <w:t xml:space="preserve"> </w:t>
-      </w:r>
-      <w:r>
-        <w:t>Resource</w:t>
-      </w:r>
-      <w:r>
-        <w:t xml:space="preserve"> </w:t>
-      </w:r>
-      <w:r>
-        <w:t>Array for selecting other instrument’s pins.</w:t>
-      </w:r>
-    </w:p>
-    <w:p/>
-    <w:p/>
-    <w:p/>
-    <w:p/>
-    <w:p>
-      <w:r>
-        <w:rPr>
-          <w:noProof/>
-        </w:rPr>
-        <w:drawing>
-          <wp:inline distT="0" distB="0" distL="0" distR="0" wp14:anchorId="29BC007E" wp14:editId="40378DB9">
-            <wp:extent cx="6400800" cy="4507230"/>
-            <wp:effectExtent l="0" t="0" r="0" b="7620"/>
-            <wp:docPr id="801268431" name="Picture 1"/>
-            <wp:cNvGraphicFramePr>
-              <a:graphicFrameLocks xmlns:a="http://schemas.openxmlformats.org/drawingml/2006/main" noChangeAspect="1"/>
-            </wp:cNvGraphicFramePr>
-            <a:graphic xmlns:a="http://schemas.openxmlformats.org/drawingml/2006/main">
-              <a:graphicData uri="http://schemas.openxmlformats.org/drawingml/2006/picture">
-                <pic:pic xmlns:pic="http://schemas.openxmlformats.org/drawingml/2006/picture">
-                  <pic:nvPicPr>
-                    <pic:cNvPr id="801268431" name=""/>
+                    <pic:cNvPr id="372689914" name="Picture 1" descr="A black screen with white text&#10;&#10;Description automatically generated"/>
                     <pic:cNvPicPr/>
                   </pic:nvPicPr>
                   <pic:blipFill>
@@ -3078,7 +3020,7 @@
                   <pic:spPr>
                     <a:xfrm>
                       <a:off x="0" y="0"/>
-                      <a:ext cx="6400800" cy="4507230"/>
+                      <a:ext cx="6400800" cy="1238885"/>
                     </a:xfrm>
                     <a:prstGeom prst="rect">
                       <a:avLst/>
@@ -3095,23 +3037,86 @@
     <w:p/>
     <w:p/>
     <w:p/>
+    <w:p>
+      <w:pPr>
+        <w:rPr>
+          <w:rFonts w:asciiTheme="majorHAnsi" w:eastAsiaTheme="majorEastAsia" w:hAnsiTheme="majorHAnsi" w:cstheme="majorBidi"/>
+          <w:color w:val="365F91" w:themeColor="accent1" w:themeShade="BF"/>
+          <w:sz w:val="32"/>
+          <w:szCs w:val="32"/>
+        </w:rPr>
+      </w:pPr>
+      <w:bookmarkStart w:id="13" w:name="_Additional_Steps_for_1"/>
+      <w:bookmarkStart w:id="14" w:name="_Additional_Steps_for"/>
+      <w:bookmarkEnd w:id="13"/>
+      <w:bookmarkEnd w:id="14"/>
+    </w:p>
+    <w:p>
+      <w:pPr>
+        <w:rPr>
+          <w:rFonts w:asciiTheme="majorHAnsi" w:eastAsiaTheme="majorEastAsia" w:hAnsiTheme="majorHAnsi" w:cstheme="majorBidi"/>
+          <w:color w:val="365F91" w:themeColor="accent1" w:themeShade="BF"/>
+          <w:sz w:val="32"/>
+          <w:szCs w:val="32"/>
+        </w:rPr>
+      </w:pPr>
+      <w:r>
+        <w:br w:type="page"/>
+      </w:r>
+    </w:p>
+    <w:p>
+      <w:pPr>
+        <w:pStyle w:val="Heading1"/>
+      </w:pPr>
+      <w:bookmarkStart w:id="15" w:name="_Additional_Steps_for_2"/>
+      <w:bookmarkStart w:id="16" w:name="_Toc176338482"/>
+      <w:bookmarkEnd w:id="15"/>
+      <w:r>
+        <w:lastRenderedPageBreak/>
+        <w:t>A</w:t>
+      </w:r>
+      <w:r>
+        <w:t>dditional Steps for VISA instruments</w:t>
+      </w:r>
+      <w:bookmarkEnd w:id="16"/>
+    </w:p>
     <w:p/>
+    <w:p>
+      <w:r>
+        <w:t>For VISA instruments, the session_constructor</w:t>
+      </w:r>
+      <w:r>
+        <w:t>, session type and</w:t>
+      </w:r>
+      <w:r>
+        <w:t xml:space="preserve"> </w:t>
+      </w:r>
+      <w:proofErr w:type="spellStart"/>
+      <w:r>
+        <w:t>instrument_types</w:t>
+      </w:r>
+      <w:proofErr w:type="spellEnd"/>
+      <w:r>
+        <w:t xml:space="preserve"> must be updated</w:t>
+      </w:r>
+      <w:r>
+        <w:t xml:space="preserve"> with appropriate values</w:t>
+      </w:r>
+      <w:r>
+        <w:t>.</w:t>
+      </w:r>
+    </w:p>
     <w:p/>
     <w:p>
-      <w:pPr>
-        <w:rPr>
-          <w:lang w:val="en-IN"/>
-        </w:rPr>
-      </w:pPr>
       <w:r>
         <w:rPr>
           <w:noProof/>
         </w:rPr>
         <w:drawing>
-          <wp:inline distT="0" distB="0" distL="0" distR="0" wp14:anchorId="22645781" wp14:editId="4F5A760D">
-            <wp:extent cx="6400800" cy="5343525"/>
-            <wp:effectExtent l="0" t="0" r="0" b="9525"/>
-            <wp:docPr id="1072898502" name="Picture 1"/>
+          <wp:inline distT="0" distB="0" distL="0" distR="0" wp14:anchorId="241F5111" wp14:editId="0D6D6CFA">
+            <wp:extent cx="6400800" cy="1896745"/>
+            <wp:effectExtent l="0" t="0" r="0" b="8255"/>
+            <wp:docPr id="466672954" name="Picture 1"/>
             <wp:cNvGraphicFramePr>
               <a:graphicFrameLocks xmlns:a="http://schemas.openxmlformats.org/drawingml/2006/main" noChangeAspect="1"/>
             </wp:cNvGraphicFramePr>
@@ -3119,7 +3124,7 @@
               <a:graphicData uri="http://schemas.openxmlformats.org/drawingml/2006/picture">
                 <pic:pic xmlns:pic="http://schemas.openxmlformats.org/drawingml/2006/picture">
                   <pic:nvPicPr>
-                    <pic:cNvPr id="1072898502" name=""/>
+                    <pic:cNvPr id="466672954" name=""/>
                     <pic:cNvPicPr/>
                   </pic:nvPicPr>
                   <pic:blipFill>
@@ -3131,7 +3136,7 @@
                   <pic:spPr>
                     <a:xfrm>
                       <a:off x="0" y="0"/>
-                      <a:ext cx="6400800" cy="5343525"/>
+                      <a:ext cx="6400800" cy="1896745"/>
                     </a:xfrm>
                     <a:prstGeom prst="rect">
                       <a:avLst/>
@@ -3144,65 +3149,194 @@
         </w:drawing>
       </w:r>
     </w:p>
-    <w:p>
-      <w:pPr>
-        <w:rPr>
-          <w:lang w:val="en-IN"/>
-        </w:rPr>
-      </w:pPr>
-    </w:p>
-    <w:p>
-      <w:bookmarkStart w:id="15" w:name="_Additional_Steps_for"/>
-      <w:bookmarkEnd w:id="15"/>
+    <w:p/>
+    <w:p>
+      <w:pPr>
+        <w:pStyle w:val="ListParagraph"/>
+        <w:numPr>
+          <w:ilvl w:val="0"/>
+          <w:numId w:val="13"/>
+        </w:numPr>
+      </w:pPr>
+      <w:r>
+        <w:t xml:space="preserve">For session_constructor, </w:t>
+      </w:r>
+      <w:r>
+        <w:t>c</w:t>
+      </w:r>
+      <w:r>
+        <w:t xml:space="preserve">reate </w:t>
+      </w:r>
+      <w:r>
+        <w:t>SessionConstructor</w:t>
+      </w:r>
+      <w:r>
+        <w:t xml:space="preserve"> </w:t>
+      </w:r>
+      <w:r>
+        <w:t xml:space="preserve">object </w:t>
+      </w:r>
+      <w:r>
+        <w:t xml:space="preserve">of the instrument </w:t>
+      </w:r>
+      <w:r>
+        <w:t xml:space="preserve">driver </w:t>
+      </w:r>
+      <w:r>
+        <w:t>used.</w:t>
+      </w:r>
+    </w:p>
+    <w:p>
+      <w:pPr>
+        <w:pStyle w:val="ListParagraph"/>
+        <w:numPr>
+          <w:ilvl w:val="0"/>
+          <w:numId w:val="13"/>
+        </w:numPr>
+      </w:pPr>
+      <w:r>
+        <w:t>For</w:t>
+      </w:r>
+      <w:r>
+        <w:t xml:space="preserve"> </w:t>
+      </w:r>
+      <w:proofErr w:type="spellStart"/>
+      <w:r>
+        <w:t>instrument_types</w:t>
+      </w:r>
+      <w:proofErr w:type="spellEnd"/>
+      <w:r>
+        <w:t xml:space="preserve">, assign with </w:t>
+      </w:r>
+      <w:r>
+        <w:t>pin</w:t>
+      </w:r>
+      <w:r>
+        <w:t xml:space="preserve"> </w:t>
+      </w:r>
+      <w:r>
+        <w:t>map</w:t>
+      </w:r>
+      <w:r>
+        <w:t xml:space="preserve"> constant string.</w:t>
+      </w:r>
+      <w:r>
+        <w:t xml:space="preserve"> This string must be the same defined in pin</w:t>
+      </w:r>
+      <w:r>
+        <w:t xml:space="preserve"> </w:t>
+      </w:r>
+      <w:r>
+        <w:t>map.</w:t>
+      </w:r>
+    </w:p>
+    <w:p>
+      <w:pPr>
+        <w:pStyle w:val="ListParagraph"/>
+        <w:numPr>
+          <w:ilvl w:val="0"/>
+          <w:numId w:val="13"/>
+        </w:numPr>
+      </w:pPr>
+      <w:r>
+        <w:t>For session type, the type of session should be passed.</w:t>
+      </w:r>
+    </w:p>
+    <w:p/>
+    <w:p/>
+    <w:p/>
+    <w:p/>
+    <w:p/>
+    <w:p/>
+    <w:p/>
+    <w:p/>
+    <w:p/>
+    <w:p>
       <w:r>
         <w:br w:type="page"/>
       </w:r>
     </w:p>
     <w:p>
-      <w:pPr>
-        <w:pStyle w:val="Heading1"/>
-      </w:pPr>
-      <w:bookmarkStart w:id="16" w:name="_Toc175925949"/>
       <w:r>
         <w:lastRenderedPageBreak/>
-        <w:t>A</w:t>
-      </w:r>
-      <w:r>
-        <w:t>dditional Steps for VISA instruments</w:t>
-      </w:r>
-      <w:bookmarkEnd w:id="16"/>
+        <w:t>For example,</w:t>
+      </w:r>
     </w:p>
     <w:p/>
     <w:p>
-      <w:r>
-        <w:t xml:space="preserve">For VISA instruments, the session_constructor and </w:t>
+      <w:pPr>
+        <w:pStyle w:val="ListParagraph"/>
+        <w:numPr>
+          <w:ilvl w:val="0"/>
+          <w:numId w:val="24"/>
+        </w:numPr>
+      </w:pPr>
+      <w:r>
+        <w:t xml:space="preserve">Define the </w:t>
       </w:r>
       <w:proofErr w:type="spellStart"/>
       <w:r>
-        <w:t>instrument_types</w:t>
+        <w:t>grpc</w:t>
       </w:r>
       <w:proofErr w:type="spellEnd"/>
       <w:r>
-        <w:t xml:space="preserve"> must be updated</w:t>
-      </w:r>
-      <w:r>
-        <w:t xml:space="preserve"> with appropriate values</w:t>
+        <w:t xml:space="preserve"> support.</w:t>
+      </w:r>
+    </w:p>
+    <w:p>
+      <w:pPr>
+        <w:pStyle w:val="ListParagraph"/>
+        <w:numPr>
+          <w:ilvl w:val="0"/>
+          <w:numId w:val="24"/>
+        </w:numPr>
+      </w:pPr>
+      <w:r>
+        <w:t>Define the Session class for the instrument type.</w:t>
+      </w:r>
+    </w:p>
+    <w:p>
+      <w:pPr>
+        <w:pStyle w:val="ListParagraph"/>
+        <w:numPr>
+          <w:ilvl w:val="0"/>
+          <w:numId w:val="24"/>
+        </w:numPr>
+      </w:pPr>
+      <w:r>
+        <w:t>Define the session constructor the instrument type.</w:t>
+      </w:r>
+    </w:p>
+    <w:p>
+      <w:pPr>
+        <w:pStyle w:val="ListParagraph"/>
+        <w:numPr>
+          <w:ilvl w:val="0"/>
+          <w:numId w:val="24"/>
+        </w:numPr>
+      </w:pPr>
+      <w:r>
+        <w:t>Update the session constructor object</w:t>
+      </w:r>
+      <w:r>
+        <w:t>, instrument type and Session type</w:t>
       </w:r>
       <w:r>
         <w:t>.</w:t>
       </w:r>
     </w:p>
     <w:p/>
+    <w:p/>
     <w:p>
       <w:r>
         <w:rPr>
           <w:noProof/>
         </w:rPr>
         <w:drawing>
-          <wp:inline distT="0" distB="0" distL="0" distR="0" wp14:anchorId="3DB3D6A8" wp14:editId="6A556A8E">
-            <wp:extent cx="6400800" cy="3627120"/>
-            <wp:effectExtent l="0" t="0" r="0" b="0"/>
-            <wp:docPr id="976533698" name="Picture 1"/>
+          <wp:inline distT="0" distB="0" distL="0" distR="0" wp14:anchorId="5F869C71" wp14:editId="62E77F48">
+            <wp:extent cx="6400800" cy="5210810"/>
+            <wp:effectExtent l="0" t="0" r="0" b="8890"/>
+            <wp:docPr id="456246968" name="Picture 1"/>
             <wp:cNvGraphicFramePr>
               <a:graphicFrameLocks xmlns:a="http://schemas.openxmlformats.org/drawingml/2006/main" noChangeAspect="1"/>
             </wp:cNvGraphicFramePr>
@@ -3210,7 +3344,7 @@
               <a:graphicData uri="http://schemas.openxmlformats.org/drawingml/2006/picture">
                 <pic:pic xmlns:pic="http://schemas.openxmlformats.org/drawingml/2006/picture">
                   <pic:nvPicPr>
-                    <pic:cNvPr id="976533698" name=""/>
+                    <pic:cNvPr id="456246968" name=""/>
                     <pic:cNvPicPr/>
                   </pic:nvPicPr>
                   <pic:blipFill>
@@ -3222,7 +3356,7 @@
                   <pic:spPr>
                     <a:xfrm>
                       <a:off x="0" y="0"/>
-                      <a:ext cx="6400800" cy="3627120"/>
+                      <a:ext cx="6400800" cy="5210810"/>
                     </a:xfrm>
                     <a:prstGeom prst="rect">
                       <a:avLst/>
@@ -3236,222 +3370,14 @@
       </w:r>
     </w:p>
     <w:p/>
-    <w:p>
-      <w:pPr>
-        <w:pStyle w:val="ListParagraph"/>
-        <w:numPr>
-          <w:ilvl w:val="0"/>
-          <w:numId w:val="13"/>
-        </w:numPr>
-      </w:pPr>
-      <w:r>
-        <w:t xml:space="preserve">For session_constructor, </w:t>
-      </w:r>
-      <w:r>
-        <w:t>c</w:t>
-      </w:r>
-      <w:r>
-        <w:t xml:space="preserve">reate </w:t>
-      </w:r>
-      <w:r>
-        <w:t>SessionConstructor</w:t>
-      </w:r>
-      <w:r>
-        <w:t xml:space="preserve"> </w:t>
-      </w:r>
-      <w:r>
-        <w:t xml:space="preserve">object </w:t>
-      </w:r>
-      <w:r>
-        <w:t xml:space="preserve">of the instrument </w:t>
-      </w:r>
-      <w:r>
-        <w:t xml:space="preserve">driver </w:t>
-      </w:r>
-      <w:r>
-        <w:t>used.</w:t>
-      </w:r>
-    </w:p>
-    <w:p>
-      <w:pPr>
-        <w:pStyle w:val="ListParagraph"/>
-        <w:numPr>
-          <w:ilvl w:val="0"/>
-          <w:numId w:val="13"/>
-        </w:numPr>
-      </w:pPr>
-      <w:r>
-        <w:t>For</w:t>
-      </w:r>
-      <w:r>
-        <w:t xml:space="preserve"> </w:t>
-      </w:r>
-      <w:proofErr w:type="spellStart"/>
-      <w:r>
-        <w:t>instrument_types</w:t>
-      </w:r>
-      <w:proofErr w:type="spellEnd"/>
-      <w:r>
-        <w:t xml:space="preserve">, assign with </w:t>
-      </w:r>
-      <w:r>
-        <w:t>pin</w:t>
-      </w:r>
-      <w:r>
-        <w:t xml:space="preserve"> </w:t>
-      </w:r>
-      <w:r>
-        <w:t>map</w:t>
-      </w:r>
-      <w:r>
-        <w:t xml:space="preserve"> constant string.</w:t>
-      </w:r>
-      <w:r>
-        <w:t xml:space="preserve"> This string must be the same defined in pin</w:t>
-      </w:r>
-      <w:r>
-        <w:t xml:space="preserve"> </w:t>
-      </w:r>
-      <w:r>
-        <w:t>map.</w:t>
-      </w:r>
-    </w:p>
     <w:p/>
     <w:p/>
     <w:p/>
-    <w:p/>
-    <w:p/>
-    <w:p/>
-    <w:p/>
-    <w:p/>
-    <w:p/>
-    <w:p>
-      <w:r>
-        <w:br w:type="page"/>
-      </w:r>
-    </w:p>
-    <w:p>
-      <w:r>
-        <w:lastRenderedPageBreak/>
-        <w:t>For example,</w:t>
-      </w:r>
-    </w:p>
-    <w:p/>
-    <w:p>
-      <w:pPr>
-        <w:pStyle w:val="ListParagraph"/>
-        <w:numPr>
-          <w:ilvl w:val="0"/>
-          <w:numId w:val="24"/>
-        </w:numPr>
-      </w:pPr>
-      <w:r>
-        <w:t xml:space="preserve">Define the </w:t>
-      </w:r>
-      <w:proofErr w:type="spellStart"/>
-      <w:r>
-        <w:t>grpc</w:t>
-      </w:r>
-      <w:proofErr w:type="spellEnd"/>
-      <w:r>
-        <w:t xml:space="preserve"> support.</w:t>
-      </w:r>
-    </w:p>
-    <w:p>
-      <w:pPr>
-        <w:pStyle w:val="ListParagraph"/>
-        <w:numPr>
-          <w:ilvl w:val="0"/>
-          <w:numId w:val="24"/>
-        </w:numPr>
-      </w:pPr>
-      <w:r>
-        <w:t>Define the Session class for the instrument type.</w:t>
-      </w:r>
-    </w:p>
-    <w:p>
-      <w:pPr>
-        <w:pStyle w:val="ListParagraph"/>
-        <w:numPr>
-          <w:ilvl w:val="0"/>
-          <w:numId w:val="24"/>
-        </w:numPr>
-      </w:pPr>
-      <w:r>
-        <w:t>Define the session constructor the instrument type.</w:t>
-      </w:r>
-    </w:p>
-    <w:p>
-      <w:pPr>
-        <w:pStyle w:val="ListParagraph"/>
-        <w:numPr>
-          <w:ilvl w:val="0"/>
-          <w:numId w:val="24"/>
-        </w:numPr>
-      </w:pPr>
-      <w:r>
-        <w:t>Update the session constructor object and instrument type.</w:t>
-      </w:r>
-    </w:p>
-    <w:p/>
-    <w:p/>
-    <w:p>
-      <w:r>
-        <w:rPr>
-          <w:noProof/>
-        </w:rPr>
-        <w:drawing>
-          <wp:inline distT="0" distB="0" distL="0" distR="0" wp14:anchorId="073BE308" wp14:editId="69B0D85F">
-            <wp:extent cx="6400800" cy="4802505"/>
-            <wp:effectExtent l="0" t="0" r="0" b="0"/>
-            <wp:docPr id="1715867357" name="Picture 1" descr="A computer screen shot of a program&#10;&#10;Description automatically generated"/>
-            <wp:cNvGraphicFramePr>
-              <a:graphicFrameLocks xmlns:a="http://schemas.openxmlformats.org/drawingml/2006/main" noChangeAspect="1"/>
-            </wp:cNvGraphicFramePr>
-            <a:graphic xmlns:a="http://schemas.openxmlformats.org/drawingml/2006/main">
-              <a:graphicData uri="http://schemas.openxmlformats.org/drawingml/2006/picture">
-                <pic:pic xmlns:pic="http://schemas.openxmlformats.org/drawingml/2006/picture">
-                  <pic:nvPicPr>
-                    <pic:cNvPr id="1715867357" name="Picture 1" descr="A computer screen shot of a program&#10;&#10;Description automatically generated"/>
-                    <pic:cNvPicPr/>
-                  </pic:nvPicPr>
-                  <pic:blipFill>
-                    <a:blip r:embed="rId22"/>
-                    <a:stretch>
-                      <a:fillRect/>
-                    </a:stretch>
-                  </pic:blipFill>
-                  <pic:spPr>
-                    <a:xfrm>
-                      <a:off x="0" y="0"/>
-                      <a:ext cx="6400800" cy="4802505"/>
-                    </a:xfrm>
-                    <a:prstGeom prst="rect">
-                      <a:avLst/>
-                    </a:prstGeom>
-                  </pic:spPr>
-                </pic:pic>
-              </a:graphicData>
-            </a:graphic>
-          </wp:inline>
-        </w:drawing>
-      </w:r>
-    </w:p>
-    <w:p/>
-    <w:p/>
-    <w:p/>
-    <w:p/>
-    <w:p/>
-    <w:p/>
-    <w:p/>
-    <w:p/>
-    <w:p/>
-    <w:p/>
     <w:p>
       <w:r>
         <w:t xml:space="preserve">For details, refer </w:t>
       </w:r>
-      <w:hyperlink r:id="rId23" w:history="1">
+      <w:hyperlink r:id="rId22" w:history="1">
         <w:r>
           <w:rPr>
             <w:rStyle w:val="Hyperlink"/>
@@ -3489,7 +3415,7 @@
                     <pic:cNvPicPr/>
                   </pic:nvPicPr>
                   <pic:blipFill>
-                    <a:blip r:embed="rId24"/>
+                    <a:blip r:embed="rId23"/>
                     <a:stretch>
                       <a:fillRect/>
                     </a:stretch>
@@ -3518,7 +3444,7 @@
           <w:lang w:val="en-IN"/>
         </w:rPr>
       </w:pPr>
-      <w:bookmarkStart w:id="17" w:name="_Toc175925950"/>
+      <w:bookmarkStart w:id="17" w:name="_Toc176338483"/>
       <w:r>
         <w:rPr>
           <w:lang w:val="en-IN"/>
@@ -3598,10 +3524,10 @@
       </w:r>
     </w:p>
     <w:sectPr>
-      <w:headerReference w:type="default" r:id="rId25"/>
-      <w:footerReference w:type="even" r:id="rId26"/>
-      <w:footerReference w:type="default" r:id="rId27"/>
-      <w:footerReference w:type="first" r:id="rId28"/>
+      <w:headerReference w:type="default" r:id="rId24"/>
+      <w:footerReference w:type="even" r:id="rId25"/>
+      <w:footerReference w:type="default" r:id="rId26"/>
+      <w:footerReference w:type="first" r:id="rId27"/>
       <w:pgSz w:w="12240" w:h="15840"/>
       <w:pgMar w:top="2784" w:right="1080" w:bottom="1440" w:left="1080" w:header="1161" w:footer="720" w:gutter="0"/>
       <w:cols w:space="720"/>
@@ -5679,7 +5605,7 @@
   <w:abstractNum w:abstractNumId="15" w15:restartNumberingAfterBreak="0">
     <w:nsid w:val="40D2020A"/>
     <w:multiLevelType w:val="hybridMultilevel"/>
-    <w:tmpl w:val="74C06380"/>
+    <w:tmpl w:val="AB9E5B66"/>
     <w:lvl w:ilvl="0" w:tplc="40090001">
       <w:start w:val="1"/>
       <w:numFmt w:val="bullet"/>
@@ -7994,6 +7920,90 @@
       <w:u w:val="single"/>
     </w:rPr>
   </w:style>
+  <w:style w:type="paragraph" w:styleId="HTMLPreformatted">
+    <w:name w:val="HTML Preformatted"/>
+    <w:basedOn w:val="Normal"/>
+    <w:link w:val="HTMLPreformattedChar"/>
+    <w:uiPriority w:val="99"/>
+    <w:semiHidden/>
+    <w:unhideWhenUsed/>
+    <w:rsid w:val="009E759B"/>
+    <w:pPr>
+      <w:tabs>
+        <w:tab w:val="left" w:pos="916"/>
+        <w:tab w:val="left" w:pos="1832"/>
+        <w:tab w:val="left" w:pos="2748"/>
+        <w:tab w:val="left" w:pos="3664"/>
+        <w:tab w:val="left" w:pos="4580"/>
+        <w:tab w:val="left" w:pos="5496"/>
+        <w:tab w:val="left" w:pos="6412"/>
+        <w:tab w:val="left" w:pos="7328"/>
+        <w:tab w:val="left" w:pos="8244"/>
+        <w:tab w:val="left" w:pos="9160"/>
+        <w:tab w:val="left" w:pos="10076"/>
+        <w:tab w:val="left" w:pos="10992"/>
+        <w:tab w:val="left" w:pos="11908"/>
+        <w:tab w:val="left" w:pos="12824"/>
+        <w:tab w:val="left" w:pos="13740"/>
+        <w:tab w:val="left" w:pos="14656"/>
+      </w:tabs>
+    </w:pPr>
+    <w:rPr>
+      <w:rFonts w:ascii="Courier New" w:eastAsia="Times New Roman" w:hAnsi="Courier New" w:cs="Courier New"/>
+      <w:sz w:val="20"/>
+      <w:szCs w:val="20"/>
+      <w:lang w:val="en-IN" w:eastAsia="en-IN"/>
+    </w:rPr>
+  </w:style>
+  <w:style w:type="character" w:customStyle="1" w:styleId="HTMLPreformattedChar">
+    <w:name w:val="HTML Preformatted Char"/>
+    <w:basedOn w:val="DefaultParagraphFont"/>
+    <w:link w:val="HTMLPreformatted"/>
+    <w:uiPriority w:val="99"/>
+    <w:semiHidden/>
+    <w:rsid w:val="009E759B"/>
+    <w:rPr>
+      <w:rFonts w:ascii="Courier New" w:eastAsia="Times New Roman" w:hAnsi="Courier New" w:cs="Courier New"/>
+      <w:sz w:val="20"/>
+      <w:szCs w:val="20"/>
+      <w:lang w:val="en-IN" w:eastAsia="en-IN"/>
+    </w:rPr>
+  </w:style>
+  <w:style w:type="character" w:styleId="HTMLCode">
+    <w:name w:val="HTML Code"/>
+    <w:basedOn w:val="DefaultParagraphFont"/>
+    <w:uiPriority w:val="99"/>
+    <w:semiHidden/>
+    <w:unhideWhenUsed/>
+    <w:rsid w:val="009E759B"/>
+    <w:rPr>
+      <w:rFonts w:ascii="Courier New" w:eastAsia="Times New Roman" w:hAnsi="Courier New" w:cs="Courier New"/>
+      <w:sz w:val="20"/>
+      <w:szCs w:val="20"/>
+    </w:rPr>
+  </w:style>
+  <w:style w:type="paragraph" w:styleId="Revision">
+    <w:name w:val="Revision"/>
+    <w:hidden/>
+    <w:uiPriority w:val="99"/>
+    <w:semiHidden/>
+    <w:rsid w:val="009E759B"/>
+  </w:style>
+  <w:style w:type="paragraph" w:styleId="NormalWeb">
+    <w:name w:val="Normal (Web)"/>
+    <w:basedOn w:val="Normal"/>
+    <w:uiPriority w:val="99"/>
+    <w:semiHidden/>
+    <w:unhideWhenUsed/>
+    <w:rsid w:val="00165318"/>
+    <w:pPr>
+      <w:spacing w:before="100" w:beforeAutospacing="1" w:after="100" w:afterAutospacing="1"/>
+    </w:pPr>
+    <w:rPr>
+      <w:rFonts w:ascii="Times New Roman" w:eastAsia="Times New Roman" w:hAnsi="Times New Roman" w:cs="Times New Roman"/>
+      <w:lang w:val="en-IN" w:eastAsia="en-IN"/>
+    </w:rPr>
+  </w:style>
 </w:styles>
 </file>
 

</xml_diff>

<commit_message>
docs: update user manual and README
</commit_message>
<xml_diff>
--- a/docs/NI Measurement Plug-In Converter User Manual.docx
+++ b/docs/NI Measurement Plug-In Converter User Manual.docx
@@ -62,7 +62,7 @@
           <w:r>
             <w:fldChar w:fldCharType="separate"/>
           </w:r>
-          <w:hyperlink w:anchor="_Toc176338472" w:history="1">
+          <w:hyperlink w:anchor="_Toc176361667" w:history="1">
             <w:r>
               <w:rPr>
                 <w:rStyle w:val="Hyperlink"/>
@@ -89,7 +89,7 @@
                 <w:noProof/>
                 <w:webHidden/>
               </w:rPr>
-              <w:instrText xml:space="preserve"> PAGEREF _Toc176338472 \h </w:instrText>
+              <w:instrText xml:space="preserve"> PAGEREF _Toc176361667 \h </w:instrText>
             </w:r>
             <w:r>
               <w:rPr>
@@ -133,7 +133,7 @@
               <w14:ligatures w14:val="standardContextual"/>
             </w:rPr>
           </w:pPr>
-          <w:hyperlink w:anchor="_Toc176338473" w:history="1">
+          <w:hyperlink w:anchor="_Toc176361668" w:history="1">
             <w:r>
               <w:rPr>
                 <w:rStyle w:val="Hyperlink"/>
@@ -160,7 +160,7 @@
                 <w:noProof/>
                 <w:webHidden/>
               </w:rPr>
-              <w:instrText xml:space="preserve"> PAGEREF _Toc176338473 \h </w:instrText>
+              <w:instrText xml:space="preserve"> PAGEREF _Toc176361668 \h </w:instrText>
             </w:r>
             <w:r>
               <w:rPr>
@@ -204,7 +204,7 @@
               <w14:ligatures w14:val="standardContextual"/>
             </w:rPr>
           </w:pPr>
-          <w:hyperlink w:anchor="_Toc176338474" w:history="1">
+          <w:hyperlink w:anchor="_Toc176361669" w:history="1">
             <w:r>
               <w:rPr>
                 <w:rStyle w:val="Hyperlink"/>
@@ -231,7 +231,7 @@
                 <w:noProof/>
                 <w:webHidden/>
               </w:rPr>
-              <w:instrText xml:space="preserve"> PAGEREF _Toc176338474 \h </w:instrText>
+              <w:instrText xml:space="preserve"> PAGEREF _Toc176361669 \h </w:instrText>
             </w:r>
             <w:r>
               <w:rPr>
@@ -275,7 +275,7 @@
               <w14:ligatures w14:val="standardContextual"/>
             </w:rPr>
           </w:pPr>
-          <w:hyperlink w:anchor="_Toc176338475" w:history="1">
+          <w:hyperlink w:anchor="_Toc176361670" w:history="1">
             <w:r>
               <w:rPr>
                 <w:rStyle w:val="Hyperlink"/>
@@ -302,7 +302,7 @@
                 <w:noProof/>
                 <w:webHidden/>
               </w:rPr>
-              <w:instrText xml:space="preserve"> PAGEREF _Toc176338475 \h </w:instrText>
+              <w:instrText xml:space="preserve"> PAGEREF _Toc176361670 \h </w:instrText>
             </w:r>
             <w:r>
               <w:rPr>
@@ -346,7 +346,7 @@
               <w14:ligatures w14:val="standardContextual"/>
             </w:rPr>
           </w:pPr>
-          <w:hyperlink w:anchor="_Toc176338476" w:history="1">
+          <w:hyperlink w:anchor="_Toc176361671" w:history="1">
             <w:r>
               <w:rPr>
                 <w:rStyle w:val="Hyperlink"/>
@@ -373,7 +373,7 @@
                 <w:noProof/>
                 <w:webHidden/>
               </w:rPr>
-              <w:instrText xml:space="preserve"> PAGEREF _Toc176338476 \h </w:instrText>
+              <w:instrText xml:space="preserve"> PAGEREF _Toc176361671 \h </w:instrText>
             </w:r>
             <w:r>
               <w:rPr>
@@ -417,7 +417,7 @@
               <w14:ligatures w14:val="standardContextual"/>
             </w:rPr>
           </w:pPr>
-          <w:hyperlink w:anchor="_Toc176338477" w:history="1">
+          <w:hyperlink w:anchor="_Toc176361672" w:history="1">
             <w:r>
               <w:rPr>
                 <w:rStyle w:val="Hyperlink"/>
@@ -444,7 +444,7 @@
                 <w:noProof/>
                 <w:webHidden/>
               </w:rPr>
-              <w:instrText xml:space="preserve"> PAGEREF _Toc176338477 \h </w:instrText>
+              <w:instrText xml:space="preserve"> PAGEREF _Toc176361672 \h </w:instrText>
             </w:r>
             <w:r>
               <w:rPr>
@@ -488,7 +488,7 @@
               <w14:ligatures w14:val="standardContextual"/>
             </w:rPr>
           </w:pPr>
-          <w:hyperlink w:anchor="_Toc176338478" w:history="1">
+          <w:hyperlink w:anchor="_Toc176361673" w:history="1">
             <w:r>
               <w:rPr>
                 <w:rStyle w:val="Hyperlink"/>
@@ -516,7 +516,7 @@
                 <w:noProof/>
                 <w:webHidden/>
               </w:rPr>
-              <w:instrText xml:space="preserve"> PAGEREF _Toc176338478 \h </w:instrText>
+              <w:instrText xml:space="preserve"> PAGEREF _Toc176361673 \h </w:instrText>
             </w:r>
             <w:r>
               <w:rPr>
@@ -536,7 +536,7 @@
                 <w:noProof/>
                 <w:webHidden/>
               </w:rPr>
-              <w:t>4</w:t>
+              <w:t>3</w:t>
             </w:r>
             <w:r>
               <w:rPr>
@@ -560,7 +560,7 @@
               <w14:ligatures w14:val="standardContextual"/>
             </w:rPr>
           </w:pPr>
-          <w:hyperlink w:anchor="_Toc176338479" w:history="1">
+          <w:hyperlink w:anchor="_Toc176361674" w:history="1">
             <w:r>
               <w:rPr>
                 <w:rStyle w:val="Hyperlink"/>
@@ -587,7 +587,7 @@
                 <w:noProof/>
                 <w:webHidden/>
               </w:rPr>
-              <w:instrText xml:space="preserve"> PAGEREF _Toc176338479 \h </w:instrText>
+              <w:instrText xml:space="preserve"> PAGEREF _Toc176361674 \h </w:instrText>
             </w:r>
             <w:r>
               <w:rPr>
@@ -607,7 +607,7 @@
                 <w:noProof/>
                 <w:webHidden/>
               </w:rPr>
-              <w:t>7</w:t>
+              <w:t>5</w:t>
             </w:r>
             <w:r>
               <w:rPr>
@@ -631,7 +631,7 @@
               <w14:ligatures w14:val="standardContextual"/>
             </w:rPr>
           </w:pPr>
-          <w:hyperlink w:anchor="_Toc176338480" w:history="1">
+          <w:hyperlink w:anchor="_Toc176361675" w:history="1">
             <w:r>
               <w:rPr>
                 <w:rStyle w:val="Hyperlink"/>
@@ -658,7 +658,7 @@
                 <w:noProof/>
                 <w:webHidden/>
               </w:rPr>
-              <w:instrText xml:space="preserve"> PAGEREF _Toc176338480 \h </w:instrText>
+              <w:instrText xml:space="preserve"> PAGEREF _Toc176361675 \h </w:instrText>
             </w:r>
             <w:r>
               <w:rPr>
@@ -678,7 +678,7 @@
                 <w:noProof/>
                 <w:webHidden/>
               </w:rPr>
-              <w:t>7</w:t>
+              <w:t>5</w:t>
             </w:r>
             <w:r>
               <w:rPr>
@@ -702,7 +702,7 @@
               <w14:ligatures w14:val="standardContextual"/>
             </w:rPr>
           </w:pPr>
-          <w:hyperlink w:anchor="_Toc176338481" w:history="1">
+          <w:hyperlink w:anchor="_Toc176361676" w:history="1">
             <w:r>
               <w:rPr>
                 <w:rStyle w:val="Hyperlink"/>
@@ -729,7 +729,7 @@
                 <w:noProof/>
                 <w:webHidden/>
               </w:rPr>
-              <w:instrText xml:space="preserve"> PAGEREF _Toc176338481 \h </w:instrText>
+              <w:instrText xml:space="preserve"> PAGEREF _Toc176361676 \h </w:instrText>
             </w:r>
             <w:r>
               <w:rPr>
@@ -749,7 +749,7 @@
                 <w:noProof/>
                 <w:webHidden/>
               </w:rPr>
-              <w:t>8</w:t>
+              <w:t>6</w:t>
             </w:r>
             <w:r>
               <w:rPr>
@@ -773,7 +773,7 @@
               <w14:ligatures w14:val="standardContextual"/>
             </w:rPr>
           </w:pPr>
-          <w:hyperlink w:anchor="_Toc176338482" w:history="1">
+          <w:hyperlink w:anchor="_Toc176361677" w:history="1">
             <w:r>
               <w:rPr>
                 <w:rStyle w:val="Hyperlink"/>
@@ -800,7 +800,7 @@
                 <w:noProof/>
                 <w:webHidden/>
               </w:rPr>
-              <w:instrText xml:space="preserve"> PAGEREF _Toc176338482 \h </w:instrText>
+              <w:instrText xml:space="preserve"> PAGEREF _Toc176361677 \h </w:instrText>
             </w:r>
             <w:r>
               <w:rPr>
@@ -820,7 +820,7 @@
                 <w:noProof/>
                 <w:webHidden/>
               </w:rPr>
-              <w:t>9</w:t>
+              <w:t>6</w:t>
             </w:r>
             <w:r>
               <w:rPr>
@@ -844,7 +844,7 @@
               <w14:ligatures w14:val="standardContextual"/>
             </w:rPr>
           </w:pPr>
-          <w:hyperlink w:anchor="_Toc176338483" w:history="1">
+          <w:hyperlink w:anchor="_Toc176361678" w:history="1">
             <w:r>
               <w:rPr>
                 <w:rStyle w:val="Hyperlink"/>
@@ -872,7 +872,7 @@
                 <w:noProof/>
                 <w:webHidden/>
               </w:rPr>
-              <w:instrText xml:space="preserve"> PAGEREF _Toc176338483 \h </w:instrText>
+              <w:instrText xml:space="preserve"> PAGEREF _Toc176361678 \h </w:instrText>
             </w:r>
             <w:r>
               <w:rPr>
@@ -892,7 +892,7 @@
                 <w:noProof/>
                 <w:webHidden/>
               </w:rPr>
-              <w:t>11</w:t>
+              <w:t>8</w:t>
             </w:r>
             <w:r>
               <w:rPr>
@@ -988,7 +988,7 @@
       <w:pPr>
         <w:pStyle w:val="Heading1"/>
       </w:pPr>
-      <w:bookmarkStart w:id="0" w:name="_Toc176338472"/>
+      <w:bookmarkStart w:id="0" w:name="_Toc176361667"/>
       <w:r>
         <w:lastRenderedPageBreak/>
         <w:t>Overview</w:t>
@@ -998,7 +998,13 @@
     <w:p/>
     <w:p>
       <w:r>
-        <w:t>NI Measurement Plug-In Converter converts Python measurements to measurement plug-ins.</w:t>
+        <w:t>NI Measurement Plug-In Converter</w:t>
+      </w:r>
+      <w:r>
+        <w:t xml:space="preserve"> is a CLI tool to</w:t>
+      </w:r>
+      <w:r>
+        <w:t xml:space="preserve"> convert Python measurements to measurement plug-ins.</w:t>
       </w:r>
     </w:p>
     <w:p/>
@@ -1006,13 +1012,12 @@
       <w:pPr>
         <w:pStyle w:val="Heading1"/>
       </w:pPr>
-      <w:bookmarkStart w:id="1" w:name="_Toc176338473"/>
+      <w:bookmarkStart w:id="1" w:name="_Toc176361668"/>
       <w:r>
         <w:t>Related Links</w:t>
       </w:r>
       <w:bookmarkEnd w:id="1"/>
     </w:p>
-    <w:p/>
     <w:p>
       <w:pPr>
         <w:pStyle w:val="ListParagraph"/>
@@ -1069,12 +1074,11 @@
         </w:r>
       </w:hyperlink>
     </w:p>
-    <w:p/>
     <w:p>
       <w:pPr>
         <w:pStyle w:val="Heading1"/>
       </w:pPr>
-      <w:bookmarkStart w:id="2" w:name="_Toc176338474"/>
+      <w:bookmarkStart w:id="2" w:name="_Toc176361669"/>
       <w:r>
         <w:t xml:space="preserve">Software </w:t>
       </w:r>
@@ -1194,7 +1198,10 @@
           </w:tcPr>
           <w:p>
             <w:r>
-              <w:t>click</w:t>
+              <w:t>C</w:t>
+            </w:r>
+            <w:r>
+              <w:t>lick</w:t>
             </w:r>
           </w:p>
         </w:tc>
@@ -1217,11 +1224,12 @@
             <w:shd w:val="clear" w:color="auto" w:fill="D1D1D1"/>
           </w:tcPr>
           <w:p>
-            <w:proofErr w:type="spellStart"/>
-            <w:r>
-              <w:t>astor</w:t>
-            </w:r>
-            <w:proofErr w:type="spellEnd"/>
+            <w:r>
+              <w:t>A</w:t>
+            </w:r>
+            <w:r>
+              <w:t>stor</w:t>
+            </w:r>
           </w:p>
         </w:tc>
         <w:tc>
@@ -1245,7 +1253,10 @@
           <w:p>
             <w:proofErr w:type="spellStart"/>
             <w:r>
-              <w:t>pydantic</w:t>
+              <w:t>P</w:t>
+            </w:r>
+            <w:r>
+              <w:t>ydantic</w:t>
             </w:r>
             <w:proofErr w:type="spellEnd"/>
           </w:p>
@@ -1269,14 +1280,12 @@
             <w:shd w:val="clear" w:color="auto" w:fill="D1D1D1"/>
           </w:tcPr>
           <w:p>
-            <w:proofErr w:type="spellStart"/>
             <w:r>
               <w:t>n</w:t>
             </w:r>
             <w:r>
               <w:t>i</w:t>
             </w:r>
-            <w:proofErr w:type="spellEnd"/>
             <w:r>
               <w:t>-</w:t>
             </w:r>
@@ -1325,7 +1334,10 @@
           </w:tcPr>
           <w:p>
             <w:r>
-              <w:t>black</w:t>
+              <w:t>B</w:t>
+            </w:r>
+            <w:r>
+              <w:t>lack</w:t>
             </w:r>
           </w:p>
         </w:tc>
@@ -1342,7 +1354,6 @@
         </w:tc>
       </w:tr>
     </w:tbl>
-    <w:p/>
     <w:p/>
     <w:tbl>
       <w:tblPr>
@@ -1516,14 +1527,13 @@
         <w:pStyle w:val="Heading1"/>
       </w:pPr>
       <w:bookmarkStart w:id="3" w:name="_Installation"/>
-      <w:bookmarkStart w:id="4" w:name="_Toc176338475"/>
+      <w:bookmarkStart w:id="4" w:name="_Toc176361670"/>
       <w:bookmarkEnd w:id="3"/>
       <w:r>
         <w:t>Installation</w:t>
       </w:r>
       <w:bookmarkEnd w:id="4"/>
     </w:p>
-    <w:p/>
     <w:p>
       <w:pPr>
         <w:pStyle w:val="ListParagraph"/>
@@ -1533,31 +1543,8 @@
         </w:numPr>
       </w:pPr>
       <w:r>
-        <w:t>Run the</w:t>
-      </w:r>
-      <w:r>
-        <w:t xml:space="preserve"> `install.bat`</w:t>
-      </w:r>
-      <w:r>
-        <w:t xml:space="preserve"> file</w:t>
-      </w:r>
-      <w:r>
-        <w:t xml:space="preserve"> by double clicking it</w:t>
-      </w:r>
-      <w:r>
-        <w:t>.</w:t>
-      </w:r>
-    </w:p>
-    <w:p/>
-    <w:p>
-      <w:pPr>
-        <w:pStyle w:val="Heading2"/>
-      </w:pPr>
-      <w:bookmarkStart w:id="5" w:name="_Toc176338476"/>
-      <w:r>
-        <w:t>Note:</w:t>
-      </w:r>
-      <w:bookmarkEnd w:id="5"/>
+        <w:t>Ensure all the dependency files are placed parallel to `install.bat`</w:t>
+      </w:r>
     </w:p>
     <w:p>
       <w:pPr>
@@ -1568,13 +1555,54 @@
         </w:numPr>
       </w:pPr>
       <w:r>
+        <w:t>Run the</w:t>
+      </w:r>
+      <w:r>
+        <w:t xml:space="preserve"> `install.bat`</w:t>
+      </w:r>
+      <w:r>
+        <w:t xml:space="preserve"> file</w:t>
+      </w:r>
+      <w:r>
+        <w:t xml:space="preserve"> by double clicking it</w:t>
+      </w:r>
+      <w:r>
+        <w:t>.</w:t>
+      </w:r>
+    </w:p>
+    <w:p/>
+    <w:p>
+      <w:pPr>
+        <w:pStyle w:val="Heading2"/>
+      </w:pPr>
+      <w:bookmarkStart w:id="5" w:name="_Toc176361671"/>
+      <w:r>
+        <w:t>Note:</w:t>
+      </w:r>
+      <w:bookmarkEnd w:id="5"/>
+    </w:p>
+    <w:p>
+      <w:pPr>
+        <w:pStyle w:val="ListParagraph"/>
+        <w:numPr>
+          <w:ilvl w:val="0"/>
+          <w:numId w:val="11"/>
+        </w:numPr>
+      </w:pPr>
+      <w:r>
         <w:t>Requi</w:t>
       </w:r>
       <w:r>
         <w:t>r</w:t>
       </w:r>
       <w:r>
-        <w:t xml:space="preserve">e Internet access to install the external dependencies of </w:t>
+        <w:t xml:space="preserve">e </w:t>
+      </w:r>
+      <w:r>
+        <w:t>i</w:t>
+      </w:r>
+      <w:r>
+        <w:t xml:space="preserve">nternet access to install the external dependencies of </w:t>
       </w:r>
       <w:r>
         <w:t>NI Measurement Plug-In Converter.</w:t>
@@ -1589,6 +1617,10 @@
           <w:szCs w:val="32"/>
         </w:rPr>
       </w:pPr>
+      <w:bookmarkStart w:id="6" w:name="_Supported_Datatypes_&amp;"/>
+      <w:bookmarkStart w:id="7" w:name="_Supported_Data_types"/>
+      <w:bookmarkEnd w:id="6"/>
+      <w:bookmarkEnd w:id="7"/>
       <w:r>
         <w:br w:type="page"/>
       </w:r>
@@ -1597,11 +1629,9 @@
       <w:pPr>
         <w:pStyle w:val="Heading1"/>
       </w:pPr>
-      <w:bookmarkStart w:id="6" w:name="_Supported_Datatypes_&amp;"/>
-      <w:bookmarkStart w:id="7" w:name="_Toc176338477"/>
-      <w:bookmarkStart w:id="8" w:name="_Supported_Data_types"/>
-      <w:bookmarkEnd w:id="6"/>
-      <w:bookmarkEnd w:id="8"/>
+      <w:bookmarkStart w:id="8" w:name="_Toc176361672"/>
+      <w:bookmarkStart w:id="9" w:name="_Supported_Data_types_1"/>
+      <w:bookmarkEnd w:id="9"/>
       <w:r>
         <w:lastRenderedPageBreak/>
         <w:t>Supported Data</w:t>
@@ -1615,7 +1645,7 @@
       <w:r>
         <w:t xml:space="preserve"> &amp; Instrument Drivers</w:t>
       </w:r>
-      <w:bookmarkEnd w:id="7"/>
+      <w:bookmarkEnd w:id="8"/>
     </w:p>
     <w:p/>
     <w:tbl>
@@ -1894,13 +1924,8 @@
             <w:tcW w:w="5035" w:type="dxa"/>
           </w:tcPr>
           <w:p>
-            <w:proofErr w:type="spellStart"/>
-            <w:r>
-              <w:t>PyVISA</w:t>
-            </w:r>
-            <w:proofErr w:type="spellEnd"/>
-            <w:r>
-              <w:t xml:space="preserve"> for NI VISA</w:t>
+            <w:r>
+              <w:t>PyVISA for NI VISA</w:t>
             </w:r>
           </w:p>
         </w:tc>
@@ -1916,7 +1941,19 @@
         </w:numPr>
       </w:pPr>
       <w:r>
-        <w:t>Inputs and output of other data types will be skipped.</w:t>
+        <w:t>Inputs and output</w:t>
+      </w:r>
+      <w:r>
+        <w:t>s</w:t>
+      </w:r>
+      <w:r>
+        <w:t xml:space="preserve"> of </w:t>
+      </w:r>
+      <w:r>
+        <w:t xml:space="preserve">unsupported </w:t>
+      </w:r>
+      <w:r>
+        <w:t>data types will be skipped.</w:t>
       </w:r>
     </w:p>
     <w:p>
@@ -1939,37 +1976,19 @@
     </w:p>
     <w:p>
       <w:pPr>
-        <w:rPr>
-          <w:rFonts w:asciiTheme="majorHAnsi" w:eastAsiaTheme="majorEastAsia" w:hAnsiTheme="majorHAnsi" w:cstheme="majorBidi"/>
-          <w:color w:val="365F91" w:themeColor="accent1" w:themeShade="BF"/>
-          <w:sz w:val="32"/>
-          <w:szCs w:val="32"/>
-          <w:lang w:val="en-IN"/>
-        </w:rPr>
-      </w:pPr>
-      <w:bookmarkStart w:id="9" w:name="_Toc176338478"/>
-      <w:r>
-        <w:rPr>
-          <w:lang w:val="en-IN"/>
-        </w:rPr>
-        <w:br w:type="page"/>
-      </w:r>
-    </w:p>
-    <w:p>
-      <w:pPr>
         <w:pStyle w:val="Heading1"/>
         <w:rPr>
           <w:lang w:val="en-IN"/>
         </w:rPr>
       </w:pPr>
+      <w:bookmarkStart w:id="10" w:name="_Toc176361673"/>
       <w:r>
         <w:rPr>
           <w:lang w:val="en-IN"/>
         </w:rPr>
-        <w:lastRenderedPageBreak/>
         <w:t>Prerequisites</w:t>
       </w:r>
-      <w:bookmarkEnd w:id="9"/>
+      <w:bookmarkEnd w:id="10"/>
     </w:p>
     <w:p>
       <w:pPr>
@@ -2002,13 +2021,25 @@
         </w:rPr>
         <w:t xml:space="preserve"> measurement should</w:t>
       </w:r>
+      <w:r>
+        <w:rPr>
+          <w:lang w:val="en-IN"/>
+        </w:rPr>
+        <w:t xml:space="preserve"> c</w:t>
+      </w:r>
+      <w:r>
+        <w:rPr>
+          <w:lang w:val="en-IN"/>
+        </w:rPr>
+        <w:t>ontain a measurement function which should</w:t>
+      </w:r>
     </w:p>
     <w:p>
       <w:pPr>
         <w:pStyle w:val="ListParagraph"/>
         <w:numPr>
           <w:ilvl w:val="0"/>
-          <w:numId w:val="12"/>
+          <w:numId w:val="27"/>
         </w:numPr>
         <w:rPr>
           <w:lang w:val="en-IN"/>
@@ -2018,15 +2049,42 @@
         <w:rPr>
           <w:lang w:val="en-IN"/>
         </w:rPr>
-        <w:t>Contain a measurement function which should</w:t>
+        <w:t xml:space="preserve">Use one of the </w:t>
+      </w:r>
+      <w:hyperlink w:anchor="_Supported_Data_types_1" w:history="1">
+        <w:r>
+          <w:rPr>
+            <w:rStyle w:val="Hyperlink"/>
+            <w:lang w:val="en-IN"/>
+          </w:rPr>
+          <w:t>supported drivers and data types</w:t>
+        </w:r>
+      </w:hyperlink>
+      <w:r>
+        <w:rPr>
+          <w:lang w:val="en-IN"/>
+        </w:rPr>
+        <w:t xml:space="preserve">. Inputs and </w:t>
+      </w:r>
+      <w:r>
+        <w:rPr>
+          <w:lang w:val="en-IN"/>
+        </w:rPr>
+        <w:t>o</w:t>
+      </w:r>
+      <w:r>
+        <w:rPr>
+          <w:lang w:val="en-IN"/>
+        </w:rPr>
+        <w:t>utputs of unsupported data types will be skipped.</w:t>
       </w:r>
     </w:p>
     <w:p>
       <w:pPr>
         <w:pStyle w:val="ListParagraph"/>
         <w:numPr>
-          <w:ilvl w:val="1"/>
-          <w:numId w:val="12"/>
+          <w:ilvl w:val="0"/>
+          <w:numId w:val="27"/>
         </w:numPr>
         <w:rPr>
           <w:lang w:val="en-IN"/>
@@ -2036,49 +2094,33 @@
         <w:rPr>
           <w:lang w:val="en-IN"/>
         </w:rPr>
-        <w:t>Contain a return value.</w:t>
-      </w:r>
-      <w:r>
+        <w:t>Contain a return value. The return value should be a variable and not a direct function call or constant value.</w:t>
+      </w:r>
+    </w:p>
+    <w:p>
+      <w:pPr>
+        <w:pStyle w:val="ListParagraph"/>
         <w:rPr>
           <w:lang w:val="en-IN"/>
         </w:rPr>
-        <w:t xml:space="preserve"> The return value should be a variable and not a direct function call or constant value.</w:t>
-      </w:r>
+      </w:pPr>
     </w:p>
     <w:p>
       <w:pPr>
+        <w:pStyle w:val="ListParagraph"/>
         <w:rPr>
           <w:lang w:val="en-IN"/>
         </w:rPr>
       </w:pPr>
-      <w:r>
-        <w:rPr>
-          <w:lang w:val="en-IN"/>
-        </w:rPr>
-        <w:t xml:space="preserve">            </w:t>
-      </w:r>
-    </w:p>
-    <w:p>
-      <w:pPr>
-        <w:rPr>
-          <w:lang w:val="en-IN"/>
-        </w:rPr>
-      </w:pPr>
-      <w:r>
-        <w:rPr>
-          <w:lang w:val="en-IN"/>
-        </w:rPr>
-        <w:t xml:space="preserve">             </w:t>
-      </w:r>
       <w:r>
         <w:rPr>
           <w:noProof/>
         </w:rPr>
         <w:drawing>
-          <wp:inline distT="0" distB="0" distL="0" distR="0" wp14:anchorId="4EACBDB7" wp14:editId="18A7F072">
-            <wp:extent cx="4819650" cy="3133725"/>
+          <wp:inline distT="0" distB="0" distL="0" distR="0" wp14:anchorId="14798A4D" wp14:editId="15BB7182">
+            <wp:extent cx="3581400" cy="2238375"/>
             <wp:effectExtent l="0" t="0" r="0" b="9525"/>
-            <wp:docPr id="1451836570" name="Picture 1" descr="A screen shot of a computer program&#10;&#10;Description automatically generated"/>
+            <wp:docPr id="1027234068" name="Picture 1"/>
             <wp:cNvGraphicFramePr>
               <a:graphicFrameLocks xmlns:a="http://schemas.openxmlformats.org/drawingml/2006/main" noChangeAspect="1"/>
             </wp:cNvGraphicFramePr>
@@ -2086,7 +2128,7 @@
               <a:graphicData uri="http://schemas.openxmlformats.org/drawingml/2006/picture">
                 <pic:pic xmlns:pic="http://schemas.openxmlformats.org/drawingml/2006/picture">
                   <pic:nvPicPr>
-                    <pic:cNvPr id="1451836570" name="Picture 1" descr="A screen shot of a computer program&#10;&#10;Description automatically generated"/>
+                    <pic:cNvPr id="1027234068" name=""/>
                     <pic:cNvPicPr/>
                   </pic:nvPicPr>
                   <pic:blipFill>
@@ -2098,7 +2140,7 @@
                   <pic:spPr>
                     <a:xfrm>
                       <a:off x="0" y="0"/>
-                      <a:ext cx="4819650" cy="3133725"/>
+                      <a:ext cx="3581400" cy="2238375"/>
                     </a:xfrm>
                     <a:prstGeom prst="rect">
                       <a:avLst/>
@@ -2124,20 +2166,6 @@
           <w:lang w:val="en-IN"/>
         </w:rPr>
       </w:pPr>
-    </w:p>
-    <w:p>
-      <w:pPr>
-        <w:rPr>
-          <w:lang w:val="en-IN"/>
-        </w:rPr>
-      </w:pPr>
-    </w:p>
-    <w:p>
-      <w:pPr>
-        <w:rPr>
-          <w:lang w:val="en-IN"/>
-        </w:rPr>
-      </w:pPr>
       <w:r>
         <w:rPr>
           <w:lang w:val="en-IN"/>
@@ -2149,8 +2177,8 @@
       <w:pPr>
         <w:pStyle w:val="ListParagraph"/>
         <w:numPr>
-          <w:ilvl w:val="1"/>
-          <w:numId w:val="12"/>
+          <w:ilvl w:val="0"/>
+          <w:numId w:val="27"/>
         </w:numPr>
         <w:rPr>
           <w:lang w:val="en-IN"/>
@@ -2161,20 +2189,26 @@
           <w:lang w:val="en-IN"/>
         </w:rPr>
         <w:lastRenderedPageBreak/>
-        <w:t>Have properly type hinted inputs and outputs.</w:t>
-      </w:r>
-    </w:p>
-    <w:p>
-      <w:pPr>
-        <w:pStyle w:val="ListParagraph"/>
-        <w:ind w:left="1440"/>
+        <w:t>Have properly type hinted inputs and output</w:t>
+      </w:r>
+      <w:r>
         <w:rPr>
           <w:lang w:val="en-IN"/>
         </w:rPr>
-      </w:pPr>
+        <w:t>s</w:t>
+      </w:r>
     </w:p>
     <w:p>
       <w:pPr>
+        <w:pStyle w:val="ListParagraph"/>
+        <w:rPr>
+          <w:lang w:val="en-IN"/>
+        </w:rPr>
+      </w:pPr>
+    </w:p>
+    <w:p>
+      <w:pPr>
+        <w:pStyle w:val="ListParagraph"/>
         <w:rPr>
           <w:lang w:val="en-IN"/>
         </w:rPr>
@@ -2184,10 +2218,10 @@
           <w:noProof/>
         </w:rPr>
         <w:drawing>
-          <wp:inline distT="0" distB="0" distL="0" distR="0" wp14:anchorId="10241FE1" wp14:editId="0E2CFE50">
-            <wp:extent cx="6400800" cy="3012440"/>
-            <wp:effectExtent l="0" t="0" r="0" b="0"/>
-            <wp:docPr id="1995208063" name="Picture 1" descr="A screen shot of a computer program&#10;&#10;Description automatically generated"/>
+          <wp:inline distT="0" distB="0" distL="0" distR="0" wp14:anchorId="1307724F" wp14:editId="6582D7D7">
+            <wp:extent cx="3609557" cy="1653540"/>
+            <wp:effectExtent l="0" t="0" r="0" b="3810"/>
+            <wp:docPr id="1882523033" name="Picture 1" descr="A computer screen shot of text&#10;&#10;Description automatically generated"/>
             <wp:cNvGraphicFramePr>
               <a:graphicFrameLocks xmlns:a="http://schemas.openxmlformats.org/drawingml/2006/main" noChangeAspect="1"/>
             </wp:cNvGraphicFramePr>
@@ -2195,7 +2229,7 @@
               <a:graphicData uri="http://schemas.openxmlformats.org/drawingml/2006/picture">
                 <pic:pic xmlns:pic="http://schemas.openxmlformats.org/drawingml/2006/picture">
                   <pic:nvPicPr>
-                    <pic:cNvPr id="1995208063" name="Picture 1" descr="A screen shot of a computer program&#10;&#10;Description automatically generated"/>
+                    <pic:cNvPr id="1882523033" name="Picture 1" descr="A computer screen shot of text&#10;&#10;Description automatically generated"/>
                     <pic:cNvPicPr/>
                   </pic:nvPicPr>
                   <pic:blipFill>
@@ -2207,7 +2241,7 @@
                   <pic:spPr>
                     <a:xfrm>
                       <a:off x="0" y="0"/>
-                      <a:ext cx="6400800" cy="3012440"/>
+                      <a:ext cx="3626191" cy="1661160"/>
                     </a:xfrm>
                     <a:prstGeom prst="rect">
                       <a:avLst/>
@@ -2222,6 +2256,7 @@
     </w:p>
     <w:p>
       <w:pPr>
+        <w:pStyle w:val="ListParagraph"/>
         <w:rPr>
           <w:lang w:val="en-IN"/>
         </w:rPr>
@@ -2231,8 +2266,8 @@
       <w:pPr>
         <w:pStyle w:val="ListParagraph"/>
         <w:numPr>
-          <w:ilvl w:val="1"/>
-          <w:numId w:val="12"/>
+          <w:ilvl w:val="0"/>
+          <w:numId w:val="27"/>
         </w:numPr>
         <w:rPr>
           <w:lang w:val="en-IN"/>
@@ -2242,211 +2277,26 @@
         <w:rPr>
           <w:lang w:val="en-IN"/>
         </w:rPr>
-        <w:t xml:space="preserve">Use one of the </w:t>
-      </w:r>
-      <w:hyperlink w:anchor="_Supported_Data_types" w:history="1">
-        <w:r>
-          <w:rPr>
-            <w:rStyle w:val="Hyperlink"/>
-            <w:lang w:val="en-IN"/>
-          </w:rPr>
-          <w:t>supported d</w:t>
-        </w:r>
-        <w:r>
-          <w:rPr>
-            <w:rStyle w:val="Hyperlink"/>
-            <w:lang w:val="en-IN"/>
-          </w:rPr>
-          <w:t>r</w:t>
-        </w:r>
-        <w:r>
-          <w:rPr>
-            <w:rStyle w:val="Hyperlink"/>
-            <w:lang w:val="en-IN"/>
-          </w:rPr>
-          <w:t>ivers</w:t>
-        </w:r>
-      </w:hyperlink>
+        <w:t>Have the instrument driver's session initialization inside the measurement function and within the next level of indentation</w:t>
+      </w:r>
       <w:r>
         <w:rPr>
           <w:lang w:val="en-IN"/>
         </w:rPr>
         <w:t>.</w:t>
       </w:r>
-      <w:r>
+    </w:p>
+    <w:p>
+      <w:pPr>
+        <w:pStyle w:val="ListParagraph"/>
         <w:rPr>
           <w:lang w:val="en-IN"/>
         </w:rPr>
-        <w:t xml:space="preserve"> Inputs and Outputs </w:t>
-      </w:r>
-      <w:r>
-        <w:rPr>
-          <w:lang w:val="en-IN"/>
-        </w:rPr>
-        <w:t>of</w:t>
-      </w:r>
-      <w:r>
-        <w:rPr>
-          <w:lang w:val="en-IN"/>
-        </w:rPr>
-        <w:t xml:space="preserve"> unsupported data types will be skipped.</w:t>
-      </w:r>
-      <w:r>
-        <w:rPr>
-          <w:lang w:val="en-IN"/>
-        </w:rPr>
-        <w:t xml:space="preserve"> </w:t>
-      </w:r>
+      </w:pPr>
     </w:p>
     <w:p>
       <w:pPr>
-        <w:rPr>
-          <w:lang w:val="en-IN"/>
-        </w:rPr>
-      </w:pPr>
-    </w:p>
-    <w:p>
-      <w:pPr>
-        <w:rPr>
-          <w:lang w:val="en-IN"/>
-        </w:rPr>
-      </w:pPr>
-    </w:p>
-    <w:p>
-      <w:pPr>
-        <w:rPr>
-          <w:lang w:val="en-IN"/>
-        </w:rPr>
-      </w:pPr>
-    </w:p>
-    <w:p>
-      <w:pPr>
-        <w:rPr>
-          <w:lang w:val="en-IN"/>
-        </w:rPr>
-      </w:pPr>
-    </w:p>
-    <w:p>
-      <w:pPr>
-        <w:rPr>
-          <w:lang w:val="en-IN"/>
-        </w:rPr>
-      </w:pPr>
-    </w:p>
-    <w:p>
-      <w:pPr>
-        <w:rPr>
-          <w:lang w:val="en-IN"/>
-        </w:rPr>
-      </w:pPr>
-    </w:p>
-    <w:p>
-      <w:pPr>
-        <w:rPr>
-          <w:lang w:val="en-IN"/>
-        </w:rPr>
-      </w:pPr>
-    </w:p>
-    <w:p>
-      <w:pPr>
-        <w:rPr>
-          <w:lang w:val="en-IN"/>
-        </w:rPr>
-      </w:pPr>
-    </w:p>
-    <w:p>
-      <w:pPr>
-        <w:rPr>
-          <w:lang w:val="en-IN"/>
-        </w:rPr>
-      </w:pPr>
-    </w:p>
-    <w:p>
-      <w:pPr>
-        <w:rPr>
-          <w:lang w:val="en-IN"/>
-        </w:rPr>
-      </w:pPr>
-    </w:p>
-    <w:p>
-      <w:pPr>
-        <w:rPr>
-          <w:lang w:val="en-IN"/>
-        </w:rPr>
-      </w:pPr>
-    </w:p>
-    <w:p>
-      <w:pPr>
-        <w:rPr>
-          <w:lang w:val="en-IN"/>
-        </w:rPr>
-      </w:pPr>
-    </w:p>
-    <w:p>
-      <w:pPr>
-        <w:rPr>
-          <w:lang w:val="en-IN"/>
-        </w:rPr>
-      </w:pPr>
-    </w:p>
-    <w:p>
-      <w:pPr>
-        <w:rPr>
-          <w:lang w:val="en-IN"/>
-        </w:rPr>
-      </w:pPr>
-    </w:p>
-    <w:p>
-      <w:pPr>
-        <w:rPr>
-          <w:lang w:val="en-IN"/>
-        </w:rPr>
-      </w:pPr>
-    </w:p>
-    <w:p>
-      <w:pPr>
-        <w:rPr>
-          <w:lang w:val="en-IN"/>
-        </w:rPr>
-      </w:pPr>
-    </w:p>
-    <w:p>
-      <w:pPr>
-        <w:rPr>
-          <w:lang w:val="en-IN"/>
-        </w:rPr>
-      </w:pPr>
-    </w:p>
-    <w:p>
-      <w:pPr>
         <w:pStyle w:val="ListParagraph"/>
-        <w:numPr>
-          <w:ilvl w:val="0"/>
-          <w:numId w:val="12"/>
-        </w:numPr>
-        <w:rPr>
-          <w:lang w:val="en-IN"/>
-        </w:rPr>
-      </w:pPr>
-      <w:r>
-        <w:rPr>
-          <w:lang w:val="en-IN"/>
-        </w:rPr>
-        <w:lastRenderedPageBreak/>
-        <w:t>Initialize the instrument driver's session inside the measurement function and within the next level of indentation.</w:t>
-      </w:r>
-    </w:p>
-    <w:p>
-      <w:pPr>
-        <w:ind w:left="360"/>
-        <w:rPr>
-          <w:lang w:val="en-IN"/>
-        </w:rPr>
-      </w:pPr>
-    </w:p>
-    <w:p>
-      <w:pPr>
-        <w:ind w:left="360"/>
         <w:rPr>
           <w:lang w:val="en-IN"/>
         </w:rPr>
@@ -2456,10 +2306,10 @@
           <w:noProof/>
         </w:rPr>
         <w:drawing>
-          <wp:inline distT="0" distB="0" distL="0" distR="0" wp14:anchorId="20C47C3F" wp14:editId="0C64F625">
-            <wp:extent cx="5553075" cy="2743200"/>
-            <wp:effectExtent l="0" t="0" r="9525" b="0"/>
-            <wp:docPr id="674130097" name="Picture 1" descr="A computer screen shot of text&#10;&#10;Description automatically generated"/>
+          <wp:inline distT="0" distB="0" distL="0" distR="0" wp14:anchorId="35679962" wp14:editId="22EEB0D9">
+            <wp:extent cx="5387340" cy="2476500"/>
+            <wp:effectExtent l="0" t="0" r="3810" b="0"/>
+            <wp:docPr id="1622198335" name="Picture 1"/>
             <wp:cNvGraphicFramePr>
               <a:graphicFrameLocks xmlns:a="http://schemas.openxmlformats.org/drawingml/2006/main" noChangeAspect="1"/>
             </wp:cNvGraphicFramePr>
@@ -2467,7 +2317,7 @@
               <a:graphicData uri="http://schemas.openxmlformats.org/drawingml/2006/picture">
                 <pic:pic xmlns:pic="http://schemas.openxmlformats.org/drawingml/2006/picture">
                   <pic:nvPicPr>
-                    <pic:cNvPr id="674130097" name="Picture 1" descr="A computer screen shot of text&#10;&#10;Description automatically generated"/>
+                    <pic:cNvPr id="1622198335" name=""/>
                     <pic:cNvPicPr/>
                   </pic:nvPicPr>
                   <pic:blipFill>
@@ -2479,7 +2329,7 @@
                   <pic:spPr>
                     <a:xfrm>
                       <a:off x="0" y="0"/>
-                      <a:ext cx="5553075" cy="2743200"/>
+                      <a:ext cx="5428366" cy="2495359"/>
                     </a:xfrm>
                     <a:prstGeom prst="rect">
                       <a:avLst/>
@@ -2494,47 +2344,66 @@
     </w:p>
     <w:p>
       <w:pPr>
-        <w:ind w:left="360"/>
         <w:rPr>
           <w:lang w:val="en-IN"/>
         </w:rPr>
       </w:pPr>
+      <w:r>
+        <w:rPr>
+          <w:lang w:val="en-IN"/>
+        </w:rPr>
+        <w:br w:type="page"/>
+      </w:r>
     </w:p>
     <w:p>
       <w:pPr>
         <w:pStyle w:val="ListParagraph"/>
         <w:numPr>
           <w:ilvl w:val="0"/>
-          <w:numId w:val="8"/>
+          <w:numId w:val="27"/>
         </w:numPr>
-      </w:pPr>
-      <w:r>
-        <w:t>All the driver’s session must be initialized at a single point using context manager `with`</w:t>
-      </w:r>
-      <w:r>
+        <w:rPr>
+          <w:lang w:val="en-IN"/>
+        </w:rPr>
+      </w:pPr>
+      <w:r>
+        <w:rPr>
+          <w:lang w:val="en-IN"/>
+        </w:rPr>
+        <w:lastRenderedPageBreak/>
+        <w:t>Have all the instrument driver's session initialization at a single point using the context manager `with`</w:t>
+      </w:r>
+      <w:r>
+        <w:rPr>
+          <w:lang w:val="en-IN"/>
+        </w:rPr>
         <w:t>.</w:t>
       </w:r>
     </w:p>
     <w:p>
       <w:pPr>
-        <w:ind w:left="360"/>
+        <w:pStyle w:val="ListParagraph"/>
+        <w:rPr>
+          <w:lang w:val="en-IN"/>
+        </w:rPr>
       </w:pPr>
     </w:p>
     <w:p>
       <w:pPr>
-        <w:ind w:left="360"/>
-      </w:pPr>
-    </w:p>
-    <w:p>
+        <w:pStyle w:val="ListParagraph"/>
+        <w:rPr>
+          <w:lang w:val="en-IN"/>
+        </w:rPr>
+      </w:pPr>
       <w:r>
         <w:rPr>
           <w:noProof/>
         </w:rPr>
         <w:drawing>
-          <wp:inline distT="0" distB="0" distL="0" distR="0" wp14:anchorId="107B52F2" wp14:editId="7D91B20C">
-            <wp:extent cx="6400800" cy="1948180"/>
-            <wp:effectExtent l="0" t="0" r="0" b="0"/>
-            <wp:docPr id="384414958" name="Picture 1"/>
+          <wp:inline distT="0" distB="0" distL="0" distR="0" wp14:anchorId="276DEA51" wp14:editId="57907B56">
+            <wp:extent cx="5402580" cy="1717785"/>
+            <wp:effectExtent l="0" t="0" r="7620" b="0"/>
+            <wp:docPr id="348304579" name="Picture 1" descr="A screen shot of a computer program&#10;&#10;Description automatically generated"/>
             <wp:cNvGraphicFramePr>
               <a:graphicFrameLocks xmlns:a="http://schemas.openxmlformats.org/drawingml/2006/main" noChangeAspect="1"/>
             </wp:cNvGraphicFramePr>
@@ -2542,7 +2411,7 @@
               <a:graphicData uri="http://schemas.openxmlformats.org/drawingml/2006/picture">
                 <pic:pic xmlns:pic="http://schemas.openxmlformats.org/drawingml/2006/picture">
                   <pic:nvPicPr>
-                    <pic:cNvPr id="384414958" name=""/>
+                    <pic:cNvPr id="348304579" name="Picture 1" descr="A screen shot of a computer program&#10;&#10;Description automatically generated"/>
                     <pic:cNvPicPr/>
                   </pic:nvPicPr>
                   <pic:blipFill>
@@ -2554,7 +2423,7 @@
                   <pic:spPr>
                     <a:xfrm>
                       <a:off x="0" y="0"/>
-                      <a:ext cx="6400800" cy="1948180"/>
+                      <a:ext cx="5437710" cy="1728955"/>
                     </a:xfrm>
                     <a:prstGeom prst="rect">
                       <a:avLst/>
@@ -2567,7 +2436,182 @@
         </w:drawing>
       </w:r>
     </w:p>
-    <w:p/>
+    <w:p>
+      <w:pPr>
+        <w:pStyle w:val="Heading1"/>
+      </w:pPr>
+      <w:bookmarkStart w:id="11" w:name="_Toc176361674"/>
+      <w:r>
+        <w:t>Limitations</w:t>
+      </w:r>
+      <w:bookmarkEnd w:id="11"/>
+    </w:p>
+    <w:p>
+      <w:pPr>
+        <w:pStyle w:val="ListParagraph"/>
+        <w:numPr>
+          <w:ilvl w:val="0"/>
+          <w:numId w:val="9"/>
+        </w:numPr>
+      </w:pPr>
+      <w:r>
+        <w:t xml:space="preserve">Conversion of </w:t>
+      </w:r>
+      <w:proofErr w:type="gramStart"/>
+      <w:r>
+        <w:t>class based</w:t>
+      </w:r>
+      <w:proofErr w:type="gramEnd"/>
+      <w:r>
+        <w:t xml:space="preserve"> </w:t>
+      </w:r>
+      <w:r>
+        <w:t>m</w:t>
+      </w:r>
+      <w:r>
+        <w:t>easurement</w:t>
+      </w:r>
+      <w:r>
+        <w:t>s</w:t>
+      </w:r>
+      <w:r>
+        <w:t xml:space="preserve"> </w:t>
+      </w:r>
+      <w:r>
+        <w:t>are</w:t>
+      </w:r>
+      <w:r>
+        <w:t xml:space="preserve"> not supported.</w:t>
+      </w:r>
+    </w:p>
+    <w:p>
+      <w:pPr>
+        <w:pStyle w:val="NormalWeb"/>
+        <w:numPr>
+          <w:ilvl w:val="0"/>
+          <w:numId w:val="9"/>
+        </w:numPr>
+      </w:pPr>
+      <w:r>
+        <w:t xml:space="preserve">Measurement UI generated by the tool will not include controls and indicators for lists of strings and lists of </w:t>
+      </w:r>
+      <w:proofErr w:type="spellStart"/>
+      <w:r>
+        <w:t>booleans</w:t>
+      </w:r>
+      <w:proofErr w:type="spellEnd"/>
+      <w:r>
+        <w:t xml:space="preserve"> for their respective inputs and outputs.</w:t>
+      </w:r>
+    </w:p>
+    <w:p>
+      <w:pPr>
+        <w:pStyle w:val="Heading1"/>
+      </w:pPr>
+      <w:bookmarkStart w:id="12" w:name="_Toc176361675"/>
+      <w:r>
+        <w:t>Known Issues</w:t>
+      </w:r>
+      <w:bookmarkEnd w:id="12"/>
+    </w:p>
+    <w:p>
+      <w:pPr>
+        <w:pStyle w:val="ListParagraph"/>
+        <w:numPr>
+          <w:ilvl w:val="0"/>
+          <w:numId w:val="10"/>
+        </w:numPr>
+      </w:pPr>
+      <w:r>
+        <w:t>Measurement</w:t>
+      </w:r>
+      <w:r>
+        <w:t>s</w:t>
+      </w:r>
+      <w:r>
+        <w:t xml:space="preserve"> which </w:t>
+      </w:r>
+      <w:r>
+        <w:t>d</w:t>
+      </w:r>
+      <w:r>
+        <w:t>on’t</w:t>
+      </w:r>
+      <w:r>
+        <w:t xml:space="preserve"> follow the prerequisite</w:t>
+      </w:r>
+      <w:r>
+        <w:t>s will not be converted correctly.</w:t>
+      </w:r>
+    </w:p>
+    <w:p>
+      <w:pPr>
+        <w:pStyle w:val="ListParagraph"/>
+        <w:numPr>
+          <w:ilvl w:val="0"/>
+          <w:numId w:val="10"/>
+        </w:numPr>
+      </w:pPr>
+      <w:r>
+        <w:t>For</w:t>
+      </w:r>
+      <w:r>
+        <w:t xml:space="preserve"> </w:t>
+      </w:r>
+      <w:r>
+        <w:t xml:space="preserve">measurements that use </w:t>
+      </w:r>
+      <w:r>
+        <w:t xml:space="preserve">VISA </w:t>
+      </w:r>
+      <w:r>
+        <w:t xml:space="preserve">instruments, </w:t>
+      </w:r>
+      <w:r>
+        <w:t>a few</w:t>
+      </w:r>
+      <w:r>
+        <w:t xml:space="preserve"> </w:t>
+      </w:r>
+      <w:r>
+        <w:t>more additional steps</w:t>
+      </w:r>
+      <w:r>
+        <w:t xml:space="preserve"> </w:t>
+      </w:r>
+      <w:r>
+        <w:t>must</w:t>
+      </w:r>
+      <w:r>
+        <w:t xml:space="preserve"> be followed</w:t>
+      </w:r>
+      <w:r>
+        <w:t>.</w:t>
+      </w:r>
+      <w:r>
+        <w:t xml:space="preserve"> Refer </w:t>
+      </w:r>
+      <w:hyperlink w:anchor="_Additional_Steps_for_2" w:history="1">
+        <w:r>
+          <w:rPr>
+            <w:rStyle w:val="Hyperlink"/>
+          </w:rPr>
+          <w:t xml:space="preserve">Additional Steps for </w:t>
+        </w:r>
+        <w:r>
+          <w:rPr>
+            <w:rStyle w:val="Hyperlink"/>
+          </w:rPr>
+          <w:t>V</w:t>
+        </w:r>
+        <w:r>
+          <w:rPr>
+            <w:rStyle w:val="Hyperlink"/>
+          </w:rPr>
+          <w:t>ISA instruments</w:t>
+        </w:r>
+      </w:hyperlink>
+    </w:p>
     <w:p>
       <w:pPr>
         <w:rPr>
@@ -2585,190 +2629,7 @@
       <w:pPr>
         <w:pStyle w:val="Heading1"/>
       </w:pPr>
-      <w:bookmarkStart w:id="10" w:name="_Toc176338479"/>
-      <w:r>
-        <w:lastRenderedPageBreak/>
-        <w:t>Limitations</w:t>
-      </w:r>
-      <w:bookmarkEnd w:id="10"/>
-    </w:p>
-    <w:p/>
-    <w:p>
-      <w:pPr>
-        <w:pStyle w:val="ListParagraph"/>
-        <w:numPr>
-          <w:ilvl w:val="0"/>
-          <w:numId w:val="9"/>
-        </w:numPr>
-      </w:pPr>
-      <w:r>
-        <w:t xml:space="preserve">Conversion of </w:t>
-      </w:r>
-      <w:proofErr w:type="gramStart"/>
-      <w:r>
-        <w:t>class based</w:t>
-      </w:r>
-      <w:proofErr w:type="gramEnd"/>
-      <w:r>
-        <w:t xml:space="preserve"> </w:t>
-      </w:r>
-      <w:r>
-        <w:t>m</w:t>
-      </w:r>
-      <w:r>
-        <w:t>easurement</w:t>
-      </w:r>
-      <w:r>
-        <w:t>s</w:t>
-      </w:r>
-      <w:r>
-        <w:t xml:space="preserve"> </w:t>
-      </w:r>
-      <w:r>
-        <w:t>are</w:t>
-      </w:r>
-      <w:r>
-        <w:t xml:space="preserve"> not supported.</w:t>
-      </w:r>
-    </w:p>
-    <w:p>
-      <w:pPr>
-        <w:pStyle w:val="NormalWeb"/>
-        <w:numPr>
-          <w:ilvl w:val="0"/>
-          <w:numId w:val="9"/>
-        </w:numPr>
-      </w:pPr>
-      <w:r>
-        <w:t xml:space="preserve">Measurement UI generated by the tool will not include controls and indicators for lists of strings and lists of </w:t>
-      </w:r>
-      <w:proofErr w:type="spellStart"/>
-      <w:r>
-        <w:t>booleans</w:t>
-      </w:r>
-      <w:proofErr w:type="spellEnd"/>
-      <w:r>
-        <w:t xml:space="preserve"> for their respective inputs and outputs.</w:t>
-      </w:r>
-    </w:p>
-    <w:p>
-      <w:pPr>
-        <w:pStyle w:val="Heading1"/>
-      </w:pPr>
-      <w:bookmarkStart w:id="11" w:name="_Toc176338480"/>
-      <w:r>
-        <w:t>Known Issues</w:t>
-      </w:r>
-      <w:bookmarkEnd w:id="11"/>
-    </w:p>
-    <w:p/>
-    <w:p>
-      <w:pPr>
-        <w:pStyle w:val="ListParagraph"/>
-        <w:numPr>
-          <w:ilvl w:val="0"/>
-          <w:numId w:val="10"/>
-        </w:numPr>
-      </w:pPr>
-      <w:r>
-        <w:t xml:space="preserve">Measurements which </w:t>
-      </w:r>
-      <w:r>
-        <w:t>d</w:t>
-      </w:r>
-      <w:r>
-        <w:t>id</w:t>
-      </w:r>
-      <w:r>
-        <w:t>n’t</w:t>
-      </w:r>
-      <w:r>
-        <w:t xml:space="preserve"> follow the prerequisite</w:t>
-      </w:r>
-      <w:r>
-        <w:t>s will not be converted correctly.</w:t>
-      </w:r>
-    </w:p>
-    <w:p>
-      <w:pPr>
-        <w:pStyle w:val="ListParagraph"/>
-        <w:numPr>
-          <w:ilvl w:val="0"/>
-          <w:numId w:val="10"/>
-        </w:numPr>
-      </w:pPr>
-      <w:r>
-        <w:t>For</w:t>
-      </w:r>
-      <w:r>
-        <w:t xml:space="preserve"> </w:t>
-      </w:r>
-      <w:r>
-        <w:t>VISA a few</w:t>
-      </w:r>
-      <w:r>
-        <w:t xml:space="preserve"> </w:t>
-      </w:r>
-      <w:r>
-        <w:t>more additional steps</w:t>
-      </w:r>
-      <w:r>
-        <w:t xml:space="preserve"> </w:t>
-      </w:r>
-      <w:r>
-        <w:t>must</w:t>
-      </w:r>
-      <w:r>
-        <w:t xml:space="preserve"> be followed</w:t>
-      </w:r>
-      <w:r>
-        <w:t>.</w:t>
-      </w:r>
-      <w:r>
-        <w:t xml:space="preserve"> Refer </w:t>
-      </w:r>
-      <w:hyperlink w:anchor="_Additional_Steps_for_2" w:history="1">
-        <w:r>
-          <w:rPr>
-            <w:rStyle w:val="Hyperlink"/>
-          </w:rPr>
-          <w:t>Additiona</w:t>
-        </w:r>
-        <w:r>
-          <w:rPr>
-            <w:rStyle w:val="Hyperlink"/>
-          </w:rPr>
-          <w:t>l</w:t>
-        </w:r>
-        <w:r>
-          <w:rPr>
-            <w:rStyle w:val="Hyperlink"/>
-          </w:rPr>
-          <w:t xml:space="preserve"> Steps for VISA instruments</w:t>
-        </w:r>
-      </w:hyperlink>
-    </w:p>
-    <w:p>
-      <w:pPr>
-        <w:rPr>
-          <w:rFonts w:asciiTheme="majorHAnsi" w:eastAsiaTheme="majorEastAsia" w:hAnsiTheme="majorHAnsi" w:cstheme="majorBidi"/>
-          <w:color w:val="365F91" w:themeColor="accent1" w:themeShade="BF"/>
-          <w:sz w:val="32"/>
-          <w:szCs w:val="32"/>
-        </w:rPr>
-      </w:pPr>
-      <w:r>
-        <w:br w:type="page"/>
-      </w:r>
-    </w:p>
-    <w:p>
-      <w:pPr>
-        <w:pStyle w:val="Heading1"/>
-        <w:rPr>
-          <w:lang w:val="en-IN"/>
-        </w:rPr>
-      </w:pPr>
-      <w:bookmarkStart w:id="12" w:name="_Toc176338481"/>
+      <w:bookmarkStart w:id="13" w:name="_Toc176361676"/>
       <w:r>
         <w:lastRenderedPageBreak/>
         <w:t xml:space="preserve">How to </w:t>
@@ -2785,9 +2646,8 @@
       <w:r>
         <w:t xml:space="preserve"> NI Measurement Plug-In Converter?</w:t>
       </w:r>
-      <w:bookmarkEnd w:id="12"/>
+      <w:bookmarkEnd w:id="13"/>
     </w:p>
-    <w:p/>
     <w:p>
       <w:pPr>
         <w:pStyle w:val="ListParagraph"/>
@@ -2807,19 +2667,7 @@
           <w:rPr>
             <w:rStyle w:val="Hyperlink"/>
           </w:rPr>
-          <w:t>Ins</w:t>
-        </w:r>
-        <w:r>
-          <w:rPr>
-            <w:rStyle w:val="Hyperlink"/>
-          </w:rPr>
-          <w:t>t</w:t>
-        </w:r>
-        <w:r>
-          <w:rPr>
-            <w:rStyle w:val="Hyperlink"/>
-          </w:rPr>
-          <w:t>allation</w:t>
+          <w:t>Installation</w:t>
         </w:r>
       </w:hyperlink>
       <w:r>
@@ -2864,14 +2712,12 @@
           <w:numId w:val="5"/>
         </w:numPr>
       </w:pPr>
-      <w:proofErr w:type="spellStart"/>
       <w:r>
         <w:t>n</w:t>
       </w:r>
       <w:r>
         <w:t>i</w:t>
       </w:r>
-      <w:proofErr w:type="spellEnd"/>
       <w:r>
         <w:t>-</w:t>
       </w:r>
@@ -2888,26 +2734,10 @@
         <w:t>-</w:t>
       </w:r>
       <w:r>
-        <w:t>converter --display-name &lt;Display Name&gt; --measurement-file-</w:t>
-      </w:r>
-      <w:proofErr w:type="spellStart"/>
-      <w:r>
-        <w:t>dir</w:t>
-      </w:r>
-      <w:proofErr w:type="spellEnd"/>
-      <w:r>
-        <w:t xml:space="preserve"> &lt;Measurement file directory&gt; --function &lt;Measurement function name&gt; </w:t>
-      </w:r>
-      <w:r>
-        <w:t>--output-</w:t>
-      </w:r>
-      <w:proofErr w:type="spellStart"/>
-      <w:r>
-        <w:t>dir</w:t>
-      </w:r>
-      <w:proofErr w:type="spellEnd"/>
-      <w:r>
-        <w:t xml:space="preserve"> &lt;Output directory&gt;</w:t>
+        <w:t xml:space="preserve">converter --display-name &lt;Display Name&gt; --measurement-file-dir &lt;Measurement file directory&gt; --function &lt;Measurement function name&gt; </w:t>
+      </w:r>
+      <w:r>
+        <w:t>--output-dir &lt;Output directory&gt;</w:t>
       </w:r>
     </w:p>
     <w:p>
@@ -2974,7 +2804,13 @@
         </w:numPr>
       </w:pPr>
       <w:r>
-        <w:t>Modify the CLI arguments with appropriate values.</w:t>
+        <w:t>Modify the CLI arguments</w:t>
+      </w:r>
+      <w:r>
+        <w:t xml:space="preserve">’ values </w:t>
+      </w:r>
+      <w:r>
+        <w:t>with appropriate values.</w:t>
       </w:r>
     </w:p>
     <w:p>
@@ -2986,104 +2822,44 @@
         </w:numPr>
       </w:pPr>
       <w:r>
-        <w:t>Measurement plug-in will be created at the Output directory.</w:t>
-      </w:r>
-    </w:p>
-    <w:p/>
-    <w:p/>
-    <w:p>
-      <w:r>
-        <w:rPr>
-          <w:noProof/>
-        </w:rPr>
-        <w:drawing>
-          <wp:inline distT="0" distB="0" distL="0" distR="0" wp14:anchorId="75A740AA" wp14:editId="0FF9D9C2">
-            <wp:extent cx="6400800" cy="1238885"/>
-            <wp:effectExtent l="0" t="0" r="0" b="0"/>
-            <wp:docPr id="372689914" name="Picture 1" descr="A black screen with white text&#10;&#10;Description automatically generated"/>
-            <wp:cNvGraphicFramePr>
-              <a:graphicFrameLocks xmlns:a="http://schemas.openxmlformats.org/drawingml/2006/main" noChangeAspect="1"/>
-            </wp:cNvGraphicFramePr>
-            <a:graphic xmlns:a="http://schemas.openxmlformats.org/drawingml/2006/main">
-              <a:graphicData uri="http://schemas.openxmlformats.org/drawingml/2006/picture">
-                <pic:pic xmlns:pic="http://schemas.openxmlformats.org/drawingml/2006/picture">
-                  <pic:nvPicPr>
-                    <pic:cNvPr id="372689914" name="Picture 1" descr="A black screen with white text&#10;&#10;Description automatically generated"/>
-                    <pic:cNvPicPr/>
-                  </pic:nvPicPr>
-                  <pic:blipFill>
-                    <a:blip r:embed="rId19"/>
-                    <a:stretch>
-                      <a:fillRect/>
-                    </a:stretch>
-                  </pic:blipFill>
-                  <pic:spPr>
-                    <a:xfrm>
-                      <a:off x="0" y="0"/>
-                      <a:ext cx="6400800" cy="1238885"/>
-                    </a:xfrm>
-                    <a:prstGeom prst="rect">
-                      <a:avLst/>
-                    </a:prstGeom>
-                  </pic:spPr>
-                </pic:pic>
-              </a:graphicData>
-            </a:graphic>
-          </wp:inline>
-        </w:drawing>
-      </w:r>
-    </w:p>
-    <w:p/>
-    <w:p/>
-    <w:p/>
-    <w:p/>
-    <w:p>
-      <w:pPr>
-        <w:rPr>
-          <w:rFonts w:asciiTheme="majorHAnsi" w:eastAsiaTheme="majorEastAsia" w:hAnsiTheme="majorHAnsi" w:cstheme="majorBidi"/>
-          <w:color w:val="365F91" w:themeColor="accent1" w:themeShade="BF"/>
-          <w:sz w:val="32"/>
-          <w:szCs w:val="32"/>
-        </w:rPr>
-      </w:pPr>
-      <w:bookmarkStart w:id="13" w:name="_Additional_Steps_for_1"/>
-      <w:bookmarkStart w:id="14" w:name="_Additional_Steps_for"/>
-      <w:bookmarkEnd w:id="13"/>
-      <w:bookmarkEnd w:id="14"/>
+        <w:t xml:space="preserve">Measurement plug-in will be created at the </w:t>
+      </w:r>
+      <w:r>
+        <w:t>o</w:t>
+      </w:r>
+      <w:r>
+        <w:t>utput directory.</w:t>
+      </w:r>
     </w:p>
     <w:p>
       <w:pPr>
-        <w:rPr>
-          <w:rFonts w:asciiTheme="majorHAnsi" w:eastAsiaTheme="majorEastAsia" w:hAnsiTheme="majorHAnsi" w:cstheme="majorBidi"/>
-          <w:color w:val="365F91" w:themeColor="accent1" w:themeShade="BF"/>
-          <w:sz w:val="32"/>
-          <w:szCs w:val="32"/>
-        </w:rPr>
-      </w:pPr>
-      <w:r>
-        <w:br w:type="page"/>
-      </w:r>
-    </w:p>
-    <w:p>
-      <w:pPr>
         <w:pStyle w:val="Heading1"/>
       </w:pPr>
-      <w:bookmarkStart w:id="15" w:name="_Additional_Steps_for_2"/>
-      <w:bookmarkStart w:id="16" w:name="_Toc176338482"/>
+      <w:bookmarkStart w:id="14" w:name="_Additional_Steps_for_1"/>
+      <w:bookmarkStart w:id="15" w:name="_Additional_Steps_for"/>
+      <w:bookmarkStart w:id="16" w:name="_Additional_Steps_for_2"/>
+      <w:bookmarkStart w:id="17" w:name="_Toc176361677"/>
+      <w:bookmarkEnd w:id="14"/>
       <w:bookmarkEnd w:id="15"/>
-      <w:r>
-        <w:lastRenderedPageBreak/>
+      <w:bookmarkEnd w:id="16"/>
+      <w:r>
         <w:t>A</w:t>
       </w:r>
       <w:r>
         <w:t>dditional Steps for VISA instruments</w:t>
       </w:r>
-      <w:bookmarkEnd w:id="16"/>
+      <w:bookmarkEnd w:id="17"/>
     </w:p>
     <w:p/>
     <w:p>
       <w:r>
-        <w:t>For VISA instruments, the session_constructor</w:t>
+        <w:t xml:space="preserve">For </w:t>
+      </w:r>
+      <w:r>
+        <w:t xml:space="preserve">measurement that use </w:t>
+      </w:r>
+      <w:r>
+        <w:t>VISA instruments, the session_constructor</w:t>
       </w:r>
       <w:r>
         <w:t>, session type and</w:t>
@@ -3128,7 +2904,7 @@
                     <pic:cNvPicPr/>
                   </pic:nvPicPr>
                   <pic:blipFill>
-                    <a:blip r:embed="rId20"/>
+                    <a:blip r:embed="rId19"/>
                     <a:stretch>
                       <a:fillRect/>
                     </a:stretch>
@@ -3152,117 +2928,25 @@
     <w:p/>
     <w:p>
       <w:pPr>
-        <w:pStyle w:val="ListParagraph"/>
-        <w:numPr>
-          <w:ilvl w:val="0"/>
-          <w:numId w:val="13"/>
-        </w:numPr>
-      </w:pPr>
-      <w:r>
-        <w:t xml:space="preserve">For session_constructor, </w:t>
-      </w:r>
-      <w:r>
-        <w:t>c</w:t>
-      </w:r>
-      <w:r>
-        <w:t xml:space="preserve">reate </w:t>
-      </w:r>
-      <w:r>
-        <w:t>SessionConstructor</w:t>
-      </w:r>
-      <w:r>
-        <w:t xml:space="preserve"> </w:t>
-      </w:r>
-      <w:r>
-        <w:t xml:space="preserve">object </w:t>
-      </w:r>
-      <w:r>
-        <w:t xml:space="preserve">of the instrument </w:t>
-      </w:r>
-      <w:r>
-        <w:t xml:space="preserve">driver </w:t>
-      </w:r>
-      <w:r>
-        <w:t>used.</w:t>
+        <w:rPr>
+          <w:rFonts w:ascii="Symbol" w:hAnsi="Symbol"/>
+          <w:highlight w:val="lightGray"/>
+        </w:rPr>
+      </w:pPr>
+      <w:r>
+        <w:rPr>
+          <w:rFonts w:ascii="Symbol" w:hAnsi="Symbol" w:hint="eastAsia"/>
+          <w:highlight w:val="lightGray"/>
+        </w:rPr>
+        <w:br w:type="page"/>
       </w:r>
     </w:p>
     <w:p>
-      <w:pPr>
-        <w:pStyle w:val="ListParagraph"/>
-        <w:numPr>
-          <w:ilvl w:val="0"/>
-          <w:numId w:val="13"/>
-        </w:numPr>
-      </w:pPr>
-      <w:r>
-        <w:t>For</w:t>
-      </w:r>
-      <w:r>
-        <w:t xml:space="preserve"> </w:t>
-      </w:r>
-      <w:proofErr w:type="spellStart"/>
-      <w:r>
-        <w:t>instrument_types</w:t>
-      </w:r>
-      <w:proofErr w:type="spellEnd"/>
-      <w:r>
-        <w:t xml:space="preserve">, assign with </w:t>
-      </w:r>
-      <w:r>
-        <w:t>pin</w:t>
-      </w:r>
-      <w:r>
-        <w:t xml:space="preserve"> </w:t>
-      </w:r>
-      <w:r>
-        <w:t>map</w:t>
-      </w:r>
-      <w:r>
-        <w:t xml:space="preserve"> constant string.</w:t>
-      </w:r>
-      <w:r>
-        <w:t xml:space="preserve"> This string must be the same defined in pin</w:t>
-      </w:r>
-      <w:r>
-        <w:t xml:space="preserve"> </w:t>
-      </w:r>
-      <w:r>
-        <w:t>map.</w:t>
+      <w:r>
+        <w:lastRenderedPageBreak/>
+        <w:t>Steps to be followed</w:t>
       </w:r>
     </w:p>
-    <w:p>
-      <w:pPr>
-        <w:pStyle w:val="ListParagraph"/>
-        <w:numPr>
-          <w:ilvl w:val="0"/>
-          <w:numId w:val="13"/>
-        </w:numPr>
-      </w:pPr>
-      <w:r>
-        <w:t>For session type, the type of session should be passed.</w:t>
-      </w:r>
-    </w:p>
-    <w:p/>
-    <w:p/>
-    <w:p/>
-    <w:p/>
-    <w:p/>
-    <w:p/>
-    <w:p/>
-    <w:p/>
-    <w:p/>
-    <w:p>
-      <w:r>
-        <w:br w:type="page"/>
-      </w:r>
-    </w:p>
-    <w:p>
-      <w:r>
-        <w:lastRenderedPageBreak/>
-        <w:t>For example,</w:t>
-      </w:r>
-    </w:p>
-    <w:p/>
     <w:p>
       <w:pPr>
         <w:pStyle w:val="ListParagraph"/>
@@ -3304,38 +2988,28 @@
         </w:numPr>
       </w:pPr>
       <w:r>
-        <w:t>Define the session constructor the instrument type.</w:t>
-      </w:r>
-    </w:p>
-    <w:p>
-      <w:pPr>
-        <w:pStyle w:val="ListParagraph"/>
-        <w:numPr>
-          <w:ilvl w:val="0"/>
-          <w:numId w:val="24"/>
-        </w:numPr>
-      </w:pPr>
-      <w:r>
-        <w:t>Update the session constructor object</w:t>
-      </w:r>
-      <w:r>
-        <w:t>, instrument type and Session type</w:t>
-      </w:r>
-      <w:r>
-        <w:t>.</w:t>
+        <w:t xml:space="preserve">Define the session constructor </w:t>
+      </w:r>
+      <w:r>
+        <w:t xml:space="preserve">for </w:t>
+      </w:r>
+      <w:r>
+        <w:t>the instrument type.</w:t>
       </w:r>
     </w:p>
     <w:p/>
-    <w:p/>
     <w:p>
+      <w:r>
+        <w:t xml:space="preserve">              </w:t>
+      </w:r>
       <w:r>
         <w:rPr>
           <w:noProof/>
         </w:rPr>
         <w:drawing>
-          <wp:inline distT="0" distB="0" distL="0" distR="0" wp14:anchorId="5F869C71" wp14:editId="62E77F48">
-            <wp:extent cx="6400800" cy="5210810"/>
-            <wp:effectExtent l="0" t="0" r="0" b="8890"/>
+          <wp:inline distT="0" distB="0" distL="0" distR="0" wp14:anchorId="5F869C71" wp14:editId="0A86C5F2">
+            <wp:extent cx="4747260" cy="3864684"/>
+            <wp:effectExtent l="0" t="0" r="0" b="2540"/>
             <wp:docPr id="456246968" name="Picture 1"/>
             <wp:cNvGraphicFramePr>
               <a:graphicFrameLocks xmlns:a="http://schemas.openxmlformats.org/drawingml/2006/main" noChangeAspect="1"/>
@@ -3348,7 +3022,7 @@
                     <pic:cNvPicPr/>
                   </pic:nvPicPr>
                   <pic:blipFill>
-                    <a:blip r:embed="rId21"/>
+                    <a:blip r:embed="rId20"/>
                     <a:stretch>
                       <a:fillRect/>
                     </a:stretch>
@@ -3356,7 +3030,7 @@
                   <pic:spPr>
                     <a:xfrm>
                       <a:off x="0" y="0"/>
-                      <a:ext cx="6400800" cy="5210810"/>
+                      <a:ext cx="4766104" cy="3880024"/>
                     </a:xfrm>
                     <a:prstGeom prst="rect">
                       <a:avLst/>
@@ -3370,14 +3044,75 @@
       </w:r>
     </w:p>
     <w:p/>
-    <w:p/>
-    <w:p/>
+    <w:p>
+      <w:pPr>
+        <w:pStyle w:val="ListParagraph"/>
+        <w:numPr>
+          <w:ilvl w:val="0"/>
+          <w:numId w:val="24"/>
+        </w:numPr>
+      </w:pPr>
+      <w:r>
+        <w:t>For session_constructor, create SessionConstructor object of the instrument driver used.</w:t>
+      </w:r>
+    </w:p>
+    <w:p>
+      <w:pPr>
+        <w:pStyle w:val="ListParagraph"/>
+        <w:numPr>
+          <w:ilvl w:val="0"/>
+          <w:numId w:val="24"/>
+        </w:numPr>
+      </w:pPr>
+      <w:r>
+        <w:t>For instrument</w:t>
+      </w:r>
+      <w:r>
+        <w:t>_</w:t>
+      </w:r>
+      <w:r>
+        <w:t xml:space="preserve">type, </w:t>
+      </w:r>
+      <w:r>
+        <w:t>u</w:t>
+      </w:r>
+      <w:r>
+        <w:t>se the p</w:t>
+      </w:r>
+      <w:r>
+        <w:t xml:space="preserve">in map </w:t>
+      </w:r>
+      <w:r>
+        <w:t>instrument type id</w:t>
+      </w:r>
+      <w:r>
+        <w:t>.</w:t>
+      </w:r>
+    </w:p>
+    <w:p>
+      <w:pPr>
+        <w:pStyle w:val="ListParagraph"/>
+        <w:numPr>
+          <w:ilvl w:val="0"/>
+          <w:numId w:val="24"/>
+        </w:numPr>
+      </w:pPr>
+      <w:r>
+        <w:t>For session type, the type of session should be passed.</w:t>
+      </w:r>
+    </w:p>
     <w:p/>
     <w:p>
       <w:r>
+        <w:br w:type="page"/>
+      </w:r>
+    </w:p>
+    <w:p>
+      <w:r>
+        <w:lastRenderedPageBreak/>
         <w:t xml:space="preserve">For details, refer </w:t>
       </w:r>
-      <w:hyperlink r:id="rId22" w:history="1">
+      <w:hyperlink r:id="rId21" w:history="1">
         <w:r>
           <w:rPr>
             <w:rStyle w:val="Hyperlink"/>
@@ -3415,7 +3150,7 @@
                     <pic:cNvPicPr/>
                   </pic:nvPicPr>
                   <pic:blipFill>
-                    <a:blip r:embed="rId23"/>
+                    <a:blip r:embed="rId22"/>
                     <a:stretch>
                       <a:fillRect/>
                     </a:stretch>
@@ -3444,21 +3179,14 @@
           <w:lang w:val="en-IN"/>
         </w:rPr>
       </w:pPr>
-      <w:bookmarkStart w:id="17" w:name="_Toc176338483"/>
+      <w:bookmarkStart w:id="18" w:name="_Toc176361678"/>
       <w:r>
         <w:rPr>
           <w:lang w:val="en-IN"/>
         </w:rPr>
         <w:t>Event Logger</w:t>
       </w:r>
-      <w:bookmarkEnd w:id="17"/>
-    </w:p>
-    <w:p>
-      <w:pPr>
-        <w:rPr>
-          <w:lang w:val="en-IN"/>
-        </w:rPr>
-      </w:pPr>
+      <w:bookmarkEnd w:id="18"/>
     </w:p>
     <w:p>
       <w:pPr>
@@ -3524,10 +3252,10 @@
       </w:r>
     </w:p>
     <w:sectPr>
-      <w:headerReference w:type="default" r:id="rId24"/>
-      <w:footerReference w:type="even" r:id="rId25"/>
-      <w:footerReference w:type="default" r:id="rId26"/>
-      <w:footerReference w:type="first" r:id="rId27"/>
+      <w:headerReference w:type="default" r:id="rId23"/>
+      <w:footerReference w:type="even" r:id="rId24"/>
+      <w:footerReference w:type="default" r:id="rId25"/>
+      <w:footerReference w:type="first" r:id="rId26"/>
       <w:pgSz w:w="12240" w:h="15840"/>
       <w:pgMar w:top="2784" w:right="1080" w:bottom="1440" w:left="1080" w:header="1161" w:footer="720" w:gutter="0"/>
       <w:cols w:space="720"/>
@@ -4498,9 +4226,122 @@
     </w:lvl>
   </w:abstractNum>
   <w:abstractNum w:abstractNumId="5" w15:restartNumberingAfterBreak="0">
+    <w:nsid w:val="0A0D56A6"/>
+    <w:multiLevelType w:val="hybridMultilevel"/>
+    <w:tmpl w:val="E7182DFE"/>
+    <w:lvl w:ilvl="0" w:tplc="40090001">
+      <w:start w:val="1"/>
+      <w:numFmt w:val="bullet"/>
+      <w:lvlText w:val=""/>
+      <w:lvlJc w:val="left"/>
+      <w:pPr>
+        <w:ind w:left="1080" w:hanging="360"/>
+      </w:pPr>
+      <w:rPr>
+        <w:rFonts w:ascii="Symbol" w:hAnsi="Symbol" w:hint="default"/>
+      </w:rPr>
+    </w:lvl>
+    <w:lvl w:ilvl="1" w:tplc="40090003" w:tentative="1">
+      <w:start w:val="1"/>
+      <w:numFmt w:val="bullet"/>
+      <w:lvlText w:val="o"/>
+      <w:lvlJc w:val="left"/>
+      <w:pPr>
+        <w:ind w:left="1800" w:hanging="360"/>
+      </w:pPr>
+      <w:rPr>
+        <w:rFonts w:ascii="Courier New" w:hAnsi="Courier New" w:cs="Courier New" w:hint="default"/>
+      </w:rPr>
+    </w:lvl>
+    <w:lvl w:ilvl="2" w:tplc="40090005" w:tentative="1">
+      <w:start w:val="1"/>
+      <w:numFmt w:val="bullet"/>
+      <w:lvlText w:val=""/>
+      <w:lvlJc w:val="left"/>
+      <w:pPr>
+        <w:ind w:left="2520" w:hanging="360"/>
+      </w:pPr>
+      <w:rPr>
+        <w:rFonts w:ascii="Wingdings" w:hAnsi="Wingdings" w:hint="default"/>
+      </w:rPr>
+    </w:lvl>
+    <w:lvl w:ilvl="3" w:tplc="40090001" w:tentative="1">
+      <w:start w:val="1"/>
+      <w:numFmt w:val="bullet"/>
+      <w:lvlText w:val=""/>
+      <w:lvlJc w:val="left"/>
+      <w:pPr>
+        <w:ind w:left="3240" w:hanging="360"/>
+      </w:pPr>
+      <w:rPr>
+        <w:rFonts w:ascii="Symbol" w:hAnsi="Symbol" w:hint="default"/>
+      </w:rPr>
+    </w:lvl>
+    <w:lvl w:ilvl="4" w:tplc="40090003" w:tentative="1">
+      <w:start w:val="1"/>
+      <w:numFmt w:val="bullet"/>
+      <w:lvlText w:val="o"/>
+      <w:lvlJc w:val="left"/>
+      <w:pPr>
+        <w:ind w:left="3960" w:hanging="360"/>
+      </w:pPr>
+      <w:rPr>
+        <w:rFonts w:ascii="Courier New" w:hAnsi="Courier New" w:cs="Courier New" w:hint="default"/>
+      </w:rPr>
+    </w:lvl>
+    <w:lvl w:ilvl="5" w:tplc="40090005" w:tentative="1">
+      <w:start w:val="1"/>
+      <w:numFmt w:val="bullet"/>
+      <w:lvlText w:val=""/>
+      <w:lvlJc w:val="left"/>
+      <w:pPr>
+        <w:ind w:left="4680" w:hanging="360"/>
+      </w:pPr>
+      <w:rPr>
+        <w:rFonts w:ascii="Wingdings" w:hAnsi="Wingdings" w:hint="default"/>
+      </w:rPr>
+    </w:lvl>
+    <w:lvl w:ilvl="6" w:tplc="40090001" w:tentative="1">
+      <w:start w:val="1"/>
+      <w:numFmt w:val="bullet"/>
+      <w:lvlText w:val=""/>
+      <w:lvlJc w:val="left"/>
+      <w:pPr>
+        <w:ind w:left="5400" w:hanging="360"/>
+      </w:pPr>
+      <w:rPr>
+        <w:rFonts w:ascii="Symbol" w:hAnsi="Symbol" w:hint="default"/>
+      </w:rPr>
+    </w:lvl>
+    <w:lvl w:ilvl="7" w:tplc="40090003" w:tentative="1">
+      <w:start w:val="1"/>
+      <w:numFmt w:val="bullet"/>
+      <w:lvlText w:val="o"/>
+      <w:lvlJc w:val="left"/>
+      <w:pPr>
+        <w:ind w:left="6120" w:hanging="360"/>
+      </w:pPr>
+      <w:rPr>
+        <w:rFonts w:ascii="Courier New" w:hAnsi="Courier New" w:cs="Courier New" w:hint="default"/>
+      </w:rPr>
+    </w:lvl>
+    <w:lvl w:ilvl="8" w:tplc="40090005" w:tentative="1">
+      <w:start w:val="1"/>
+      <w:numFmt w:val="bullet"/>
+      <w:lvlText w:val=""/>
+      <w:lvlJc w:val="left"/>
+      <w:pPr>
+        <w:ind w:left="6840" w:hanging="360"/>
+      </w:pPr>
+      <w:rPr>
+        <w:rFonts w:ascii="Wingdings" w:hAnsi="Wingdings" w:hint="default"/>
+      </w:rPr>
+    </w:lvl>
+  </w:abstractNum>
+  <w:abstractNum w:abstractNumId="6" w15:restartNumberingAfterBreak="0">
     <w:nsid w:val="0A3964ED"/>
     <w:multiLevelType w:val="hybridMultilevel"/>
-    <w:tmpl w:val="91AAB45C"/>
+    <w:tmpl w:val="B3B49ECE"/>
     <w:lvl w:ilvl="0" w:tplc="40090001">
       <w:start w:val="1"/>
       <w:numFmt w:val="bullet"/>
@@ -4610,7 +4451,7 @@
       </w:rPr>
     </w:lvl>
   </w:abstractNum>
-  <w:abstractNum w:abstractNumId="6" w15:restartNumberingAfterBreak="0">
+  <w:abstractNum w:abstractNumId="7" w15:restartNumberingAfterBreak="0">
     <w:nsid w:val="0E4F2E55"/>
     <w:multiLevelType w:val="hybridMultilevel"/>
     <w:tmpl w:val="558667FE"/>
@@ -4723,7 +4564,7 @@
       </w:rPr>
     </w:lvl>
   </w:abstractNum>
-  <w:abstractNum w:abstractNumId="7" w15:restartNumberingAfterBreak="0">
+  <w:abstractNum w:abstractNumId="8" w15:restartNumberingAfterBreak="0">
     <w:nsid w:val="20D42079"/>
     <w:multiLevelType w:val="hybridMultilevel"/>
     <w:tmpl w:val="DA582080"/>
@@ -4836,7 +4677,7 @@
       </w:rPr>
     </w:lvl>
   </w:abstractNum>
-  <w:abstractNum w:abstractNumId="8" w15:restartNumberingAfterBreak="0">
+  <w:abstractNum w:abstractNumId="9" w15:restartNumberingAfterBreak="0">
     <w:nsid w:val="21765812"/>
     <w:multiLevelType w:val="hybridMultilevel"/>
     <w:tmpl w:val="F67A6AA0"/>
@@ -4949,7 +4790,7 @@
       </w:rPr>
     </w:lvl>
   </w:abstractNum>
-  <w:abstractNum w:abstractNumId="9" w15:restartNumberingAfterBreak="0">
+  <w:abstractNum w:abstractNumId="10" w15:restartNumberingAfterBreak="0">
     <w:nsid w:val="2A180AE3"/>
     <w:multiLevelType w:val="hybridMultilevel"/>
     <w:tmpl w:val="C98A563E"/>
@@ -5062,7 +4903,7 @@
       </w:rPr>
     </w:lvl>
   </w:abstractNum>
-  <w:abstractNum w:abstractNumId="10" w15:restartNumberingAfterBreak="0">
+  <w:abstractNum w:abstractNumId="11" w15:restartNumberingAfterBreak="0">
     <w:nsid w:val="2FB312AA"/>
     <w:multiLevelType w:val="hybridMultilevel"/>
     <w:tmpl w:val="5ADE84E2"/>
@@ -5175,7 +5016,7 @@
       </w:rPr>
     </w:lvl>
   </w:abstractNum>
-  <w:abstractNum w:abstractNumId="11" w15:restartNumberingAfterBreak="0">
+  <w:abstractNum w:abstractNumId="12" w15:restartNumberingAfterBreak="0">
     <w:nsid w:val="342361D5"/>
     <w:multiLevelType w:val="hybridMultilevel"/>
     <w:tmpl w:val="C5F84D82"/>
@@ -5288,7 +5129,7 @@
       </w:rPr>
     </w:lvl>
   </w:abstractNum>
-  <w:abstractNum w:abstractNumId="12" w15:restartNumberingAfterBreak="0">
+  <w:abstractNum w:abstractNumId="13" w15:restartNumberingAfterBreak="0">
     <w:nsid w:val="34D17BCE"/>
     <w:multiLevelType w:val="hybridMultilevel"/>
     <w:tmpl w:val="5BD8FD24"/>
@@ -5400,7 +5241,120 @@
       </w:rPr>
     </w:lvl>
   </w:abstractNum>
-  <w:abstractNum w:abstractNumId="13" w15:restartNumberingAfterBreak="0">
+  <w:abstractNum w:abstractNumId="14" w15:restartNumberingAfterBreak="0">
+    <w:nsid w:val="3C47293E"/>
+    <w:multiLevelType w:val="hybridMultilevel"/>
+    <w:tmpl w:val="7BB408A0"/>
+    <w:lvl w:ilvl="0" w:tplc="40090001">
+      <w:start w:val="1"/>
+      <w:numFmt w:val="bullet"/>
+      <w:lvlText w:val=""/>
+      <w:lvlJc w:val="left"/>
+      <w:pPr>
+        <w:ind w:left="720" w:hanging="360"/>
+      </w:pPr>
+      <w:rPr>
+        <w:rFonts w:ascii="Symbol" w:hAnsi="Symbol" w:hint="default"/>
+      </w:rPr>
+    </w:lvl>
+    <w:lvl w:ilvl="1" w:tplc="40090003" w:tentative="1">
+      <w:start w:val="1"/>
+      <w:numFmt w:val="bullet"/>
+      <w:lvlText w:val="o"/>
+      <w:lvlJc w:val="left"/>
+      <w:pPr>
+        <w:ind w:left="1440" w:hanging="360"/>
+      </w:pPr>
+      <w:rPr>
+        <w:rFonts w:ascii="Courier New" w:hAnsi="Courier New" w:cs="Courier New" w:hint="default"/>
+      </w:rPr>
+    </w:lvl>
+    <w:lvl w:ilvl="2" w:tplc="40090005" w:tentative="1">
+      <w:start w:val="1"/>
+      <w:numFmt w:val="bullet"/>
+      <w:lvlText w:val=""/>
+      <w:lvlJc w:val="left"/>
+      <w:pPr>
+        <w:ind w:left="2160" w:hanging="360"/>
+      </w:pPr>
+      <w:rPr>
+        <w:rFonts w:ascii="Wingdings" w:hAnsi="Wingdings" w:hint="default"/>
+      </w:rPr>
+    </w:lvl>
+    <w:lvl w:ilvl="3" w:tplc="40090001" w:tentative="1">
+      <w:start w:val="1"/>
+      <w:numFmt w:val="bullet"/>
+      <w:lvlText w:val=""/>
+      <w:lvlJc w:val="left"/>
+      <w:pPr>
+        <w:ind w:left="2880" w:hanging="360"/>
+      </w:pPr>
+      <w:rPr>
+        <w:rFonts w:ascii="Symbol" w:hAnsi="Symbol" w:hint="default"/>
+      </w:rPr>
+    </w:lvl>
+    <w:lvl w:ilvl="4" w:tplc="40090003" w:tentative="1">
+      <w:start w:val="1"/>
+      <w:numFmt w:val="bullet"/>
+      <w:lvlText w:val="o"/>
+      <w:lvlJc w:val="left"/>
+      <w:pPr>
+        <w:ind w:left="3600" w:hanging="360"/>
+      </w:pPr>
+      <w:rPr>
+        <w:rFonts w:ascii="Courier New" w:hAnsi="Courier New" w:cs="Courier New" w:hint="default"/>
+      </w:rPr>
+    </w:lvl>
+    <w:lvl w:ilvl="5" w:tplc="40090005" w:tentative="1">
+      <w:start w:val="1"/>
+      <w:numFmt w:val="bullet"/>
+      <w:lvlText w:val=""/>
+      <w:lvlJc w:val="left"/>
+      <w:pPr>
+        <w:ind w:left="4320" w:hanging="360"/>
+      </w:pPr>
+      <w:rPr>
+        <w:rFonts w:ascii="Wingdings" w:hAnsi="Wingdings" w:hint="default"/>
+      </w:rPr>
+    </w:lvl>
+    <w:lvl w:ilvl="6" w:tplc="40090001" w:tentative="1">
+      <w:start w:val="1"/>
+      <w:numFmt w:val="bullet"/>
+      <w:lvlText w:val=""/>
+      <w:lvlJc w:val="left"/>
+      <w:pPr>
+        <w:ind w:left="5040" w:hanging="360"/>
+      </w:pPr>
+      <w:rPr>
+        <w:rFonts w:ascii="Symbol" w:hAnsi="Symbol" w:hint="default"/>
+      </w:rPr>
+    </w:lvl>
+    <w:lvl w:ilvl="7" w:tplc="40090003" w:tentative="1">
+      <w:start w:val="1"/>
+      <w:numFmt w:val="bullet"/>
+      <w:lvlText w:val="o"/>
+      <w:lvlJc w:val="left"/>
+      <w:pPr>
+        <w:ind w:left="5760" w:hanging="360"/>
+      </w:pPr>
+      <w:rPr>
+        <w:rFonts w:ascii="Courier New" w:hAnsi="Courier New" w:cs="Courier New" w:hint="default"/>
+      </w:rPr>
+    </w:lvl>
+    <w:lvl w:ilvl="8" w:tplc="40090005" w:tentative="1">
+      <w:start w:val="1"/>
+      <w:numFmt w:val="bullet"/>
+      <w:lvlText w:val=""/>
+      <w:lvlJc w:val="left"/>
+      <w:pPr>
+        <w:ind w:left="6480" w:hanging="360"/>
+      </w:pPr>
+      <w:rPr>
+        <w:rFonts w:ascii="Wingdings" w:hAnsi="Wingdings" w:hint="default"/>
+      </w:rPr>
+    </w:lvl>
+  </w:abstractNum>
+  <w:abstractNum w:abstractNumId="15" w15:restartNumberingAfterBreak="0">
     <w:nsid w:val="3CDE41CC"/>
     <w:multiLevelType w:val="hybridMultilevel"/>
     <w:tmpl w:val="34760C12"/>
@@ -5489,7 +5443,7 @@
       </w:pPr>
     </w:lvl>
   </w:abstractNum>
-  <w:abstractNum w:abstractNumId="14" w15:restartNumberingAfterBreak="0">
+  <w:abstractNum w:abstractNumId="16" w15:restartNumberingAfterBreak="0">
     <w:nsid w:val="3F9E4BE8"/>
     <w:multiLevelType w:val="hybridMultilevel"/>
     <w:tmpl w:val="ACBACECC"/>
@@ -5602,7 +5556,7 @@
       </w:rPr>
     </w:lvl>
   </w:abstractNum>
-  <w:abstractNum w:abstractNumId="15" w15:restartNumberingAfterBreak="0">
+  <w:abstractNum w:abstractNumId="17" w15:restartNumberingAfterBreak="0">
     <w:nsid w:val="40D2020A"/>
     <w:multiLevelType w:val="hybridMultilevel"/>
     <w:tmpl w:val="AB9E5B66"/>
@@ -5715,7 +5669,7 @@
       </w:rPr>
     </w:lvl>
   </w:abstractNum>
-  <w:abstractNum w:abstractNumId="16" w15:restartNumberingAfterBreak="0">
+  <w:abstractNum w:abstractNumId="18" w15:restartNumberingAfterBreak="0">
     <w:nsid w:val="55AD2315"/>
     <w:multiLevelType w:val="hybridMultilevel"/>
     <w:tmpl w:val="280CBB5A"/>
@@ -5827,7 +5781,7 @@
       </w:rPr>
     </w:lvl>
   </w:abstractNum>
-  <w:abstractNum w:abstractNumId="17" w15:restartNumberingAfterBreak="0">
+  <w:abstractNum w:abstractNumId="19" w15:restartNumberingAfterBreak="0">
     <w:nsid w:val="55CC1FDF"/>
     <w:multiLevelType w:val="hybridMultilevel"/>
     <w:tmpl w:val="77FEE1C6"/>
@@ -5940,7 +5894,7 @@
       </w:rPr>
     </w:lvl>
   </w:abstractNum>
-  <w:abstractNum w:abstractNumId="18" w15:restartNumberingAfterBreak="0">
+  <w:abstractNum w:abstractNumId="20" w15:restartNumberingAfterBreak="0">
     <w:nsid w:val="57FC25F9"/>
     <w:multiLevelType w:val="hybridMultilevel"/>
     <w:tmpl w:val="D5281F90"/>
@@ -6053,7 +6007,7 @@
       </w:rPr>
     </w:lvl>
   </w:abstractNum>
-  <w:abstractNum w:abstractNumId="19" w15:restartNumberingAfterBreak="0">
+  <w:abstractNum w:abstractNumId="21" w15:restartNumberingAfterBreak="0">
     <w:nsid w:val="5EB508DB"/>
     <w:multiLevelType w:val="hybridMultilevel"/>
     <w:tmpl w:val="4448FBF6"/>
@@ -6165,7 +6119,7 @@
       </w:rPr>
     </w:lvl>
   </w:abstractNum>
-  <w:abstractNum w:abstractNumId="20" w15:restartNumberingAfterBreak="0">
+  <w:abstractNum w:abstractNumId="22" w15:restartNumberingAfterBreak="0">
     <w:nsid w:val="61A715F2"/>
     <w:multiLevelType w:val="hybridMultilevel"/>
     <w:tmpl w:val="45789CF6"/>
@@ -6278,7 +6232,120 @@
       </w:rPr>
     </w:lvl>
   </w:abstractNum>
-  <w:abstractNum w:abstractNumId="21" w15:restartNumberingAfterBreak="0">
+  <w:abstractNum w:abstractNumId="23" w15:restartNumberingAfterBreak="0">
+    <w:nsid w:val="624F363A"/>
+    <w:multiLevelType w:val="hybridMultilevel"/>
+    <w:tmpl w:val="16AE5274"/>
+    <w:lvl w:ilvl="0" w:tplc="40090001">
+      <w:start w:val="1"/>
+      <w:numFmt w:val="bullet"/>
+      <w:lvlText w:val=""/>
+      <w:lvlJc w:val="left"/>
+      <w:pPr>
+        <w:ind w:left="720" w:hanging="360"/>
+      </w:pPr>
+      <w:rPr>
+        <w:rFonts w:ascii="Symbol" w:hAnsi="Symbol" w:hint="default"/>
+      </w:rPr>
+    </w:lvl>
+    <w:lvl w:ilvl="1" w:tplc="40090003" w:tentative="1">
+      <w:start w:val="1"/>
+      <w:numFmt w:val="bullet"/>
+      <w:lvlText w:val="o"/>
+      <w:lvlJc w:val="left"/>
+      <w:pPr>
+        <w:ind w:left="1440" w:hanging="360"/>
+      </w:pPr>
+      <w:rPr>
+        <w:rFonts w:ascii="Courier New" w:hAnsi="Courier New" w:cs="Courier New" w:hint="default"/>
+      </w:rPr>
+    </w:lvl>
+    <w:lvl w:ilvl="2" w:tplc="40090005" w:tentative="1">
+      <w:start w:val="1"/>
+      <w:numFmt w:val="bullet"/>
+      <w:lvlText w:val=""/>
+      <w:lvlJc w:val="left"/>
+      <w:pPr>
+        <w:ind w:left="2160" w:hanging="360"/>
+      </w:pPr>
+      <w:rPr>
+        <w:rFonts w:ascii="Wingdings" w:hAnsi="Wingdings" w:hint="default"/>
+      </w:rPr>
+    </w:lvl>
+    <w:lvl w:ilvl="3" w:tplc="40090001" w:tentative="1">
+      <w:start w:val="1"/>
+      <w:numFmt w:val="bullet"/>
+      <w:lvlText w:val=""/>
+      <w:lvlJc w:val="left"/>
+      <w:pPr>
+        <w:ind w:left="2880" w:hanging="360"/>
+      </w:pPr>
+      <w:rPr>
+        <w:rFonts w:ascii="Symbol" w:hAnsi="Symbol" w:hint="default"/>
+      </w:rPr>
+    </w:lvl>
+    <w:lvl w:ilvl="4" w:tplc="40090003" w:tentative="1">
+      <w:start w:val="1"/>
+      <w:numFmt w:val="bullet"/>
+      <w:lvlText w:val="o"/>
+      <w:lvlJc w:val="left"/>
+      <w:pPr>
+        <w:ind w:left="3600" w:hanging="360"/>
+      </w:pPr>
+      <w:rPr>
+        <w:rFonts w:ascii="Courier New" w:hAnsi="Courier New" w:cs="Courier New" w:hint="default"/>
+      </w:rPr>
+    </w:lvl>
+    <w:lvl w:ilvl="5" w:tplc="40090005" w:tentative="1">
+      <w:start w:val="1"/>
+      <w:numFmt w:val="bullet"/>
+      <w:lvlText w:val=""/>
+      <w:lvlJc w:val="left"/>
+      <w:pPr>
+        <w:ind w:left="4320" w:hanging="360"/>
+      </w:pPr>
+      <w:rPr>
+        <w:rFonts w:ascii="Wingdings" w:hAnsi="Wingdings" w:hint="default"/>
+      </w:rPr>
+    </w:lvl>
+    <w:lvl w:ilvl="6" w:tplc="40090001" w:tentative="1">
+      <w:start w:val="1"/>
+      <w:numFmt w:val="bullet"/>
+      <w:lvlText w:val=""/>
+      <w:lvlJc w:val="left"/>
+      <w:pPr>
+        <w:ind w:left="5040" w:hanging="360"/>
+      </w:pPr>
+      <w:rPr>
+        <w:rFonts w:ascii="Symbol" w:hAnsi="Symbol" w:hint="default"/>
+      </w:rPr>
+    </w:lvl>
+    <w:lvl w:ilvl="7" w:tplc="40090003" w:tentative="1">
+      <w:start w:val="1"/>
+      <w:numFmt w:val="bullet"/>
+      <w:lvlText w:val="o"/>
+      <w:lvlJc w:val="left"/>
+      <w:pPr>
+        <w:ind w:left="5760" w:hanging="360"/>
+      </w:pPr>
+      <w:rPr>
+        <w:rFonts w:ascii="Courier New" w:hAnsi="Courier New" w:cs="Courier New" w:hint="default"/>
+      </w:rPr>
+    </w:lvl>
+    <w:lvl w:ilvl="8" w:tplc="40090005" w:tentative="1">
+      <w:start w:val="1"/>
+      <w:numFmt w:val="bullet"/>
+      <w:lvlText w:val=""/>
+      <w:lvlJc w:val="left"/>
+      <w:pPr>
+        <w:ind w:left="6480" w:hanging="360"/>
+      </w:pPr>
+      <w:rPr>
+        <w:rFonts w:ascii="Wingdings" w:hAnsi="Wingdings" w:hint="default"/>
+      </w:rPr>
+    </w:lvl>
+  </w:abstractNum>
+  <w:abstractNum w:abstractNumId="24" w15:restartNumberingAfterBreak="0">
     <w:nsid w:val="6DE535AF"/>
     <w:multiLevelType w:val="hybridMultilevel"/>
     <w:tmpl w:val="58041B82"/>
@@ -6391,7 +6458,7 @@
       </w:rPr>
     </w:lvl>
   </w:abstractNum>
-  <w:abstractNum w:abstractNumId="22" w15:restartNumberingAfterBreak="0">
+  <w:abstractNum w:abstractNumId="25" w15:restartNumberingAfterBreak="0">
     <w:nsid w:val="72922AA8"/>
     <w:multiLevelType w:val="hybridMultilevel"/>
     <w:tmpl w:val="62FA85C2"/>
@@ -6504,7 +6571,7 @@
       </w:rPr>
     </w:lvl>
   </w:abstractNum>
-  <w:abstractNum w:abstractNumId="23" w15:restartNumberingAfterBreak="0">
+  <w:abstractNum w:abstractNumId="26" w15:restartNumberingAfterBreak="0">
     <w:nsid w:val="7CC43D8B"/>
     <w:multiLevelType w:val="hybridMultilevel"/>
     <w:tmpl w:val="A2123C26"/>
@@ -6618,40 +6685,40 @@
     </w:lvl>
   </w:abstractNum>
   <w:num w:numId="1" w16cid:durableId="2080055078">
+    <w:abstractNumId w:val="15"/>
+  </w:num>
+  <w:num w:numId="2" w16cid:durableId="1716081169">
+    <w:abstractNumId w:val="19"/>
+  </w:num>
+  <w:num w:numId="3" w16cid:durableId="623734538">
+    <w:abstractNumId w:val="9"/>
+  </w:num>
+  <w:num w:numId="4" w16cid:durableId="482477170">
     <w:abstractNumId w:val="13"/>
   </w:num>
-  <w:num w:numId="2" w16cid:durableId="1716081169">
+  <w:num w:numId="5" w16cid:durableId="463544632">
+    <w:abstractNumId w:val="8"/>
+  </w:num>
+  <w:num w:numId="6" w16cid:durableId="1622152852">
+    <w:abstractNumId w:val="20"/>
+  </w:num>
+  <w:num w:numId="7" w16cid:durableId="1483547695">
+    <w:abstractNumId w:val="22"/>
+  </w:num>
+  <w:num w:numId="8" w16cid:durableId="586810522">
+    <w:abstractNumId w:val="12"/>
+  </w:num>
+  <w:num w:numId="9" w16cid:durableId="398289095">
+    <w:abstractNumId w:val="25"/>
+  </w:num>
+  <w:num w:numId="10" w16cid:durableId="529998045">
+    <w:abstractNumId w:val="26"/>
+  </w:num>
+  <w:num w:numId="11" w16cid:durableId="1601374673">
     <w:abstractNumId w:val="17"/>
   </w:num>
-  <w:num w:numId="3" w16cid:durableId="623734538">
-    <w:abstractNumId w:val="8"/>
-  </w:num>
-  <w:num w:numId="4" w16cid:durableId="482477170">
-    <w:abstractNumId w:val="12"/>
-  </w:num>
-  <w:num w:numId="5" w16cid:durableId="463544632">
-    <w:abstractNumId w:val="7"/>
-  </w:num>
-  <w:num w:numId="6" w16cid:durableId="1622152852">
-    <w:abstractNumId w:val="18"/>
-  </w:num>
-  <w:num w:numId="7" w16cid:durableId="1483547695">
-    <w:abstractNumId w:val="20"/>
-  </w:num>
-  <w:num w:numId="8" w16cid:durableId="586810522">
-    <w:abstractNumId w:val="11"/>
-  </w:num>
-  <w:num w:numId="9" w16cid:durableId="398289095">
-    <w:abstractNumId w:val="22"/>
-  </w:num>
-  <w:num w:numId="10" w16cid:durableId="529998045">
-    <w:abstractNumId w:val="23"/>
-  </w:num>
-  <w:num w:numId="11" w16cid:durableId="1601374673">
-    <w:abstractNumId w:val="15"/>
-  </w:num>
   <w:num w:numId="12" w16cid:durableId="840195071">
-    <w:abstractNumId w:val="5"/>
+    <w:abstractNumId w:val="6"/>
   </w:num>
   <w:num w:numId="13" w16cid:durableId="1757167156">
     <w:abstractNumId w:val="0"/>
@@ -6660,7 +6727,7 @@
     <w:abstractNumId w:val="2"/>
   </w:num>
   <w:num w:numId="15" w16cid:durableId="2058162377">
-    <w:abstractNumId w:val="19"/>
+    <w:abstractNumId w:val="21"/>
   </w:num>
   <w:num w:numId="16" w16cid:durableId="1647321606">
     <w:abstractNumId w:val="4"/>
@@ -6669,25 +6736,34 @@
     <w:abstractNumId w:val="1"/>
   </w:num>
   <w:num w:numId="18" w16cid:durableId="722170102">
+    <w:abstractNumId w:val="18"/>
+  </w:num>
+  <w:num w:numId="19" w16cid:durableId="1316492365">
+    <w:abstractNumId w:val="7"/>
+  </w:num>
+  <w:num w:numId="20" w16cid:durableId="234751727">
     <w:abstractNumId w:val="16"/>
   </w:num>
-  <w:num w:numId="19" w16cid:durableId="1316492365">
-    <w:abstractNumId w:val="6"/>
-  </w:num>
-  <w:num w:numId="20" w16cid:durableId="234751727">
-    <w:abstractNumId w:val="14"/>
-  </w:num>
   <w:num w:numId="21" w16cid:durableId="1141464738">
-    <w:abstractNumId w:val="10"/>
+    <w:abstractNumId w:val="11"/>
   </w:num>
   <w:num w:numId="22" w16cid:durableId="777021763">
     <w:abstractNumId w:val="3"/>
   </w:num>
   <w:num w:numId="23" w16cid:durableId="671875100">
-    <w:abstractNumId w:val="21"/>
+    <w:abstractNumId w:val="24"/>
   </w:num>
   <w:num w:numId="24" w16cid:durableId="1698701768">
-    <w:abstractNumId w:val="9"/>
+    <w:abstractNumId w:val="10"/>
+  </w:num>
+  <w:num w:numId="25" w16cid:durableId="1275868376">
+    <w:abstractNumId w:val="5"/>
+  </w:num>
+  <w:num w:numId="26" w16cid:durableId="1715891042">
+    <w:abstractNumId w:val="23"/>
+  </w:num>
+  <w:num w:numId="27" w16cid:durableId="1838376037">
+    <w:abstractNumId w:val="14"/>
   </w:num>
 </w:numbering>
 </file>
@@ -7291,7 +7367,6 @@
   <w:style w:type="character" w:default="1" w:styleId="DefaultParagraphFont">
     <w:name w:val="Default Paragraph Font"/>
     <w:uiPriority w:val="1"/>
-    <w:semiHidden/>
     <w:unhideWhenUsed/>
   </w:style>
   <w:style w:type="table" w:default="1" w:styleId="TableNormal">
@@ -8478,12 +8553,7 @@
 </file>
 
 <file path=customXml/item2.xml><?xml version="1.0" encoding="utf-8"?>
-<?mso-contentType ?>
-<FormTemplates xmlns="http://schemas.microsoft.com/sharepoint/v3/contenttype/forms">
-  <Display>DocumentLibraryForm</Display>
-  <Edit>DocumentLibraryForm</Edit>
-  <New>DocumentLibraryForm</New>
-</FormTemplates>
+<b:Sources xmlns:b="http://schemas.openxmlformats.org/officeDocument/2006/bibliography" xmlns="http://schemas.openxmlformats.org/officeDocument/2006/bibliography" SelectedStyle="\APASixthEditionOfficeOnline.xsl" StyleName="APA" Version="6"/>
 </file>
 
 <file path=customXml/item3.xml><?xml version="1.0" encoding="utf-8"?>
@@ -8495,7 +8565,12 @@
 </file>
 
 <file path=customXml/item4.xml><?xml version="1.0" encoding="utf-8"?>
-<b:Sources xmlns:b="http://schemas.openxmlformats.org/officeDocument/2006/bibliography" xmlns="http://schemas.openxmlformats.org/officeDocument/2006/bibliography" SelectedStyle="\APASixthEditionOfficeOnline.xsl" StyleName="APA" Version="6"/>
+<?mso-contentType ?>
+<FormTemplates xmlns="http://schemas.microsoft.com/sharepoint/v3/contenttype/forms">
+  <Display>DocumentLibraryForm</Display>
+  <Edit>DocumentLibraryForm</Edit>
+  <New>DocumentLibraryForm</New>
+</FormTemplates>
 </file>
 
 <file path=customXml/itemProps1.xml><?xml version="1.0" encoding="utf-8"?>
@@ -8517,9 +8592,9 @@
 </file>
 
 <file path=customXml/itemProps2.xml><?xml version="1.0" encoding="utf-8"?>
-<ds:datastoreItem xmlns:ds="http://schemas.openxmlformats.org/officeDocument/2006/customXml" ds:itemID="{127A61C3-FC7C-4EE1-8857-2898E53F7715}">
+<ds:datastoreItem xmlns:ds="http://schemas.openxmlformats.org/officeDocument/2006/customXml" ds:itemID="{383ADDC7-61E7-4F93-8241-4862F12783A9}">
   <ds:schemaRefs>
-    <ds:schemaRef ds:uri="http://schemas.microsoft.com/sharepoint/v3/contenttype/forms"/>
+    <ds:schemaRef ds:uri="http://schemas.openxmlformats.org/officeDocument/2006/bibliography"/>
   </ds:schemaRefs>
 </ds:datastoreItem>
 </file>
@@ -8535,9 +8610,9 @@
 </file>
 
 <file path=customXml/itemProps4.xml><?xml version="1.0" encoding="utf-8"?>
-<ds:datastoreItem xmlns:ds="http://schemas.openxmlformats.org/officeDocument/2006/customXml" ds:itemID="{383ADDC7-61E7-4F93-8241-4862F12783A9}">
+<ds:datastoreItem xmlns:ds="http://schemas.openxmlformats.org/officeDocument/2006/customXml" ds:itemID="{127A61C3-FC7C-4EE1-8857-2898E53F7715}">
   <ds:schemaRefs>
-    <ds:schemaRef ds:uri="http://schemas.openxmlformats.org/officeDocument/2006/bibliography"/>
+    <ds:schemaRef ds:uri="http://schemas.microsoft.com/sharepoint/v3/contenttype/forms"/>
   </ds:schemaRefs>
 </ds:datastoreItem>
 </file>
</xml_diff>

<commit_message>
Update Session Mapping (#21)
What does this Pull Request accomplish?
This pull request accomplishes the code refactoring to update the session mapping to pin-based.

Why should this Pull Request be merged?
This pull request should be merged to
Update session mapping.
Overcome additional steps for NI-Switch.

What testing has been done?
Manual testing.
</commit_message>
<xml_diff>
--- a/docs/NI Measurement Plug-In Converter User Manual.docx
+++ b/docs/NI Measurement Plug-In Converter User Manual.docx
@@ -62,7 +62,7 @@
           <w:r>
             <w:fldChar w:fldCharType="separate"/>
           </w:r>
-          <w:hyperlink w:anchor="_Toc175925936" w:history="1">
+          <w:hyperlink w:anchor="_Toc176361667" w:history="1">
             <w:r>
               <w:rPr>
                 <w:rStyle w:val="Hyperlink"/>
@@ -89,7 +89,7 @@
                 <w:noProof/>
                 <w:webHidden/>
               </w:rPr>
-              <w:instrText xml:space="preserve"> PAGEREF _Toc175925936 \h </w:instrText>
+              <w:instrText xml:space="preserve"> PAGEREF _Toc176361667 \h </w:instrText>
             </w:r>
             <w:r>
               <w:rPr>
@@ -133,7 +133,7 @@
               <w14:ligatures w14:val="standardContextual"/>
             </w:rPr>
           </w:pPr>
-          <w:hyperlink w:anchor="_Toc175925937" w:history="1">
+          <w:hyperlink w:anchor="_Toc176361668" w:history="1">
             <w:r>
               <w:rPr>
                 <w:rStyle w:val="Hyperlink"/>
@@ -160,7 +160,7 @@
                 <w:noProof/>
                 <w:webHidden/>
               </w:rPr>
-              <w:instrText xml:space="preserve"> PAGEREF _Toc175925937 \h </w:instrText>
+              <w:instrText xml:space="preserve"> PAGEREF _Toc176361668 \h </w:instrText>
             </w:r>
             <w:r>
               <w:rPr>
@@ -204,7 +204,7 @@
               <w14:ligatures w14:val="standardContextual"/>
             </w:rPr>
           </w:pPr>
-          <w:hyperlink w:anchor="_Toc175925938" w:history="1">
+          <w:hyperlink w:anchor="_Toc176361669" w:history="1">
             <w:r>
               <w:rPr>
                 <w:rStyle w:val="Hyperlink"/>
@@ -231,7 +231,7 @@
                 <w:noProof/>
                 <w:webHidden/>
               </w:rPr>
-              <w:instrText xml:space="preserve"> PAGEREF _Toc175925938 \h </w:instrText>
+              <w:instrText xml:space="preserve"> PAGEREF _Toc176361669 \h </w:instrText>
             </w:r>
             <w:r>
               <w:rPr>
@@ -275,7 +275,7 @@
               <w14:ligatures w14:val="standardContextual"/>
             </w:rPr>
           </w:pPr>
-          <w:hyperlink w:anchor="_Toc175925939" w:history="1">
+          <w:hyperlink w:anchor="_Toc176361670" w:history="1">
             <w:r>
               <w:rPr>
                 <w:rStyle w:val="Hyperlink"/>
@@ -302,7 +302,7 @@
                 <w:noProof/>
                 <w:webHidden/>
               </w:rPr>
-              <w:instrText xml:space="preserve"> PAGEREF _Toc175925939 \h </w:instrText>
+              <w:instrText xml:space="preserve"> PAGEREF _Toc176361670 \h </w:instrText>
             </w:r>
             <w:r>
               <w:rPr>
@@ -346,7 +346,7 @@
               <w14:ligatures w14:val="standardContextual"/>
             </w:rPr>
           </w:pPr>
-          <w:hyperlink w:anchor="_Toc175925940" w:history="1">
+          <w:hyperlink w:anchor="_Toc176361671" w:history="1">
             <w:r>
               <w:rPr>
                 <w:rStyle w:val="Hyperlink"/>
@@ -373,7 +373,7 @@
                 <w:noProof/>
                 <w:webHidden/>
               </w:rPr>
-              <w:instrText xml:space="preserve"> PAGEREF _Toc175925940 \h </w:instrText>
+              <w:instrText xml:space="preserve"> PAGEREF _Toc176361671 \h </w:instrText>
             </w:r>
             <w:r>
               <w:rPr>
@@ -417,13 +417,13 @@
               <w14:ligatures w14:val="standardContextual"/>
             </w:rPr>
           </w:pPr>
-          <w:hyperlink w:anchor="_Toc175925941" w:history="1">
+          <w:hyperlink w:anchor="_Toc176361672" w:history="1">
             <w:r>
               <w:rPr>
                 <w:rStyle w:val="Hyperlink"/>
                 <w:noProof/>
               </w:rPr>
-              <w:t>Supported Datatypes</w:t>
+              <w:t>Supported Data types &amp; Instrument Drivers</w:t>
             </w:r>
             <w:r>
               <w:rPr>
@@ -444,7 +444,7 @@
                 <w:noProof/>
                 <w:webHidden/>
               </w:rPr>
-              <w:instrText xml:space="preserve"> PAGEREF _Toc175925941 \h </w:instrText>
+              <w:instrText xml:space="preserve"> PAGEREF _Toc176361672 \h </w:instrText>
             </w:r>
             <w:r>
               <w:rPr>
@@ -488,13 +488,14 @@
               <w14:ligatures w14:val="standardContextual"/>
             </w:rPr>
           </w:pPr>
-          <w:hyperlink w:anchor="_Toc175925942" w:history="1">
+          <w:hyperlink w:anchor="_Toc176361673" w:history="1">
             <w:r>
               <w:rPr>
                 <w:rStyle w:val="Hyperlink"/>
                 <w:noProof/>
-              </w:rPr>
-              <w:t>Supported Instrument Drivers</w:t>
+                <w:lang w:val="en-IN"/>
+              </w:rPr>
+              <w:t>Prerequisites</w:t>
             </w:r>
             <w:r>
               <w:rPr>
@@ -515,7 +516,7 @@
                 <w:noProof/>
                 <w:webHidden/>
               </w:rPr>
-              <w:instrText xml:space="preserve"> PAGEREF _Toc175925942 \h </w:instrText>
+              <w:instrText xml:space="preserve"> PAGEREF _Toc176361673 \h </w:instrText>
             </w:r>
             <w:r>
               <w:rPr>
@@ -559,14 +560,13 @@
               <w14:ligatures w14:val="standardContextual"/>
             </w:rPr>
           </w:pPr>
-          <w:hyperlink w:anchor="_Toc175925943" w:history="1">
+          <w:hyperlink w:anchor="_Toc176361674" w:history="1">
             <w:r>
               <w:rPr>
                 <w:rStyle w:val="Hyperlink"/>
                 <w:noProof/>
-                <w:lang w:val="en-IN"/>
-              </w:rPr>
-              <w:t>Prerequisites</w:t>
+              </w:rPr>
+              <w:t>Limitations</w:t>
             </w:r>
             <w:r>
               <w:rPr>
@@ -587,7 +587,7 @@
                 <w:noProof/>
                 <w:webHidden/>
               </w:rPr>
-              <w:instrText xml:space="preserve"> PAGEREF _Toc175925943 \h </w:instrText>
+              <w:instrText xml:space="preserve"> PAGEREF _Toc176361674 \h </w:instrText>
             </w:r>
             <w:r>
               <w:rPr>
@@ -607,7 +607,7 @@
                 <w:noProof/>
                 <w:webHidden/>
               </w:rPr>
-              <w:t>3</w:t>
+              <w:t>5</w:t>
             </w:r>
             <w:r>
               <w:rPr>
@@ -631,13 +631,13 @@
               <w14:ligatures w14:val="standardContextual"/>
             </w:rPr>
           </w:pPr>
-          <w:hyperlink w:anchor="_Toc175925944" w:history="1">
+          <w:hyperlink w:anchor="_Toc176361675" w:history="1">
             <w:r>
               <w:rPr>
                 <w:rStyle w:val="Hyperlink"/>
                 <w:noProof/>
               </w:rPr>
-              <w:t>Post Conversion Steps</w:t>
+              <w:t>Known Issues</w:t>
             </w:r>
             <w:r>
               <w:rPr>
@@ -658,7 +658,7 @@
                 <w:noProof/>
                 <w:webHidden/>
               </w:rPr>
-              <w:instrText xml:space="preserve"> PAGEREF _Toc175925944 \h </w:instrText>
+              <w:instrText xml:space="preserve"> PAGEREF _Toc176361675 \h </w:instrText>
             </w:r>
             <w:r>
               <w:rPr>
@@ -678,7 +678,7 @@
                 <w:noProof/>
                 <w:webHidden/>
               </w:rPr>
-              <w:t>4</w:t>
+              <w:t>5</w:t>
             </w:r>
             <w:r>
               <w:rPr>
@@ -702,13 +702,13 @@
               <w14:ligatures w14:val="standardContextual"/>
             </w:rPr>
           </w:pPr>
-          <w:hyperlink w:anchor="_Toc175925945" w:history="1">
+          <w:hyperlink w:anchor="_Toc176361676" w:history="1">
             <w:r>
               <w:rPr>
                 <w:rStyle w:val="Hyperlink"/>
                 <w:noProof/>
               </w:rPr>
-              <w:t>Limitations</w:t>
+              <w:t>How to convert measurements using NI Measurement Plug-In Converter?</w:t>
             </w:r>
             <w:r>
               <w:rPr>
@@ -729,7 +729,7 @@
                 <w:noProof/>
                 <w:webHidden/>
               </w:rPr>
-              <w:instrText xml:space="preserve"> PAGEREF _Toc175925945 \h </w:instrText>
+              <w:instrText xml:space="preserve"> PAGEREF _Toc176361676 \h </w:instrText>
             </w:r>
             <w:r>
               <w:rPr>
@@ -749,7 +749,7 @@
                 <w:noProof/>
                 <w:webHidden/>
               </w:rPr>
-              <w:t>4</w:t>
+              <w:t>6</w:t>
             </w:r>
             <w:r>
               <w:rPr>
@@ -773,13 +773,13 @@
               <w14:ligatures w14:val="standardContextual"/>
             </w:rPr>
           </w:pPr>
-          <w:hyperlink w:anchor="_Toc175925946" w:history="1">
+          <w:hyperlink w:anchor="_Toc176361677" w:history="1">
             <w:r>
               <w:rPr>
                 <w:rStyle w:val="Hyperlink"/>
                 <w:noProof/>
               </w:rPr>
-              <w:t>Known Issues</w:t>
+              <w:t>Additional Steps for VISA instruments</w:t>
             </w:r>
             <w:r>
               <w:rPr>
@@ -800,7 +800,7 @@
                 <w:noProof/>
                 <w:webHidden/>
               </w:rPr>
-              <w:instrText xml:space="preserve"> PAGEREF _Toc175925946 \h </w:instrText>
+              <w:instrText xml:space="preserve"> PAGEREF _Toc176361677 \h </w:instrText>
             </w:r>
             <w:r>
               <w:rPr>
@@ -820,7 +820,7 @@
                 <w:noProof/>
                 <w:webHidden/>
               </w:rPr>
-              <w:t>4</w:t>
+              <w:t>6</w:t>
             </w:r>
             <w:r>
               <w:rPr>
@@ -844,13 +844,14 @@
               <w14:ligatures w14:val="standardContextual"/>
             </w:rPr>
           </w:pPr>
-          <w:hyperlink w:anchor="_Toc175925947" w:history="1">
+          <w:hyperlink w:anchor="_Toc176361678" w:history="1">
             <w:r>
               <w:rPr>
                 <w:rStyle w:val="Hyperlink"/>
                 <w:noProof/>
-              </w:rPr>
-              <w:t>How to convert measurements using NI Measurement Plug-In Converter?</w:t>
+                <w:lang w:val="en-IN"/>
+              </w:rPr>
+              <w:t>Event Logger</w:t>
             </w:r>
             <w:r>
               <w:rPr>
@@ -871,7 +872,7 @@
                 <w:noProof/>
                 <w:webHidden/>
               </w:rPr>
-              <w:instrText xml:space="preserve"> PAGEREF _Toc175925947 \h </w:instrText>
+              <w:instrText xml:space="preserve"> PAGEREF _Toc176361678 \h </w:instrText>
             </w:r>
             <w:r>
               <w:rPr>
@@ -891,221 +892,7 @@
                 <w:noProof/>
                 <w:webHidden/>
               </w:rPr>
-              <w:t>5</w:t>
-            </w:r>
-            <w:r>
-              <w:rPr>
-                <w:noProof/>
-                <w:webHidden/>
-              </w:rPr>
-              <w:fldChar w:fldCharType="end"/>
-            </w:r>
-          </w:hyperlink>
-        </w:p>
-        <w:p>
-          <w:pPr>
-            <w:pStyle w:val="TOC1"/>
-            <w:tabs>
-              <w:tab w:val="right" w:leader="dot" w:pos="10070"/>
-            </w:tabs>
-            <w:rPr>
-              <w:noProof/>
-              <w:kern w:val="2"/>
-              <w:lang w:val="en-IN" w:eastAsia="en-IN"/>
-              <w14:ligatures w14:val="standardContextual"/>
-            </w:rPr>
-          </w:pPr>
-          <w:hyperlink w:anchor="_Toc175925948" w:history="1">
-            <w:r>
-              <w:rPr>
-                <w:rStyle w:val="Hyperlink"/>
-                <w:noProof/>
-              </w:rPr>
-              <w:t>Additional Steps for NI-Switch</w:t>
-            </w:r>
-            <w:r>
-              <w:rPr>
-                <w:noProof/>
-                <w:webHidden/>
-              </w:rPr>
-              <w:tab/>
-            </w:r>
-            <w:r>
-              <w:rPr>
-                <w:noProof/>
-                <w:webHidden/>
-              </w:rPr>
-              <w:fldChar w:fldCharType="begin"/>
-            </w:r>
-            <w:r>
-              <w:rPr>
-                <w:noProof/>
-                <w:webHidden/>
-              </w:rPr>
-              <w:instrText xml:space="preserve"> PAGEREF _Toc175925948 \h </w:instrText>
-            </w:r>
-            <w:r>
-              <w:rPr>
-                <w:noProof/>
-                <w:webHidden/>
-              </w:rPr>
-            </w:r>
-            <w:r>
-              <w:rPr>
-                <w:noProof/>
-                <w:webHidden/>
-              </w:rPr>
-              <w:fldChar w:fldCharType="separate"/>
-            </w:r>
-            <w:r>
-              <w:rPr>
-                <w:noProof/>
-                <w:webHidden/>
-              </w:rPr>
-              <w:t>6</w:t>
-            </w:r>
-            <w:r>
-              <w:rPr>
-                <w:noProof/>
-                <w:webHidden/>
-              </w:rPr>
-              <w:fldChar w:fldCharType="end"/>
-            </w:r>
-          </w:hyperlink>
-        </w:p>
-        <w:p>
-          <w:pPr>
-            <w:pStyle w:val="TOC1"/>
-            <w:tabs>
-              <w:tab w:val="right" w:leader="dot" w:pos="10070"/>
-            </w:tabs>
-            <w:rPr>
-              <w:noProof/>
-              <w:kern w:val="2"/>
-              <w:lang w:val="en-IN" w:eastAsia="en-IN"/>
-              <w14:ligatures w14:val="standardContextual"/>
-            </w:rPr>
-          </w:pPr>
-          <w:hyperlink w:anchor="_Toc175925949" w:history="1">
-            <w:r>
-              <w:rPr>
-                <w:rStyle w:val="Hyperlink"/>
-                <w:noProof/>
-              </w:rPr>
-              <w:t>Additional Steps for VISA instruments</w:t>
-            </w:r>
-            <w:r>
-              <w:rPr>
-                <w:noProof/>
-                <w:webHidden/>
-              </w:rPr>
-              <w:tab/>
-            </w:r>
-            <w:r>
-              <w:rPr>
-                <w:noProof/>
-                <w:webHidden/>
-              </w:rPr>
-              <w:fldChar w:fldCharType="begin"/>
-            </w:r>
-            <w:r>
-              <w:rPr>
-                <w:noProof/>
-                <w:webHidden/>
-              </w:rPr>
-              <w:instrText xml:space="preserve"> PAGEREF _Toc175925949 \h </w:instrText>
-            </w:r>
-            <w:r>
-              <w:rPr>
-                <w:noProof/>
-                <w:webHidden/>
-              </w:rPr>
-            </w:r>
-            <w:r>
-              <w:rPr>
-                <w:noProof/>
-                <w:webHidden/>
-              </w:rPr>
-              <w:fldChar w:fldCharType="separate"/>
-            </w:r>
-            <w:r>
-              <w:rPr>
-                <w:noProof/>
-                <w:webHidden/>
-              </w:rPr>
-              <w:t>10</w:t>
-            </w:r>
-            <w:r>
-              <w:rPr>
-                <w:noProof/>
-                <w:webHidden/>
-              </w:rPr>
-              <w:fldChar w:fldCharType="end"/>
-            </w:r>
-          </w:hyperlink>
-        </w:p>
-        <w:p>
-          <w:pPr>
-            <w:pStyle w:val="TOC1"/>
-            <w:tabs>
-              <w:tab w:val="right" w:leader="dot" w:pos="10070"/>
-            </w:tabs>
-            <w:rPr>
-              <w:noProof/>
-              <w:kern w:val="2"/>
-              <w:lang w:val="en-IN" w:eastAsia="en-IN"/>
-              <w14:ligatures w14:val="standardContextual"/>
-            </w:rPr>
-          </w:pPr>
-          <w:hyperlink w:anchor="_Toc175925950" w:history="1">
-            <w:r>
-              <w:rPr>
-                <w:rStyle w:val="Hyperlink"/>
-                <w:noProof/>
-                <w:lang w:val="en-IN"/>
-              </w:rPr>
-              <w:t>Event Logger</w:t>
-            </w:r>
-            <w:r>
-              <w:rPr>
-                <w:noProof/>
-                <w:webHidden/>
-              </w:rPr>
-              <w:tab/>
-            </w:r>
-            <w:r>
-              <w:rPr>
-                <w:noProof/>
-                <w:webHidden/>
-              </w:rPr>
-              <w:fldChar w:fldCharType="begin"/>
-            </w:r>
-            <w:r>
-              <w:rPr>
-                <w:noProof/>
-                <w:webHidden/>
-              </w:rPr>
-              <w:instrText xml:space="preserve"> PAGEREF _Toc175925950 \h </w:instrText>
-            </w:r>
-            <w:r>
-              <w:rPr>
-                <w:noProof/>
-                <w:webHidden/>
-              </w:rPr>
-            </w:r>
-            <w:r>
-              <w:rPr>
-                <w:noProof/>
-                <w:webHidden/>
-              </w:rPr>
-              <w:fldChar w:fldCharType="separate"/>
-            </w:r>
-            <w:r>
-              <w:rPr>
-                <w:noProof/>
-                <w:webHidden/>
-              </w:rPr>
-              <w:t>12</w:t>
+              <w:t>8</w:t>
             </w:r>
             <w:r>
               <w:rPr>
@@ -1201,7 +988,7 @@
       <w:pPr>
         <w:pStyle w:val="Heading1"/>
       </w:pPr>
-      <w:bookmarkStart w:id="0" w:name="_Toc175925936"/>
+      <w:bookmarkStart w:id="0" w:name="_Toc176361667"/>
       <w:r>
         <w:lastRenderedPageBreak/>
         <w:t>Overview</w:t>
@@ -1211,7 +998,13 @@
     <w:p/>
     <w:p>
       <w:r>
-        <w:t>NI Measurement Plug-In Converter converts Python measurements to measurement plug-ins.</w:t>
+        <w:t>NI Measurement Plug-In Converter</w:t>
+      </w:r>
+      <w:r>
+        <w:t xml:space="preserve"> is a CLI tool to</w:t>
+      </w:r>
+      <w:r>
+        <w:t xml:space="preserve"> convert Python measurements to measurement plug-ins.</w:t>
       </w:r>
     </w:p>
     <w:p/>
@@ -1219,13 +1012,12 @@
       <w:pPr>
         <w:pStyle w:val="Heading1"/>
       </w:pPr>
-      <w:bookmarkStart w:id="1" w:name="_Toc175925937"/>
+      <w:bookmarkStart w:id="1" w:name="_Toc176361668"/>
       <w:r>
         <w:t>Related Links</w:t>
       </w:r>
       <w:bookmarkEnd w:id="1"/>
     </w:p>
-    <w:p/>
     <w:p>
       <w:pPr>
         <w:pStyle w:val="ListParagraph"/>
@@ -1282,12 +1074,11 @@
         </w:r>
       </w:hyperlink>
     </w:p>
-    <w:p/>
     <w:p>
       <w:pPr>
         <w:pStyle w:val="Heading1"/>
       </w:pPr>
-      <w:bookmarkStart w:id="2" w:name="_Toc175925938"/>
+      <w:bookmarkStart w:id="2" w:name="_Toc176361669"/>
       <w:r>
         <w:t xml:space="preserve">Software </w:t>
       </w:r>
@@ -1329,6 +1120,9 @@
           </w:tcPr>
           <w:p>
             <w:pPr>
+              <w:tabs>
+                <w:tab w:val="left" w:pos="3327"/>
+              </w:tabs>
               <w:rPr>
                 <w:b/>
                 <w:bCs/>
@@ -1340,6 +1134,13 @@
                 <w:bCs/>
               </w:rPr>
               <w:t>Python Packages</w:t>
+            </w:r>
+            <w:r>
+              <w:rPr>
+                <w:b/>
+                <w:bCs/>
+              </w:rPr>
+              <w:tab/>
             </w:r>
           </w:p>
         </w:tc>
@@ -1397,7 +1198,10 @@
           </w:tcPr>
           <w:p>
             <w:r>
-              <w:t>click</w:t>
+              <w:t>C</w:t>
+            </w:r>
+            <w:r>
+              <w:t>lick</w:t>
             </w:r>
           </w:p>
         </w:tc>
@@ -1420,11 +1224,12 @@
             <w:shd w:val="clear" w:color="auto" w:fill="D1D1D1"/>
           </w:tcPr>
           <w:p>
-            <w:proofErr w:type="spellStart"/>
-            <w:r>
-              <w:t>astor</w:t>
-            </w:r>
-            <w:proofErr w:type="spellEnd"/>
+            <w:r>
+              <w:t>A</w:t>
+            </w:r>
+            <w:r>
+              <w:t>stor</w:t>
+            </w:r>
           </w:p>
         </w:tc>
         <w:tc>
@@ -1448,7 +1253,10 @@
           <w:p>
             <w:proofErr w:type="spellStart"/>
             <w:r>
-              <w:t>pydantic</w:t>
+              <w:t>P</w:t>
+            </w:r>
+            <w:r>
+              <w:t>ydantic</w:t>
             </w:r>
             <w:proofErr w:type="spellEnd"/>
           </w:p>
@@ -1472,14 +1280,12 @@
             <w:shd w:val="clear" w:color="auto" w:fill="D1D1D1"/>
           </w:tcPr>
           <w:p>
-            <w:proofErr w:type="spellStart"/>
             <w:r>
               <w:t>n</w:t>
             </w:r>
             <w:r>
               <w:t>i</w:t>
             </w:r>
-            <w:proofErr w:type="spellEnd"/>
             <w:r>
               <w:t>-</w:t>
             </w:r>
@@ -1512,7 +1318,7 @@
               <w:t>1.0.0.dev</w:t>
             </w:r>
             <w:r>
-              <w:t>7</w:t>
+              <w:t>8</w:t>
             </w:r>
             <w:r>
               <w:t xml:space="preserve"> or above</w:t>
@@ -1528,7 +1334,10 @@
           </w:tcPr>
           <w:p>
             <w:r>
-              <w:t>black</w:t>
+              <w:t>B</w:t>
+            </w:r>
+            <w:r>
+              <w:t>lack</w:t>
             </w:r>
           </w:p>
         </w:tc>
@@ -1545,7 +1354,6 @@
         </w:tc>
       </w:tr>
     </w:tbl>
-    <w:p/>
     <w:p/>
     <w:tbl>
       <w:tblPr>
@@ -1573,12 +1381,21 @@
           </w:tcPr>
           <w:p>
             <w:r>
+              <w:rPr>
+                <w:color w:val="auto"/>
+              </w:rPr>
               <w:t xml:space="preserve">NI </w:t>
             </w:r>
             <w:r>
+              <w:rPr>
+                <w:color w:val="auto"/>
+              </w:rPr>
               <w:t>Package</w:t>
             </w:r>
             <w:r>
+              <w:rPr>
+                <w:color w:val="auto"/>
+              </w:rPr>
               <w:t>s</w:t>
             </w:r>
           </w:p>
@@ -1594,11 +1411,20 @@
           <w:p>
             <w:pPr>
               <w:cnfStyle w:val="100000000000" w:firstRow="1" w:lastRow="0" w:firstColumn="0" w:lastColumn="0" w:oddVBand="0" w:evenVBand="0" w:oddHBand="0" w:evenHBand="0" w:firstRowFirstColumn="0" w:firstRowLastColumn="0" w:lastRowFirstColumn="0" w:lastRowLastColumn="0"/>
+              <w:rPr>
+                <w:color w:val="auto"/>
+              </w:rPr>
             </w:pPr>
             <w:r>
+              <w:rPr>
+                <w:color w:val="auto"/>
+              </w:rPr>
               <w:t>Version</w:t>
             </w:r>
             <w:r>
+              <w:rPr>
+                <w:color w:val="auto"/>
+              </w:rPr>
               <w:t xml:space="preserve"> Required</w:t>
             </w:r>
           </w:p>
@@ -1701,14 +1527,13 @@
         <w:pStyle w:val="Heading1"/>
       </w:pPr>
       <w:bookmarkStart w:id="3" w:name="_Installation"/>
-      <w:bookmarkStart w:id="4" w:name="_Toc175925939"/>
+      <w:bookmarkStart w:id="4" w:name="_Toc176361670"/>
       <w:bookmarkEnd w:id="3"/>
       <w:r>
         <w:t>Installation</w:t>
       </w:r>
       <w:bookmarkEnd w:id="4"/>
     </w:p>
-    <w:p/>
     <w:p>
       <w:pPr>
         <w:pStyle w:val="ListParagraph"/>
@@ -1718,31 +1543,8 @@
         </w:numPr>
       </w:pPr>
       <w:r>
-        <w:t>Run the</w:t>
-      </w:r>
-      <w:r>
-        <w:t xml:space="preserve"> `install.bat`</w:t>
-      </w:r>
-      <w:r>
-        <w:t xml:space="preserve"> file</w:t>
-      </w:r>
-      <w:r>
-        <w:t xml:space="preserve"> by double clicking it</w:t>
-      </w:r>
-      <w:r>
-        <w:t>.</w:t>
-      </w:r>
-    </w:p>
-    <w:p/>
-    <w:p>
-      <w:pPr>
-        <w:pStyle w:val="Heading2"/>
-      </w:pPr>
-      <w:bookmarkStart w:id="5" w:name="_Toc175925940"/>
-      <w:r>
-        <w:t>Note:</w:t>
-      </w:r>
-      <w:bookmarkEnd w:id="5"/>
+        <w:t>Ensure all the dependency files are placed parallel to `install.bat`</w:t>
+      </w:r>
     </w:p>
     <w:p>
       <w:pPr>
@@ -1753,391 +1555,59 @@
         </w:numPr>
       </w:pPr>
       <w:r>
-        <w:t>Requi</w:t>
-      </w:r>
-      <w:r>
-        <w:t>r</w:t>
-      </w:r>
-      <w:r>
-        <w:t xml:space="preserve">e Internet access to install the external dependencies of </w:t>
-      </w:r>
-      <w:r>
-        <w:t>NI Measurement Plug-In Converter.</w:t>
-      </w:r>
-    </w:p>
-    <w:p>
-      <w:pPr>
-        <w:pStyle w:val="Heading1"/>
-      </w:pPr>
-      <w:bookmarkStart w:id="6" w:name="_Toc175925941"/>
-      <w:r>
-        <w:lastRenderedPageBreak/>
-        <w:t>Supported Datatypes</w:t>
-      </w:r>
-      <w:bookmarkEnd w:id="6"/>
+        <w:t>Run the</w:t>
+      </w:r>
+      <w:r>
+        <w:t xml:space="preserve"> `install.bat`</w:t>
+      </w:r>
+      <w:r>
+        <w:t xml:space="preserve"> file</w:t>
+      </w:r>
+      <w:r>
+        <w:t xml:space="preserve"> by double clicking it</w:t>
+      </w:r>
+      <w:r>
+        <w:t>.</w:t>
+      </w:r>
     </w:p>
     <w:p/>
     <w:p>
       <w:pPr>
+        <w:pStyle w:val="Heading2"/>
+      </w:pPr>
+      <w:bookmarkStart w:id="5" w:name="_Toc176361671"/>
+      <w:r>
+        <w:t>Note:</w:t>
+      </w:r>
+      <w:bookmarkEnd w:id="5"/>
+    </w:p>
+    <w:p>
+      <w:pPr>
         <w:pStyle w:val="ListParagraph"/>
         <w:numPr>
           <w:ilvl w:val="0"/>
-          <w:numId w:val="4"/>
+          <w:numId w:val="11"/>
         </w:numPr>
       </w:pPr>
       <w:r>
-        <w:t>int</w:t>
+        <w:t>Requi</w:t>
+      </w:r>
+      <w:r>
+        <w:t>r</w:t>
+      </w:r>
+      <w:r>
+        <w:t xml:space="preserve">e </w:t>
+      </w:r>
+      <w:r>
+        <w:t>i</w:t>
+      </w:r>
+      <w:r>
+        <w:t xml:space="preserve">nternet access to install the external dependencies of </w:t>
+      </w:r>
+      <w:r>
+        <w:t>NI Measurement Plug-In Converter.</w:t>
       </w:r>
     </w:p>
-    <w:p>
-      <w:pPr>
-        <w:pStyle w:val="ListParagraph"/>
-        <w:numPr>
-          <w:ilvl w:val="0"/>
-          <w:numId w:val="4"/>
-        </w:numPr>
-      </w:pPr>
-      <w:r>
-        <w:t>float</w:t>
-      </w:r>
-    </w:p>
-    <w:p>
-      <w:pPr>
-        <w:pStyle w:val="ListParagraph"/>
-        <w:numPr>
-          <w:ilvl w:val="0"/>
-          <w:numId w:val="4"/>
-        </w:numPr>
-      </w:pPr>
-      <w:r>
-        <w:t>str</w:t>
-      </w:r>
-    </w:p>
-    <w:p>
-      <w:pPr>
-        <w:pStyle w:val="ListParagraph"/>
-        <w:numPr>
-          <w:ilvl w:val="0"/>
-          <w:numId w:val="4"/>
-        </w:numPr>
-      </w:pPr>
-      <w:r>
-        <w:t>bool</w:t>
-      </w:r>
-    </w:p>
-    <w:p>
-      <w:pPr>
-        <w:pStyle w:val="ListParagraph"/>
-        <w:numPr>
-          <w:ilvl w:val="0"/>
-          <w:numId w:val="4"/>
-        </w:numPr>
-      </w:pPr>
-      <w:r>
-        <w:t>List[int]</w:t>
-      </w:r>
-    </w:p>
-    <w:p>
-      <w:pPr>
-        <w:pStyle w:val="ListParagraph"/>
-        <w:numPr>
-          <w:ilvl w:val="0"/>
-          <w:numId w:val="4"/>
-        </w:numPr>
-      </w:pPr>
-      <w:r>
-        <w:t>List[float]</w:t>
-      </w:r>
-    </w:p>
-    <w:p>
-      <w:pPr>
-        <w:pStyle w:val="ListParagraph"/>
-        <w:numPr>
-          <w:ilvl w:val="0"/>
-          <w:numId w:val="4"/>
-        </w:numPr>
-      </w:pPr>
-      <w:r>
-        <w:t>List[str]</w:t>
-      </w:r>
-    </w:p>
-    <w:p>
-      <w:pPr>
-        <w:pStyle w:val="ListParagraph"/>
-        <w:numPr>
-          <w:ilvl w:val="0"/>
-          <w:numId w:val="4"/>
-        </w:numPr>
-      </w:pPr>
-      <w:r>
-        <w:t>List[bool]</w:t>
-      </w:r>
-    </w:p>
-    <w:p>
-      <w:pPr>
-        <w:pStyle w:val="Heading1"/>
-      </w:pPr>
-      <w:bookmarkStart w:id="7" w:name="_Toc175925942"/>
-      <w:r>
-        <w:t>Supported Instrument Drivers</w:t>
-      </w:r>
-      <w:bookmarkEnd w:id="7"/>
-    </w:p>
-    <w:p/>
-    <w:p>
-      <w:pPr>
-        <w:pStyle w:val="ListParagraph"/>
-        <w:numPr>
-          <w:ilvl w:val="0"/>
-          <w:numId w:val="6"/>
-        </w:numPr>
-      </w:pPr>
-      <w:r>
-        <w:t>NI-DCPower</w:t>
-      </w:r>
-    </w:p>
-    <w:p>
-      <w:pPr>
-        <w:pStyle w:val="ListParagraph"/>
-        <w:numPr>
-          <w:ilvl w:val="0"/>
-          <w:numId w:val="6"/>
-        </w:numPr>
-      </w:pPr>
-      <w:r>
-        <w:t>NI-DMM</w:t>
-      </w:r>
-    </w:p>
-    <w:p>
-      <w:pPr>
-        <w:pStyle w:val="ListParagraph"/>
-        <w:numPr>
-          <w:ilvl w:val="0"/>
-          <w:numId w:val="6"/>
-        </w:numPr>
-      </w:pPr>
-      <w:r>
-        <w:t>NI-Digital</w:t>
-      </w:r>
-    </w:p>
-    <w:p>
-      <w:pPr>
-        <w:pStyle w:val="ListParagraph"/>
-        <w:numPr>
-          <w:ilvl w:val="0"/>
-          <w:numId w:val="6"/>
-        </w:numPr>
-      </w:pPr>
-      <w:r>
-        <w:t>NI-FGEN</w:t>
-      </w:r>
-    </w:p>
-    <w:p>
-      <w:pPr>
-        <w:pStyle w:val="ListParagraph"/>
-        <w:numPr>
-          <w:ilvl w:val="0"/>
-          <w:numId w:val="6"/>
-        </w:numPr>
-      </w:pPr>
-      <w:r>
-        <w:t>NI-Scope</w:t>
-      </w:r>
-    </w:p>
-    <w:p>
-      <w:pPr>
-        <w:pStyle w:val="ListParagraph"/>
-        <w:numPr>
-          <w:ilvl w:val="0"/>
-          <w:numId w:val="6"/>
-        </w:numPr>
-      </w:pPr>
-      <w:r>
-        <w:t>NI-Switch</w:t>
-      </w:r>
-    </w:p>
-    <w:p>
-      <w:pPr>
-        <w:pStyle w:val="ListParagraph"/>
-        <w:numPr>
-          <w:ilvl w:val="0"/>
-          <w:numId w:val="6"/>
-        </w:numPr>
-      </w:pPr>
-      <w:r>
-        <w:t>VISA</w:t>
-      </w:r>
-    </w:p>
-    <w:p>
-      <w:pPr>
-        <w:pStyle w:val="Heading1"/>
-        <w:rPr>
-          <w:lang w:val="en-IN"/>
-        </w:rPr>
-      </w:pPr>
-      <w:bookmarkStart w:id="8" w:name="_Toc175925943"/>
-      <w:r>
-        <w:rPr>
-          <w:lang w:val="en-IN"/>
-        </w:rPr>
-        <w:t>Prerequisites</w:t>
-      </w:r>
-      <w:bookmarkEnd w:id="8"/>
-    </w:p>
-    <w:p>
-      <w:pPr>
-        <w:rPr>
-          <w:lang w:val="en-IN"/>
-        </w:rPr>
-      </w:pPr>
-    </w:p>
-    <w:p>
-      <w:pPr>
-        <w:rPr>
-          <w:lang w:val="en-IN"/>
-        </w:rPr>
-      </w:pPr>
-      <w:r>
-        <w:rPr>
-          <w:lang w:val="en-IN"/>
-        </w:rPr>
-        <w:t xml:space="preserve">The </w:t>
-      </w:r>
-      <w:r>
-        <w:rPr>
-          <w:lang w:val="en-IN"/>
-        </w:rPr>
-        <w:t>Python</w:t>
-      </w:r>
-      <w:r>
-        <w:rPr>
-          <w:lang w:val="en-IN"/>
-        </w:rPr>
-        <w:t xml:space="preserve"> measurement should</w:t>
-      </w:r>
-    </w:p>
-    <w:p>
-      <w:pPr>
-        <w:pStyle w:val="ListParagraph"/>
-        <w:numPr>
-          <w:ilvl w:val="0"/>
-          <w:numId w:val="12"/>
-        </w:numPr>
-        <w:rPr>
-          <w:lang w:val="en-IN"/>
-        </w:rPr>
-      </w:pPr>
-      <w:r>
-        <w:rPr>
-          <w:lang w:val="en-IN"/>
-        </w:rPr>
-        <w:t>Contain a measurement function which should</w:t>
-      </w:r>
-    </w:p>
-    <w:p>
-      <w:pPr>
-        <w:pStyle w:val="ListParagraph"/>
-        <w:numPr>
-          <w:ilvl w:val="1"/>
-          <w:numId w:val="12"/>
-        </w:numPr>
-        <w:rPr>
-          <w:lang w:val="en-IN"/>
-        </w:rPr>
-      </w:pPr>
-      <w:r>
-        <w:rPr>
-          <w:lang w:val="en-IN"/>
-        </w:rPr>
-        <w:t>Contain a return value.</w:t>
-      </w:r>
-      <w:r>
-        <w:rPr>
-          <w:lang w:val="en-IN"/>
-        </w:rPr>
-        <w:t xml:space="preserve"> The return value should be a variable and not a direct function call or constant value.</w:t>
-      </w:r>
-    </w:p>
-    <w:p>
-      <w:pPr>
-        <w:pStyle w:val="ListParagraph"/>
-        <w:numPr>
-          <w:ilvl w:val="1"/>
-          <w:numId w:val="12"/>
-        </w:numPr>
-        <w:rPr>
-          <w:lang w:val="en-IN"/>
-        </w:rPr>
-      </w:pPr>
-      <w:r>
-        <w:rPr>
-          <w:lang w:val="en-IN"/>
-        </w:rPr>
-        <w:t>Have properly type hinted inputs and outputs.</w:t>
-      </w:r>
-    </w:p>
-    <w:p>
-      <w:pPr>
-        <w:pStyle w:val="ListParagraph"/>
-        <w:numPr>
-          <w:ilvl w:val="1"/>
-          <w:numId w:val="12"/>
-        </w:numPr>
-        <w:rPr>
-          <w:lang w:val="en-IN"/>
-        </w:rPr>
-      </w:pPr>
-      <w:r>
-        <w:rPr>
-          <w:lang w:val="en-IN"/>
-        </w:rPr>
-        <w:t>Use one of the supported drivers.</w:t>
-      </w:r>
-    </w:p>
-    <w:p>
-      <w:pPr>
-        <w:pStyle w:val="ListParagraph"/>
-        <w:numPr>
-          <w:ilvl w:val="0"/>
-          <w:numId w:val="12"/>
-        </w:numPr>
-        <w:rPr>
-          <w:lang w:val="en-IN"/>
-        </w:rPr>
-      </w:pPr>
-      <w:r>
-        <w:rPr>
-          <w:lang w:val="en-IN"/>
-        </w:rPr>
-        <w:t>Initialize the instrument driver's session inside the measurement function</w:t>
-      </w:r>
-      <w:r>
-        <w:rPr>
-          <w:lang w:val="en-IN"/>
-        </w:rPr>
-        <w:t xml:space="preserve"> and within the next level of indentation</w:t>
-      </w:r>
-      <w:r>
-        <w:rPr>
-          <w:lang w:val="en-IN"/>
-        </w:rPr>
-        <w:t>.</w:t>
-      </w:r>
-    </w:p>
-    <w:p>
-      <w:pPr>
-        <w:pStyle w:val="ListParagraph"/>
-        <w:numPr>
-          <w:ilvl w:val="0"/>
-          <w:numId w:val="8"/>
-        </w:numPr>
-      </w:pPr>
-      <w:r>
-        <w:t>All the driver’s session must be initialized at a single point using context manager `with` in Python.</w:t>
-      </w:r>
-    </w:p>
-    <w:p/>
-    <w:p/>
     <w:p>
       <w:pPr>
         <w:rPr>
@@ -2147,6 +1617,10 @@
           <w:szCs w:val="32"/>
         </w:rPr>
       </w:pPr>
+      <w:bookmarkStart w:id="6" w:name="_Supported_Datatypes_&amp;"/>
+      <w:bookmarkStart w:id="7" w:name="_Supported_Data_types"/>
+      <w:bookmarkEnd w:id="6"/>
+      <w:bookmarkEnd w:id="7"/>
       <w:r>
         <w:br w:type="page"/>
       </w:r>
@@ -2155,56 +1629,498 @@
       <w:pPr>
         <w:pStyle w:val="Heading1"/>
       </w:pPr>
-      <w:bookmarkStart w:id="9" w:name="_Toc175925944"/>
+      <w:bookmarkStart w:id="8" w:name="_Toc176361672"/>
+      <w:bookmarkStart w:id="9" w:name="_Supported_Data_types_1"/>
+      <w:bookmarkEnd w:id="9"/>
       <w:r>
         <w:lastRenderedPageBreak/>
-        <w:t>Post Conversion Steps</w:t>
-      </w:r>
-      <w:bookmarkEnd w:id="9"/>
+        <w:t>Supported Data</w:t>
+      </w:r>
+      <w:r>
+        <w:t xml:space="preserve"> </w:t>
+      </w:r>
+      <w:r>
+        <w:t>types</w:t>
+      </w:r>
+      <w:r>
+        <w:t xml:space="preserve"> &amp; Instrument Drivers</w:t>
+      </w:r>
+      <w:bookmarkEnd w:id="8"/>
     </w:p>
     <w:p/>
-    <w:p>
-      <w:r>
-        <w:t xml:space="preserve">For all the instrument drivers, the </w:t>
-      </w:r>
-      <w:proofErr w:type="spellStart"/>
-      <w:r>
-        <w:t>session</w:t>
-      </w:r>
-      <w:r>
-        <w:t>s</w:t>
-      </w:r>
-      <w:r>
-        <w:t>_</w:t>
-      </w:r>
-      <w:r>
-        <w:t>and_</w:t>
-      </w:r>
-      <w:r>
-        <w:t>resources</w:t>
-      </w:r>
-      <w:proofErr w:type="spellEnd"/>
-      <w:r>
-        <w:t xml:space="preserve"> must be updated with the </w:t>
-      </w:r>
-      <w:r>
-        <w:t xml:space="preserve">             </w:t>
-      </w:r>
-      <w:r>
-        <w:t>session variables and resource names used.</w:t>
-      </w:r>
-    </w:p>
+    <w:tbl>
+      <w:tblPr>
+        <w:tblStyle w:val="TableGrid"/>
+        <w:tblW w:w="0" w:type="auto"/>
+        <w:tblLook w:val="04A0" w:firstRow="1" w:lastRow="0" w:firstColumn="1" w:lastColumn="0" w:noHBand="0" w:noVBand="1"/>
+      </w:tblPr>
+      <w:tblGrid>
+        <w:gridCol w:w="5035"/>
+        <w:gridCol w:w="5035"/>
+      </w:tblGrid>
+      <w:tr>
+        <w:tc>
+          <w:tcPr>
+            <w:tcW w:w="5035" w:type="dxa"/>
+            <w:shd w:val="clear" w:color="auto" w:fill="196B24"/>
+          </w:tcPr>
+          <w:p>
+            <w:pPr>
+              <w:rPr>
+                <w:b/>
+                <w:bCs/>
+              </w:rPr>
+            </w:pPr>
+            <w:r>
+              <w:rPr>
+                <w:b/>
+                <w:bCs/>
+              </w:rPr>
+              <w:t>Data</w:t>
+            </w:r>
+            <w:r>
+              <w:rPr>
+                <w:b/>
+                <w:bCs/>
+              </w:rPr>
+              <w:t xml:space="preserve"> </w:t>
+            </w:r>
+            <w:r>
+              <w:rPr>
+                <w:b/>
+                <w:bCs/>
+              </w:rPr>
+              <w:t>types</w:t>
+            </w:r>
+          </w:p>
+        </w:tc>
+        <w:tc>
+          <w:tcPr>
+            <w:tcW w:w="5035" w:type="dxa"/>
+            <w:shd w:val="clear" w:color="auto" w:fill="196B24"/>
+          </w:tcPr>
+          <w:p>
+            <w:pPr>
+              <w:rPr>
+                <w:b/>
+                <w:bCs/>
+              </w:rPr>
+            </w:pPr>
+            <w:r>
+              <w:rPr>
+                <w:b/>
+                <w:bCs/>
+              </w:rPr>
+              <w:t>Instrument Drivers</w:t>
+            </w:r>
+          </w:p>
+        </w:tc>
+      </w:tr>
+      <w:tr>
+        <w:tc>
+          <w:tcPr>
+            <w:tcW w:w="5035" w:type="dxa"/>
+            <w:shd w:val="clear" w:color="auto" w:fill="D1D1D1"/>
+          </w:tcPr>
+          <w:p>
+            <w:pPr>
+              <w:tabs>
+                <w:tab w:val="left" w:pos="1735"/>
+                <w:tab w:val="left" w:pos="2225"/>
+                <w:tab w:val="left" w:pos="3240"/>
+              </w:tabs>
+            </w:pPr>
+            <w:r>
+              <w:t>Int</w:t>
+            </w:r>
+            <w:r>
+              <w:tab/>
+            </w:r>
+            <w:r>
+              <w:tab/>
+            </w:r>
+            <w:r>
+              <w:tab/>
+            </w:r>
+          </w:p>
+        </w:tc>
+        <w:tc>
+          <w:tcPr>
+            <w:tcW w:w="5035" w:type="dxa"/>
+            <w:shd w:val="clear" w:color="auto" w:fill="D1D1D1"/>
+          </w:tcPr>
+          <w:p>
+            <w:r>
+              <w:t>NI-DCPower</w:t>
+            </w:r>
+          </w:p>
+        </w:tc>
+      </w:tr>
+      <w:tr>
+        <w:tc>
+          <w:tcPr>
+            <w:tcW w:w="5035" w:type="dxa"/>
+            <w:shd w:val="clear" w:color="auto" w:fill="FFFFFF"/>
+          </w:tcPr>
+          <w:p>
+            <w:r>
+              <w:t>Float</w:t>
+            </w:r>
+          </w:p>
+        </w:tc>
+        <w:tc>
+          <w:tcPr>
+            <w:tcW w:w="5035" w:type="dxa"/>
+            <w:shd w:val="clear" w:color="auto" w:fill="FFFFFF"/>
+          </w:tcPr>
+          <w:p>
+            <w:r>
+              <w:t>NI-DMM</w:t>
+            </w:r>
+          </w:p>
+        </w:tc>
+      </w:tr>
+      <w:tr>
+        <w:tc>
+          <w:tcPr>
+            <w:tcW w:w="5035" w:type="dxa"/>
+            <w:shd w:val="clear" w:color="auto" w:fill="D1D1D1"/>
+          </w:tcPr>
+          <w:p>
+            <w:pPr>
+              <w:tabs>
+                <w:tab w:val="left" w:pos="3556"/>
+              </w:tabs>
+            </w:pPr>
+            <w:r>
+              <w:t>Str</w:t>
+            </w:r>
+            <w:r>
+              <w:tab/>
+            </w:r>
+          </w:p>
+        </w:tc>
+        <w:tc>
+          <w:tcPr>
+            <w:tcW w:w="5035" w:type="dxa"/>
+            <w:shd w:val="clear" w:color="auto" w:fill="D1D1D1"/>
+          </w:tcPr>
+          <w:p>
+            <w:r>
+              <w:t>NI-Digital</w:t>
+            </w:r>
+          </w:p>
+        </w:tc>
+      </w:tr>
+      <w:tr>
+        <w:tc>
+          <w:tcPr>
+            <w:tcW w:w="5035" w:type="dxa"/>
+            <w:shd w:val="clear" w:color="auto" w:fill="FFFFFF"/>
+          </w:tcPr>
+          <w:p>
+            <w:r>
+              <w:t>Bool</w:t>
+            </w:r>
+          </w:p>
+        </w:tc>
+        <w:tc>
+          <w:tcPr>
+            <w:tcW w:w="5035" w:type="dxa"/>
+            <w:shd w:val="clear" w:color="auto" w:fill="FFFFFF"/>
+          </w:tcPr>
+          <w:p>
+            <w:r>
+              <w:t>NI-FGEN</w:t>
+            </w:r>
+          </w:p>
+        </w:tc>
+      </w:tr>
+      <w:tr>
+        <w:tc>
+          <w:tcPr>
+            <w:tcW w:w="5035" w:type="dxa"/>
+            <w:shd w:val="clear" w:color="auto" w:fill="D1D1D1"/>
+          </w:tcPr>
+          <w:p>
+            <w:r>
+              <w:t>List[int]</w:t>
+            </w:r>
+          </w:p>
+        </w:tc>
+        <w:tc>
+          <w:tcPr>
+            <w:tcW w:w="5035" w:type="dxa"/>
+            <w:shd w:val="clear" w:color="auto" w:fill="D1D1D1"/>
+          </w:tcPr>
+          <w:p>
+            <w:r>
+              <w:t>NI-Scope</w:t>
+            </w:r>
+          </w:p>
+        </w:tc>
+      </w:tr>
+      <w:tr>
+        <w:tc>
+          <w:tcPr>
+            <w:tcW w:w="5035" w:type="dxa"/>
+            <w:shd w:val="clear" w:color="auto" w:fill="FFFFFF"/>
+          </w:tcPr>
+          <w:p>
+            <w:r>
+              <w:t>List[float]</w:t>
+            </w:r>
+          </w:p>
+        </w:tc>
+        <w:tc>
+          <w:tcPr>
+            <w:tcW w:w="5035" w:type="dxa"/>
+            <w:shd w:val="clear" w:color="auto" w:fill="FFFFFF"/>
+          </w:tcPr>
+          <w:p>
+            <w:r>
+              <w:t>NI-Switch</w:t>
+            </w:r>
+          </w:p>
+        </w:tc>
+      </w:tr>
+      <w:tr>
+        <w:tc>
+          <w:tcPr>
+            <w:tcW w:w="5035" w:type="dxa"/>
+            <w:shd w:val="clear" w:color="auto" w:fill="D1D1D1"/>
+          </w:tcPr>
+          <w:p>
+            <w:r>
+              <w:t>List[str]]</w:t>
+            </w:r>
+          </w:p>
+        </w:tc>
+        <w:tc>
+          <w:tcPr>
+            <w:tcW w:w="5035" w:type="dxa"/>
+            <w:shd w:val="clear" w:color="auto" w:fill="D1D1D1"/>
+          </w:tcPr>
+          <w:p>
+            <w:r>
+              <w:t>NI-DAQmx</w:t>
+            </w:r>
+          </w:p>
+        </w:tc>
+      </w:tr>
+      <w:tr>
+        <w:tc>
+          <w:tcPr>
+            <w:tcW w:w="5035" w:type="dxa"/>
+          </w:tcPr>
+          <w:p>
+            <w:r>
+              <w:t>List[bool]</w:t>
+            </w:r>
+          </w:p>
+        </w:tc>
+        <w:tc>
+          <w:tcPr>
+            <w:tcW w:w="5035" w:type="dxa"/>
+          </w:tcPr>
+          <w:p>
+            <w:r>
+              <w:t>PyVISA for NI VISA</w:t>
+            </w:r>
+          </w:p>
+        </w:tc>
+      </w:tr>
+    </w:tbl>
     <w:p/>
     <w:p>
+      <w:pPr>
+        <w:pStyle w:val="ListParagraph"/>
+        <w:numPr>
+          <w:ilvl w:val="0"/>
+          <w:numId w:val="11"/>
+        </w:numPr>
+      </w:pPr>
+      <w:r>
+        <w:t>Inputs and output</w:t>
+      </w:r>
+      <w:r>
+        <w:t>s</w:t>
+      </w:r>
+      <w:r>
+        <w:t xml:space="preserve"> of </w:t>
+      </w:r>
+      <w:r>
+        <w:t xml:space="preserve">unsupported </w:t>
+      </w:r>
+      <w:r>
+        <w:t>data types will be skipped.</w:t>
+      </w:r>
+    </w:p>
+    <w:p>
+      <w:pPr>
+        <w:pStyle w:val="ListParagraph"/>
+        <w:numPr>
+          <w:ilvl w:val="0"/>
+          <w:numId w:val="11"/>
+        </w:numPr>
+      </w:pPr>
+      <w:r>
+        <w:t xml:space="preserve">Python measurement must use one of the supported </w:t>
+      </w:r>
+      <w:r>
+        <w:t>instrument drivers</w:t>
+      </w:r>
+      <w:r>
+        <w:t>.</w:t>
+      </w:r>
+    </w:p>
+    <w:p>
+      <w:pPr>
+        <w:pStyle w:val="Heading1"/>
+        <w:rPr>
+          <w:lang w:val="en-IN"/>
+        </w:rPr>
+      </w:pPr>
+      <w:bookmarkStart w:id="10" w:name="_Toc176361673"/>
+      <w:r>
+        <w:rPr>
+          <w:lang w:val="en-IN"/>
+        </w:rPr>
+        <w:t>Prerequisites</w:t>
+      </w:r>
+      <w:bookmarkEnd w:id="10"/>
+    </w:p>
+    <w:p>
+      <w:pPr>
+        <w:rPr>
+          <w:lang w:val="en-IN"/>
+        </w:rPr>
+      </w:pPr>
+    </w:p>
+    <w:p>
+      <w:pPr>
+        <w:rPr>
+          <w:lang w:val="en-IN"/>
+        </w:rPr>
+      </w:pPr>
+      <w:r>
+        <w:rPr>
+          <w:lang w:val="en-IN"/>
+        </w:rPr>
+        <w:t xml:space="preserve">The </w:t>
+      </w:r>
+      <w:r>
+        <w:rPr>
+          <w:lang w:val="en-IN"/>
+        </w:rPr>
+        <w:t>Python</w:t>
+      </w:r>
+      <w:r>
+        <w:rPr>
+          <w:lang w:val="en-IN"/>
+        </w:rPr>
+        <w:t xml:space="preserve"> measurement should</w:t>
+      </w:r>
+      <w:r>
+        <w:rPr>
+          <w:lang w:val="en-IN"/>
+        </w:rPr>
+        <w:t xml:space="preserve"> c</w:t>
+      </w:r>
+      <w:r>
+        <w:rPr>
+          <w:lang w:val="en-IN"/>
+        </w:rPr>
+        <w:t>ontain a measurement function which should</w:t>
+      </w:r>
+    </w:p>
+    <w:p>
+      <w:pPr>
+        <w:pStyle w:val="ListParagraph"/>
+        <w:numPr>
+          <w:ilvl w:val="0"/>
+          <w:numId w:val="27"/>
+        </w:numPr>
+        <w:rPr>
+          <w:lang w:val="en-IN"/>
+        </w:rPr>
+      </w:pPr>
+      <w:r>
+        <w:rPr>
+          <w:lang w:val="en-IN"/>
+        </w:rPr>
+        <w:t xml:space="preserve">Use one of the </w:t>
+      </w:r>
+      <w:hyperlink w:anchor="_Supported_Data_types_1" w:history="1">
+        <w:r>
+          <w:rPr>
+            <w:rStyle w:val="Hyperlink"/>
+            <w:lang w:val="en-IN"/>
+          </w:rPr>
+          <w:t>supported drivers and data types</w:t>
+        </w:r>
+      </w:hyperlink>
+      <w:r>
+        <w:rPr>
+          <w:lang w:val="en-IN"/>
+        </w:rPr>
+        <w:t xml:space="preserve">. Inputs and </w:t>
+      </w:r>
+      <w:r>
+        <w:rPr>
+          <w:lang w:val="en-IN"/>
+        </w:rPr>
+        <w:t>o</w:t>
+      </w:r>
+      <w:r>
+        <w:rPr>
+          <w:lang w:val="en-IN"/>
+        </w:rPr>
+        <w:t>utputs of unsupported data types will be skipped.</w:t>
+      </w:r>
+    </w:p>
+    <w:p>
+      <w:pPr>
+        <w:pStyle w:val="ListParagraph"/>
+        <w:numPr>
+          <w:ilvl w:val="0"/>
+          <w:numId w:val="27"/>
+        </w:numPr>
+        <w:rPr>
+          <w:lang w:val="en-IN"/>
+        </w:rPr>
+      </w:pPr>
+      <w:r>
+        <w:rPr>
+          <w:lang w:val="en-IN"/>
+        </w:rPr>
+        <w:t>Contain a return value. The return value should be a variable and not a direct function call or constant value.</w:t>
+      </w:r>
+    </w:p>
+    <w:p>
+      <w:pPr>
+        <w:pStyle w:val="ListParagraph"/>
+        <w:rPr>
+          <w:lang w:val="en-IN"/>
+        </w:rPr>
+      </w:pPr>
+    </w:p>
+    <w:p>
+      <w:pPr>
+        <w:pStyle w:val="ListParagraph"/>
+        <w:rPr>
+          <w:lang w:val="en-IN"/>
+        </w:rPr>
+      </w:pPr>
       <w:r>
         <w:rPr>
           <w:noProof/>
         </w:rPr>
         <w:drawing>
-          <wp:inline distT="0" distB="0" distL="0" distR="0" wp14:anchorId="1A5EA8FC" wp14:editId="3A6EB89A">
-            <wp:extent cx="6400800" cy="2171700"/>
-            <wp:effectExtent l="0" t="0" r="0" b="0"/>
-            <wp:docPr id="1266886627" name="Picture 1"/>
+          <wp:inline distT="0" distB="0" distL="0" distR="0" wp14:anchorId="14798A4D" wp14:editId="15BB7182">
+            <wp:extent cx="3581400" cy="2238375"/>
+            <wp:effectExtent l="0" t="0" r="0" b="9525"/>
+            <wp:docPr id="1027234068" name="Picture 1"/>
             <wp:cNvGraphicFramePr>
               <a:graphicFrameLocks xmlns:a="http://schemas.openxmlformats.org/drawingml/2006/main" noChangeAspect="1"/>
             </wp:cNvGraphicFramePr>
@@ -2212,7 +2128,7 @@
               <a:graphicData uri="http://schemas.openxmlformats.org/drawingml/2006/picture">
                 <pic:pic xmlns:pic="http://schemas.openxmlformats.org/drawingml/2006/picture">
                   <pic:nvPicPr>
-                    <pic:cNvPr id="1266886627" name=""/>
+                    <pic:cNvPr id="1027234068" name=""/>
                     <pic:cNvPicPr/>
                   </pic:nvPicPr>
                   <pic:blipFill>
@@ -2224,7 +2140,7 @@
                   <pic:spPr>
                     <a:xfrm>
                       <a:off x="0" y="0"/>
-                      <a:ext cx="6400800" cy="2171700"/>
+                      <a:ext cx="3581400" cy="2238375"/>
                     </a:xfrm>
                     <a:prstGeom prst="rect">
                       <a:avLst/>
@@ -2237,18 +2153,299 @@
         </w:drawing>
       </w:r>
     </w:p>
-    <w:p/>
     <w:p>
       <w:pPr>
+        <w:rPr>
+          <w:lang w:val="en-IN"/>
+        </w:rPr>
+      </w:pPr>
+    </w:p>
+    <w:p>
+      <w:pPr>
+        <w:rPr>
+          <w:lang w:val="en-IN"/>
+        </w:rPr>
+      </w:pPr>
+      <w:r>
+        <w:rPr>
+          <w:lang w:val="en-IN"/>
+        </w:rPr>
+        <w:br w:type="page"/>
+      </w:r>
+    </w:p>
+    <w:p>
+      <w:pPr>
+        <w:pStyle w:val="ListParagraph"/>
+        <w:numPr>
+          <w:ilvl w:val="0"/>
+          <w:numId w:val="27"/>
+        </w:numPr>
+        <w:rPr>
+          <w:lang w:val="en-IN"/>
+        </w:rPr>
+      </w:pPr>
+      <w:r>
+        <w:rPr>
+          <w:lang w:val="en-IN"/>
+        </w:rPr>
+        <w:lastRenderedPageBreak/>
+        <w:t>Have properly type hinted inputs and output</w:t>
+      </w:r>
+      <w:r>
+        <w:rPr>
+          <w:lang w:val="en-IN"/>
+        </w:rPr>
+        <w:t>s</w:t>
+      </w:r>
+    </w:p>
+    <w:p>
+      <w:pPr>
+        <w:pStyle w:val="ListParagraph"/>
+        <w:rPr>
+          <w:lang w:val="en-IN"/>
+        </w:rPr>
+      </w:pPr>
+    </w:p>
+    <w:p>
+      <w:pPr>
+        <w:pStyle w:val="ListParagraph"/>
+        <w:rPr>
+          <w:lang w:val="en-IN"/>
+        </w:rPr>
+      </w:pPr>
+      <w:r>
+        <w:rPr>
+          <w:noProof/>
+        </w:rPr>
+        <w:drawing>
+          <wp:inline distT="0" distB="0" distL="0" distR="0" wp14:anchorId="1307724F" wp14:editId="6582D7D7">
+            <wp:extent cx="3609557" cy="1653540"/>
+            <wp:effectExtent l="0" t="0" r="0" b="3810"/>
+            <wp:docPr id="1882523033" name="Picture 1" descr="A computer screen shot of text&#10;&#10;Description automatically generated"/>
+            <wp:cNvGraphicFramePr>
+              <a:graphicFrameLocks xmlns:a="http://schemas.openxmlformats.org/drawingml/2006/main" noChangeAspect="1"/>
+            </wp:cNvGraphicFramePr>
+            <a:graphic xmlns:a="http://schemas.openxmlformats.org/drawingml/2006/main">
+              <a:graphicData uri="http://schemas.openxmlformats.org/drawingml/2006/picture">
+                <pic:pic xmlns:pic="http://schemas.openxmlformats.org/drawingml/2006/picture">
+                  <pic:nvPicPr>
+                    <pic:cNvPr id="1882523033" name="Picture 1" descr="A computer screen shot of text&#10;&#10;Description automatically generated"/>
+                    <pic:cNvPicPr/>
+                  </pic:nvPicPr>
+                  <pic:blipFill>
+                    <a:blip r:embed="rId15"/>
+                    <a:stretch>
+                      <a:fillRect/>
+                    </a:stretch>
+                  </pic:blipFill>
+                  <pic:spPr>
+                    <a:xfrm>
+                      <a:off x="0" y="0"/>
+                      <a:ext cx="3626191" cy="1661160"/>
+                    </a:xfrm>
+                    <a:prstGeom prst="rect">
+                      <a:avLst/>
+                    </a:prstGeom>
+                  </pic:spPr>
+                </pic:pic>
+              </a:graphicData>
+            </a:graphic>
+          </wp:inline>
+        </w:drawing>
+      </w:r>
+    </w:p>
+    <w:p>
+      <w:pPr>
+        <w:pStyle w:val="ListParagraph"/>
+        <w:rPr>
+          <w:lang w:val="en-IN"/>
+        </w:rPr>
+      </w:pPr>
+    </w:p>
+    <w:p>
+      <w:pPr>
+        <w:pStyle w:val="ListParagraph"/>
+        <w:numPr>
+          <w:ilvl w:val="0"/>
+          <w:numId w:val="27"/>
+        </w:numPr>
+        <w:rPr>
+          <w:lang w:val="en-IN"/>
+        </w:rPr>
+      </w:pPr>
+      <w:r>
+        <w:rPr>
+          <w:lang w:val="en-IN"/>
+        </w:rPr>
+        <w:t>Have the instrument driver's session initialization inside the measurement function and within the next level of indentation</w:t>
+      </w:r>
+      <w:r>
+        <w:rPr>
+          <w:lang w:val="en-IN"/>
+        </w:rPr>
+        <w:t>.</w:t>
+      </w:r>
+    </w:p>
+    <w:p>
+      <w:pPr>
+        <w:pStyle w:val="ListParagraph"/>
+        <w:rPr>
+          <w:lang w:val="en-IN"/>
+        </w:rPr>
+      </w:pPr>
+    </w:p>
+    <w:p>
+      <w:pPr>
+        <w:pStyle w:val="ListParagraph"/>
+        <w:rPr>
+          <w:lang w:val="en-IN"/>
+        </w:rPr>
+      </w:pPr>
+      <w:r>
+        <w:rPr>
+          <w:noProof/>
+        </w:rPr>
+        <w:drawing>
+          <wp:inline distT="0" distB="0" distL="0" distR="0" wp14:anchorId="35679962" wp14:editId="22EEB0D9">
+            <wp:extent cx="5387340" cy="2476500"/>
+            <wp:effectExtent l="0" t="0" r="3810" b="0"/>
+            <wp:docPr id="1622198335" name="Picture 1"/>
+            <wp:cNvGraphicFramePr>
+              <a:graphicFrameLocks xmlns:a="http://schemas.openxmlformats.org/drawingml/2006/main" noChangeAspect="1"/>
+            </wp:cNvGraphicFramePr>
+            <a:graphic xmlns:a="http://schemas.openxmlformats.org/drawingml/2006/main">
+              <a:graphicData uri="http://schemas.openxmlformats.org/drawingml/2006/picture">
+                <pic:pic xmlns:pic="http://schemas.openxmlformats.org/drawingml/2006/picture">
+                  <pic:nvPicPr>
+                    <pic:cNvPr id="1622198335" name=""/>
+                    <pic:cNvPicPr/>
+                  </pic:nvPicPr>
+                  <pic:blipFill>
+                    <a:blip r:embed="rId16"/>
+                    <a:stretch>
+                      <a:fillRect/>
+                    </a:stretch>
+                  </pic:blipFill>
+                  <pic:spPr>
+                    <a:xfrm>
+                      <a:off x="0" y="0"/>
+                      <a:ext cx="5428366" cy="2495359"/>
+                    </a:xfrm>
+                    <a:prstGeom prst="rect">
+                      <a:avLst/>
+                    </a:prstGeom>
+                  </pic:spPr>
+                </pic:pic>
+              </a:graphicData>
+            </a:graphic>
+          </wp:inline>
+        </w:drawing>
+      </w:r>
+    </w:p>
+    <w:p>
+      <w:pPr>
+        <w:rPr>
+          <w:lang w:val="en-IN"/>
+        </w:rPr>
+      </w:pPr>
+      <w:r>
+        <w:rPr>
+          <w:lang w:val="en-IN"/>
+        </w:rPr>
+        <w:br w:type="page"/>
+      </w:r>
+    </w:p>
+    <w:p>
+      <w:pPr>
+        <w:pStyle w:val="ListParagraph"/>
+        <w:numPr>
+          <w:ilvl w:val="0"/>
+          <w:numId w:val="27"/>
+        </w:numPr>
+        <w:rPr>
+          <w:lang w:val="en-IN"/>
+        </w:rPr>
+      </w:pPr>
+      <w:r>
+        <w:rPr>
+          <w:lang w:val="en-IN"/>
+        </w:rPr>
+        <w:lastRenderedPageBreak/>
+        <w:t>Have all the instrument driver's session initialization at a single point using the context manager `with`</w:t>
+      </w:r>
+      <w:r>
+        <w:rPr>
+          <w:lang w:val="en-IN"/>
+        </w:rPr>
+        <w:t>.</w:t>
+      </w:r>
+    </w:p>
+    <w:p>
+      <w:pPr>
+        <w:pStyle w:val="ListParagraph"/>
+        <w:rPr>
+          <w:lang w:val="en-IN"/>
+        </w:rPr>
+      </w:pPr>
+    </w:p>
+    <w:p>
+      <w:pPr>
+        <w:pStyle w:val="ListParagraph"/>
+        <w:rPr>
+          <w:lang w:val="en-IN"/>
+        </w:rPr>
+      </w:pPr>
+      <w:r>
+        <w:rPr>
+          <w:noProof/>
+        </w:rPr>
+        <w:drawing>
+          <wp:inline distT="0" distB="0" distL="0" distR="0" wp14:anchorId="276DEA51" wp14:editId="57907B56">
+            <wp:extent cx="5402580" cy="1717785"/>
+            <wp:effectExtent l="0" t="0" r="7620" b="0"/>
+            <wp:docPr id="348304579" name="Picture 1" descr="A screen shot of a computer program&#10;&#10;Description automatically generated"/>
+            <wp:cNvGraphicFramePr>
+              <a:graphicFrameLocks xmlns:a="http://schemas.openxmlformats.org/drawingml/2006/main" noChangeAspect="1"/>
+            </wp:cNvGraphicFramePr>
+            <a:graphic xmlns:a="http://schemas.openxmlformats.org/drawingml/2006/main">
+              <a:graphicData uri="http://schemas.openxmlformats.org/drawingml/2006/picture">
+                <pic:pic xmlns:pic="http://schemas.openxmlformats.org/drawingml/2006/picture">
+                  <pic:nvPicPr>
+                    <pic:cNvPr id="348304579" name="Picture 1" descr="A screen shot of a computer program&#10;&#10;Description automatically generated"/>
+                    <pic:cNvPicPr/>
+                  </pic:nvPicPr>
+                  <pic:blipFill>
+                    <a:blip r:embed="rId17"/>
+                    <a:stretch>
+                      <a:fillRect/>
+                    </a:stretch>
+                  </pic:blipFill>
+                  <pic:spPr>
+                    <a:xfrm>
+                      <a:off x="0" y="0"/>
+                      <a:ext cx="5437710" cy="1728955"/>
+                    </a:xfrm>
+                    <a:prstGeom prst="rect">
+                      <a:avLst/>
+                    </a:prstGeom>
+                  </pic:spPr>
+                </pic:pic>
+              </a:graphicData>
+            </a:graphic>
+          </wp:inline>
+        </w:drawing>
+      </w:r>
+    </w:p>
+    <w:p>
+      <w:pPr>
         <w:pStyle w:val="Heading1"/>
       </w:pPr>
-      <w:bookmarkStart w:id="10" w:name="_Toc175925945"/>
+      <w:bookmarkStart w:id="11" w:name="_Toc176361674"/>
       <w:r>
         <w:t>Limitations</w:t>
       </w:r>
-      <w:bookmarkEnd w:id="10"/>
+      <w:bookmarkEnd w:id="11"/>
     </w:p>
-    <w:p/>
     <w:p>
       <w:pPr>
         <w:pStyle w:val="ListParagraph"/>
@@ -2260,23 +2457,43 @@
       <w:r>
         <w:t xml:space="preserve">Conversion of </w:t>
       </w:r>
+      <w:proofErr w:type="gramStart"/>
+      <w:r>
+        <w:t>class based</w:t>
+      </w:r>
+      <w:proofErr w:type="gramEnd"/>
+      <w:r>
+        <w:t xml:space="preserve"> </w:t>
+      </w:r>
       <w:r>
         <w:t>m</w:t>
       </w:r>
       <w:r>
-        <w:t>easurement class is not supported.</w:t>
+        <w:t>easurement</w:t>
+      </w:r>
+      <w:r>
+        <w:t>s</w:t>
+      </w:r>
+      <w:r>
+        <w:t xml:space="preserve"> </w:t>
+      </w:r>
+      <w:r>
+        <w:t>are</w:t>
+      </w:r>
+      <w:r>
+        <w:t xml:space="preserve"> not supported.</w:t>
       </w:r>
     </w:p>
     <w:p>
       <w:pPr>
-        <w:pStyle w:val="ListParagraph"/>
+        <w:pStyle w:val="NormalWeb"/>
         <w:numPr>
           <w:ilvl w:val="0"/>
           <w:numId w:val="9"/>
         </w:numPr>
       </w:pPr>
       <w:r>
-        <w:t xml:space="preserve">Measurement UI created by the tool doesn’t support List of strings and List of </w:t>
+        <w:t xml:space="preserve">Measurement UI generated by the tool will not include controls and indicators for lists of strings and lists of </w:t>
       </w:r>
       <w:proofErr w:type="spellStart"/>
       <w:r>
@@ -2284,20 +2501,19 @@
       </w:r>
       <w:proofErr w:type="spellEnd"/>
       <w:r>
-        <w:t>.</w:t>
+        <w:t xml:space="preserve"> for their respective inputs and outputs.</w:t>
       </w:r>
     </w:p>
     <w:p>
       <w:pPr>
         <w:pStyle w:val="Heading1"/>
       </w:pPr>
-      <w:bookmarkStart w:id="11" w:name="_Toc175925946"/>
+      <w:bookmarkStart w:id="12" w:name="_Toc176361675"/>
       <w:r>
         <w:t>Known Issues</w:t>
       </w:r>
-      <w:bookmarkEnd w:id="11"/>
+      <w:bookmarkEnd w:id="12"/>
     </w:p>
-    <w:p/>
     <w:p>
       <w:pPr>
         <w:pStyle w:val="ListParagraph"/>
@@ -2307,16 +2523,19 @@
         </w:numPr>
       </w:pPr>
       <w:r>
-        <w:t xml:space="preserve">Measurements which </w:t>
+        <w:t>Measurement</w:t>
+      </w:r>
+      <w:r>
+        <w:t>s</w:t>
+      </w:r>
+      <w:r>
+        <w:t xml:space="preserve"> which </w:t>
       </w:r>
       <w:r>
         <w:t>d</w:t>
       </w:r>
       <w:r>
-        <w:t>id</w:t>
-      </w:r>
-      <w:r>
-        <w:t>n’t</w:t>
+        <w:t>on’t</w:t>
       </w:r>
       <w:r>
         <w:t xml:space="preserve"> follow the prerequisite</w:t>
@@ -2334,55 +2553,62 @@
         </w:numPr>
       </w:pPr>
       <w:r>
-        <w:t xml:space="preserve">For NI-Switch a few more additional steps must be followed. Refer </w:t>
-      </w:r>
-      <w:hyperlink w:anchor="_Additional_Steps_for_1" w:history="1">
+        <w:t>For</w:t>
+      </w:r>
+      <w:r>
+        <w:t xml:space="preserve"> </w:t>
+      </w:r>
+      <w:r>
+        <w:t xml:space="preserve">measurements that use </w:t>
+      </w:r>
+      <w:r>
+        <w:t xml:space="preserve">VISA </w:t>
+      </w:r>
+      <w:r>
+        <w:t xml:space="preserve">instruments, </w:t>
+      </w:r>
+      <w:r>
+        <w:t>a few</w:t>
+      </w:r>
+      <w:r>
+        <w:t xml:space="preserve"> </w:t>
+      </w:r>
+      <w:r>
+        <w:t>more additional steps</w:t>
+      </w:r>
+      <w:r>
+        <w:t xml:space="preserve"> </w:t>
+      </w:r>
+      <w:r>
+        <w:t>must</w:t>
+      </w:r>
+      <w:r>
+        <w:t xml:space="preserve"> be followed</w:t>
+      </w:r>
+      <w:r>
+        <w:t>.</w:t>
+      </w:r>
+      <w:r>
+        <w:t xml:space="preserve"> Refer </w:t>
+      </w:r>
+      <w:hyperlink w:anchor="_Additional_Steps_for_2" w:history="1">
         <w:r>
           <w:rPr>
             <w:rStyle w:val="Hyperlink"/>
           </w:rPr>
-          <w:t>Additional Steps for NI-Switch</w:t>
+          <w:t xml:space="preserve">Additional Steps for </w:t>
         </w:r>
-      </w:hyperlink>
-    </w:p>
-    <w:p>
-      <w:pPr>
-        <w:pStyle w:val="ListParagraph"/>
-        <w:numPr>
-          <w:ilvl w:val="0"/>
-          <w:numId w:val="10"/>
-        </w:numPr>
-      </w:pPr>
-      <w:r>
-        <w:t>For NI-VISA a few</w:t>
-      </w:r>
-      <w:r>
-        <w:t xml:space="preserve"> </w:t>
-      </w:r>
-      <w:r>
-        <w:t>more additional steps</w:t>
-      </w:r>
-      <w:r>
-        <w:t xml:space="preserve"> </w:t>
-      </w:r>
-      <w:r>
-        <w:t>must</w:t>
-      </w:r>
-      <w:r>
-        <w:t xml:space="preserve"> be followed</w:t>
-      </w:r>
-      <w:r>
-        <w:t>.</w:t>
-      </w:r>
-      <w:r>
-        <w:t xml:space="preserve"> Refer </w:t>
-      </w:r>
-      <w:hyperlink w:anchor="_Additional_Steps_for" w:history="1">
         <w:r>
           <w:rPr>
             <w:rStyle w:val="Hyperlink"/>
           </w:rPr>
-          <w:t>Additional Steps for VISA instruments</w:t>
+          <w:t>V</w:t>
+        </w:r>
+        <w:r>
+          <w:rPr>
+            <w:rStyle w:val="Hyperlink"/>
+          </w:rPr>
+          <w:t>ISA instruments</w:t>
         </w:r>
       </w:hyperlink>
     </w:p>
@@ -2403,7 +2629,7 @@
       <w:pPr>
         <w:pStyle w:val="Heading1"/>
       </w:pPr>
-      <w:bookmarkStart w:id="12" w:name="_Toc175925947"/>
+      <w:bookmarkStart w:id="13" w:name="_Toc176361676"/>
       <w:r>
         <w:lastRenderedPageBreak/>
         <w:t xml:space="preserve">How to </w:t>
@@ -2420,9 +2646,8 @@
       <w:r>
         <w:t xml:space="preserve"> NI Measurement Plug-In Converter?</w:t>
       </w:r>
-      <w:bookmarkEnd w:id="12"/>
+      <w:bookmarkEnd w:id="13"/>
     </w:p>
-    <w:p/>
     <w:p>
       <w:pPr>
         <w:pStyle w:val="ListParagraph"/>
@@ -2487,14 +2712,12 @@
           <w:numId w:val="5"/>
         </w:numPr>
       </w:pPr>
-      <w:proofErr w:type="spellStart"/>
       <w:r>
         <w:t>n</w:t>
       </w:r>
       <w:r>
         <w:t>i</w:t>
       </w:r>
-      <w:proofErr w:type="spellEnd"/>
       <w:r>
         <w:t>-</w:t>
       </w:r>
@@ -2511,26 +2734,10 @@
         <w:t>-</w:t>
       </w:r>
       <w:r>
-        <w:t>converter --display-name &lt;Display Name&gt; --measurement-file-</w:t>
-      </w:r>
-      <w:proofErr w:type="spellStart"/>
-      <w:r>
-        <w:t>dir</w:t>
-      </w:r>
-      <w:proofErr w:type="spellEnd"/>
-      <w:r>
-        <w:t xml:space="preserve"> &lt;Measurement file directory&gt; --function &lt;Measurement function name&gt; </w:t>
-      </w:r>
-      <w:r>
-        <w:t>--output-</w:t>
-      </w:r>
-      <w:proofErr w:type="spellStart"/>
-      <w:r>
-        <w:t>dir</w:t>
-      </w:r>
-      <w:proofErr w:type="spellEnd"/>
-      <w:r>
-        <w:t xml:space="preserve"> &lt;Output directory&gt;</w:t>
+        <w:t xml:space="preserve">converter --display-name &lt;Display Name&gt; --measurement-file-dir &lt;Measurement file directory&gt; --function &lt;Measurement function name&gt; </w:t>
+      </w:r>
+      <w:r>
+        <w:t>--output-dir &lt;Output directory&gt;</w:t>
       </w:r>
     </w:p>
     <w:p>
@@ -2562,7 +2769,7 @@
                     <pic:cNvPicPr/>
                   </pic:nvPicPr>
                   <pic:blipFill>
-                    <a:blip r:embed="rId15"/>
+                    <a:blip r:embed="rId18"/>
                     <a:stretch>
                       <a:fillRect/>
                     </a:stretch>
@@ -2597,7 +2804,13 @@
         </w:numPr>
       </w:pPr>
       <w:r>
-        <w:t>Modify the CLI arguments with appropriate values.</w:t>
+        <w:t>Modify the CLI arguments</w:t>
+      </w:r>
+      <w:r>
+        <w:t xml:space="preserve">’ values </w:t>
+      </w:r>
+      <w:r>
+        <w:t>with appropriate values.</w:t>
       </w:r>
     </w:p>
     <w:p>
@@ -2609,27 +2822,77 @@
         </w:numPr>
       </w:pPr>
       <w:r>
-        <w:t>Measurement plug-in will be created at the Output directory.</w:t>
+        <w:t xml:space="preserve">Measurement plug-in will be created at the </w:t>
+      </w:r>
+      <w:r>
+        <w:t>o</w:t>
+      </w:r>
+      <w:r>
+        <w:t>utput directory.</w:t>
       </w:r>
     </w:p>
     <w:p>
       <w:pPr>
-        <w:pStyle w:val="ListParagraph"/>
-      </w:pPr>
+        <w:pStyle w:val="Heading1"/>
+      </w:pPr>
+      <w:bookmarkStart w:id="14" w:name="_Additional_Steps_for_1"/>
+      <w:bookmarkStart w:id="15" w:name="_Additional_Steps_for"/>
+      <w:bookmarkStart w:id="16" w:name="_Additional_Steps_for_2"/>
+      <w:bookmarkStart w:id="17" w:name="_Toc176361677"/>
+      <w:bookmarkEnd w:id="14"/>
+      <w:bookmarkEnd w:id="15"/>
+      <w:bookmarkEnd w:id="16"/>
+      <w:r>
+        <w:t>A</w:t>
+      </w:r>
+      <w:r>
+        <w:t>dditional Steps for VISA instruments</w:t>
+      </w:r>
+      <w:bookmarkEnd w:id="17"/>
     </w:p>
+    <w:p/>
     <w:p>
       <w:r>
-        <w:t xml:space="preserve">         </w:t>
-      </w:r>
+        <w:t xml:space="preserve">For </w:t>
+      </w:r>
+      <w:r>
+        <w:t xml:space="preserve">measurement that use </w:t>
+      </w:r>
+      <w:r>
+        <w:t>VISA instruments, the session_constructor</w:t>
+      </w:r>
+      <w:r>
+        <w:t>, session type and</w:t>
+      </w:r>
+      <w:r>
+        <w:t xml:space="preserve"> </w:t>
+      </w:r>
+      <w:proofErr w:type="spellStart"/>
+      <w:r>
+        <w:t>instrument_types</w:t>
+      </w:r>
+      <w:proofErr w:type="spellEnd"/>
+      <w:r>
+        <w:t xml:space="preserve"> must be updated</w:t>
+      </w:r>
+      <w:r>
+        <w:t xml:space="preserve"> with appropriate values</w:t>
+      </w:r>
+      <w:r>
+        <w:t>.</w:t>
+      </w:r>
+    </w:p>
+    <w:p/>
+    <w:p>
       <w:r>
         <w:rPr>
           <w:noProof/>
         </w:rPr>
         <w:drawing>
-          <wp:inline distT="0" distB="0" distL="0" distR="0" wp14:anchorId="1A33C1F0" wp14:editId="475F41F7">
-            <wp:extent cx="6393180" cy="845820"/>
-            <wp:effectExtent l="0" t="0" r="7620" b="0"/>
-            <wp:docPr id="1696412382" name="Picture 3" descr="A black screen with colorful text  Description automatically generated"/>
+          <wp:inline distT="0" distB="0" distL="0" distR="0" wp14:anchorId="241F5111" wp14:editId="0D6D6CFA">
+            <wp:extent cx="6400800" cy="1896745"/>
+            <wp:effectExtent l="0" t="0" r="0" b="8255"/>
+            <wp:docPr id="466672954" name="Picture 1"/>
             <wp:cNvGraphicFramePr>
               <a:graphicFrameLocks xmlns:a="http://schemas.openxmlformats.org/drawingml/2006/main" noChangeAspect="1"/>
             </wp:cNvGraphicFramePr>
@@ -2637,436 +2900,7 @@
               <a:graphicData uri="http://schemas.openxmlformats.org/drawingml/2006/picture">
                 <pic:pic xmlns:pic="http://schemas.openxmlformats.org/drawingml/2006/picture">
                   <pic:nvPicPr>
-                    <pic:cNvPr id="0" name="Picture 1" descr="A black screen with colorful text  Description automatically generated"/>
-                    <pic:cNvPicPr>
-                      <a:picLocks noChangeAspect="1" noChangeArrowheads="1"/>
-                    </pic:cNvPicPr>
-                  </pic:nvPicPr>
-                  <pic:blipFill>
-                    <a:blip r:embed="rId16">
-                      <a:extLst>
-                        <a:ext uri="{28A0092B-C50C-407E-A947-70E740481C1C}">
-                          <a14:useLocalDpi xmlns:a14="http://schemas.microsoft.com/office/drawing/2010/main" val="0"/>
-                        </a:ext>
-                      </a:extLst>
-                    </a:blip>
-                    <a:srcRect/>
-                    <a:stretch>
-                      <a:fillRect/>
-                    </a:stretch>
-                  </pic:blipFill>
-                  <pic:spPr bwMode="auto">
-                    <a:xfrm>
-                      <a:off x="0" y="0"/>
-                      <a:ext cx="6393180" cy="845820"/>
-                    </a:xfrm>
-                    <a:prstGeom prst="rect">
-                      <a:avLst/>
-                    </a:prstGeom>
-                    <a:noFill/>
-                    <a:ln>
-                      <a:noFill/>
-                    </a:ln>
-                  </pic:spPr>
-                </pic:pic>
-              </a:graphicData>
-            </a:graphic>
-          </wp:inline>
-        </w:drawing>
-      </w:r>
-    </w:p>
-    <w:p>
-      <w:pPr>
-        <w:pStyle w:val="ListParagraph"/>
-      </w:pPr>
-    </w:p>
-    <w:p/>
-    <w:p/>
-    <w:p/>
-    <w:p/>
-    <w:p/>
-    <w:p/>
-    <w:p/>
-    <w:p/>
-    <w:p/>
-    <w:p>
-      <w:pPr>
-        <w:rPr>
-          <w:rFonts w:asciiTheme="majorHAnsi" w:eastAsiaTheme="majorEastAsia" w:hAnsiTheme="majorHAnsi" w:cstheme="majorBidi"/>
-          <w:color w:val="365F91" w:themeColor="accent1" w:themeShade="BF"/>
-          <w:sz w:val="32"/>
-          <w:szCs w:val="32"/>
-        </w:rPr>
-      </w:pPr>
-      <w:bookmarkStart w:id="13" w:name="_Additional_Steps_for_1"/>
-      <w:bookmarkEnd w:id="13"/>
-      <w:r>
-        <w:br w:type="page"/>
-      </w:r>
-    </w:p>
-    <w:p>
-      <w:pPr>
-        <w:pStyle w:val="Heading1"/>
-      </w:pPr>
-      <w:bookmarkStart w:id="14" w:name="_Toc175925948"/>
-      <w:r>
-        <w:lastRenderedPageBreak/>
-        <w:t>Additional Steps for NI-Switch</w:t>
-      </w:r>
-      <w:bookmarkEnd w:id="14"/>
-    </w:p>
-    <w:p/>
-    <w:p>
-      <w:r>
-        <w:t>For NI-Switch, the following additional steps must be taken.</w:t>
-      </w:r>
-    </w:p>
-    <w:p/>
-    <w:p>
-      <w:r>
-        <w:t xml:space="preserve">If the measurement uses </w:t>
-      </w:r>
-      <w:r>
-        <w:rPr>
-          <w:b/>
-          <w:bCs/>
-        </w:rPr>
-        <w:t>NI-Switch alone,</w:t>
-      </w:r>
-    </w:p>
-    <w:p/>
-    <w:p>
-      <w:pPr>
-        <w:pStyle w:val="ListParagraph"/>
-        <w:numPr>
-          <w:ilvl w:val="0"/>
-          <w:numId w:val="21"/>
-        </w:numPr>
-      </w:pPr>
-      <w:r>
-        <w:t xml:space="preserve">The </w:t>
-      </w:r>
-      <w:proofErr w:type="spellStart"/>
-      <w:r>
-        <w:t>pin_names</w:t>
-      </w:r>
-      <w:proofErr w:type="spellEnd"/>
-      <w:r>
-        <w:t xml:space="preserve"> data type must be updated to `StringArray1D`</w:t>
-      </w:r>
-      <w:r>
-        <w:t xml:space="preserve"> in measurement.py</w:t>
-      </w:r>
-    </w:p>
-    <w:p>
-      <w:pPr>
-        <w:pStyle w:val="ListParagraph"/>
-        <w:numPr>
-          <w:ilvl w:val="0"/>
-          <w:numId w:val="21"/>
-        </w:numPr>
-      </w:pPr>
-      <w:r>
-        <w:t>Open the `</w:t>
-      </w:r>
-      <w:proofErr w:type="spellStart"/>
-      <w:r>
-        <w:t>measui</w:t>
-      </w:r>
-      <w:proofErr w:type="spellEnd"/>
-      <w:r>
-        <w:t>`</w:t>
-      </w:r>
-      <w:r>
-        <w:t xml:space="preserve"> file</w:t>
-      </w:r>
-      <w:r>
-        <w:t xml:space="preserve"> in Measurement Plug-In Editor</w:t>
-      </w:r>
-    </w:p>
-    <w:p>
-      <w:pPr>
-        <w:pStyle w:val="ListParagraph"/>
-        <w:numPr>
-          <w:ilvl w:val="1"/>
-          <w:numId w:val="21"/>
-        </w:numPr>
-      </w:pPr>
-      <w:r>
-        <w:t>Remove the I/O Resource Array</w:t>
-      </w:r>
-      <w:r>
-        <w:t>.</w:t>
-      </w:r>
-    </w:p>
-    <w:p>
-      <w:pPr>
-        <w:pStyle w:val="ListParagraph"/>
-        <w:numPr>
-          <w:ilvl w:val="1"/>
-          <w:numId w:val="21"/>
-        </w:numPr>
-      </w:pPr>
-      <w:r>
-        <w:t xml:space="preserve">Add a string array. Link it with </w:t>
-      </w:r>
-      <w:proofErr w:type="spellStart"/>
-      <w:r>
-        <w:t>pin_names</w:t>
-      </w:r>
-      <w:proofErr w:type="spellEnd"/>
-      <w:r>
-        <w:t xml:space="preserve">. </w:t>
-      </w:r>
-      <w:r>
-        <w:t xml:space="preserve">Enter the relay names </w:t>
-      </w:r>
-      <w:r>
-        <w:t xml:space="preserve">in </w:t>
-      </w:r>
-      <w:r>
-        <w:t>the string array.</w:t>
-      </w:r>
-    </w:p>
-    <w:p/>
-    <w:p/>
-    <w:p>
-      <w:r>
-        <w:rPr>
-          <w:noProof/>
-        </w:rPr>
-        <w:drawing>
-          <wp:inline distT="0" distB="0" distL="0" distR="0" wp14:anchorId="427F732D" wp14:editId="311C75C9">
-            <wp:extent cx="6400800" cy="2291080"/>
-            <wp:effectExtent l="0" t="0" r="0" b="0"/>
-            <wp:docPr id="34397988" name="Picture 1" descr="A screen shot of a computer screen&#10;&#10;Description automatically generated"/>
-            <wp:cNvGraphicFramePr>
-              <a:graphicFrameLocks xmlns:a="http://schemas.openxmlformats.org/drawingml/2006/main" noChangeAspect="1"/>
-            </wp:cNvGraphicFramePr>
-            <a:graphic xmlns:a="http://schemas.openxmlformats.org/drawingml/2006/main">
-              <a:graphicData uri="http://schemas.openxmlformats.org/drawingml/2006/picture">
-                <pic:pic xmlns:pic="http://schemas.openxmlformats.org/drawingml/2006/picture">
-                  <pic:nvPicPr>
-                    <pic:cNvPr id="34397988" name="Picture 1" descr="A screen shot of a computer screen&#10;&#10;Description automatically generated"/>
-                    <pic:cNvPicPr/>
-                  </pic:nvPicPr>
-                  <pic:blipFill>
-                    <a:blip r:embed="rId17"/>
-                    <a:stretch>
-                      <a:fillRect/>
-                    </a:stretch>
-                  </pic:blipFill>
-                  <pic:spPr>
-                    <a:xfrm>
-                      <a:off x="0" y="0"/>
-                      <a:ext cx="6400800" cy="2291080"/>
-                    </a:xfrm>
-                    <a:prstGeom prst="rect">
-                      <a:avLst/>
-                    </a:prstGeom>
-                  </pic:spPr>
-                </pic:pic>
-              </a:graphicData>
-            </a:graphic>
-          </wp:inline>
-        </w:drawing>
-      </w:r>
-    </w:p>
-    <w:p/>
-    <w:p>
-      <w:r>
-        <w:rPr>
-          <w:noProof/>
-        </w:rPr>
-        <w:lastRenderedPageBreak/>
-        <w:drawing>
-          <wp:inline distT="0" distB="0" distL="0" distR="0" wp14:anchorId="3838E395" wp14:editId="797F91B5">
-            <wp:extent cx="6305550" cy="4914900"/>
-            <wp:effectExtent l="0" t="0" r="0" b="0"/>
-            <wp:docPr id="229653035" name="Picture 1" descr="A screenshot of a computer&#10;&#10;Description automatically generated"/>
-            <wp:cNvGraphicFramePr>
-              <a:graphicFrameLocks xmlns:a="http://schemas.openxmlformats.org/drawingml/2006/main" noChangeAspect="1"/>
-            </wp:cNvGraphicFramePr>
-            <a:graphic xmlns:a="http://schemas.openxmlformats.org/drawingml/2006/main">
-              <a:graphicData uri="http://schemas.openxmlformats.org/drawingml/2006/picture">
-                <pic:pic xmlns:pic="http://schemas.openxmlformats.org/drawingml/2006/picture">
-                  <pic:nvPicPr>
-                    <pic:cNvPr id="229653035" name="Picture 1" descr="A screenshot of a computer&#10;&#10;Description automatically generated"/>
-                    <pic:cNvPicPr/>
-                  </pic:nvPicPr>
-                  <pic:blipFill>
-                    <a:blip r:embed="rId18"/>
-                    <a:stretch>
-                      <a:fillRect/>
-                    </a:stretch>
-                  </pic:blipFill>
-                  <pic:spPr>
-                    <a:xfrm>
-                      <a:off x="0" y="0"/>
-                      <a:ext cx="6305550" cy="4914900"/>
-                    </a:xfrm>
-                    <a:prstGeom prst="rect">
-                      <a:avLst/>
-                    </a:prstGeom>
-                  </pic:spPr>
-                </pic:pic>
-              </a:graphicData>
-            </a:graphic>
-          </wp:inline>
-        </w:drawing>
-      </w:r>
-    </w:p>
-    <w:p/>
-    <w:p/>
-    <w:p/>
-    <w:p/>
-    <w:p/>
-    <w:p/>
-    <w:p/>
-    <w:p/>
-    <w:p/>
-    <w:p/>
-    <w:p/>
-    <w:p/>
-    <w:p/>
-    <w:p>
-      <w:r>
-        <w:lastRenderedPageBreak/>
-        <w:t xml:space="preserve">If the measurement uses </w:t>
-      </w:r>
-      <w:r>
-        <w:rPr>
-          <w:b/>
-          <w:bCs/>
-        </w:rPr>
-        <w:t>NI-Switch and other instrument drivers.</w:t>
-      </w:r>
-    </w:p>
-    <w:p>
-      <w:pPr>
-        <w:pStyle w:val="ListParagraph"/>
-        <w:numPr>
-          <w:ilvl w:val="0"/>
-          <w:numId w:val="22"/>
-        </w:numPr>
-      </w:pPr>
-      <w:r>
-        <w:t xml:space="preserve">Add the </w:t>
-      </w:r>
-      <w:r>
-        <w:t xml:space="preserve">marked </w:t>
-      </w:r>
-      <w:r>
-        <w:t>line</w:t>
-      </w:r>
-      <w:r>
-        <w:t>s</w:t>
-      </w:r>
-      <w:r>
-        <w:t xml:space="preserve"> of code</w:t>
-      </w:r>
-      <w:r>
-        <w:t>.</w:t>
-      </w:r>
-    </w:p>
-    <w:p>
-      <w:pPr>
-        <w:pStyle w:val="ListParagraph"/>
-        <w:numPr>
-          <w:ilvl w:val="0"/>
-          <w:numId w:val="22"/>
-        </w:numPr>
-      </w:pPr>
-      <w:r>
-        <w:t>Open the `</w:t>
-      </w:r>
-      <w:proofErr w:type="spellStart"/>
-      <w:r>
-        <w:t>measui</w:t>
-      </w:r>
-      <w:proofErr w:type="spellEnd"/>
-      <w:r>
-        <w:t>` file in Measurement Plug-In Editor</w:t>
-      </w:r>
-    </w:p>
-    <w:p>
-      <w:pPr>
-        <w:pStyle w:val="ListParagraph"/>
-        <w:numPr>
-          <w:ilvl w:val="1"/>
-          <w:numId w:val="22"/>
-        </w:numPr>
-      </w:pPr>
-      <w:r>
-        <w:t xml:space="preserve">Add a string array. Link it with </w:t>
-      </w:r>
-      <w:proofErr w:type="spellStart"/>
-      <w:r>
-        <w:t>relay_names</w:t>
-      </w:r>
-      <w:proofErr w:type="spellEnd"/>
-      <w:r>
-        <w:t xml:space="preserve">. Enter the relay names </w:t>
-      </w:r>
-      <w:r>
-        <w:t>in the string array</w:t>
-      </w:r>
-      <w:r>
-        <w:t>.</w:t>
-      </w:r>
-    </w:p>
-    <w:p>
-      <w:pPr>
-        <w:pStyle w:val="ListParagraph"/>
-        <w:numPr>
-          <w:ilvl w:val="1"/>
-          <w:numId w:val="22"/>
-        </w:numPr>
-      </w:pPr>
-      <w:r>
-        <w:t>Use I</w:t>
-      </w:r>
-      <w:r>
-        <w:t>/</w:t>
-      </w:r>
-      <w:r>
-        <w:t>O</w:t>
-      </w:r>
-      <w:r>
-        <w:t xml:space="preserve"> </w:t>
-      </w:r>
-      <w:r>
-        <w:t>Resource</w:t>
-      </w:r>
-      <w:r>
-        <w:t xml:space="preserve"> </w:t>
-      </w:r>
-      <w:r>
-        <w:t>Array for selecting other instrument’s pins.</w:t>
-      </w:r>
-    </w:p>
-    <w:p/>
-    <w:p/>
-    <w:p/>
-    <w:p/>
-    <w:p>
-      <w:r>
-        <w:rPr>
-          <w:noProof/>
-        </w:rPr>
-        <w:drawing>
-          <wp:inline distT="0" distB="0" distL="0" distR="0" wp14:anchorId="29BC007E" wp14:editId="40378DB9">
-            <wp:extent cx="6400800" cy="4507230"/>
-            <wp:effectExtent l="0" t="0" r="0" b="7620"/>
-            <wp:docPr id="801268431" name="Picture 1"/>
-            <wp:cNvGraphicFramePr>
-              <a:graphicFrameLocks xmlns:a="http://schemas.openxmlformats.org/drawingml/2006/main" noChangeAspect="1"/>
-            </wp:cNvGraphicFramePr>
-            <a:graphic xmlns:a="http://schemas.openxmlformats.org/drawingml/2006/main">
-              <a:graphicData uri="http://schemas.openxmlformats.org/drawingml/2006/picture">
-                <pic:pic xmlns:pic="http://schemas.openxmlformats.org/drawingml/2006/picture">
-                  <pic:nvPicPr>
-                    <pic:cNvPr id="801268431" name=""/>
+                    <pic:cNvPr id="466672954" name=""/>
                     <pic:cNvPicPr/>
                   </pic:nvPicPr>
                   <pic:blipFill>
@@ -3078,7 +2912,7 @@
                   <pic:spPr>
                     <a:xfrm>
                       <a:off x="0" y="0"/>
-                      <a:ext cx="6400800" cy="4507230"/>
+                      <a:ext cx="6400800" cy="1896745"/>
                     </a:xfrm>
                     <a:prstGeom prst="rect">
                       <a:avLst/>
@@ -3092,26 +2926,91 @@
       </w:r>
     </w:p>
     <w:p/>
-    <w:p/>
-    <w:p/>
-    <w:p/>
-    <w:p/>
+    <w:p>
+      <w:pPr>
+        <w:rPr>
+          <w:rFonts w:ascii="Symbol" w:hAnsi="Symbol"/>
+          <w:highlight w:val="lightGray"/>
+        </w:rPr>
+      </w:pPr>
+      <w:r>
+        <w:rPr>
+          <w:rFonts w:ascii="Symbol" w:hAnsi="Symbol" w:hint="eastAsia"/>
+          <w:highlight w:val="lightGray"/>
+        </w:rPr>
+        <w:br w:type="page"/>
+      </w:r>
+    </w:p>
+    <w:p>
+      <w:r>
+        <w:lastRenderedPageBreak/>
+        <w:t>Steps to be followed</w:t>
+      </w:r>
+    </w:p>
+    <w:p>
+      <w:pPr>
+        <w:pStyle w:val="ListParagraph"/>
+        <w:numPr>
+          <w:ilvl w:val="0"/>
+          <w:numId w:val="24"/>
+        </w:numPr>
+      </w:pPr>
+      <w:r>
+        <w:t xml:space="preserve">Define the </w:t>
+      </w:r>
+      <w:proofErr w:type="spellStart"/>
+      <w:r>
+        <w:t>grpc</w:t>
+      </w:r>
+      <w:proofErr w:type="spellEnd"/>
+      <w:r>
+        <w:t xml:space="preserve"> support.</w:t>
+      </w:r>
+    </w:p>
+    <w:p>
+      <w:pPr>
+        <w:pStyle w:val="ListParagraph"/>
+        <w:numPr>
+          <w:ilvl w:val="0"/>
+          <w:numId w:val="24"/>
+        </w:numPr>
+      </w:pPr>
+      <w:r>
+        <w:t>Define the Session class for the instrument type.</w:t>
+      </w:r>
+    </w:p>
+    <w:p>
+      <w:pPr>
+        <w:pStyle w:val="ListParagraph"/>
+        <w:numPr>
+          <w:ilvl w:val="0"/>
+          <w:numId w:val="24"/>
+        </w:numPr>
+      </w:pPr>
+      <w:r>
+        <w:t xml:space="preserve">Define the session constructor </w:t>
+      </w:r>
+      <w:r>
+        <w:t xml:space="preserve">for </w:t>
+      </w:r>
+      <w:r>
+        <w:t>the instrument type.</w:t>
+      </w:r>
+    </w:p>
     <w:p/>
     <w:p>
-      <w:pPr>
-        <w:rPr>
-          <w:lang w:val="en-IN"/>
-        </w:rPr>
-      </w:pPr>
+      <w:r>
+        <w:t xml:space="preserve">              </w:t>
+      </w:r>
       <w:r>
         <w:rPr>
           <w:noProof/>
         </w:rPr>
         <w:drawing>
-          <wp:inline distT="0" distB="0" distL="0" distR="0" wp14:anchorId="22645781" wp14:editId="4F5A760D">
-            <wp:extent cx="6400800" cy="5343525"/>
-            <wp:effectExtent l="0" t="0" r="0" b="9525"/>
-            <wp:docPr id="1072898502" name="Picture 1"/>
+          <wp:inline distT="0" distB="0" distL="0" distR="0" wp14:anchorId="5F869C71" wp14:editId="0A86C5F2">
+            <wp:extent cx="4747260" cy="3864684"/>
+            <wp:effectExtent l="0" t="0" r="0" b="2540"/>
+            <wp:docPr id="456246968" name="Picture 1"/>
             <wp:cNvGraphicFramePr>
               <a:graphicFrameLocks xmlns:a="http://schemas.openxmlformats.org/drawingml/2006/main" noChangeAspect="1"/>
             </wp:cNvGraphicFramePr>
@@ -3119,7 +3018,7 @@
               <a:graphicData uri="http://schemas.openxmlformats.org/drawingml/2006/picture">
                 <pic:pic xmlns:pic="http://schemas.openxmlformats.org/drawingml/2006/picture">
                   <pic:nvPicPr>
-                    <pic:cNvPr id="1072898502" name=""/>
+                    <pic:cNvPr id="456246968" name=""/>
                     <pic:cNvPicPr/>
                   </pic:nvPicPr>
                   <pic:blipFill>
@@ -3131,7 +3030,7 @@
                   <pic:spPr>
                     <a:xfrm>
                       <a:off x="0" y="0"/>
-                      <a:ext cx="6400800" cy="5343525"/>
+                      <a:ext cx="4766104" cy="3880024"/>
                     </a:xfrm>
                     <a:prstGeom prst="rect">
                       <a:avLst/>
@@ -3144,198 +3043,6 @@
         </w:drawing>
       </w:r>
     </w:p>
-    <w:p>
-      <w:pPr>
-        <w:rPr>
-          <w:lang w:val="en-IN"/>
-        </w:rPr>
-      </w:pPr>
-    </w:p>
-    <w:p>
-      <w:bookmarkStart w:id="15" w:name="_Additional_Steps_for"/>
-      <w:bookmarkEnd w:id="15"/>
-      <w:r>
-        <w:br w:type="page"/>
-      </w:r>
-    </w:p>
-    <w:p>
-      <w:pPr>
-        <w:pStyle w:val="Heading1"/>
-      </w:pPr>
-      <w:bookmarkStart w:id="16" w:name="_Toc175925949"/>
-      <w:r>
-        <w:lastRenderedPageBreak/>
-        <w:t>A</w:t>
-      </w:r>
-      <w:r>
-        <w:t>dditional Steps for VISA instruments</w:t>
-      </w:r>
-      <w:bookmarkEnd w:id="16"/>
-    </w:p>
-    <w:p/>
-    <w:p>
-      <w:r>
-        <w:t xml:space="preserve">For VISA instruments, the session_constructor and </w:t>
-      </w:r>
-      <w:proofErr w:type="spellStart"/>
-      <w:r>
-        <w:t>instrument_types</w:t>
-      </w:r>
-      <w:proofErr w:type="spellEnd"/>
-      <w:r>
-        <w:t xml:space="preserve"> must be updated</w:t>
-      </w:r>
-      <w:r>
-        <w:t xml:space="preserve"> with appropriate values</w:t>
-      </w:r>
-      <w:r>
-        <w:t>.</w:t>
-      </w:r>
-    </w:p>
-    <w:p/>
-    <w:p>
-      <w:r>
-        <w:rPr>
-          <w:noProof/>
-        </w:rPr>
-        <w:drawing>
-          <wp:inline distT="0" distB="0" distL="0" distR="0" wp14:anchorId="3DB3D6A8" wp14:editId="6A556A8E">
-            <wp:extent cx="6400800" cy="3627120"/>
-            <wp:effectExtent l="0" t="0" r="0" b="0"/>
-            <wp:docPr id="976533698" name="Picture 1"/>
-            <wp:cNvGraphicFramePr>
-              <a:graphicFrameLocks xmlns:a="http://schemas.openxmlformats.org/drawingml/2006/main" noChangeAspect="1"/>
-            </wp:cNvGraphicFramePr>
-            <a:graphic xmlns:a="http://schemas.openxmlformats.org/drawingml/2006/main">
-              <a:graphicData uri="http://schemas.openxmlformats.org/drawingml/2006/picture">
-                <pic:pic xmlns:pic="http://schemas.openxmlformats.org/drawingml/2006/picture">
-                  <pic:nvPicPr>
-                    <pic:cNvPr id="976533698" name=""/>
-                    <pic:cNvPicPr/>
-                  </pic:nvPicPr>
-                  <pic:blipFill>
-                    <a:blip r:embed="rId21"/>
-                    <a:stretch>
-                      <a:fillRect/>
-                    </a:stretch>
-                  </pic:blipFill>
-                  <pic:spPr>
-                    <a:xfrm>
-                      <a:off x="0" y="0"/>
-                      <a:ext cx="6400800" cy="3627120"/>
-                    </a:xfrm>
-                    <a:prstGeom prst="rect">
-                      <a:avLst/>
-                    </a:prstGeom>
-                  </pic:spPr>
-                </pic:pic>
-              </a:graphicData>
-            </a:graphic>
-          </wp:inline>
-        </w:drawing>
-      </w:r>
-    </w:p>
-    <w:p/>
-    <w:p>
-      <w:pPr>
-        <w:pStyle w:val="ListParagraph"/>
-        <w:numPr>
-          <w:ilvl w:val="0"/>
-          <w:numId w:val="13"/>
-        </w:numPr>
-      </w:pPr>
-      <w:r>
-        <w:t xml:space="preserve">For session_constructor, </w:t>
-      </w:r>
-      <w:r>
-        <w:t>c</w:t>
-      </w:r>
-      <w:r>
-        <w:t xml:space="preserve">reate </w:t>
-      </w:r>
-      <w:r>
-        <w:t>SessionConstructor</w:t>
-      </w:r>
-      <w:r>
-        <w:t xml:space="preserve"> </w:t>
-      </w:r>
-      <w:r>
-        <w:t xml:space="preserve">object </w:t>
-      </w:r>
-      <w:r>
-        <w:t xml:space="preserve">of the instrument </w:t>
-      </w:r>
-      <w:r>
-        <w:t xml:space="preserve">driver </w:t>
-      </w:r>
-      <w:r>
-        <w:t>used.</w:t>
-      </w:r>
-    </w:p>
-    <w:p>
-      <w:pPr>
-        <w:pStyle w:val="ListParagraph"/>
-        <w:numPr>
-          <w:ilvl w:val="0"/>
-          <w:numId w:val="13"/>
-        </w:numPr>
-      </w:pPr>
-      <w:r>
-        <w:t>For</w:t>
-      </w:r>
-      <w:r>
-        <w:t xml:space="preserve"> </w:t>
-      </w:r>
-      <w:proofErr w:type="spellStart"/>
-      <w:r>
-        <w:t>instrument_types</w:t>
-      </w:r>
-      <w:proofErr w:type="spellEnd"/>
-      <w:r>
-        <w:t xml:space="preserve">, assign with </w:t>
-      </w:r>
-      <w:r>
-        <w:t>pin</w:t>
-      </w:r>
-      <w:r>
-        <w:t xml:space="preserve"> </w:t>
-      </w:r>
-      <w:r>
-        <w:t>map</w:t>
-      </w:r>
-      <w:r>
-        <w:t xml:space="preserve"> constant string.</w:t>
-      </w:r>
-      <w:r>
-        <w:t xml:space="preserve"> This string must be the same defined in pin</w:t>
-      </w:r>
-      <w:r>
-        <w:t xml:space="preserve"> </w:t>
-      </w:r>
-      <w:r>
-        <w:t>map.</w:t>
-      </w:r>
-    </w:p>
-    <w:p/>
-    <w:p/>
-    <w:p/>
-    <w:p/>
-    <w:p/>
-    <w:p/>
-    <w:p/>
-    <w:p/>
-    <w:p/>
-    <w:p>
-      <w:r>
-        <w:br w:type="page"/>
-      </w:r>
-    </w:p>
-    <w:p>
-      <w:r>
-        <w:lastRenderedPageBreak/>
-        <w:t>For example,</w:t>
-      </w:r>
-    </w:p>
     <w:p/>
     <w:p>
       <w:pPr>
@@ -3346,15 +3053,7 @@
         </w:numPr>
       </w:pPr>
       <w:r>
-        <w:t xml:space="preserve">Define the </w:t>
-      </w:r>
-      <w:proofErr w:type="spellStart"/>
-      <w:r>
-        <w:t>grpc</w:t>
-      </w:r>
-      <w:proofErr w:type="spellEnd"/>
-      <w:r>
-        <w:t xml:space="preserve"> support.</w:t>
+        <w:t>For session_constructor, create SessionConstructor object of the instrument driver used.</w:t>
       </w:r>
     </w:p>
     <w:p>
@@ -3366,7 +3065,28 @@
         </w:numPr>
       </w:pPr>
       <w:r>
-        <w:t>Define the Session class for the instrument type.</w:t>
+        <w:t>For instrument</w:t>
+      </w:r>
+      <w:r>
+        <w:t>_</w:t>
+      </w:r>
+      <w:r>
+        <w:t xml:space="preserve">type, </w:t>
+      </w:r>
+      <w:r>
+        <w:t>u</w:t>
+      </w:r>
+      <w:r>
+        <w:t>se the p</w:t>
+      </w:r>
+      <w:r>
+        <w:t xml:space="preserve">in map </w:t>
+      </w:r>
+      <w:r>
+        <w:t>instrument type id</w:t>
+      </w:r>
+      <w:r>
+        <w:t>.</w:t>
       </w:r>
     </w:p>
     <w:p>
@@ -3378,80 +3098,21 @@
         </w:numPr>
       </w:pPr>
       <w:r>
-        <w:t>Define the session constructor the instrument type.</w:t>
+        <w:t>For session type, the type of session should be passed.</w:t>
+      </w:r>
+    </w:p>
+    <w:p/>
+    <w:p>
+      <w:r>
+        <w:br w:type="page"/>
       </w:r>
     </w:p>
     <w:p>
-      <w:pPr>
-        <w:pStyle w:val="ListParagraph"/>
-        <w:numPr>
-          <w:ilvl w:val="0"/>
-          <w:numId w:val="24"/>
-        </w:numPr>
-      </w:pPr>
-      <w:r>
-        <w:t>Update the session constructor object and instrument type.</w:t>
-      </w:r>
-    </w:p>
-    <w:p/>
-    <w:p/>
-    <w:p>
-      <w:r>
-        <w:rPr>
-          <w:noProof/>
-        </w:rPr>
-        <w:drawing>
-          <wp:inline distT="0" distB="0" distL="0" distR="0" wp14:anchorId="073BE308" wp14:editId="69B0D85F">
-            <wp:extent cx="6400800" cy="4802505"/>
-            <wp:effectExtent l="0" t="0" r="0" b="0"/>
-            <wp:docPr id="1715867357" name="Picture 1" descr="A computer screen shot of a program&#10;&#10;Description automatically generated"/>
-            <wp:cNvGraphicFramePr>
-              <a:graphicFrameLocks xmlns:a="http://schemas.openxmlformats.org/drawingml/2006/main" noChangeAspect="1"/>
-            </wp:cNvGraphicFramePr>
-            <a:graphic xmlns:a="http://schemas.openxmlformats.org/drawingml/2006/main">
-              <a:graphicData uri="http://schemas.openxmlformats.org/drawingml/2006/picture">
-                <pic:pic xmlns:pic="http://schemas.openxmlformats.org/drawingml/2006/picture">
-                  <pic:nvPicPr>
-                    <pic:cNvPr id="1715867357" name="Picture 1" descr="A computer screen shot of a program&#10;&#10;Description automatically generated"/>
-                    <pic:cNvPicPr/>
-                  </pic:nvPicPr>
-                  <pic:blipFill>
-                    <a:blip r:embed="rId22"/>
-                    <a:stretch>
-                      <a:fillRect/>
-                    </a:stretch>
-                  </pic:blipFill>
-                  <pic:spPr>
-                    <a:xfrm>
-                      <a:off x="0" y="0"/>
-                      <a:ext cx="6400800" cy="4802505"/>
-                    </a:xfrm>
-                    <a:prstGeom prst="rect">
-                      <a:avLst/>
-                    </a:prstGeom>
-                  </pic:spPr>
-                </pic:pic>
-              </a:graphicData>
-            </a:graphic>
-          </wp:inline>
-        </w:drawing>
-      </w:r>
-    </w:p>
-    <w:p/>
-    <w:p/>
-    <w:p/>
-    <w:p/>
-    <w:p/>
-    <w:p/>
-    <w:p/>
-    <w:p/>
-    <w:p/>
-    <w:p/>
-    <w:p>
-      <w:r>
+      <w:r>
+        <w:lastRenderedPageBreak/>
         <w:t xml:space="preserve">For details, refer </w:t>
       </w:r>
-      <w:hyperlink r:id="rId23" w:history="1">
+      <w:hyperlink r:id="rId21" w:history="1">
         <w:r>
           <w:rPr>
             <w:rStyle w:val="Hyperlink"/>
@@ -3489,7 +3150,7 @@
                     <pic:cNvPicPr/>
                   </pic:nvPicPr>
                   <pic:blipFill>
-                    <a:blip r:embed="rId24"/>
+                    <a:blip r:embed="rId22"/>
                     <a:stretch>
                       <a:fillRect/>
                     </a:stretch>
@@ -3518,21 +3179,14 @@
           <w:lang w:val="en-IN"/>
         </w:rPr>
       </w:pPr>
-      <w:bookmarkStart w:id="17" w:name="_Toc175925950"/>
+      <w:bookmarkStart w:id="18" w:name="_Toc176361678"/>
       <w:r>
         <w:rPr>
           <w:lang w:val="en-IN"/>
         </w:rPr>
         <w:t>Event Logger</w:t>
       </w:r>
-      <w:bookmarkEnd w:id="17"/>
-    </w:p>
-    <w:p>
-      <w:pPr>
-        <w:rPr>
-          <w:lang w:val="en-IN"/>
-        </w:rPr>
-      </w:pPr>
+      <w:bookmarkEnd w:id="18"/>
     </w:p>
     <w:p>
       <w:pPr>
@@ -3598,10 +3252,10 @@
       </w:r>
     </w:p>
     <w:sectPr>
-      <w:headerReference w:type="default" r:id="rId25"/>
-      <w:footerReference w:type="even" r:id="rId26"/>
-      <w:footerReference w:type="default" r:id="rId27"/>
-      <w:footerReference w:type="first" r:id="rId28"/>
+      <w:headerReference w:type="default" r:id="rId23"/>
+      <w:footerReference w:type="even" r:id="rId24"/>
+      <w:footerReference w:type="default" r:id="rId25"/>
+      <w:footerReference w:type="first" r:id="rId26"/>
       <w:pgSz w:w="12240" w:h="15840"/>
       <w:pgMar w:top="2784" w:right="1080" w:bottom="1440" w:left="1080" w:header="1161" w:footer="720" w:gutter="0"/>
       <w:cols w:space="720"/>
@@ -4572,9 +4226,122 @@
     </w:lvl>
   </w:abstractNum>
   <w:abstractNum w:abstractNumId="5" w15:restartNumberingAfterBreak="0">
+    <w:nsid w:val="0A0D56A6"/>
+    <w:multiLevelType w:val="hybridMultilevel"/>
+    <w:tmpl w:val="E7182DFE"/>
+    <w:lvl w:ilvl="0" w:tplc="40090001">
+      <w:start w:val="1"/>
+      <w:numFmt w:val="bullet"/>
+      <w:lvlText w:val=""/>
+      <w:lvlJc w:val="left"/>
+      <w:pPr>
+        <w:ind w:left="1080" w:hanging="360"/>
+      </w:pPr>
+      <w:rPr>
+        <w:rFonts w:ascii="Symbol" w:hAnsi="Symbol" w:hint="default"/>
+      </w:rPr>
+    </w:lvl>
+    <w:lvl w:ilvl="1" w:tplc="40090003" w:tentative="1">
+      <w:start w:val="1"/>
+      <w:numFmt w:val="bullet"/>
+      <w:lvlText w:val="o"/>
+      <w:lvlJc w:val="left"/>
+      <w:pPr>
+        <w:ind w:left="1800" w:hanging="360"/>
+      </w:pPr>
+      <w:rPr>
+        <w:rFonts w:ascii="Courier New" w:hAnsi="Courier New" w:cs="Courier New" w:hint="default"/>
+      </w:rPr>
+    </w:lvl>
+    <w:lvl w:ilvl="2" w:tplc="40090005" w:tentative="1">
+      <w:start w:val="1"/>
+      <w:numFmt w:val="bullet"/>
+      <w:lvlText w:val=""/>
+      <w:lvlJc w:val="left"/>
+      <w:pPr>
+        <w:ind w:left="2520" w:hanging="360"/>
+      </w:pPr>
+      <w:rPr>
+        <w:rFonts w:ascii="Wingdings" w:hAnsi="Wingdings" w:hint="default"/>
+      </w:rPr>
+    </w:lvl>
+    <w:lvl w:ilvl="3" w:tplc="40090001" w:tentative="1">
+      <w:start w:val="1"/>
+      <w:numFmt w:val="bullet"/>
+      <w:lvlText w:val=""/>
+      <w:lvlJc w:val="left"/>
+      <w:pPr>
+        <w:ind w:left="3240" w:hanging="360"/>
+      </w:pPr>
+      <w:rPr>
+        <w:rFonts w:ascii="Symbol" w:hAnsi="Symbol" w:hint="default"/>
+      </w:rPr>
+    </w:lvl>
+    <w:lvl w:ilvl="4" w:tplc="40090003" w:tentative="1">
+      <w:start w:val="1"/>
+      <w:numFmt w:val="bullet"/>
+      <w:lvlText w:val="o"/>
+      <w:lvlJc w:val="left"/>
+      <w:pPr>
+        <w:ind w:left="3960" w:hanging="360"/>
+      </w:pPr>
+      <w:rPr>
+        <w:rFonts w:ascii="Courier New" w:hAnsi="Courier New" w:cs="Courier New" w:hint="default"/>
+      </w:rPr>
+    </w:lvl>
+    <w:lvl w:ilvl="5" w:tplc="40090005" w:tentative="1">
+      <w:start w:val="1"/>
+      <w:numFmt w:val="bullet"/>
+      <w:lvlText w:val=""/>
+      <w:lvlJc w:val="left"/>
+      <w:pPr>
+        <w:ind w:left="4680" w:hanging="360"/>
+      </w:pPr>
+      <w:rPr>
+        <w:rFonts w:ascii="Wingdings" w:hAnsi="Wingdings" w:hint="default"/>
+      </w:rPr>
+    </w:lvl>
+    <w:lvl w:ilvl="6" w:tplc="40090001" w:tentative="1">
+      <w:start w:val="1"/>
+      <w:numFmt w:val="bullet"/>
+      <w:lvlText w:val=""/>
+      <w:lvlJc w:val="left"/>
+      <w:pPr>
+        <w:ind w:left="5400" w:hanging="360"/>
+      </w:pPr>
+      <w:rPr>
+        <w:rFonts w:ascii="Symbol" w:hAnsi="Symbol" w:hint="default"/>
+      </w:rPr>
+    </w:lvl>
+    <w:lvl w:ilvl="7" w:tplc="40090003" w:tentative="1">
+      <w:start w:val="1"/>
+      <w:numFmt w:val="bullet"/>
+      <w:lvlText w:val="o"/>
+      <w:lvlJc w:val="left"/>
+      <w:pPr>
+        <w:ind w:left="6120" w:hanging="360"/>
+      </w:pPr>
+      <w:rPr>
+        <w:rFonts w:ascii="Courier New" w:hAnsi="Courier New" w:cs="Courier New" w:hint="default"/>
+      </w:rPr>
+    </w:lvl>
+    <w:lvl w:ilvl="8" w:tplc="40090005" w:tentative="1">
+      <w:start w:val="1"/>
+      <w:numFmt w:val="bullet"/>
+      <w:lvlText w:val=""/>
+      <w:lvlJc w:val="left"/>
+      <w:pPr>
+        <w:ind w:left="6840" w:hanging="360"/>
+      </w:pPr>
+      <w:rPr>
+        <w:rFonts w:ascii="Wingdings" w:hAnsi="Wingdings" w:hint="default"/>
+      </w:rPr>
+    </w:lvl>
+  </w:abstractNum>
+  <w:abstractNum w:abstractNumId="6" w15:restartNumberingAfterBreak="0">
     <w:nsid w:val="0A3964ED"/>
     <w:multiLevelType w:val="hybridMultilevel"/>
-    <w:tmpl w:val="91AAB45C"/>
+    <w:tmpl w:val="B3B49ECE"/>
     <w:lvl w:ilvl="0" w:tplc="40090001">
       <w:start w:val="1"/>
       <w:numFmt w:val="bullet"/>
@@ -4684,7 +4451,7 @@
       </w:rPr>
     </w:lvl>
   </w:abstractNum>
-  <w:abstractNum w:abstractNumId="6" w15:restartNumberingAfterBreak="0">
+  <w:abstractNum w:abstractNumId="7" w15:restartNumberingAfterBreak="0">
     <w:nsid w:val="0E4F2E55"/>
     <w:multiLevelType w:val="hybridMultilevel"/>
     <w:tmpl w:val="558667FE"/>
@@ -4797,7 +4564,7 @@
       </w:rPr>
     </w:lvl>
   </w:abstractNum>
-  <w:abstractNum w:abstractNumId="7" w15:restartNumberingAfterBreak="0">
+  <w:abstractNum w:abstractNumId="8" w15:restartNumberingAfterBreak="0">
     <w:nsid w:val="20D42079"/>
     <w:multiLevelType w:val="hybridMultilevel"/>
     <w:tmpl w:val="DA582080"/>
@@ -4910,7 +4677,7 @@
       </w:rPr>
     </w:lvl>
   </w:abstractNum>
-  <w:abstractNum w:abstractNumId="8" w15:restartNumberingAfterBreak="0">
+  <w:abstractNum w:abstractNumId="9" w15:restartNumberingAfterBreak="0">
     <w:nsid w:val="21765812"/>
     <w:multiLevelType w:val="hybridMultilevel"/>
     <w:tmpl w:val="F67A6AA0"/>
@@ -5023,7 +4790,7 @@
       </w:rPr>
     </w:lvl>
   </w:abstractNum>
-  <w:abstractNum w:abstractNumId="9" w15:restartNumberingAfterBreak="0">
+  <w:abstractNum w:abstractNumId="10" w15:restartNumberingAfterBreak="0">
     <w:nsid w:val="2A180AE3"/>
     <w:multiLevelType w:val="hybridMultilevel"/>
     <w:tmpl w:val="C98A563E"/>
@@ -5136,7 +4903,7 @@
       </w:rPr>
     </w:lvl>
   </w:abstractNum>
-  <w:abstractNum w:abstractNumId="10" w15:restartNumberingAfterBreak="0">
+  <w:abstractNum w:abstractNumId="11" w15:restartNumberingAfterBreak="0">
     <w:nsid w:val="2FB312AA"/>
     <w:multiLevelType w:val="hybridMultilevel"/>
     <w:tmpl w:val="5ADE84E2"/>
@@ -5249,7 +5016,7 @@
       </w:rPr>
     </w:lvl>
   </w:abstractNum>
-  <w:abstractNum w:abstractNumId="11" w15:restartNumberingAfterBreak="0">
+  <w:abstractNum w:abstractNumId="12" w15:restartNumberingAfterBreak="0">
     <w:nsid w:val="342361D5"/>
     <w:multiLevelType w:val="hybridMultilevel"/>
     <w:tmpl w:val="C5F84D82"/>
@@ -5362,7 +5129,7 @@
       </w:rPr>
     </w:lvl>
   </w:abstractNum>
-  <w:abstractNum w:abstractNumId="12" w15:restartNumberingAfterBreak="0">
+  <w:abstractNum w:abstractNumId="13" w15:restartNumberingAfterBreak="0">
     <w:nsid w:val="34D17BCE"/>
     <w:multiLevelType w:val="hybridMultilevel"/>
     <w:tmpl w:val="5BD8FD24"/>
@@ -5474,7 +5241,120 @@
       </w:rPr>
     </w:lvl>
   </w:abstractNum>
-  <w:abstractNum w:abstractNumId="13" w15:restartNumberingAfterBreak="0">
+  <w:abstractNum w:abstractNumId="14" w15:restartNumberingAfterBreak="0">
+    <w:nsid w:val="3C47293E"/>
+    <w:multiLevelType w:val="hybridMultilevel"/>
+    <w:tmpl w:val="7BB408A0"/>
+    <w:lvl w:ilvl="0" w:tplc="40090001">
+      <w:start w:val="1"/>
+      <w:numFmt w:val="bullet"/>
+      <w:lvlText w:val=""/>
+      <w:lvlJc w:val="left"/>
+      <w:pPr>
+        <w:ind w:left="720" w:hanging="360"/>
+      </w:pPr>
+      <w:rPr>
+        <w:rFonts w:ascii="Symbol" w:hAnsi="Symbol" w:hint="default"/>
+      </w:rPr>
+    </w:lvl>
+    <w:lvl w:ilvl="1" w:tplc="40090003" w:tentative="1">
+      <w:start w:val="1"/>
+      <w:numFmt w:val="bullet"/>
+      <w:lvlText w:val="o"/>
+      <w:lvlJc w:val="left"/>
+      <w:pPr>
+        <w:ind w:left="1440" w:hanging="360"/>
+      </w:pPr>
+      <w:rPr>
+        <w:rFonts w:ascii="Courier New" w:hAnsi="Courier New" w:cs="Courier New" w:hint="default"/>
+      </w:rPr>
+    </w:lvl>
+    <w:lvl w:ilvl="2" w:tplc="40090005" w:tentative="1">
+      <w:start w:val="1"/>
+      <w:numFmt w:val="bullet"/>
+      <w:lvlText w:val=""/>
+      <w:lvlJc w:val="left"/>
+      <w:pPr>
+        <w:ind w:left="2160" w:hanging="360"/>
+      </w:pPr>
+      <w:rPr>
+        <w:rFonts w:ascii="Wingdings" w:hAnsi="Wingdings" w:hint="default"/>
+      </w:rPr>
+    </w:lvl>
+    <w:lvl w:ilvl="3" w:tplc="40090001" w:tentative="1">
+      <w:start w:val="1"/>
+      <w:numFmt w:val="bullet"/>
+      <w:lvlText w:val=""/>
+      <w:lvlJc w:val="left"/>
+      <w:pPr>
+        <w:ind w:left="2880" w:hanging="360"/>
+      </w:pPr>
+      <w:rPr>
+        <w:rFonts w:ascii="Symbol" w:hAnsi="Symbol" w:hint="default"/>
+      </w:rPr>
+    </w:lvl>
+    <w:lvl w:ilvl="4" w:tplc="40090003" w:tentative="1">
+      <w:start w:val="1"/>
+      <w:numFmt w:val="bullet"/>
+      <w:lvlText w:val="o"/>
+      <w:lvlJc w:val="left"/>
+      <w:pPr>
+        <w:ind w:left="3600" w:hanging="360"/>
+      </w:pPr>
+      <w:rPr>
+        <w:rFonts w:ascii="Courier New" w:hAnsi="Courier New" w:cs="Courier New" w:hint="default"/>
+      </w:rPr>
+    </w:lvl>
+    <w:lvl w:ilvl="5" w:tplc="40090005" w:tentative="1">
+      <w:start w:val="1"/>
+      <w:numFmt w:val="bullet"/>
+      <w:lvlText w:val=""/>
+      <w:lvlJc w:val="left"/>
+      <w:pPr>
+        <w:ind w:left="4320" w:hanging="360"/>
+      </w:pPr>
+      <w:rPr>
+        <w:rFonts w:ascii="Wingdings" w:hAnsi="Wingdings" w:hint="default"/>
+      </w:rPr>
+    </w:lvl>
+    <w:lvl w:ilvl="6" w:tplc="40090001" w:tentative="1">
+      <w:start w:val="1"/>
+      <w:numFmt w:val="bullet"/>
+      <w:lvlText w:val=""/>
+      <w:lvlJc w:val="left"/>
+      <w:pPr>
+        <w:ind w:left="5040" w:hanging="360"/>
+      </w:pPr>
+      <w:rPr>
+        <w:rFonts w:ascii="Symbol" w:hAnsi="Symbol" w:hint="default"/>
+      </w:rPr>
+    </w:lvl>
+    <w:lvl w:ilvl="7" w:tplc="40090003" w:tentative="1">
+      <w:start w:val="1"/>
+      <w:numFmt w:val="bullet"/>
+      <w:lvlText w:val="o"/>
+      <w:lvlJc w:val="left"/>
+      <w:pPr>
+        <w:ind w:left="5760" w:hanging="360"/>
+      </w:pPr>
+      <w:rPr>
+        <w:rFonts w:ascii="Courier New" w:hAnsi="Courier New" w:cs="Courier New" w:hint="default"/>
+      </w:rPr>
+    </w:lvl>
+    <w:lvl w:ilvl="8" w:tplc="40090005" w:tentative="1">
+      <w:start w:val="1"/>
+      <w:numFmt w:val="bullet"/>
+      <w:lvlText w:val=""/>
+      <w:lvlJc w:val="left"/>
+      <w:pPr>
+        <w:ind w:left="6480" w:hanging="360"/>
+      </w:pPr>
+      <w:rPr>
+        <w:rFonts w:ascii="Wingdings" w:hAnsi="Wingdings" w:hint="default"/>
+      </w:rPr>
+    </w:lvl>
+  </w:abstractNum>
+  <w:abstractNum w:abstractNumId="15" w15:restartNumberingAfterBreak="0">
     <w:nsid w:val="3CDE41CC"/>
     <w:multiLevelType w:val="hybridMultilevel"/>
     <w:tmpl w:val="34760C12"/>
@@ -5563,7 +5443,7 @@
       </w:pPr>
     </w:lvl>
   </w:abstractNum>
-  <w:abstractNum w:abstractNumId="14" w15:restartNumberingAfterBreak="0">
+  <w:abstractNum w:abstractNumId="16" w15:restartNumberingAfterBreak="0">
     <w:nsid w:val="3F9E4BE8"/>
     <w:multiLevelType w:val="hybridMultilevel"/>
     <w:tmpl w:val="ACBACECC"/>
@@ -5676,10 +5556,10 @@
       </w:rPr>
     </w:lvl>
   </w:abstractNum>
-  <w:abstractNum w:abstractNumId="15" w15:restartNumberingAfterBreak="0">
+  <w:abstractNum w:abstractNumId="17" w15:restartNumberingAfterBreak="0">
     <w:nsid w:val="40D2020A"/>
     <w:multiLevelType w:val="hybridMultilevel"/>
-    <w:tmpl w:val="74C06380"/>
+    <w:tmpl w:val="AB9E5B66"/>
     <w:lvl w:ilvl="0" w:tplc="40090001">
       <w:start w:val="1"/>
       <w:numFmt w:val="bullet"/>
@@ -5789,7 +5669,7 @@
       </w:rPr>
     </w:lvl>
   </w:abstractNum>
-  <w:abstractNum w:abstractNumId="16" w15:restartNumberingAfterBreak="0">
+  <w:abstractNum w:abstractNumId="18" w15:restartNumberingAfterBreak="0">
     <w:nsid w:val="55AD2315"/>
     <w:multiLevelType w:val="hybridMultilevel"/>
     <w:tmpl w:val="280CBB5A"/>
@@ -5901,7 +5781,7 @@
       </w:rPr>
     </w:lvl>
   </w:abstractNum>
-  <w:abstractNum w:abstractNumId="17" w15:restartNumberingAfterBreak="0">
+  <w:abstractNum w:abstractNumId="19" w15:restartNumberingAfterBreak="0">
     <w:nsid w:val="55CC1FDF"/>
     <w:multiLevelType w:val="hybridMultilevel"/>
     <w:tmpl w:val="77FEE1C6"/>
@@ -6014,7 +5894,7 @@
       </w:rPr>
     </w:lvl>
   </w:abstractNum>
-  <w:abstractNum w:abstractNumId="18" w15:restartNumberingAfterBreak="0">
+  <w:abstractNum w:abstractNumId="20" w15:restartNumberingAfterBreak="0">
     <w:nsid w:val="57FC25F9"/>
     <w:multiLevelType w:val="hybridMultilevel"/>
     <w:tmpl w:val="D5281F90"/>
@@ -6127,7 +6007,7 @@
       </w:rPr>
     </w:lvl>
   </w:abstractNum>
-  <w:abstractNum w:abstractNumId="19" w15:restartNumberingAfterBreak="0">
+  <w:abstractNum w:abstractNumId="21" w15:restartNumberingAfterBreak="0">
     <w:nsid w:val="5EB508DB"/>
     <w:multiLevelType w:val="hybridMultilevel"/>
     <w:tmpl w:val="4448FBF6"/>
@@ -6239,7 +6119,7 @@
       </w:rPr>
     </w:lvl>
   </w:abstractNum>
-  <w:abstractNum w:abstractNumId="20" w15:restartNumberingAfterBreak="0">
+  <w:abstractNum w:abstractNumId="22" w15:restartNumberingAfterBreak="0">
     <w:nsid w:val="61A715F2"/>
     <w:multiLevelType w:val="hybridMultilevel"/>
     <w:tmpl w:val="45789CF6"/>
@@ -6352,7 +6232,120 @@
       </w:rPr>
     </w:lvl>
   </w:abstractNum>
-  <w:abstractNum w:abstractNumId="21" w15:restartNumberingAfterBreak="0">
+  <w:abstractNum w:abstractNumId="23" w15:restartNumberingAfterBreak="0">
+    <w:nsid w:val="624F363A"/>
+    <w:multiLevelType w:val="hybridMultilevel"/>
+    <w:tmpl w:val="16AE5274"/>
+    <w:lvl w:ilvl="0" w:tplc="40090001">
+      <w:start w:val="1"/>
+      <w:numFmt w:val="bullet"/>
+      <w:lvlText w:val=""/>
+      <w:lvlJc w:val="left"/>
+      <w:pPr>
+        <w:ind w:left="720" w:hanging="360"/>
+      </w:pPr>
+      <w:rPr>
+        <w:rFonts w:ascii="Symbol" w:hAnsi="Symbol" w:hint="default"/>
+      </w:rPr>
+    </w:lvl>
+    <w:lvl w:ilvl="1" w:tplc="40090003" w:tentative="1">
+      <w:start w:val="1"/>
+      <w:numFmt w:val="bullet"/>
+      <w:lvlText w:val="o"/>
+      <w:lvlJc w:val="left"/>
+      <w:pPr>
+        <w:ind w:left="1440" w:hanging="360"/>
+      </w:pPr>
+      <w:rPr>
+        <w:rFonts w:ascii="Courier New" w:hAnsi="Courier New" w:cs="Courier New" w:hint="default"/>
+      </w:rPr>
+    </w:lvl>
+    <w:lvl w:ilvl="2" w:tplc="40090005" w:tentative="1">
+      <w:start w:val="1"/>
+      <w:numFmt w:val="bullet"/>
+      <w:lvlText w:val=""/>
+      <w:lvlJc w:val="left"/>
+      <w:pPr>
+        <w:ind w:left="2160" w:hanging="360"/>
+      </w:pPr>
+      <w:rPr>
+        <w:rFonts w:ascii="Wingdings" w:hAnsi="Wingdings" w:hint="default"/>
+      </w:rPr>
+    </w:lvl>
+    <w:lvl w:ilvl="3" w:tplc="40090001" w:tentative="1">
+      <w:start w:val="1"/>
+      <w:numFmt w:val="bullet"/>
+      <w:lvlText w:val=""/>
+      <w:lvlJc w:val="left"/>
+      <w:pPr>
+        <w:ind w:left="2880" w:hanging="360"/>
+      </w:pPr>
+      <w:rPr>
+        <w:rFonts w:ascii="Symbol" w:hAnsi="Symbol" w:hint="default"/>
+      </w:rPr>
+    </w:lvl>
+    <w:lvl w:ilvl="4" w:tplc="40090003" w:tentative="1">
+      <w:start w:val="1"/>
+      <w:numFmt w:val="bullet"/>
+      <w:lvlText w:val="o"/>
+      <w:lvlJc w:val="left"/>
+      <w:pPr>
+        <w:ind w:left="3600" w:hanging="360"/>
+      </w:pPr>
+      <w:rPr>
+        <w:rFonts w:ascii="Courier New" w:hAnsi="Courier New" w:cs="Courier New" w:hint="default"/>
+      </w:rPr>
+    </w:lvl>
+    <w:lvl w:ilvl="5" w:tplc="40090005" w:tentative="1">
+      <w:start w:val="1"/>
+      <w:numFmt w:val="bullet"/>
+      <w:lvlText w:val=""/>
+      <w:lvlJc w:val="left"/>
+      <w:pPr>
+        <w:ind w:left="4320" w:hanging="360"/>
+      </w:pPr>
+      <w:rPr>
+        <w:rFonts w:ascii="Wingdings" w:hAnsi="Wingdings" w:hint="default"/>
+      </w:rPr>
+    </w:lvl>
+    <w:lvl w:ilvl="6" w:tplc="40090001" w:tentative="1">
+      <w:start w:val="1"/>
+      <w:numFmt w:val="bullet"/>
+      <w:lvlText w:val=""/>
+      <w:lvlJc w:val="left"/>
+      <w:pPr>
+        <w:ind w:left="5040" w:hanging="360"/>
+      </w:pPr>
+      <w:rPr>
+        <w:rFonts w:ascii="Symbol" w:hAnsi="Symbol" w:hint="default"/>
+      </w:rPr>
+    </w:lvl>
+    <w:lvl w:ilvl="7" w:tplc="40090003" w:tentative="1">
+      <w:start w:val="1"/>
+      <w:numFmt w:val="bullet"/>
+      <w:lvlText w:val="o"/>
+      <w:lvlJc w:val="left"/>
+      <w:pPr>
+        <w:ind w:left="5760" w:hanging="360"/>
+      </w:pPr>
+      <w:rPr>
+        <w:rFonts w:ascii="Courier New" w:hAnsi="Courier New" w:cs="Courier New" w:hint="default"/>
+      </w:rPr>
+    </w:lvl>
+    <w:lvl w:ilvl="8" w:tplc="40090005" w:tentative="1">
+      <w:start w:val="1"/>
+      <w:numFmt w:val="bullet"/>
+      <w:lvlText w:val=""/>
+      <w:lvlJc w:val="left"/>
+      <w:pPr>
+        <w:ind w:left="6480" w:hanging="360"/>
+      </w:pPr>
+      <w:rPr>
+        <w:rFonts w:ascii="Wingdings" w:hAnsi="Wingdings" w:hint="default"/>
+      </w:rPr>
+    </w:lvl>
+  </w:abstractNum>
+  <w:abstractNum w:abstractNumId="24" w15:restartNumberingAfterBreak="0">
     <w:nsid w:val="6DE535AF"/>
     <w:multiLevelType w:val="hybridMultilevel"/>
     <w:tmpl w:val="58041B82"/>
@@ -6465,7 +6458,7 @@
       </w:rPr>
     </w:lvl>
   </w:abstractNum>
-  <w:abstractNum w:abstractNumId="22" w15:restartNumberingAfterBreak="0">
+  <w:abstractNum w:abstractNumId="25" w15:restartNumberingAfterBreak="0">
     <w:nsid w:val="72922AA8"/>
     <w:multiLevelType w:val="hybridMultilevel"/>
     <w:tmpl w:val="62FA85C2"/>
@@ -6578,7 +6571,7 @@
       </w:rPr>
     </w:lvl>
   </w:abstractNum>
-  <w:abstractNum w:abstractNumId="23" w15:restartNumberingAfterBreak="0">
+  <w:abstractNum w:abstractNumId="26" w15:restartNumberingAfterBreak="0">
     <w:nsid w:val="7CC43D8B"/>
     <w:multiLevelType w:val="hybridMultilevel"/>
     <w:tmpl w:val="A2123C26"/>
@@ -6692,40 +6685,40 @@
     </w:lvl>
   </w:abstractNum>
   <w:num w:numId="1" w16cid:durableId="2080055078">
+    <w:abstractNumId w:val="15"/>
+  </w:num>
+  <w:num w:numId="2" w16cid:durableId="1716081169">
+    <w:abstractNumId w:val="19"/>
+  </w:num>
+  <w:num w:numId="3" w16cid:durableId="623734538">
+    <w:abstractNumId w:val="9"/>
+  </w:num>
+  <w:num w:numId="4" w16cid:durableId="482477170">
     <w:abstractNumId w:val="13"/>
   </w:num>
-  <w:num w:numId="2" w16cid:durableId="1716081169">
+  <w:num w:numId="5" w16cid:durableId="463544632">
+    <w:abstractNumId w:val="8"/>
+  </w:num>
+  <w:num w:numId="6" w16cid:durableId="1622152852">
+    <w:abstractNumId w:val="20"/>
+  </w:num>
+  <w:num w:numId="7" w16cid:durableId="1483547695">
+    <w:abstractNumId w:val="22"/>
+  </w:num>
+  <w:num w:numId="8" w16cid:durableId="586810522">
+    <w:abstractNumId w:val="12"/>
+  </w:num>
+  <w:num w:numId="9" w16cid:durableId="398289095">
+    <w:abstractNumId w:val="25"/>
+  </w:num>
+  <w:num w:numId="10" w16cid:durableId="529998045">
+    <w:abstractNumId w:val="26"/>
+  </w:num>
+  <w:num w:numId="11" w16cid:durableId="1601374673">
     <w:abstractNumId w:val="17"/>
   </w:num>
-  <w:num w:numId="3" w16cid:durableId="623734538">
-    <w:abstractNumId w:val="8"/>
-  </w:num>
-  <w:num w:numId="4" w16cid:durableId="482477170">
-    <w:abstractNumId w:val="12"/>
-  </w:num>
-  <w:num w:numId="5" w16cid:durableId="463544632">
-    <w:abstractNumId w:val="7"/>
-  </w:num>
-  <w:num w:numId="6" w16cid:durableId="1622152852">
-    <w:abstractNumId w:val="18"/>
-  </w:num>
-  <w:num w:numId="7" w16cid:durableId="1483547695">
-    <w:abstractNumId w:val="20"/>
-  </w:num>
-  <w:num w:numId="8" w16cid:durableId="586810522">
-    <w:abstractNumId w:val="11"/>
-  </w:num>
-  <w:num w:numId="9" w16cid:durableId="398289095">
-    <w:abstractNumId w:val="22"/>
-  </w:num>
-  <w:num w:numId="10" w16cid:durableId="529998045">
-    <w:abstractNumId w:val="23"/>
-  </w:num>
-  <w:num w:numId="11" w16cid:durableId="1601374673">
-    <w:abstractNumId w:val="15"/>
-  </w:num>
   <w:num w:numId="12" w16cid:durableId="840195071">
-    <w:abstractNumId w:val="5"/>
+    <w:abstractNumId w:val="6"/>
   </w:num>
   <w:num w:numId="13" w16cid:durableId="1757167156">
     <w:abstractNumId w:val="0"/>
@@ -6734,7 +6727,7 @@
     <w:abstractNumId w:val="2"/>
   </w:num>
   <w:num w:numId="15" w16cid:durableId="2058162377">
-    <w:abstractNumId w:val="19"/>
+    <w:abstractNumId w:val="21"/>
   </w:num>
   <w:num w:numId="16" w16cid:durableId="1647321606">
     <w:abstractNumId w:val="4"/>
@@ -6743,25 +6736,34 @@
     <w:abstractNumId w:val="1"/>
   </w:num>
   <w:num w:numId="18" w16cid:durableId="722170102">
+    <w:abstractNumId w:val="18"/>
+  </w:num>
+  <w:num w:numId="19" w16cid:durableId="1316492365">
+    <w:abstractNumId w:val="7"/>
+  </w:num>
+  <w:num w:numId="20" w16cid:durableId="234751727">
     <w:abstractNumId w:val="16"/>
   </w:num>
-  <w:num w:numId="19" w16cid:durableId="1316492365">
-    <w:abstractNumId w:val="6"/>
-  </w:num>
-  <w:num w:numId="20" w16cid:durableId="234751727">
-    <w:abstractNumId w:val="14"/>
-  </w:num>
   <w:num w:numId="21" w16cid:durableId="1141464738">
-    <w:abstractNumId w:val="10"/>
+    <w:abstractNumId w:val="11"/>
   </w:num>
   <w:num w:numId="22" w16cid:durableId="777021763">
     <w:abstractNumId w:val="3"/>
   </w:num>
   <w:num w:numId="23" w16cid:durableId="671875100">
-    <w:abstractNumId w:val="21"/>
+    <w:abstractNumId w:val="24"/>
   </w:num>
   <w:num w:numId="24" w16cid:durableId="1698701768">
-    <w:abstractNumId w:val="9"/>
+    <w:abstractNumId w:val="10"/>
+  </w:num>
+  <w:num w:numId="25" w16cid:durableId="1275868376">
+    <w:abstractNumId w:val="5"/>
+  </w:num>
+  <w:num w:numId="26" w16cid:durableId="1715891042">
+    <w:abstractNumId w:val="23"/>
+  </w:num>
+  <w:num w:numId="27" w16cid:durableId="1838376037">
+    <w:abstractNumId w:val="14"/>
   </w:num>
 </w:numbering>
 </file>
@@ -7365,7 +7367,6 @@
   <w:style w:type="character" w:default="1" w:styleId="DefaultParagraphFont">
     <w:name w:val="Default Paragraph Font"/>
     <w:uiPriority w:val="1"/>
-    <w:semiHidden/>
     <w:unhideWhenUsed/>
   </w:style>
   <w:style w:type="table" w:default="1" w:styleId="TableNormal">
@@ -7994,6 +7995,90 @@
       <w:u w:val="single"/>
     </w:rPr>
   </w:style>
+  <w:style w:type="paragraph" w:styleId="HTMLPreformatted">
+    <w:name w:val="HTML Preformatted"/>
+    <w:basedOn w:val="Normal"/>
+    <w:link w:val="HTMLPreformattedChar"/>
+    <w:uiPriority w:val="99"/>
+    <w:semiHidden/>
+    <w:unhideWhenUsed/>
+    <w:rsid w:val="009E759B"/>
+    <w:pPr>
+      <w:tabs>
+        <w:tab w:val="left" w:pos="916"/>
+        <w:tab w:val="left" w:pos="1832"/>
+        <w:tab w:val="left" w:pos="2748"/>
+        <w:tab w:val="left" w:pos="3664"/>
+        <w:tab w:val="left" w:pos="4580"/>
+        <w:tab w:val="left" w:pos="5496"/>
+        <w:tab w:val="left" w:pos="6412"/>
+        <w:tab w:val="left" w:pos="7328"/>
+        <w:tab w:val="left" w:pos="8244"/>
+        <w:tab w:val="left" w:pos="9160"/>
+        <w:tab w:val="left" w:pos="10076"/>
+        <w:tab w:val="left" w:pos="10992"/>
+        <w:tab w:val="left" w:pos="11908"/>
+        <w:tab w:val="left" w:pos="12824"/>
+        <w:tab w:val="left" w:pos="13740"/>
+        <w:tab w:val="left" w:pos="14656"/>
+      </w:tabs>
+    </w:pPr>
+    <w:rPr>
+      <w:rFonts w:ascii="Courier New" w:eastAsia="Times New Roman" w:hAnsi="Courier New" w:cs="Courier New"/>
+      <w:sz w:val="20"/>
+      <w:szCs w:val="20"/>
+      <w:lang w:val="en-IN" w:eastAsia="en-IN"/>
+    </w:rPr>
+  </w:style>
+  <w:style w:type="character" w:customStyle="1" w:styleId="HTMLPreformattedChar">
+    <w:name w:val="HTML Preformatted Char"/>
+    <w:basedOn w:val="DefaultParagraphFont"/>
+    <w:link w:val="HTMLPreformatted"/>
+    <w:uiPriority w:val="99"/>
+    <w:semiHidden/>
+    <w:rsid w:val="009E759B"/>
+    <w:rPr>
+      <w:rFonts w:ascii="Courier New" w:eastAsia="Times New Roman" w:hAnsi="Courier New" w:cs="Courier New"/>
+      <w:sz w:val="20"/>
+      <w:szCs w:val="20"/>
+      <w:lang w:val="en-IN" w:eastAsia="en-IN"/>
+    </w:rPr>
+  </w:style>
+  <w:style w:type="character" w:styleId="HTMLCode">
+    <w:name w:val="HTML Code"/>
+    <w:basedOn w:val="DefaultParagraphFont"/>
+    <w:uiPriority w:val="99"/>
+    <w:semiHidden/>
+    <w:unhideWhenUsed/>
+    <w:rsid w:val="009E759B"/>
+    <w:rPr>
+      <w:rFonts w:ascii="Courier New" w:eastAsia="Times New Roman" w:hAnsi="Courier New" w:cs="Courier New"/>
+      <w:sz w:val="20"/>
+      <w:szCs w:val="20"/>
+    </w:rPr>
+  </w:style>
+  <w:style w:type="paragraph" w:styleId="Revision">
+    <w:name w:val="Revision"/>
+    <w:hidden/>
+    <w:uiPriority w:val="99"/>
+    <w:semiHidden/>
+    <w:rsid w:val="009E759B"/>
+  </w:style>
+  <w:style w:type="paragraph" w:styleId="NormalWeb">
+    <w:name w:val="Normal (Web)"/>
+    <w:basedOn w:val="Normal"/>
+    <w:uiPriority w:val="99"/>
+    <w:semiHidden/>
+    <w:unhideWhenUsed/>
+    <w:rsid w:val="00165318"/>
+    <w:pPr>
+      <w:spacing w:before="100" w:beforeAutospacing="1" w:after="100" w:afterAutospacing="1"/>
+    </w:pPr>
+    <w:rPr>
+      <w:rFonts w:ascii="Times New Roman" w:eastAsia="Times New Roman" w:hAnsi="Times New Roman" w:cs="Times New Roman"/>
+      <w:lang w:val="en-IN" w:eastAsia="en-IN"/>
+    </w:rPr>
+  </w:style>
 </w:styles>
 </file>
 
@@ -8468,12 +8553,7 @@
 </file>
 
 <file path=customXml/item2.xml><?xml version="1.0" encoding="utf-8"?>
-<?mso-contentType ?>
-<FormTemplates xmlns="http://schemas.microsoft.com/sharepoint/v3/contenttype/forms">
-  <Display>DocumentLibraryForm</Display>
-  <Edit>DocumentLibraryForm</Edit>
-  <New>DocumentLibraryForm</New>
-</FormTemplates>
+<b:Sources xmlns:b="http://schemas.openxmlformats.org/officeDocument/2006/bibliography" xmlns="http://schemas.openxmlformats.org/officeDocument/2006/bibliography" SelectedStyle="\APASixthEditionOfficeOnline.xsl" StyleName="APA" Version="6"/>
 </file>
 
 <file path=customXml/item3.xml><?xml version="1.0" encoding="utf-8"?>
@@ -8485,7 +8565,12 @@
 </file>
 
 <file path=customXml/item4.xml><?xml version="1.0" encoding="utf-8"?>
-<b:Sources xmlns:b="http://schemas.openxmlformats.org/officeDocument/2006/bibliography" xmlns="http://schemas.openxmlformats.org/officeDocument/2006/bibliography" SelectedStyle="\APASixthEditionOfficeOnline.xsl" StyleName="APA" Version="6"/>
+<?mso-contentType ?>
+<FormTemplates xmlns="http://schemas.microsoft.com/sharepoint/v3/contenttype/forms">
+  <Display>DocumentLibraryForm</Display>
+  <Edit>DocumentLibraryForm</Edit>
+  <New>DocumentLibraryForm</New>
+</FormTemplates>
 </file>
 
 <file path=customXml/itemProps1.xml><?xml version="1.0" encoding="utf-8"?>
@@ -8507,9 +8592,9 @@
 </file>
 
 <file path=customXml/itemProps2.xml><?xml version="1.0" encoding="utf-8"?>
-<ds:datastoreItem xmlns:ds="http://schemas.openxmlformats.org/officeDocument/2006/customXml" ds:itemID="{127A61C3-FC7C-4EE1-8857-2898E53F7715}">
+<ds:datastoreItem xmlns:ds="http://schemas.openxmlformats.org/officeDocument/2006/customXml" ds:itemID="{383ADDC7-61E7-4F93-8241-4862F12783A9}">
   <ds:schemaRefs>
-    <ds:schemaRef ds:uri="http://schemas.microsoft.com/sharepoint/v3/contenttype/forms"/>
+    <ds:schemaRef ds:uri="http://schemas.openxmlformats.org/officeDocument/2006/bibliography"/>
   </ds:schemaRefs>
 </ds:datastoreItem>
 </file>
@@ -8525,9 +8610,9 @@
 </file>
 
 <file path=customXml/itemProps4.xml><?xml version="1.0" encoding="utf-8"?>
-<ds:datastoreItem xmlns:ds="http://schemas.openxmlformats.org/officeDocument/2006/customXml" ds:itemID="{383ADDC7-61E7-4F93-8241-4862F12783A9}">
+<ds:datastoreItem xmlns:ds="http://schemas.openxmlformats.org/officeDocument/2006/customXml" ds:itemID="{127A61C3-FC7C-4EE1-8857-2898E53F7715}">
   <ds:schemaRefs>
-    <ds:schemaRef ds:uri="http://schemas.openxmlformats.org/officeDocument/2006/bibliography"/>
+    <ds:schemaRef ds:uri="http://schemas.microsoft.com/sharepoint/v3/contenttype/forms"/>
   </ds:schemaRefs>
 </ds:datastoreItem>
 </file>
</xml_diff>